<commit_message>
Baja de un bien mueble
</commit_message>
<xml_diff>
--- a/PABMI/16 GUIAS  DE USUARIO/Version 1/ALTA POR REQUISICIÓN.docx
+++ b/PABMI/16 GUIAS  DE USUARIO/Version 1/ALTA POR REQUISICIÓN.docx
@@ -1,6 +1,6 @@
 
 <file path=word/document.xml><?xml version="1.0" encoding="utf-8"?>
-<w:document xmlns:wpc="http://schemas.microsoft.com/office/word/2010/wordprocessingCanvas" xmlns:cx="http://schemas.microsoft.com/office/drawing/2014/chartex" xmlns:mc="http://schemas.openxmlformats.org/markup-compatibility/2006" xmlns:o="urn:schemas-microsoft-com:office:office" xmlns:r="http://schemas.openxmlformats.org/officeDocument/2006/relationships" xmlns:m="http://schemas.openxmlformats.org/officeDocument/2006/math" xmlns:v="urn:schemas-microsoft-com:vml" xmlns:wp14="http://schemas.microsoft.com/office/word/2010/wordprocessingDrawing" xmlns:wp="http://schemas.openxmlformats.org/drawingml/2006/wordprocessingDrawing" xmlns:w10="urn:schemas-microsoft-com:office:word" xmlns:w="http://schemas.openxmlformats.org/wordprocessingml/2006/main" xmlns:w14="http://schemas.microsoft.com/office/word/2010/wordml" xmlns:w15="http://schemas.microsoft.com/office/word/2012/wordml" xmlns:w16se="http://schemas.microsoft.com/office/word/2015/wordml/symex" xmlns:wpg="http://schemas.microsoft.com/office/word/2010/wordprocessingGroup" xmlns:wpi="http://schemas.microsoft.com/office/word/2010/wordprocessingInk" xmlns:wne="http://schemas.microsoft.com/office/word/2006/wordml" xmlns:wps="http://schemas.microsoft.com/office/word/2010/wordprocessingShape" mc:Ignorable="w14 w15 w16se wp14">
+<w:document xmlns:wpc="http://schemas.microsoft.com/office/word/2010/wordprocessingCanvas" xmlns:cx="http://schemas.microsoft.com/office/drawing/2014/chartex" xmlns:cx1="http://schemas.microsoft.com/office/drawing/2015/9/8/chartex" xmlns:mc="http://schemas.openxmlformats.org/markup-compatibility/2006" xmlns:o="urn:schemas-microsoft-com:office:office" xmlns:r="http://schemas.openxmlformats.org/officeDocument/2006/relationships" xmlns:m="http://schemas.openxmlformats.org/officeDocument/2006/math" xmlns:v="urn:schemas-microsoft-com:vml" xmlns:wp14="http://schemas.microsoft.com/office/word/2010/wordprocessingDrawing" xmlns:wp="http://schemas.openxmlformats.org/drawingml/2006/wordprocessingDrawing" xmlns:w10="urn:schemas-microsoft-com:office:word" xmlns:w="http://schemas.openxmlformats.org/wordprocessingml/2006/main" xmlns:w14="http://schemas.microsoft.com/office/word/2010/wordml" xmlns:w15="http://schemas.microsoft.com/office/word/2012/wordml" xmlns:w16se="http://schemas.microsoft.com/office/word/2015/wordml/symex" xmlns:wpg="http://schemas.microsoft.com/office/word/2010/wordprocessingGroup" xmlns:wpi="http://schemas.microsoft.com/office/word/2010/wordprocessingInk" xmlns:wne="http://schemas.microsoft.com/office/word/2006/wordml" xmlns:wps="http://schemas.microsoft.com/office/word/2010/wordprocessingShape" mc:Ignorable="w14 w15 w16se wp14">
   <w:body>
     <w:p>
       <w:pPr>
@@ -15,7 +15,7 @@
         <w:rPr>
           <w:rFonts w:ascii="Arial" w:hAnsi="Arial" w:cs="Arial"/>
           <w:noProof/>
-          <w:lang w:val="en-US"/>
+          <w:lang w:val="es-MX" w:eastAsia="es-MX"/>
         </w:rPr>
         <mc:AlternateContent>
           <mc:Choice Requires="wps">
@@ -93,7 +93,7 @@
               </wp:anchor>
             </w:drawing>
           </mc:Choice>
-          <mc:Fallback xmlns:cx1="http://schemas.microsoft.com/office/drawing/2015/9/8/chartex">
+          <mc:Fallback>
             <w:pict>
               <v:rect w14:anchorId="6533A82D" id="Rectángulo 3" o:spid="_x0000_s1026" style="position:absolute;margin-left:13.5pt;margin-top:-56.6pt;width:582.65pt;height:760.15pt;z-index:-251656192;visibility:visible;mso-wrap-style:square;mso-width-percent:0;mso-height-percent:0;mso-wrap-distance-left:9pt;mso-wrap-distance-top:0;mso-wrap-distance-right:9pt;mso-wrap-distance-bottom:0;mso-position-horizontal:absolute;mso-position-horizontal-relative:page;mso-position-vertical:absolute;mso-position-vertical-relative:text;mso-width-percent:0;mso-height-percent:0;mso-width-relative:margin;mso-height-relative:margin;v-text-anchor:middle" o:gfxdata="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" fillcolor="#f2f2f2" stroked="f" strokeweight="1pt">
                 <v:shadow on="t" type="perspective" color="black" opacity="7208f" offset="0,0" matrix="66847f,,,66847f"/>
@@ -106,7 +106,7 @@
       <w:r>
         <w:rPr>
           <w:noProof/>
-          <w:lang w:val="en-US"/>
+          <w:lang w:val="es-MX" w:eastAsia="es-MX"/>
         </w:rPr>
         <w:drawing>
           <wp:anchor distT="0" distB="0" distL="114300" distR="114300" simplePos="0" relativeHeight="251661312" behindDoc="0" locked="0" layoutInCell="1" allowOverlap="1" wp14:anchorId="682A7818" wp14:editId="404E107A">
@@ -230,7 +230,7 @@
         <w:rPr>
           <w:rFonts w:ascii="Arial" w:hAnsi="Arial" w:cs="Arial"/>
           <w:noProof/>
-          <w:lang w:val="en-US"/>
+          <w:lang w:val="es-MX" w:eastAsia="es-MX"/>
         </w:rPr>
         <mc:AlternateContent>
           <mc:Choice Requires="wps">
@@ -924,9 +924,7 @@
           <w:pPr>
             <w:pStyle w:val="TDC1"/>
             <w:rPr>
-              <w:rFonts w:ascii="Arial" w:eastAsiaTheme="minorEastAsia" w:hAnsi="Arial"/>
-              <w:sz w:val="24"/>
-              <w:szCs w:val="24"/>
+              <w:rFonts w:eastAsiaTheme="minorEastAsia" w:cstheme="minorBidi"/>
               <w:lang w:val="es-MX" w:eastAsia="es-MX"/>
             </w:rPr>
           </w:pPr>
@@ -954,75 +952,51 @@
             </w:rPr>
             <w:fldChar w:fldCharType="separate"/>
           </w:r>
-          <w:hyperlink w:anchor="_Toc152343578" w:history="1">
+          <w:hyperlink w:anchor="_Toc152776279" w:history="1">
             <w:r>
               <w:rPr>
                 <w:rStyle w:val="Hipervnculo"/>
-                <w:rFonts w:ascii="Arial" w:hAnsi="Arial"/>
-                <w:sz w:val="24"/>
-                <w:szCs w:val="24"/>
               </w:rPr>
               <w:t>Objetivo</w:t>
             </w:r>
             <w:r>
               <w:rPr>
-                <w:rFonts w:ascii="Arial" w:hAnsi="Arial"/>
                 <w:webHidden/>
-                <w:sz w:val="24"/>
-                <w:szCs w:val="24"/>
               </w:rPr>
               <w:tab/>
             </w:r>
             <w:r>
               <w:rPr>
-                <w:rFonts w:ascii="Arial" w:hAnsi="Arial"/>
                 <w:webHidden/>
-                <w:sz w:val="24"/>
-                <w:szCs w:val="24"/>
               </w:rPr>
               <w:fldChar w:fldCharType="begin"/>
             </w:r>
             <w:r>
               <w:rPr>
-                <w:rFonts w:ascii="Arial" w:hAnsi="Arial"/>
                 <w:webHidden/>
-                <w:sz w:val="24"/>
-                <w:szCs w:val="24"/>
-              </w:rPr>
-              <w:instrText xml:space="preserve"> PAGEREF _Toc152343578 \h </w:instrText>
-            </w:r>
-            <w:r>
-              <w:rPr>
-                <w:rFonts w:ascii="Arial" w:hAnsi="Arial"/>
+              </w:rPr>
+              <w:instrText xml:space="preserve"> PAGEREF _Toc152776279 \h </w:instrText>
+            </w:r>
+            <w:r>
+              <w:rPr>
                 <w:webHidden/>
-                <w:sz w:val="24"/>
-                <w:szCs w:val="24"/>
-              </w:rPr>
-            </w:r>
-            <w:r>
-              <w:rPr>
-                <w:rFonts w:ascii="Arial" w:hAnsi="Arial"/>
+              </w:rPr>
+            </w:r>
+            <w:r>
+              <w:rPr>
                 <w:webHidden/>
-                <w:sz w:val="24"/>
-                <w:szCs w:val="24"/>
               </w:rPr>
               <w:fldChar w:fldCharType="separate"/>
             </w:r>
             <w:r>
               <w:rPr>
-                <w:rFonts w:ascii="Arial" w:hAnsi="Arial"/>
                 <w:webHidden/>
-                <w:sz w:val="24"/>
-                <w:szCs w:val="24"/>
               </w:rPr>
               <w:t>3</w:t>
             </w:r>
             <w:r>
               <w:rPr>
-                <w:rFonts w:ascii="Arial" w:hAnsi="Arial"/>
                 <w:webHidden/>
-                <w:sz w:val="24"/>
-                <w:szCs w:val="24"/>
               </w:rPr>
               <w:fldChar w:fldCharType="end"/>
             </w:r>
@@ -1032,81 +1006,55 @@
           <w:pPr>
             <w:pStyle w:val="TDC1"/>
             <w:rPr>
-              <w:rFonts w:ascii="Arial" w:eastAsiaTheme="minorEastAsia" w:hAnsi="Arial"/>
-              <w:sz w:val="24"/>
-              <w:szCs w:val="24"/>
+              <w:rFonts w:eastAsiaTheme="minorEastAsia" w:cstheme="minorBidi"/>
               <w:lang w:val="es-MX" w:eastAsia="es-MX"/>
             </w:rPr>
           </w:pPr>
-          <w:hyperlink w:anchor="_Toc152343579" w:history="1">
+          <w:hyperlink w:anchor="_Toc152776280" w:history="1">
             <w:r>
               <w:rPr>
                 <w:rStyle w:val="Hipervnculo"/>
-                <w:rFonts w:ascii="Arial" w:hAnsi="Arial"/>
-                <w:sz w:val="24"/>
-                <w:szCs w:val="24"/>
               </w:rPr>
               <w:t>Alcance</w:t>
             </w:r>
             <w:r>
               <w:rPr>
-                <w:rFonts w:ascii="Arial" w:hAnsi="Arial"/>
                 <w:webHidden/>
-                <w:sz w:val="24"/>
-                <w:szCs w:val="24"/>
               </w:rPr>
               <w:tab/>
             </w:r>
             <w:r>
               <w:rPr>
-                <w:rFonts w:ascii="Arial" w:hAnsi="Arial"/>
                 <w:webHidden/>
-                <w:sz w:val="24"/>
-                <w:szCs w:val="24"/>
               </w:rPr>
               <w:fldChar w:fldCharType="begin"/>
             </w:r>
             <w:r>
               <w:rPr>
-                <w:rFonts w:ascii="Arial" w:hAnsi="Arial"/>
                 <w:webHidden/>
-                <w:sz w:val="24"/>
-                <w:szCs w:val="24"/>
-              </w:rPr>
-              <w:instrText xml:space="preserve"> PAGEREF _Toc152343579 \h </w:instrText>
-            </w:r>
-            <w:r>
-              <w:rPr>
-                <w:rFonts w:ascii="Arial" w:hAnsi="Arial"/>
+              </w:rPr>
+              <w:instrText xml:space="preserve"> PAGEREF _Toc152776280 \h </w:instrText>
+            </w:r>
+            <w:r>
+              <w:rPr>
                 <w:webHidden/>
-                <w:sz w:val="24"/>
-                <w:szCs w:val="24"/>
-              </w:rPr>
-            </w:r>
-            <w:r>
-              <w:rPr>
-                <w:rFonts w:ascii="Arial" w:hAnsi="Arial"/>
+              </w:rPr>
+            </w:r>
+            <w:r>
+              <w:rPr>
                 <w:webHidden/>
-                <w:sz w:val="24"/>
-                <w:szCs w:val="24"/>
               </w:rPr>
               <w:fldChar w:fldCharType="separate"/>
             </w:r>
             <w:r>
               <w:rPr>
-                <w:rFonts w:ascii="Arial" w:hAnsi="Arial"/>
                 <w:webHidden/>
-                <w:sz w:val="24"/>
-                <w:szCs w:val="24"/>
               </w:rPr>
               <w:t>3</w:t>
             </w:r>
             <w:r>
               <w:rPr>
-                <w:rFonts w:ascii="Arial" w:hAnsi="Arial"/>
                 <w:webHidden/>
-                <w:sz w:val="24"/>
-                <w:szCs w:val="24"/>
               </w:rPr>
               <w:fldChar w:fldCharType="end"/>
             </w:r>
@@ -1116,81 +1064,55 @@
           <w:pPr>
             <w:pStyle w:val="TDC1"/>
             <w:rPr>
-              <w:rFonts w:ascii="Arial" w:eastAsiaTheme="minorEastAsia" w:hAnsi="Arial"/>
-              <w:sz w:val="24"/>
-              <w:szCs w:val="24"/>
+              <w:rFonts w:eastAsiaTheme="minorEastAsia" w:cstheme="minorBidi"/>
               <w:lang w:val="es-MX" w:eastAsia="es-MX"/>
             </w:rPr>
           </w:pPr>
-          <w:hyperlink w:anchor="_Toc152343580" w:history="1">
+          <w:hyperlink w:anchor="_Toc152776281" w:history="1">
             <w:r>
               <w:rPr>
                 <w:rStyle w:val="Hipervnculo"/>
-                <w:rFonts w:ascii="Arial" w:hAnsi="Arial"/>
-                <w:sz w:val="24"/>
-                <w:szCs w:val="24"/>
               </w:rPr>
               <w:t>Usuario</w:t>
             </w:r>
             <w:r>
               <w:rPr>
-                <w:rFonts w:ascii="Arial" w:hAnsi="Arial"/>
                 <w:webHidden/>
-                <w:sz w:val="24"/>
-                <w:szCs w:val="24"/>
               </w:rPr>
               <w:tab/>
             </w:r>
             <w:r>
               <w:rPr>
-                <w:rFonts w:ascii="Arial" w:hAnsi="Arial"/>
                 <w:webHidden/>
-                <w:sz w:val="24"/>
-                <w:szCs w:val="24"/>
               </w:rPr>
               <w:fldChar w:fldCharType="begin"/>
             </w:r>
             <w:r>
               <w:rPr>
-                <w:rFonts w:ascii="Arial" w:hAnsi="Arial"/>
                 <w:webHidden/>
-                <w:sz w:val="24"/>
-                <w:szCs w:val="24"/>
-              </w:rPr>
-              <w:instrText xml:space="preserve"> PAGEREF _Toc152343580 \h </w:instrText>
-            </w:r>
-            <w:r>
-              <w:rPr>
-                <w:rFonts w:ascii="Arial" w:hAnsi="Arial"/>
+              </w:rPr>
+              <w:instrText xml:space="preserve"> PAGEREF _Toc152776281 \h </w:instrText>
+            </w:r>
+            <w:r>
+              <w:rPr>
                 <w:webHidden/>
-                <w:sz w:val="24"/>
-                <w:szCs w:val="24"/>
-              </w:rPr>
-            </w:r>
-            <w:r>
-              <w:rPr>
-                <w:rFonts w:ascii="Arial" w:hAnsi="Arial"/>
+              </w:rPr>
+            </w:r>
+            <w:r>
+              <w:rPr>
                 <w:webHidden/>
-                <w:sz w:val="24"/>
-                <w:szCs w:val="24"/>
               </w:rPr>
               <w:fldChar w:fldCharType="separate"/>
             </w:r>
             <w:r>
               <w:rPr>
-                <w:rFonts w:ascii="Arial" w:hAnsi="Arial"/>
                 <w:webHidden/>
-                <w:sz w:val="24"/>
-                <w:szCs w:val="24"/>
               </w:rPr>
               <w:t>3</w:t>
             </w:r>
             <w:r>
               <w:rPr>
-                <w:rFonts w:ascii="Arial" w:hAnsi="Arial"/>
                 <w:webHidden/>
-                <w:sz w:val="24"/>
-                <w:szCs w:val="24"/>
               </w:rPr>
               <w:fldChar w:fldCharType="end"/>
             </w:r>
@@ -1200,81 +1122,55 @@
           <w:pPr>
             <w:pStyle w:val="TDC1"/>
             <w:rPr>
-              <w:rFonts w:ascii="Arial" w:eastAsiaTheme="minorEastAsia" w:hAnsi="Arial"/>
-              <w:sz w:val="24"/>
-              <w:szCs w:val="24"/>
+              <w:rFonts w:eastAsiaTheme="minorEastAsia" w:cstheme="minorBidi"/>
               <w:lang w:val="es-MX" w:eastAsia="es-MX"/>
             </w:rPr>
           </w:pPr>
-          <w:hyperlink w:anchor="_Toc152343581" w:history="1">
+          <w:hyperlink w:anchor="_Toc152776282" w:history="1">
             <w:r>
               <w:rPr>
                 <w:rStyle w:val="Hipervnculo"/>
-                <w:rFonts w:ascii="Arial" w:hAnsi="Arial"/>
-                <w:sz w:val="24"/>
-                <w:szCs w:val="24"/>
               </w:rPr>
               <w:t>ALTA POR REQUISICIÓN</w:t>
             </w:r>
             <w:r>
               <w:rPr>
-                <w:rFonts w:ascii="Arial" w:hAnsi="Arial"/>
                 <w:webHidden/>
-                <w:sz w:val="24"/>
-                <w:szCs w:val="24"/>
               </w:rPr>
               <w:tab/>
             </w:r>
             <w:r>
               <w:rPr>
-                <w:rFonts w:ascii="Arial" w:hAnsi="Arial"/>
                 <w:webHidden/>
-                <w:sz w:val="24"/>
-                <w:szCs w:val="24"/>
               </w:rPr>
               <w:fldChar w:fldCharType="begin"/>
             </w:r>
             <w:r>
               <w:rPr>
-                <w:rFonts w:ascii="Arial" w:hAnsi="Arial"/>
                 <w:webHidden/>
-                <w:sz w:val="24"/>
-                <w:szCs w:val="24"/>
-              </w:rPr>
-              <w:instrText xml:space="preserve"> PAGEREF _Toc152343581 \h </w:instrText>
-            </w:r>
-            <w:r>
-              <w:rPr>
-                <w:rFonts w:ascii="Arial" w:hAnsi="Arial"/>
+              </w:rPr>
+              <w:instrText xml:space="preserve"> PAGEREF _Toc152776282 \h </w:instrText>
+            </w:r>
+            <w:r>
+              <w:rPr>
                 <w:webHidden/>
-                <w:sz w:val="24"/>
-                <w:szCs w:val="24"/>
-              </w:rPr>
-            </w:r>
-            <w:r>
-              <w:rPr>
-                <w:rFonts w:ascii="Arial" w:hAnsi="Arial"/>
+              </w:rPr>
+            </w:r>
+            <w:r>
+              <w:rPr>
                 <w:webHidden/>
-                <w:sz w:val="24"/>
-                <w:szCs w:val="24"/>
               </w:rPr>
               <w:fldChar w:fldCharType="separate"/>
             </w:r>
             <w:r>
               <w:rPr>
-                <w:rFonts w:ascii="Arial" w:hAnsi="Arial"/>
                 <w:webHidden/>
-                <w:sz w:val="24"/>
-                <w:szCs w:val="24"/>
               </w:rPr>
               <w:t>4</w:t>
             </w:r>
             <w:r>
               <w:rPr>
-                <w:rFonts w:ascii="Arial" w:hAnsi="Arial"/>
                 <w:webHidden/>
-                <w:sz w:val="24"/>
-                <w:szCs w:val="24"/>
               </w:rPr>
               <w:fldChar w:fldCharType="end"/>
             </w:r>
@@ -1284,81 +1180,55 @@
           <w:pPr>
             <w:pStyle w:val="TDC1"/>
             <w:rPr>
-              <w:rFonts w:ascii="Arial" w:eastAsiaTheme="minorEastAsia" w:hAnsi="Arial"/>
-              <w:sz w:val="24"/>
-              <w:szCs w:val="24"/>
+              <w:rFonts w:eastAsiaTheme="minorEastAsia" w:cstheme="minorBidi"/>
               <w:lang w:val="es-MX" w:eastAsia="es-MX"/>
             </w:rPr>
           </w:pPr>
-          <w:hyperlink w:anchor="_Toc152343582" w:history="1">
+          <w:hyperlink w:anchor="_Toc152776283" w:history="1">
             <w:r>
               <w:rPr>
                 <w:rStyle w:val="Hipervnculo"/>
-                <w:rFonts w:ascii="Arial" w:hAnsi="Arial"/>
-                <w:sz w:val="24"/>
-                <w:szCs w:val="24"/>
               </w:rPr>
               <w:t>Menú Principal</w:t>
             </w:r>
             <w:r>
               <w:rPr>
-                <w:rFonts w:ascii="Arial" w:hAnsi="Arial"/>
                 <w:webHidden/>
-                <w:sz w:val="24"/>
-                <w:szCs w:val="24"/>
               </w:rPr>
               <w:tab/>
             </w:r>
             <w:r>
               <w:rPr>
-                <w:rFonts w:ascii="Arial" w:hAnsi="Arial"/>
                 <w:webHidden/>
-                <w:sz w:val="24"/>
-                <w:szCs w:val="24"/>
               </w:rPr>
               <w:fldChar w:fldCharType="begin"/>
             </w:r>
             <w:r>
               <w:rPr>
-                <w:rFonts w:ascii="Arial" w:hAnsi="Arial"/>
                 <w:webHidden/>
-                <w:sz w:val="24"/>
-                <w:szCs w:val="24"/>
-              </w:rPr>
-              <w:instrText xml:space="preserve"> PAGEREF _Toc152343582 \h </w:instrText>
-            </w:r>
-            <w:r>
-              <w:rPr>
-                <w:rFonts w:ascii="Arial" w:hAnsi="Arial"/>
+              </w:rPr>
+              <w:instrText xml:space="preserve"> PAGEREF _Toc152776283 \h </w:instrText>
+            </w:r>
+            <w:r>
+              <w:rPr>
                 <w:webHidden/>
-                <w:sz w:val="24"/>
-                <w:szCs w:val="24"/>
-              </w:rPr>
-            </w:r>
-            <w:r>
-              <w:rPr>
-                <w:rFonts w:ascii="Arial" w:hAnsi="Arial"/>
+              </w:rPr>
+            </w:r>
+            <w:r>
+              <w:rPr>
                 <w:webHidden/>
-                <w:sz w:val="24"/>
-                <w:szCs w:val="24"/>
               </w:rPr>
               <w:fldChar w:fldCharType="separate"/>
             </w:r>
             <w:r>
               <w:rPr>
-                <w:rFonts w:ascii="Arial" w:hAnsi="Arial"/>
                 <w:webHidden/>
-                <w:sz w:val="24"/>
-                <w:szCs w:val="24"/>
               </w:rPr>
               <w:t>5</w:t>
             </w:r>
             <w:r>
               <w:rPr>
-                <w:rFonts w:ascii="Arial" w:hAnsi="Arial"/>
                 <w:webHidden/>
-                <w:sz w:val="24"/>
-                <w:szCs w:val="24"/>
               </w:rPr>
               <w:fldChar w:fldCharType="end"/>
             </w:r>
@@ -1368,81 +1238,55 @@
           <w:pPr>
             <w:pStyle w:val="TDC1"/>
             <w:rPr>
-              <w:rFonts w:ascii="Arial" w:eastAsiaTheme="minorEastAsia" w:hAnsi="Arial"/>
-              <w:sz w:val="24"/>
-              <w:szCs w:val="24"/>
+              <w:rFonts w:eastAsiaTheme="minorEastAsia" w:cstheme="minorBidi"/>
               <w:lang w:val="es-MX" w:eastAsia="es-MX"/>
             </w:rPr>
           </w:pPr>
-          <w:hyperlink w:anchor="_Toc152343583" w:history="1">
+          <w:hyperlink w:anchor="_Toc152776284" w:history="1">
             <w:r>
               <w:rPr>
                 <w:rStyle w:val="Hipervnculo"/>
-                <w:rFonts w:ascii="Arial" w:hAnsi="Arial"/>
-                <w:sz w:val="24"/>
-                <w:szCs w:val="24"/>
               </w:rPr>
               <w:t>Carga de Plantilla con Registros</w:t>
             </w:r>
             <w:r>
               <w:rPr>
-                <w:rFonts w:ascii="Arial" w:hAnsi="Arial"/>
                 <w:webHidden/>
-                <w:sz w:val="24"/>
-                <w:szCs w:val="24"/>
               </w:rPr>
               <w:tab/>
             </w:r>
             <w:r>
               <w:rPr>
-                <w:rFonts w:ascii="Arial" w:hAnsi="Arial"/>
                 <w:webHidden/>
-                <w:sz w:val="24"/>
-                <w:szCs w:val="24"/>
               </w:rPr>
               <w:fldChar w:fldCharType="begin"/>
             </w:r>
             <w:r>
               <w:rPr>
-                <w:rFonts w:ascii="Arial" w:hAnsi="Arial"/>
                 <w:webHidden/>
-                <w:sz w:val="24"/>
-                <w:szCs w:val="24"/>
-              </w:rPr>
-              <w:instrText xml:space="preserve"> PAGEREF _Toc152343583 \h </w:instrText>
-            </w:r>
-            <w:r>
-              <w:rPr>
-                <w:rFonts w:ascii="Arial" w:hAnsi="Arial"/>
+              </w:rPr>
+              <w:instrText xml:space="preserve"> PAGEREF _Toc152776284 \h </w:instrText>
+            </w:r>
+            <w:r>
+              <w:rPr>
                 <w:webHidden/>
-                <w:sz w:val="24"/>
-                <w:szCs w:val="24"/>
-              </w:rPr>
-            </w:r>
-            <w:r>
-              <w:rPr>
-                <w:rFonts w:ascii="Arial" w:hAnsi="Arial"/>
+              </w:rPr>
+            </w:r>
+            <w:r>
+              <w:rPr>
                 <w:webHidden/>
-                <w:sz w:val="24"/>
-                <w:szCs w:val="24"/>
               </w:rPr>
               <w:fldChar w:fldCharType="separate"/>
             </w:r>
             <w:r>
               <w:rPr>
-                <w:rFonts w:ascii="Arial" w:hAnsi="Arial"/>
                 <w:webHidden/>
-                <w:sz w:val="24"/>
-                <w:szCs w:val="24"/>
               </w:rPr>
               <w:t>6</w:t>
             </w:r>
             <w:r>
               <w:rPr>
-                <w:rFonts w:ascii="Arial" w:hAnsi="Arial"/>
                 <w:webHidden/>
-                <w:sz w:val="24"/>
-                <w:szCs w:val="24"/>
               </w:rPr>
               <w:fldChar w:fldCharType="end"/>
             </w:r>
@@ -1452,81 +1296,55 @@
           <w:pPr>
             <w:pStyle w:val="TDC1"/>
             <w:rPr>
-              <w:rFonts w:ascii="Arial" w:eastAsiaTheme="minorEastAsia" w:hAnsi="Arial"/>
-              <w:sz w:val="24"/>
-              <w:szCs w:val="24"/>
+              <w:rFonts w:eastAsiaTheme="minorEastAsia" w:cstheme="minorBidi"/>
               <w:lang w:val="es-MX" w:eastAsia="es-MX"/>
             </w:rPr>
           </w:pPr>
-          <w:hyperlink w:anchor="_Toc152343584" w:history="1">
+          <w:hyperlink w:anchor="_Toc152776285" w:history="1">
             <w:r>
               <w:rPr>
                 <w:rStyle w:val="Hipervnculo"/>
-                <w:rFonts w:ascii="Arial" w:hAnsi="Arial"/>
-                <w:sz w:val="24"/>
-                <w:szCs w:val="24"/>
               </w:rPr>
               <w:t>Confirmación de la Factura</w:t>
             </w:r>
             <w:r>
               <w:rPr>
-                <w:rFonts w:ascii="Arial" w:hAnsi="Arial"/>
                 <w:webHidden/>
-                <w:sz w:val="24"/>
-                <w:szCs w:val="24"/>
               </w:rPr>
               <w:tab/>
             </w:r>
             <w:r>
               <w:rPr>
-                <w:rFonts w:ascii="Arial" w:hAnsi="Arial"/>
                 <w:webHidden/>
-                <w:sz w:val="24"/>
-                <w:szCs w:val="24"/>
               </w:rPr>
               <w:fldChar w:fldCharType="begin"/>
             </w:r>
             <w:r>
               <w:rPr>
-                <w:rFonts w:ascii="Arial" w:hAnsi="Arial"/>
                 <w:webHidden/>
-                <w:sz w:val="24"/>
-                <w:szCs w:val="24"/>
-              </w:rPr>
-              <w:instrText xml:space="preserve"> PAGEREF _Toc152343584 \h </w:instrText>
-            </w:r>
-            <w:r>
-              <w:rPr>
-                <w:rFonts w:ascii="Arial" w:hAnsi="Arial"/>
+              </w:rPr>
+              <w:instrText xml:space="preserve"> PAGEREF _Toc152776285 \h </w:instrText>
+            </w:r>
+            <w:r>
+              <w:rPr>
                 <w:webHidden/>
-                <w:sz w:val="24"/>
-                <w:szCs w:val="24"/>
-              </w:rPr>
-            </w:r>
-            <w:r>
-              <w:rPr>
-                <w:rFonts w:ascii="Arial" w:hAnsi="Arial"/>
+              </w:rPr>
+            </w:r>
+            <w:r>
+              <w:rPr>
                 <w:webHidden/>
-                <w:sz w:val="24"/>
-                <w:szCs w:val="24"/>
               </w:rPr>
               <w:fldChar w:fldCharType="separate"/>
             </w:r>
             <w:r>
               <w:rPr>
-                <w:rFonts w:ascii="Arial" w:hAnsi="Arial"/>
                 <w:webHidden/>
-                <w:sz w:val="24"/>
-                <w:szCs w:val="24"/>
               </w:rPr>
               <w:t>11</w:t>
             </w:r>
             <w:r>
               <w:rPr>
-                <w:rFonts w:ascii="Arial" w:hAnsi="Arial"/>
                 <w:webHidden/>
-                <w:sz w:val="24"/>
-                <w:szCs w:val="24"/>
               </w:rPr>
               <w:fldChar w:fldCharType="end"/>
             </w:r>
@@ -1536,81 +1354,55 @@
           <w:pPr>
             <w:pStyle w:val="TDC1"/>
             <w:rPr>
-              <w:rFonts w:ascii="Arial" w:eastAsiaTheme="minorEastAsia" w:hAnsi="Arial"/>
-              <w:sz w:val="24"/>
-              <w:szCs w:val="24"/>
+              <w:rFonts w:eastAsiaTheme="minorEastAsia" w:cstheme="minorBidi"/>
               <w:lang w:val="es-MX" w:eastAsia="es-MX"/>
             </w:rPr>
           </w:pPr>
-          <w:hyperlink w:anchor="_Toc152343585" w:history="1">
+          <w:hyperlink w:anchor="_Toc152776286" w:history="1">
             <w:r>
               <w:rPr>
                 <w:rStyle w:val="Hipervnculo"/>
-                <w:rFonts w:ascii="Arial" w:hAnsi="Arial"/>
-                <w:sz w:val="24"/>
-                <w:szCs w:val="24"/>
               </w:rPr>
               <w:t>Asignación de Enlace</w:t>
             </w:r>
             <w:r>
               <w:rPr>
-                <w:rFonts w:ascii="Arial" w:hAnsi="Arial"/>
                 <w:webHidden/>
-                <w:sz w:val="24"/>
-                <w:szCs w:val="24"/>
               </w:rPr>
               <w:tab/>
             </w:r>
             <w:r>
               <w:rPr>
-                <w:rFonts w:ascii="Arial" w:hAnsi="Arial"/>
                 <w:webHidden/>
-                <w:sz w:val="24"/>
-                <w:szCs w:val="24"/>
               </w:rPr>
               <w:fldChar w:fldCharType="begin"/>
             </w:r>
             <w:r>
               <w:rPr>
-                <w:rFonts w:ascii="Arial" w:hAnsi="Arial"/>
                 <w:webHidden/>
-                <w:sz w:val="24"/>
-                <w:szCs w:val="24"/>
-              </w:rPr>
-              <w:instrText xml:space="preserve"> PAGEREF _Toc152343585 \h </w:instrText>
-            </w:r>
-            <w:r>
-              <w:rPr>
-                <w:rFonts w:ascii="Arial" w:hAnsi="Arial"/>
+              </w:rPr>
+              <w:instrText xml:space="preserve"> PAGEREF _Toc152776286 \h </w:instrText>
+            </w:r>
+            <w:r>
+              <w:rPr>
                 <w:webHidden/>
-                <w:sz w:val="24"/>
-                <w:szCs w:val="24"/>
-              </w:rPr>
-            </w:r>
-            <w:r>
-              <w:rPr>
-                <w:rFonts w:ascii="Arial" w:hAnsi="Arial"/>
+              </w:rPr>
+            </w:r>
+            <w:r>
+              <w:rPr>
                 <w:webHidden/>
-                <w:sz w:val="24"/>
-                <w:szCs w:val="24"/>
               </w:rPr>
               <w:fldChar w:fldCharType="separate"/>
             </w:r>
             <w:r>
               <w:rPr>
-                <w:rFonts w:ascii="Arial" w:hAnsi="Arial"/>
                 <w:webHidden/>
-                <w:sz w:val="24"/>
-                <w:szCs w:val="24"/>
               </w:rPr>
               <w:t>13</w:t>
             </w:r>
             <w:r>
               <w:rPr>
-                <w:rFonts w:ascii="Arial" w:hAnsi="Arial"/>
                 <w:webHidden/>
-                <w:sz w:val="24"/>
-                <w:szCs w:val="24"/>
               </w:rPr>
               <w:fldChar w:fldCharType="end"/>
             </w:r>
@@ -1620,81 +1412,55 @@
           <w:pPr>
             <w:pStyle w:val="TDC1"/>
             <w:rPr>
-              <w:rFonts w:ascii="Arial" w:eastAsiaTheme="minorEastAsia" w:hAnsi="Arial"/>
-              <w:sz w:val="24"/>
-              <w:szCs w:val="24"/>
+              <w:rFonts w:eastAsiaTheme="minorEastAsia" w:cstheme="minorBidi"/>
               <w:lang w:val="es-MX" w:eastAsia="es-MX"/>
             </w:rPr>
           </w:pPr>
-          <w:hyperlink w:anchor="_Toc152343586" w:history="1">
+          <w:hyperlink w:anchor="_Toc152776287" w:history="1">
             <w:r>
               <w:rPr>
                 <w:rStyle w:val="Hipervnculo"/>
-                <w:rFonts w:ascii="Arial" w:hAnsi="Arial"/>
-                <w:sz w:val="24"/>
-                <w:szCs w:val="24"/>
               </w:rPr>
               <w:t>Asignación del Resguardarte</w:t>
             </w:r>
             <w:r>
               <w:rPr>
-                <w:rFonts w:ascii="Arial" w:hAnsi="Arial"/>
                 <w:webHidden/>
-                <w:sz w:val="24"/>
-                <w:szCs w:val="24"/>
               </w:rPr>
               <w:tab/>
             </w:r>
             <w:r>
               <w:rPr>
-                <w:rFonts w:ascii="Arial" w:hAnsi="Arial"/>
                 <w:webHidden/>
-                <w:sz w:val="24"/>
-                <w:szCs w:val="24"/>
               </w:rPr>
               <w:fldChar w:fldCharType="begin"/>
             </w:r>
             <w:r>
               <w:rPr>
-                <w:rFonts w:ascii="Arial" w:hAnsi="Arial"/>
                 <w:webHidden/>
-                <w:sz w:val="24"/>
-                <w:szCs w:val="24"/>
-              </w:rPr>
-              <w:instrText xml:space="preserve"> PAGEREF _Toc152343586 \h </w:instrText>
-            </w:r>
-            <w:r>
-              <w:rPr>
-                <w:rFonts w:ascii="Arial" w:hAnsi="Arial"/>
+              </w:rPr>
+              <w:instrText xml:space="preserve"> PAGEREF _Toc152776287 \h </w:instrText>
+            </w:r>
+            <w:r>
+              <w:rPr>
                 <w:webHidden/>
-                <w:sz w:val="24"/>
-                <w:szCs w:val="24"/>
-              </w:rPr>
-            </w:r>
-            <w:r>
-              <w:rPr>
-                <w:rFonts w:ascii="Arial" w:hAnsi="Arial"/>
+              </w:rPr>
+            </w:r>
+            <w:r>
+              <w:rPr>
                 <w:webHidden/>
-                <w:sz w:val="24"/>
-                <w:szCs w:val="24"/>
               </w:rPr>
               <w:fldChar w:fldCharType="separate"/>
             </w:r>
             <w:r>
               <w:rPr>
-                <w:rFonts w:ascii="Arial" w:hAnsi="Arial"/>
                 <w:webHidden/>
-                <w:sz w:val="24"/>
-                <w:szCs w:val="24"/>
               </w:rPr>
               <w:t>14</w:t>
             </w:r>
             <w:r>
               <w:rPr>
-                <w:rFonts w:ascii="Arial" w:hAnsi="Arial"/>
                 <w:webHidden/>
-                <w:sz w:val="24"/>
-                <w:szCs w:val="24"/>
               </w:rPr>
               <w:fldChar w:fldCharType="end"/>
             </w:r>
@@ -1704,81 +1470,55 @@
           <w:pPr>
             <w:pStyle w:val="TDC1"/>
             <w:rPr>
-              <w:rFonts w:ascii="Arial" w:eastAsiaTheme="minorEastAsia" w:hAnsi="Arial"/>
-              <w:sz w:val="24"/>
-              <w:szCs w:val="24"/>
+              <w:rFonts w:eastAsiaTheme="minorEastAsia" w:cstheme="minorBidi"/>
               <w:lang w:val="es-MX" w:eastAsia="es-MX"/>
             </w:rPr>
           </w:pPr>
-          <w:hyperlink w:anchor="_Toc152343587" w:history="1">
+          <w:hyperlink w:anchor="_Toc152776288" w:history="1">
             <w:r>
               <w:rPr>
                 <w:rStyle w:val="Hipervnculo"/>
-                <w:rFonts w:ascii="Arial" w:hAnsi="Arial"/>
-                <w:sz w:val="24"/>
-                <w:szCs w:val="24"/>
               </w:rPr>
               <w:t>Carga de Formatos Firmados</w:t>
             </w:r>
             <w:r>
               <w:rPr>
-                <w:rFonts w:ascii="Arial" w:hAnsi="Arial"/>
                 <w:webHidden/>
-                <w:sz w:val="24"/>
-                <w:szCs w:val="24"/>
               </w:rPr>
               <w:tab/>
             </w:r>
             <w:r>
               <w:rPr>
-                <w:rFonts w:ascii="Arial" w:hAnsi="Arial"/>
                 <w:webHidden/>
-                <w:sz w:val="24"/>
-                <w:szCs w:val="24"/>
               </w:rPr>
               <w:fldChar w:fldCharType="begin"/>
             </w:r>
             <w:r>
               <w:rPr>
-                <w:rFonts w:ascii="Arial" w:hAnsi="Arial"/>
                 <w:webHidden/>
-                <w:sz w:val="24"/>
-                <w:szCs w:val="24"/>
-              </w:rPr>
-              <w:instrText xml:space="preserve"> PAGEREF _Toc152343587 \h </w:instrText>
-            </w:r>
-            <w:r>
-              <w:rPr>
-                <w:rFonts w:ascii="Arial" w:hAnsi="Arial"/>
+              </w:rPr>
+              <w:instrText xml:space="preserve"> PAGEREF _Toc152776288 \h </w:instrText>
+            </w:r>
+            <w:r>
+              <w:rPr>
                 <w:webHidden/>
-                <w:sz w:val="24"/>
-                <w:szCs w:val="24"/>
-              </w:rPr>
-            </w:r>
-            <w:r>
-              <w:rPr>
-                <w:rFonts w:ascii="Arial" w:hAnsi="Arial"/>
+              </w:rPr>
+            </w:r>
+            <w:r>
+              <w:rPr>
                 <w:webHidden/>
-                <w:sz w:val="24"/>
-                <w:szCs w:val="24"/>
               </w:rPr>
               <w:fldChar w:fldCharType="separate"/>
             </w:r>
             <w:r>
               <w:rPr>
-                <w:rFonts w:ascii="Arial" w:hAnsi="Arial"/>
                 <w:webHidden/>
-                <w:sz w:val="24"/>
-                <w:szCs w:val="24"/>
               </w:rPr>
               <w:t>15</w:t>
             </w:r>
             <w:r>
               <w:rPr>
-                <w:rFonts w:ascii="Arial" w:hAnsi="Arial"/>
                 <w:webHidden/>
-                <w:sz w:val="24"/>
-                <w:szCs w:val="24"/>
               </w:rPr>
               <w:fldChar w:fldCharType="end"/>
             </w:r>
@@ -1788,81 +1528,55 @@
           <w:pPr>
             <w:pStyle w:val="TDC1"/>
             <w:rPr>
-              <w:rFonts w:ascii="Arial" w:eastAsiaTheme="minorEastAsia" w:hAnsi="Arial"/>
-              <w:sz w:val="24"/>
-              <w:szCs w:val="24"/>
+              <w:rFonts w:eastAsiaTheme="minorEastAsia" w:cstheme="minorBidi"/>
               <w:lang w:val="es-MX" w:eastAsia="es-MX"/>
             </w:rPr>
           </w:pPr>
-          <w:hyperlink w:anchor="_Toc152343588" w:history="1">
+          <w:hyperlink w:anchor="_Toc152776289" w:history="1">
             <w:r>
               <w:rPr>
                 <w:rStyle w:val="Hipervnculo"/>
-                <w:rFonts w:ascii="Arial" w:hAnsi="Arial"/>
-                <w:sz w:val="24"/>
-                <w:szCs w:val="24"/>
               </w:rPr>
               <w:t>Confirmación de impresión del código QR</w:t>
             </w:r>
             <w:r>
               <w:rPr>
-                <w:rFonts w:ascii="Arial" w:hAnsi="Arial"/>
                 <w:webHidden/>
-                <w:sz w:val="24"/>
-                <w:szCs w:val="24"/>
               </w:rPr>
               <w:tab/>
             </w:r>
             <w:r>
               <w:rPr>
-                <w:rFonts w:ascii="Arial" w:hAnsi="Arial"/>
                 <w:webHidden/>
-                <w:sz w:val="24"/>
-                <w:szCs w:val="24"/>
               </w:rPr>
               <w:fldChar w:fldCharType="begin"/>
             </w:r>
             <w:r>
               <w:rPr>
-                <w:rFonts w:ascii="Arial" w:hAnsi="Arial"/>
                 <w:webHidden/>
-                <w:sz w:val="24"/>
-                <w:szCs w:val="24"/>
-              </w:rPr>
-              <w:instrText xml:space="preserve"> PAGEREF _Toc152343588 \h </w:instrText>
-            </w:r>
-            <w:r>
-              <w:rPr>
-                <w:rFonts w:ascii="Arial" w:hAnsi="Arial"/>
+              </w:rPr>
+              <w:instrText xml:space="preserve"> PAGEREF _Toc152776289 \h </w:instrText>
+            </w:r>
+            <w:r>
+              <w:rPr>
                 <w:webHidden/>
-                <w:sz w:val="24"/>
-                <w:szCs w:val="24"/>
-              </w:rPr>
-            </w:r>
-            <w:r>
-              <w:rPr>
-                <w:rFonts w:ascii="Arial" w:hAnsi="Arial"/>
+              </w:rPr>
+            </w:r>
+            <w:r>
+              <w:rPr>
                 <w:webHidden/>
-                <w:sz w:val="24"/>
-                <w:szCs w:val="24"/>
               </w:rPr>
               <w:fldChar w:fldCharType="separate"/>
             </w:r>
             <w:r>
               <w:rPr>
-                <w:rFonts w:ascii="Arial" w:hAnsi="Arial"/>
                 <w:webHidden/>
-                <w:sz w:val="24"/>
-                <w:szCs w:val="24"/>
               </w:rPr>
               <w:t>17</w:t>
             </w:r>
             <w:r>
               <w:rPr>
-                <w:rFonts w:ascii="Arial" w:hAnsi="Arial"/>
                 <w:webHidden/>
-                <w:sz w:val="24"/>
-                <w:szCs w:val="24"/>
               </w:rPr>
               <w:fldChar w:fldCharType="end"/>
             </w:r>
@@ -1872,81 +1586,55 @@
           <w:pPr>
             <w:pStyle w:val="TDC1"/>
             <w:rPr>
-              <w:rFonts w:ascii="Arial" w:eastAsiaTheme="minorEastAsia" w:hAnsi="Arial"/>
-              <w:sz w:val="24"/>
-              <w:szCs w:val="24"/>
+              <w:rFonts w:eastAsiaTheme="minorEastAsia" w:cstheme="minorBidi"/>
               <w:lang w:val="es-MX" w:eastAsia="es-MX"/>
             </w:rPr>
           </w:pPr>
-          <w:hyperlink w:anchor="_Toc152343589" w:history="1">
+          <w:hyperlink w:anchor="_Toc152776290" w:history="1">
             <w:r>
               <w:rPr>
                 <w:rStyle w:val="Hipervnculo"/>
-                <w:rFonts w:ascii="Arial" w:hAnsi="Arial"/>
-                <w:sz w:val="24"/>
-                <w:szCs w:val="24"/>
               </w:rPr>
               <w:t>Impresión del código QR</w:t>
             </w:r>
             <w:r>
               <w:rPr>
-                <w:rFonts w:ascii="Arial" w:hAnsi="Arial"/>
                 <w:webHidden/>
-                <w:sz w:val="24"/>
-                <w:szCs w:val="24"/>
               </w:rPr>
               <w:tab/>
             </w:r>
             <w:r>
               <w:rPr>
-                <w:rFonts w:ascii="Arial" w:hAnsi="Arial"/>
                 <w:webHidden/>
-                <w:sz w:val="24"/>
-                <w:szCs w:val="24"/>
               </w:rPr>
               <w:fldChar w:fldCharType="begin"/>
             </w:r>
             <w:r>
               <w:rPr>
-                <w:rFonts w:ascii="Arial" w:hAnsi="Arial"/>
                 <w:webHidden/>
-                <w:sz w:val="24"/>
-                <w:szCs w:val="24"/>
-              </w:rPr>
-              <w:instrText xml:space="preserve"> PAGEREF _Toc152343589 \h </w:instrText>
-            </w:r>
-            <w:r>
-              <w:rPr>
-                <w:rFonts w:ascii="Arial" w:hAnsi="Arial"/>
+              </w:rPr>
+              <w:instrText xml:space="preserve"> PAGEREF _Toc152776290 \h </w:instrText>
+            </w:r>
+            <w:r>
+              <w:rPr>
                 <w:webHidden/>
-                <w:sz w:val="24"/>
-                <w:szCs w:val="24"/>
-              </w:rPr>
-            </w:r>
-            <w:r>
-              <w:rPr>
-                <w:rFonts w:ascii="Arial" w:hAnsi="Arial"/>
+              </w:rPr>
+            </w:r>
+            <w:r>
+              <w:rPr>
                 <w:webHidden/>
-                <w:sz w:val="24"/>
-                <w:szCs w:val="24"/>
               </w:rPr>
               <w:fldChar w:fldCharType="separate"/>
             </w:r>
             <w:r>
               <w:rPr>
-                <w:rFonts w:ascii="Arial" w:hAnsi="Arial"/>
                 <w:webHidden/>
-                <w:sz w:val="24"/>
-                <w:szCs w:val="24"/>
               </w:rPr>
               <w:t>18</w:t>
             </w:r>
             <w:r>
               <w:rPr>
-                <w:rFonts w:ascii="Arial" w:hAnsi="Arial"/>
                 <w:webHidden/>
-                <w:sz w:val="24"/>
-                <w:szCs w:val="24"/>
               </w:rPr>
               <w:fldChar w:fldCharType="end"/>
             </w:r>
@@ -1956,81 +1644,55 @@
           <w:pPr>
             <w:pStyle w:val="TDC1"/>
             <w:rPr>
-              <w:rFonts w:ascii="Arial" w:eastAsiaTheme="minorEastAsia" w:hAnsi="Arial"/>
-              <w:sz w:val="24"/>
-              <w:szCs w:val="24"/>
+              <w:rFonts w:eastAsiaTheme="minorEastAsia" w:cstheme="minorBidi"/>
               <w:lang w:val="es-MX" w:eastAsia="es-MX"/>
             </w:rPr>
           </w:pPr>
-          <w:hyperlink w:anchor="_Toc152343590" w:history="1">
+          <w:hyperlink w:anchor="_Toc152776291" w:history="1">
             <w:r>
               <w:rPr>
                 <w:rStyle w:val="Hipervnculo"/>
-                <w:rFonts w:ascii="Arial" w:hAnsi="Arial"/>
-                <w:sz w:val="24"/>
-                <w:szCs w:val="24"/>
               </w:rPr>
               <w:t>Agenda y re agenda de la visita para colocar el código QR</w:t>
             </w:r>
             <w:r>
               <w:rPr>
-                <w:rFonts w:ascii="Arial" w:hAnsi="Arial"/>
                 <w:webHidden/>
-                <w:sz w:val="24"/>
-                <w:szCs w:val="24"/>
               </w:rPr>
               <w:tab/>
             </w:r>
             <w:r>
               <w:rPr>
-                <w:rFonts w:ascii="Arial" w:hAnsi="Arial"/>
                 <w:webHidden/>
-                <w:sz w:val="24"/>
-                <w:szCs w:val="24"/>
               </w:rPr>
               <w:fldChar w:fldCharType="begin"/>
             </w:r>
             <w:r>
               <w:rPr>
-                <w:rFonts w:ascii="Arial" w:hAnsi="Arial"/>
                 <w:webHidden/>
-                <w:sz w:val="24"/>
-                <w:szCs w:val="24"/>
-              </w:rPr>
-              <w:instrText xml:space="preserve"> PAGEREF _Toc152343590 \h </w:instrText>
-            </w:r>
-            <w:r>
-              <w:rPr>
-                <w:rFonts w:ascii="Arial" w:hAnsi="Arial"/>
+              </w:rPr>
+              <w:instrText xml:space="preserve"> PAGEREF _Toc152776291 \h </w:instrText>
+            </w:r>
+            <w:r>
+              <w:rPr>
                 <w:webHidden/>
-                <w:sz w:val="24"/>
-                <w:szCs w:val="24"/>
-              </w:rPr>
-            </w:r>
-            <w:r>
-              <w:rPr>
-                <w:rFonts w:ascii="Arial" w:hAnsi="Arial"/>
+              </w:rPr>
+            </w:r>
+            <w:r>
+              <w:rPr>
                 <w:webHidden/>
-                <w:sz w:val="24"/>
-                <w:szCs w:val="24"/>
               </w:rPr>
               <w:fldChar w:fldCharType="separate"/>
             </w:r>
             <w:r>
               <w:rPr>
-                <w:rFonts w:ascii="Arial" w:hAnsi="Arial"/>
                 <w:webHidden/>
-                <w:sz w:val="24"/>
-                <w:szCs w:val="24"/>
               </w:rPr>
               <w:t>19</w:t>
             </w:r>
             <w:r>
               <w:rPr>
-                <w:rFonts w:ascii="Arial" w:hAnsi="Arial"/>
                 <w:webHidden/>
-                <w:sz w:val="24"/>
-                <w:szCs w:val="24"/>
               </w:rPr>
               <w:fldChar w:fldCharType="end"/>
             </w:r>
@@ -2040,81 +1702,55 @@
           <w:pPr>
             <w:pStyle w:val="TDC1"/>
             <w:rPr>
-              <w:rFonts w:ascii="Arial" w:eastAsiaTheme="minorEastAsia" w:hAnsi="Arial"/>
-              <w:sz w:val="24"/>
-              <w:szCs w:val="24"/>
+              <w:rFonts w:eastAsiaTheme="minorEastAsia" w:cstheme="minorBidi"/>
               <w:lang w:val="es-MX" w:eastAsia="es-MX"/>
             </w:rPr>
           </w:pPr>
-          <w:hyperlink w:anchor="_Toc152343591" w:history="1">
+          <w:hyperlink w:anchor="_Toc152776292" w:history="1">
             <w:r>
               <w:rPr>
                 <w:rStyle w:val="Hipervnculo"/>
-                <w:rFonts w:ascii="Arial" w:hAnsi="Arial"/>
-                <w:sz w:val="24"/>
-                <w:szCs w:val="24"/>
               </w:rPr>
               <w:t>Finalizar proceso de Alta</w:t>
             </w:r>
             <w:r>
               <w:rPr>
-                <w:rFonts w:ascii="Arial" w:hAnsi="Arial"/>
                 <w:webHidden/>
-                <w:sz w:val="24"/>
-                <w:szCs w:val="24"/>
               </w:rPr>
               <w:tab/>
             </w:r>
             <w:r>
               <w:rPr>
-                <w:rFonts w:ascii="Arial" w:hAnsi="Arial"/>
                 <w:webHidden/>
-                <w:sz w:val="24"/>
-                <w:szCs w:val="24"/>
               </w:rPr>
               <w:fldChar w:fldCharType="begin"/>
             </w:r>
             <w:r>
               <w:rPr>
-                <w:rFonts w:ascii="Arial" w:hAnsi="Arial"/>
                 <w:webHidden/>
-                <w:sz w:val="24"/>
-                <w:szCs w:val="24"/>
-              </w:rPr>
-              <w:instrText xml:space="preserve"> PAGEREF _Toc152343591 \h </w:instrText>
-            </w:r>
-            <w:r>
-              <w:rPr>
-                <w:rFonts w:ascii="Arial" w:hAnsi="Arial"/>
+              </w:rPr>
+              <w:instrText xml:space="preserve"> PAGEREF _Toc152776292 \h </w:instrText>
+            </w:r>
+            <w:r>
+              <w:rPr>
                 <w:webHidden/>
-                <w:sz w:val="24"/>
-                <w:szCs w:val="24"/>
-              </w:rPr>
-            </w:r>
-            <w:r>
-              <w:rPr>
-                <w:rFonts w:ascii="Arial" w:hAnsi="Arial"/>
+              </w:rPr>
+            </w:r>
+            <w:r>
+              <w:rPr>
                 <w:webHidden/>
-                <w:sz w:val="24"/>
-                <w:szCs w:val="24"/>
               </w:rPr>
               <w:fldChar w:fldCharType="separate"/>
             </w:r>
             <w:r>
               <w:rPr>
-                <w:rFonts w:ascii="Arial" w:hAnsi="Arial"/>
                 <w:webHidden/>
-                <w:sz w:val="24"/>
-                <w:szCs w:val="24"/>
               </w:rPr>
               <w:t>20</w:t>
             </w:r>
             <w:r>
               <w:rPr>
-                <w:rFonts w:ascii="Arial" w:hAnsi="Arial"/>
                 <w:webHidden/>
-                <w:sz w:val="24"/>
-                <w:szCs w:val="24"/>
               </w:rPr>
               <w:fldChar w:fldCharType="end"/>
             </w:r>
@@ -2165,6 +1801,15 @@
           <w:sz w:val="24"/>
         </w:rPr>
       </w:pPr>
+    </w:p>
+    <w:p>
+      <w:pPr>
+        <w:spacing w:line="276" w:lineRule="auto"/>
+        <w:rPr>
+          <w:rFonts w:ascii="Arial" w:hAnsi="Arial" w:cs="Arial"/>
+          <w:sz w:val="24"/>
+        </w:rPr>
+      </w:pPr>
       <w:bookmarkStart w:id="0" w:name="_GoBack"/>
       <w:bookmarkEnd w:id="0"/>
     </w:p>
@@ -2230,20 +1875,11 @@
           <w:sz w:val="24"/>
         </w:rPr>
       </w:pPr>
-    </w:p>
-    <w:p>
-      <w:pPr>
-        <w:spacing w:line="276" w:lineRule="auto"/>
-        <w:rPr>
-          <w:rFonts w:ascii="Arial" w:hAnsi="Arial" w:cs="Arial"/>
-          <w:sz w:val="24"/>
-        </w:rPr>
-      </w:pPr>
       <w:r>
         <w:rPr>
           <w:rFonts w:ascii="Arial" w:hAnsi="Arial" w:cs="Arial"/>
           <w:noProof/>
-          <w:lang w:val="en-US"/>
+          <w:lang w:val="es-MX" w:eastAsia="es-MX"/>
         </w:rPr>
         <w:lastRenderedPageBreak/>
         <mc:AlternateContent>
@@ -2411,7 +2047,7 @@
           <w:rFonts w:ascii="Arial" w:hAnsi="Arial" w:cs="Arial"/>
           <w:noProof/>
           <w:sz w:val="24"/>
-          <w:lang w:val="en-US"/>
+          <w:lang w:val="es-MX" w:eastAsia="es-MX"/>
         </w:rPr>
         <mc:AlternateContent>
           <mc:Choice Requires="wps">
@@ -2536,7 +2172,7 @@
           <w:rFonts w:ascii="Arial" w:hAnsi="Arial" w:cs="Arial"/>
           <w:noProof/>
           <w:sz w:val="24"/>
-          <w:lang w:val="en-US"/>
+          <w:lang w:val="es-MX" w:eastAsia="es-MX"/>
         </w:rPr>
         <mc:AlternateContent>
           <mc:Choice Requires="wps">
@@ -2845,7 +2481,8 @@
       <w:bookmarkStart w:id="5" w:name="_Toc136445388"/>
       <w:bookmarkStart w:id="6" w:name="_Toc136588018"/>
       <w:bookmarkStart w:id="7" w:name="_Toc149125736"/>
-      <w:bookmarkStart w:id="8" w:name="_Toc152343578"/>
+      <w:bookmarkStart w:id="8" w:name="_Toc152360029"/>
+      <w:bookmarkStart w:id="9" w:name="_Toc152776279"/>
       <w:r>
         <w:rPr>
           <w:rFonts w:cs="Arial"/>
@@ -2862,6 +2499,7 @@
       <w:bookmarkEnd w:id="6"/>
       <w:bookmarkEnd w:id="7"/>
       <w:bookmarkEnd w:id="8"/>
+      <w:bookmarkEnd w:id="9"/>
     </w:p>
     <w:p>
       <w:pPr>
@@ -2872,15 +2510,13 @@
         <w:jc w:val="both"/>
         <w:rPr>
           <w:rFonts w:ascii="Arial" w:hAnsi="Arial" w:cs="Arial"/>
-          <w:color w:val="00B0F0"/>
-          <w:sz w:val="24"/>
-        </w:rPr>
-      </w:pPr>
-      <w:r>
-        <w:rPr>
-          <w:rFonts w:ascii="Arial" w:hAnsi="Arial" w:cs="Arial"/>
-          <w:sz w:val="24"/>
-          <w:szCs w:val="24"/>
+          <w:sz w:val="24"/>
+        </w:rPr>
+      </w:pPr>
+      <w:r>
+        <w:rPr>
+          <w:rFonts w:ascii="Arial" w:hAnsi="Arial" w:cs="Arial"/>
+          <w:sz w:val="24"/>
         </w:rPr>
         <w:tab/>
       </w:r>
@@ -2889,173 +2525,9 @@
           <w:rStyle w:val="normaltextrun"/>
           <w:rFonts w:ascii="Arial" w:hAnsi="Arial" w:cs="Arial"/>
           <w:color w:val="000000"/>
-          <w:sz w:val="24"/>
-          <w:szCs w:val="24"/>
           <w:shd w:val="clear" w:color="auto" w:fill="FFFFFF"/>
         </w:rPr>
-        <w:t xml:space="preserve">Lograr que, mediante el presente manual, los usuarios de la Secretaria de Finanzas y Tesorería General del Estado de Nuevo León puedan consultar los pasos a seguir para la gestión de los recursos que sean bienes muebles, </w:t>
-      </w:r>
-      <w:r>
-        <w:rPr>
-          <w:rStyle w:val="normaltextrun"/>
-          <w:rFonts w:ascii="Arial" w:hAnsi="Arial" w:cs="Arial"/>
-          <w:color w:val="00B0F0"/>
-          <w:shd w:val="clear" w:color="auto" w:fill="FFFFFF"/>
-        </w:rPr>
-        <w:t xml:space="preserve">así como </w:t>
-      </w:r>
-      <w:r>
-        <w:rPr>
-          <w:rStyle w:val="normaltextrun"/>
-          <w:rFonts w:ascii="Arial" w:hAnsi="Arial" w:cs="Arial"/>
-          <w:color w:val="00B0F0"/>
-          <w:shd w:val="clear" w:color="auto" w:fill="FFFFFF"/>
-        </w:rPr>
-        <w:t xml:space="preserve">la solicitud de alta por </w:t>
-      </w:r>
-      <w:r>
-        <w:rPr>
-          <w:rStyle w:val="normaltextrun"/>
-          <w:rFonts w:ascii="Arial" w:hAnsi="Arial" w:cs="Arial"/>
-          <w:color w:val="00B0F0"/>
-          <w:shd w:val="clear" w:color="auto" w:fill="FFFFFF"/>
-        </w:rPr>
-        <w:t xml:space="preserve">parte de las </w:t>
-      </w:r>
-      <w:r>
-        <w:rPr>
-          <w:rStyle w:val="normaltextrun"/>
-          <w:rFonts w:ascii="Arial" w:hAnsi="Arial" w:cs="Arial"/>
-          <w:color w:val="00B0F0"/>
-          <w:shd w:val="clear" w:color="auto" w:fill="FFFFFF"/>
-        </w:rPr>
-        <w:t>D</w:t>
-      </w:r>
-      <w:r>
-        <w:rPr>
-          <w:rStyle w:val="normaltextrun"/>
-          <w:rFonts w:ascii="Arial" w:hAnsi="Arial" w:cs="Arial"/>
-          <w:color w:val="00B0F0"/>
-          <w:shd w:val="clear" w:color="auto" w:fill="FFFFFF"/>
-        </w:rPr>
-        <w:t xml:space="preserve">ependencias del </w:t>
-      </w:r>
-      <w:r>
-        <w:rPr>
-          <w:rStyle w:val="normaltextrun"/>
-          <w:rFonts w:ascii="Arial" w:hAnsi="Arial" w:cs="Arial"/>
-          <w:color w:val="00B0F0"/>
-          <w:shd w:val="clear" w:color="auto" w:fill="FFFFFF"/>
-        </w:rPr>
-        <w:t>Gobierno del E</w:t>
-      </w:r>
-      <w:r>
-        <w:rPr>
-          <w:rStyle w:val="normaltextrun"/>
-          <w:rFonts w:ascii="Arial" w:hAnsi="Arial" w:cs="Arial"/>
-          <w:color w:val="00B0F0"/>
-          <w:shd w:val="clear" w:color="auto" w:fill="FFFFFF"/>
-        </w:rPr>
-        <w:t>stado</w:t>
-      </w:r>
-      <w:r>
-        <w:rPr>
-          <w:rStyle w:val="normaltextrun"/>
-          <w:rFonts w:ascii="Arial" w:hAnsi="Arial" w:cs="Arial"/>
-          <w:color w:val="00B0F0"/>
-          <w:shd w:val="clear" w:color="auto" w:fill="FFFFFF"/>
-        </w:rPr>
-        <w:t xml:space="preserve"> de</w:t>
-      </w:r>
-      <w:r>
-        <w:rPr>
-          <w:rStyle w:val="normaltextrun"/>
-          <w:rFonts w:ascii="Arial" w:hAnsi="Arial" w:cs="Arial"/>
-          <w:color w:val="00B0F0"/>
-          <w:shd w:val="clear" w:color="auto" w:fill="FFFFFF"/>
-        </w:rPr>
-        <w:t xml:space="preserve"> N</w:t>
-      </w:r>
-      <w:r>
-        <w:rPr>
-          <w:rStyle w:val="normaltextrun"/>
-          <w:rFonts w:ascii="Arial" w:hAnsi="Arial" w:cs="Arial"/>
-          <w:color w:val="00B0F0"/>
-          <w:shd w:val="clear" w:color="auto" w:fill="FFFFFF"/>
-        </w:rPr>
-        <w:t xml:space="preserve">uevo </w:t>
-      </w:r>
-      <w:r>
-        <w:rPr>
-          <w:rStyle w:val="normaltextrun"/>
-          <w:rFonts w:ascii="Arial" w:hAnsi="Arial" w:cs="Arial"/>
-          <w:color w:val="00B0F0"/>
-          <w:shd w:val="clear" w:color="auto" w:fill="FFFFFF"/>
-        </w:rPr>
-        <w:t>L</w:t>
-      </w:r>
-      <w:r>
-        <w:rPr>
-          <w:rStyle w:val="normaltextrun"/>
-          <w:rFonts w:ascii="Arial" w:hAnsi="Arial" w:cs="Arial"/>
-          <w:color w:val="00B0F0"/>
-          <w:shd w:val="clear" w:color="auto" w:fill="FFFFFF"/>
-        </w:rPr>
-        <w:t xml:space="preserve">eón, </w:t>
-      </w:r>
-      <w:r>
-        <w:rPr>
-          <w:rStyle w:val="normaltextrun"/>
-          <w:rFonts w:ascii="Arial" w:hAnsi="Arial" w:cs="Arial"/>
-          <w:color w:val="00B0F0"/>
-          <w:bdr w:val="none" w:sz="0" w:space="0" w:color="auto" w:frame="1"/>
-        </w:rPr>
-        <w:t xml:space="preserve">para </w:t>
-      </w:r>
-      <w:r>
-        <w:rPr>
-          <w:rStyle w:val="normaltextrun"/>
-          <w:rFonts w:ascii="Arial" w:hAnsi="Arial" w:cs="Arial"/>
-          <w:color w:val="00B0F0"/>
-          <w:bdr w:val="none" w:sz="0" w:space="0" w:color="auto" w:frame="1"/>
-        </w:rPr>
-        <w:t xml:space="preserve">la </w:t>
-      </w:r>
-      <w:r>
-        <w:rPr>
-          <w:rStyle w:val="normaltextrun"/>
-          <w:rFonts w:ascii="Arial" w:hAnsi="Arial" w:cs="Arial"/>
-          <w:color w:val="00B0F0"/>
-          <w:bdr w:val="none" w:sz="0" w:space="0" w:color="auto" w:frame="1"/>
-        </w:rPr>
-        <w:t>administración</w:t>
-      </w:r>
-      <w:r>
-        <w:rPr>
-          <w:rStyle w:val="normaltextrun"/>
-          <w:rFonts w:ascii="Arial" w:hAnsi="Arial" w:cs="Arial"/>
-          <w:color w:val="00B0F0"/>
-          <w:bdr w:val="none" w:sz="0" w:space="0" w:color="auto" w:frame="1"/>
-        </w:rPr>
-        <w:t xml:space="preserve">, </w:t>
-      </w:r>
-      <w:r>
-        <w:rPr>
-          <w:rStyle w:val="normaltextrun"/>
-          <w:rFonts w:ascii="Arial" w:hAnsi="Arial" w:cs="Arial"/>
-          <w:color w:val="00B0F0"/>
-          <w:bdr w:val="none" w:sz="0" w:space="0" w:color="auto" w:frame="1"/>
-        </w:rPr>
-        <w:t>resguardo</w:t>
-      </w:r>
-      <w:r>
-        <w:rPr>
-          <w:rStyle w:val="normaltextrun"/>
-          <w:rFonts w:ascii="Arial" w:hAnsi="Arial" w:cs="Arial"/>
-          <w:color w:val="00B0F0"/>
-          <w:bdr w:val="none" w:sz="0" w:space="0" w:color="auto" w:frame="1"/>
-        </w:rPr>
-        <w:t xml:space="preserve"> y control del mismo.</w:t>
+        <w:t xml:space="preserve">Lograr que, mediante el presente manual, los usuarios de la Dirección de Patrimonio y sus dependencias puedan consultar el proceso a seguir para la planeación, programación, administración, operación, control y recepción; así como la incorporación, resguardo y baja de los activos fijos que conforman el patrimonio del estado de Nuevo León. </w:t>
       </w:r>
     </w:p>
     <w:p>
@@ -3068,31 +2540,6 @@
         <w:rPr>
           <w:rFonts w:ascii="Arial" w:hAnsi="Arial" w:cs="Arial"/>
           <w:sz w:val="24"/>
-          <w:szCs w:val="24"/>
-        </w:rPr>
-      </w:pPr>
-      <w:r>
-        <w:rPr>
-          <w:rStyle w:val="normaltextrun"/>
-          <w:rFonts w:ascii="Arial" w:hAnsi="Arial" w:cs="Arial"/>
-          <w:color w:val="FF0000"/>
-          <w:sz w:val="24"/>
-          <w:szCs w:val="24"/>
-          <w:shd w:val="clear" w:color="auto" w:fill="FFFFFF"/>
-        </w:rPr>
-        <w:t>y todas las dependencias del gobierno del estado de N.L, que soliciten el alta de un bien mueble</w:t>
-      </w:r>
-    </w:p>
-    <w:p>
-      <w:pPr>
-        <w:tabs>
-          <w:tab w:val="left" w:pos="1494"/>
-        </w:tabs>
-        <w:spacing w:line="276" w:lineRule="auto"/>
-        <w:jc w:val="both"/>
-        <w:rPr>
-          <w:rFonts w:ascii="Arial" w:hAnsi="Arial" w:cs="Arial"/>
-          <w:sz w:val="24"/>
         </w:rPr>
       </w:pPr>
     </w:p>
@@ -3106,14 +2553,15 @@
           <w:color w:val="auto"/>
         </w:rPr>
       </w:pPr>
-      <w:bookmarkStart w:id="9" w:name="_Toc123297019"/>
-      <w:bookmarkStart w:id="10" w:name="_Toc124522206"/>
-      <w:bookmarkStart w:id="11" w:name="_Toc136444481"/>
-      <w:bookmarkStart w:id="12" w:name="_Toc136445049"/>
-      <w:bookmarkStart w:id="13" w:name="_Toc136445389"/>
-      <w:bookmarkStart w:id="14" w:name="_Toc136588019"/>
-      <w:bookmarkStart w:id="15" w:name="_Toc149125737"/>
-      <w:bookmarkStart w:id="16" w:name="_Toc152343579"/>
+      <w:bookmarkStart w:id="10" w:name="_Toc123297019"/>
+      <w:bookmarkStart w:id="11" w:name="_Toc124522206"/>
+      <w:bookmarkStart w:id="12" w:name="_Toc136444481"/>
+      <w:bookmarkStart w:id="13" w:name="_Toc136445049"/>
+      <w:bookmarkStart w:id="14" w:name="_Toc136445389"/>
+      <w:bookmarkStart w:id="15" w:name="_Toc136588019"/>
+      <w:bookmarkStart w:id="16" w:name="_Toc149125737"/>
+      <w:bookmarkStart w:id="17" w:name="_Toc152360030"/>
+      <w:bookmarkStart w:id="18" w:name="_Toc152776280"/>
       <w:r>
         <w:rPr>
           <w:rFonts w:cs="Arial"/>
@@ -3122,7 +2570,6 @@
         </w:rPr>
         <w:t>Alcance</w:t>
       </w:r>
-      <w:bookmarkEnd w:id="9"/>
       <w:bookmarkEnd w:id="10"/>
       <w:bookmarkEnd w:id="11"/>
       <w:bookmarkEnd w:id="12"/>
@@ -3130,6 +2577,8 @@
       <w:bookmarkEnd w:id="14"/>
       <w:bookmarkEnd w:id="15"/>
       <w:bookmarkEnd w:id="16"/>
+      <w:bookmarkEnd w:id="17"/>
+      <w:bookmarkEnd w:id="18"/>
       <w:r>
         <w:rPr>
           <w:rFonts w:cs="Arial"/>
@@ -3158,12 +2607,12 @@
         </w:rPr>
         <w:tab/>
       </w:r>
-      <w:bookmarkStart w:id="17" w:name="_Toc123297020"/>
-      <w:bookmarkStart w:id="18" w:name="_Toc124522207"/>
-      <w:bookmarkStart w:id="19" w:name="_Toc136444482"/>
-      <w:bookmarkStart w:id="20" w:name="_Toc136445050"/>
-      <w:bookmarkStart w:id="21" w:name="_Toc136445390"/>
-      <w:bookmarkStart w:id="22" w:name="_Toc136588020"/>
+      <w:bookmarkStart w:id="19" w:name="_Toc123297020"/>
+      <w:bookmarkStart w:id="20" w:name="_Toc124522207"/>
+      <w:bookmarkStart w:id="21" w:name="_Toc136444482"/>
+      <w:bookmarkStart w:id="22" w:name="_Toc136445050"/>
+      <w:bookmarkStart w:id="23" w:name="_Toc136445390"/>
+      <w:bookmarkStart w:id="24" w:name="_Toc136588020"/>
       <w:r>
         <w:rPr>
           <w:rFonts w:ascii="Arial" w:hAnsi="Arial" w:cs="Arial"/>
@@ -3197,35 +2646,14 @@
           <w:rFonts w:ascii="Arial" w:hAnsi="Arial" w:cs="Arial"/>
           <w:sz w:val="24"/>
         </w:rPr>
-        <w:t>n en el procesamiento de los bienes adquiridos por la Secretaria</w:t>
-      </w:r>
-      <w:r>
-        <w:rPr>
-          <w:rFonts w:ascii="Arial" w:hAnsi="Arial" w:cs="Arial"/>
-          <w:sz w:val="24"/>
-        </w:rPr>
-        <w:t xml:space="preserve"> de acuerdo al flujo indicado en </w:t>
-      </w:r>
-      <w:r>
-        <w:rPr>
-          <w:rFonts w:ascii="Arial" w:hAnsi="Arial" w:cs="Arial"/>
-          <w:sz w:val="24"/>
-        </w:rPr>
-        <w:t>sus</w:t>
-      </w:r>
-      <w:r>
-        <w:rPr>
-          <w:rFonts w:ascii="Arial" w:hAnsi="Arial" w:cs="Arial"/>
-          <w:sz w:val="24"/>
-        </w:rPr>
-        <w:t xml:space="preserve"> diagrama</w:t>
-      </w:r>
-      <w:r>
-        <w:rPr>
-          <w:rFonts w:ascii="Arial" w:hAnsi="Arial" w:cs="Arial"/>
-          <w:sz w:val="24"/>
-        </w:rPr>
-        <w:t>s de proceso</w:t>
+        <w:t xml:space="preserve">n para la administración de los bienes adquiridos por el estado de Nuevo León </w:t>
+      </w:r>
+      <w:r>
+        <w:rPr>
+          <w:rFonts w:ascii="Arial" w:hAnsi="Arial" w:cs="Arial"/>
+          <w:sz w:val="24"/>
+        </w:rPr>
+        <w:t>de acuerdo al flujo indicado</w:t>
       </w:r>
       <w:r>
         <w:rPr>
@@ -3258,8 +2686,9 @@
           <w:color w:val="auto"/>
         </w:rPr>
       </w:pPr>
-      <w:bookmarkStart w:id="23" w:name="_Toc149125738"/>
-      <w:bookmarkStart w:id="24" w:name="_Toc152343580"/>
+      <w:bookmarkStart w:id="25" w:name="_Toc149125738"/>
+      <w:bookmarkStart w:id="26" w:name="_Toc152360031"/>
+      <w:bookmarkStart w:id="27" w:name="_Toc152776281"/>
       <w:r>
         <w:rPr>
           <w:rFonts w:cs="Arial"/>
@@ -3268,14 +2697,15 @@
         </w:rPr>
         <w:t>Usuario</w:t>
       </w:r>
-      <w:bookmarkEnd w:id="17"/>
-      <w:bookmarkEnd w:id="18"/>
       <w:bookmarkEnd w:id="19"/>
       <w:bookmarkEnd w:id="20"/>
       <w:bookmarkEnd w:id="21"/>
       <w:bookmarkEnd w:id="22"/>
       <w:bookmarkEnd w:id="23"/>
       <w:bookmarkEnd w:id="24"/>
+      <w:bookmarkEnd w:id="25"/>
+      <w:bookmarkEnd w:id="26"/>
+      <w:bookmarkEnd w:id="27"/>
     </w:p>
     <w:p>
       <w:pPr>
@@ -3286,7 +2716,6 @@
         <w:jc w:val="both"/>
         <w:rPr>
           <w:rFonts w:ascii="Arial" w:hAnsi="Arial" w:cs="Arial"/>
-          <w:color w:val="00B0F0"/>
           <w:sz w:val="24"/>
         </w:rPr>
       </w:pPr>
@@ -3296,73 +2725,15 @@
           <w:sz w:val="24"/>
         </w:rPr>
         <w:tab/>
-        <w:t xml:space="preserve">Usuarios del área de Dirección de Patrimonio de </w:t>
-      </w:r>
-      <w:r>
-        <w:rPr>
-          <w:rFonts w:ascii="Arial" w:hAnsi="Arial" w:cs="Arial"/>
-          <w:sz w:val="24"/>
-        </w:rPr>
-        <w:t>la Secretaria de Finanzas y Tesorería General del Estado</w:t>
-      </w:r>
-      <w:r>
-        <w:rPr>
-          <w:rFonts w:ascii="Arial" w:hAnsi="Arial" w:cs="Arial"/>
-          <w:color w:val="00B0F0"/>
-          <w:sz w:val="24"/>
-        </w:rPr>
-        <w:t xml:space="preserve"> </w:t>
-      </w:r>
-      <w:r>
-        <w:rPr>
-          <w:rFonts w:ascii="Arial" w:hAnsi="Arial" w:cs="Arial"/>
-          <w:color w:val="00B0F0"/>
-          <w:sz w:val="24"/>
-        </w:rPr>
-        <w:t>y las Dependencias de Gobierno que requieran el alta de bienes muebles</w:t>
-      </w:r>
-      <w:r>
-        <w:rPr>
-          <w:rFonts w:ascii="Arial" w:hAnsi="Arial" w:cs="Arial"/>
-          <w:color w:val="00B0F0"/>
-          <w:sz w:val="24"/>
-        </w:rPr>
-        <w:t>.</w:t>
-      </w:r>
-    </w:p>
-    <w:p>
-      <w:pPr>
-        <w:tabs>
-          <w:tab w:val="left" w:pos="1494"/>
-        </w:tabs>
-        <w:spacing w:line="276" w:lineRule="auto"/>
-        <w:jc w:val="both"/>
-        <w:rPr>
-          <w:rFonts w:ascii="Arial" w:hAnsi="Arial" w:cs="Arial"/>
-          <w:sz w:val="24"/>
-        </w:rPr>
-      </w:pPr>
-    </w:p>
-    <w:p>
-      <w:pPr>
-        <w:tabs>
-          <w:tab w:val="left" w:pos="1494"/>
-        </w:tabs>
-        <w:spacing w:line="276" w:lineRule="auto"/>
-        <w:jc w:val="both"/>
-        <w:rPr>
-          <w:rFonts w:ascii="Arial" w:hAnsi="Arial" w:cs="Arial"/>
-          <w:sz w:val="24"/>
-        </w:rPr>
-      </w:pPr>
-      <w:r>
-        <w:rPr>
-          <w:rStyle w:val="normaltextrun"/>
-          <w:rFonts w:ascii="Arial" w:hAnsi="Arial" w:cs="Arial"/>
-          <w:color w:val="FF0000"/>
-          <w:bdr w:val="none" w:sz="0" w:space="0" w:color="auto" w:frame="1"/>
-        </w:rPr>
-        <w:t>Todas las dependencias que necesiten solicitar el alta de un bien mueble para su resguardo, administración y control de este</w:t>
+        <w:t xml:space="preserve">Usuarios del área de Dirección de Patrimonio y de las diferentes </w:t>
+      </w:r>
+      <w:r>
+        <w:rPr>
+          <w:rFonts w:ascii="Arial" w:hAnsi="Arial" w:cs="Arial"/>
+          <w:color w:val="000000" w:themeColor="text1"/>
+          <w:sz w:val="24"/>
+        </w:rPr>
+        <w:t>Dependencias de Gobierno.</w:t>
       </w:r>
     </w:p>
     <w:p>
@@ -3409,48 +2780,6 @@
           <w:szCs w:val="24"/>
         </w:rPr>
       </w:pPr>
-    </w:p>
-    <w:p/>
-    <w:p/>
-    <w:p/>
-    <w:p/>
-    <w:p/>
-    <w:p/>
-    <w:p/>
-    <w:p>
-      <w:pPr>
-        <w:pStyle w:val="Ttulo1"/>
-        <w:jc w:val="center"/>
-        <w:rPr>
-          <w:rFonts w:cs="Arial"/>
-          <w:b w:val="0"/>
-          <w:color w:val="auto"/>
-          <w:sz w:val="44"/>
-          <w:szCs w:val="44"/>
-        </w:rPr>
-      </w:pPr>
-      <w:bookmarkStart w:id="25" w:name="_Toc152343581"/>
-      <w:r>
-        <w:rPr>
-          <w:rFonts w:cs="Arial"/>
-          <w:b w:val="0"/>
-          <w:color w:val="auto"/>
-          <w:sz w:val="44"/>
-          <w:szCs w:val="44"/>
-        </w:rPr>
-        <w:t>ALTA POR REQUISICIÓN</w:t>
-      </w:r>
-      <w:bookmarkEnd w:id="25"/>
-      <w:r>
-        <w:rPr>
-          <w:rFonts w:cs="Arial"/>
-          <w:b w:val="0"/>
-          <w:color w:val="auto"/>
-          <w:sz w:val="44"/>
-          <w:szCs w:val="44"/>
-        </w:rPr>
-        <w:t xml:space="preserve"> </w:t>
-      </w:r>
     </w:p>
     <w:p/>
     <w:p/>
@@ -3466,18 +2795,65 @@
     <w:p/>
     <w:p/>
     <w:p/>
-    <w:p/>
     <w:p>
       <w:pPr>
         <w:pStyle w:val="Ttulo1"/>
         <w:jc w:val="center"/>
-      </w:pPr>
-      <w:bookmarkStart w:id="26" w:name="_Toc152343582"/>
+        <w:rPr>
+          <w:rFonts w:cs="Arial"/>
+          <w:b w:val="0"/>
+          <w:color w:val="auto"/>
+          <w:sz w:val="44"/>
+          <w:szCs w:val="44"/>
+        </w:rPr>
+      </w:pPr>
+      <w:bookmarkStart w:id="28" w:name="_Toc152776282"/>
+      <w:r>
+        <w:rPr>
+          <w:rFonts w:cs="Arial"/>
+          <w:b w:val="0"/>
+          <w:color w:val="auto"/>
+          <w:sz w:val="44"/>
+          <w:szCs w:val="44"/>
+        </w:rPr>
+        <w:t>ALTA POR REQUISICIÓN</w:t>
+      </w:r>
+      <w:bookmarkEnd w:id="28"/>
+      <w:r>
+        <w:rPr>
+          <w:rFonts w:cs="Arial"/>
+          <w:b w:val="0"/>
+          <w:color w:val="auto"/>
+          <w:sz w:val="44"/>
+          <w:szCs w:val="44"/>
+        </w:rPr>
+        <w:t xml:space="preserve"> </w:t>
+      </w:r>
+    </w:p>
+    <w:p/>
+    <w:p/>
+    <w:p/>
+    <w:p/>
+    <w:p/>
+    <w:p/>
+    <w:p/>
+    <w:p/>
+    <w:p/>
+    <w:p/>
+    <w:p/>
+    <w:p/>
+    <w:p/>
+    <w:p>
+      <w:pPr>
+        <w:pStyle w:val="Ttulo1"/>
+        <w:jc w:val="center"/>
+      </w:pPr>
+      <w:bookmarkStart w:id="29" w:name="_Toc152776283"/>
       <w:r>
         <w:lastRenderedPageBreak/>
         <w:t>Menú Principal</w:t>
       </w:r>
-      <w:bookmarkEnd w:id="26"/>
+      <w:bookmarkEnd w:id="29"/>
     </w:p>
     <w:p/>
     <w:p>
@@ -3513,7 +2889,7 @@
           <w:noProof/>
           <w:sz w:val="24"/>
           <w:szCs w:val="24"/>
-          <w:lang w:val="en-US"/>
+          <w:lang w:val="es-MX" w:eastAsia="es-MX"/>
         </w:rPr>
         <w:drawing>
           <wp:inline distT="0" distB="0" distL="0" distR="0" wp14:anchorId="27AFB379" wp14:editId="1A84F922">
@@ -3591,7 +2967,7 @@
         <w:rPr>
           <w:rFonts w:ascii="Arial" w:hAnsi="Arial" w:cs="Arial"/>
           <w:noProof/>
-          <w:lang w:val="en-US"/>
+          <w:lang w:val="es-MX" w:eastAsia="es-MX"/>
         </w:rPr>
         <mc:AlternateContent>
           <mc:Choice Requires="wps">
@@ -3673,7 +3049,7 @@
         <w:rPr>
           <w:rFonts w:ascii="Arial" w:hAnsi="Arial" w:cs="Arial"/>
           <w:noProof/>
-          <w:lang w:val="en-US"/>
+          <w:lang w:val="es-MX" w:eastAsia="es-MX"/>
         </w:rPr>
         <mc:AlternateContent>
           <mc:Choice Requires="wps">
@@ -3754,7 +3130,7 @@
       <w:r>
         <w:rPr>
           <w:noProof/>
-          <w:lang w:val="en-US"/>
+          <w:lang w:val="es-MX" w:eastAsia="es-MX"/>
         </w:rPr>
         <w:drawing>
           <wp:inline distT="0" distB="0" distL="0" distR="0" wp14:anchorId="7401DE18" wp14:editId="06B233D6">
@@ -3812,7 +3188,7 @@
           <w:color w:val="auto"/>
         </w:rPr>
       </w:pPr>
-      <w:bookmarkStart w:id="27" w:name="_Toc152343583"/>
+      <w:bookmarkStart w:id="30" w:name="_Toc152776284"/>
       <w:r>
         <w:rPr>
           <w:b w:val="0"/>
@@ -3821,7 +3197,7 @@
         <w:lastRenderedPageBreak/>
         <w:t>Carga de Plantilla con Registros</w:t>
       </w:r>
-      <w:bookmarkEnd w:id="27"/>
+      <w:bookmarkEnd w:id="30"/>
     </w:p>
     <w:p/>
     <w:p>
@@ -3911,7 +3287,7 @@
         <w:rPr>
           <w:rFonts w:ascii="Arial" w:hAnsi="Arial" w:cs="Arial"/>
           <w:noProof/>
-          <w:lang w:val="en-US"/>
+          <w:lang w:val="es-MX" w:eastAsia="es-MX"/>
         </w:rPr>
         <mc:AlternateContent>
           <mc:Choice Requires="wps">
@@ -3992,7 +3368,7 @@
       <w:r>
         <w:rPr>
           <w:noProof/>
-          <w:lang w:val="en-US"/>
+          <w:lang w:val="es-MX" w:eastAsia="es-MX"/>
         </w:rPr>
         <w:drawing>
           <wp:inline distT="0" distB="0" distL="0" distR="0" wp14:anchorId="60CE8D34" wp14:editId="5EC4F8C4">
@@ -4165,7 +3541,7 @@
             <w:r>
               <w:rPr>
                 <w:noProof/>
-                <w:lang w:val="en-US"/>
+                <w:lang w:val="es-MX" w:eastAsia="es-MX"/>
               </w:rPr>
               <w:drawing>
                 <wp:inline distT="0" distB="0" distL="0" distR="0" wp14:anchorId="3E50FC84" wp14:editId="43F43390">
@@ -4262,7 +3638,7 @@
             <w:r>
               <w:rPr>
                 <w:noProof/>
-                <w:lang w:val="en-US"/>
+                <w:lang w:val="es-MX" w:eastAsia="es-MX"/>
               </w:rPr>
               <w:drawing>
                 <wp:inline distT="0" distB="0" distL="0" distR="0" wp14:anchorId="0A6AEC77" wp14:editId="42FE39D7">
@@ -4350,7 +3726,7 @@
             <w:r>
               <w:rPr>
                 <w:noProof/>
-                <w:lang w:val="en-US"/>
+                <w:lang w:val="es-MX" w:eastAsia="es-MX"/>
               </w:rPr>
               <w:drawing>
                 <wp:inline distT="0" distB="0" distL="0" distR="0" wp14:anchorId="2DFDD82E" wp14:editId="7E5B25D6">
@@ -4438,7 +3814,7 @@
             <w:r>
               <w:rPr>
                 <w:noProof/>
-                <w:lang w:val="en-US"/>
+                <w:lang w:val="es-MX" w:eastAsia="es-MX"/>
               </w:rPr>
               <w:drawing>
                 <wp:inline distT="0" distB="0" distL="0" distR="0" wp14:anchorId="09C78DBD" wp14:editId="47953D0A">
@@ -4547,7 +3923,7 @@
                 <w:noProof/>
                 <w:sz w:val="24"/>
                 <w:szCs w:val="24"/>
-                <w:lang w:val="en-US"/>
+                <w:lang w:val="es-MX" w:eastAsia="es-MX"/>
               </w:rPr>
               <w:drawing>
                 <wp:inline distT="0" distB="0" distL="0" distR="0" wp14:anchorId="43537702" wp14:editId="7409616A">
@@ -4651,7 +4027,7 @@
                 <w:noProof/>
                 <w:sz w:val="24"/>
                 <w:szCs w:val="24"/>
-                <w:lang w:val="en-US"/>
+                <w:lang w:val="es-MX" w:eastAsia="es-MX"/>
               </w:rPr>
               <w:drawing>
                 <wp:inline distT="0" distB="0" distL="0" distR="0" wp14:anchorId="26EB099C" wp14:editId="21DC60F1">
@@ -4760,7 +4136,7 @@
             <w:r>
               <w:rPr>
                 <w:noProof/>
-                <w:lang w:val="en-US"/>
+                <w:lang w:val="es-MX" w:eastAsia="es-MX"/>
               </w:rPr>
               <w:drawing>
                 <wp:inline distT="0" distB="0" distL="0" distR="0" wp14:anchorId="1E7FCB07" wp14:editId="279C9E57">
@@ -4846,7 +4222,7 @@
             <w:r>
               <w:rPr>
                 <w:noProof/>
-                <w:lang w:val="en-US"/>
+                <w:lang w:val="es-MX" w:eastAsia="es-MX"/>
               </w:rPr>
               <w:lastRenderedPageBreak/>
               <w:drawing>
@@ -4933,7 +4309,7 @@
             <w:r>
               <w:rPr>
                 <w:noProof/>
-                <w:lang w:val="en-US"/>
+                <w:lang w:val="es-MX" w:eastAsia="es-MX"/>
               </w:rPr>
               <w:drawing>
                 <wp:inline distT="0" distB="0" distL="0" distR="0" wp14:anchorId="2F319375" wp14:editId="1BF2AD06">
@@ -5019,7 +4395,7 @@
             <w:r>
               <w:rPr>
                 <w:noProof/>
-                <w:lang w:val="en-US"/>
+                <w:lang w:val="es-MX" w:eastAsia="es-MX"/>
               </w:rPr>
               <w:drawing>
                 <wp:inline distT="0" distB="0" distL="0" distR="0" wp14:anchorId="47E47787" wp14:editId="22CA404D">
@@ -5125,7 +4501,7 @@
             <w:r>
               <w:rPr>
                 <w:noProof/>
-                <w:lang w:val="en-US"/>
+                <w:lang w:val="es-MX" w:eastAsia="es-MX"/>
               </w:rPr>
               <w:drawing>
                 <wp:inline distT="0" distB="0" distL="0" distR="0" wp14:anchorId="44117DAC" wp14:editId="6E0F160F">
@@ -5220,7 +4596,7 @@
             <w:r>
               <w:rPr>
                 <w:noProof/>
-                <w:lang w:val="en-US"/>
+                <w:lang w:val="es-MX" w:eastAsia="es-MX"/>
               </w:rPr>
               <w:drawing>
                 <wp:inline distT="0" distB="0" distL="0" distR="0" wp14:anchorId="53CE30D7" wp14:editId="28347775">
@@ -5306,7 +4682,7 @@
             <w:r>
               <w:rPr>
                 <w:noProof/>
-                <w:lang w:val="en-US"/>
+                <w:lang w:val="es-MX" w:eastAsia="es-MX"/>
               </w:rPr>
               <w:drawing>
                 <wp:inline distT="0" distB="0" distL="0" distR="0" wp14:anchorId="7FD784B0" wp14:editId="0A0A5531">
@@ -5392,7 +4768,7 @@
             <w:r>
               <w:rPr>
                 <w:noProof/>
-                <w:lang w:val="en-US"/>
+                <w:lang w:val="es-MX" w:eastAsia="es-MX"/>
               </w:rPr>
               <w:drawing>
                 <wp:inline distT="0" distB="0" distL="0" distR="0" wp14:anchorId="4972F904" wp14:editId="5AC7DB7A">
@@ -5478,7 +4854,7 @@
             <w:r>
               <w:rPr>
                 <w:noProof/>
-                <w:lang w:val="en-US"/>
+                <w:lang w:val="es-MX" w:eastAsia="es-MX"/>
               </w:rPr>
               <w:drawing>
                 <wp:inline distT="0" distB="0" distL="0" distR="0" wp14:anchorId="403BCD08" wp14:editId="51359375">
@@ -5564,7 +4940,7 @@
             <w:r>
               <w:rPr>
                 <w:noProof/>
-                <w:lang w:val="en-US"/>
+                <w:lang w:val="es-MX" w:eastAsia="es-MX"/>
               </w:rPr>
               <w:drawing>
                 <wp:inline distT="0" distB="0" distL="0" distR="0" wp14:anchorId="0F66CA65" wp14:editId="756F44D4">
@@ -5669,7 +5045,7 @@
         <w:rPr>
           <w:rFonts w:ascii="Arial" w:hAnsi="Arial" w:cs="Arial"/>
           <w:noProof/>
-          <w:lang w:val="en-US"/>
+          <w:lang w:val="es-MX" w:eastAsia="es-MX"/>
         </w:rPr>
         <mc:AlternateContent>
           <mc:Choice Requires="wps">
@@ -5750,7 +5126,7 @@
       <w:r>
         <w:rPr>
           <w:noProof/>
-          <w:lang w:val="en-US"/>
+          <w:lang w:val="es-MX" w:eastAsia="es-MX"/>
         </w:rPr>
         <w:drawing>
           <wp:inline distT="0" distB="0" distL="0" distR="0" wp14:anchorId="216914E3" wp14:editId="7BEC68E4">
@@ -5850,7 +5226,7 @@
         <w:rPr>
           <w:rFonts w:ascii="Arial" w:hAnsi="Arial" w:cs="Arial"/>
           <w:noProof/>
-          <w:lang w:val="en-US"/>
+          <w:lang w:val="es-MX" w:eastAsia="es-MX"/>
         </w:rPr>
         <mc:AlternateContent>
           <mc:Choice Requires="wps">
@@ -5931,7 +5307,7 @@
       <w:r>
         <w:rPr>
           <w:noProof/>
-          <w:lang w:val="en-US"/>
+          <w:lang w:val="es-MX" w:eastAsia="es-MX"/>
         </w:rPr>
         <w:drawing>
           <wp:inline distT="0" distB="0" distL="0" distR="0" wp14:anchorId="116A2F5C" wp14:editId="319C23AA">
@@ -5991,7 +5367,7 @@
         <w:rPr>
           <w:rFonts w:ascii="Arial" w:hAnsi="Arial" w:cs="Arial"/>
           <w:noProof/>
-          <w:lang w:val="en-US"/>
+          <w:lang w:val="es-MX" w:eastAsia="es-MX"/>
         </w:rPr>
         <mc:AlternateContent>
           <mc:Choice Requires="wps">
@@ -6072,7 +5448,7 @@
       <w:r>
         <w:rPr>
           <w:noProof/>
-          <w:lang w:val="en-US"/>
+          <w:lang w:val="es-MX" w:eastAsia="es-MX"/>
         </w:rPr>
         <w:drawing>
           <wp:inline distT="0" distB="0" distL="0" distR="0" wp14:anchorId="49384502" wp14:editId="234076A7">
@@ -6174,7 +5550,7 @@
         <w:rPr>
           <w:rFonts w:ascii="Arial" w:hAnsi="Arial" w:cs="Arial"/>
           <w:noProof/>
-          <w:lang w:val="en-US"/>
+          <w:lang w:val="es-MX" w:eastAsia="es-MX"/>
         </w:rPr>
         <mc:AlternateContent>
           <mc:Choice Requires="wps">
@@ -6256,7 +5632,7 @@
         <w:rPr>
           <w:rFonts w:ascii="Arial" w:hAnsi="Arial" w:cs="Arial"/>
           <w:noProof/>
-          <w:lang w:val="en-US"/>
+          <w:lang w:val="es-MX" w:eastAsia="es-MX"/>
         </w:rPr>
         <mc:AlternateContent>
           <mc:Choice Requires="wps">
@@ -6337,7 +5713,7 @@
       <w:r>
         <w:rPr>
           <w:noProof/>
-          <w:lang w:val="en-US"/>
+          <w:lang w:val="es-MX" w:eastAsia="es-MX"/>
         </w:rPr>
         <w:drawing>
           <wp:inline distT="0" distB="0" distL="0" distR="0" wp14:anchorId="4C8BA22A" wp14:editId="29059910">
@@ -6400,7 +5776,7 @@
           <w:noProof/>
           <w:sz w:val="24"/>
           <w:szCs w:val="24"/>
-          <w:lang w:val="en-US"/>
+          <w:lang w:val="es-MX" w:eastAsia="es-MX"/>
         </w:rPr>
         <w:lastRenderedPageBreak/>
         <mc:AlternateContent>
@@ -6506,7 +5882,7 @@
       <w:r>
         <w:rPr>
           <w:noProof/>
-          <w:lang w:val="en-US"/>
+          <w:lang w:val="es-MX" w:eastAsia="es-MX"/>
         </w:rPr>
         <w:drawing>
           <wp:inline distT="0" distB="0" distL="0" distR="0" wp14:anchorId="58FE7E04" wp14:editId="49C962B6">
@@ -6569,7 +5945,7 @@
           <w:noProof/>
           <w:sz w:val="24"/>
           <w:szCs w:val="24"/>
-          <w:lang w:val="en-US"/>
+          <w:lang w:val="es-MX" w:eastAsia="es-MX"/>
         </w:rPr>
         <mc:AlternateContent>
           <mc:Choice Requires="wps">
@@ -6693,7 +6069,7 @@
       <w:r>
         <w:rPr>
           <w:noProof/>
-          <w:lang w:val="en-US"/>
+          <w:lang w:val="es-MX" w:eastAsia="es-MX"/>
         </w:rPr>
         <w:drawing>
           <wp:inline distT="0" distB="0" distL="0" distR="0" wp14:anchorId="3E336E9C" wp14:editId="56272A97">
@@ -6822,7 +6198,7 @@
         <w:rPr>
           <w:rFonts w:ascii="Arial" w:hAnsi="Arial" w:cs="Arial"/>
           <w:noProof/>
-          <w:lang w:val="en-US"/>
+          <w:lang w:val="es-MX" w:eastAsia="es-MX"/>
         </w:rPr>
         <mc:AlternateContent>
           <mc:Choice Requires="wps">
@@ -6903,7 +6279,7 @@
       <w:r>
         <w:rPr>
           <w:noProof/>
-          <w:lang w:val="en-US"/>
+          <w:lang w:val="es-MX" w:eastAsia="es-MX"/>
         </w:rPr>
         <w:drawing>
           <wp:inline distT="0" distB="0" distL="0" distR="0" wp14:anchorId="73022ED5" wp14:editId="69E1083F">
@@ -6990,7 +6366,7 @@
         <w:rPr>
           <w:rFonts w:ascii="Arial" w:hAnsi="Arial" w:cs="Arial"/>
           <w:noProof/>
-          <w:lang w:val="en-US"/>
+          <w:lang w:val="es-MX" w:eastAsia="es-MX"/>
         </w:rPr>
         <w:lastRenderedPageBreak/>
         <mc:AlternateContent>
@@ -7072,7 +6448,7 @@
       <w:r>
         <w:rPr>
           <w:noProof/>
-          <w:lang w:val="en-US"/>
+          <w:lang w:val="es-MX" w:eastAsia="es-MX"/>
         </w:rPr>
         <w:drawing>
           <wp:inline distT="0" distB="0" distL="0" distR="0" wp14:anchorId="10DF431E" wp14:editId="0902369C">
@@ -7154,7 +6530,7 @@
         <w:rPr>
           <w:rFonts w:ascii="Arial" w:hAnsi="Arial" w:cs="Arial"/>
           <w:noProof/>
-          <w:lang w:val="en-US"/>
+          <w:lang w:val="es-MX" w:eastAsia="es-MX"/>
         </w:rPr>
         <mc:AlternateContent>
           <mc:Choice Requires="wps">
@@ -7223,7 +6599,7 @@
               </wp:anchor>
             </w:drawing>
           </mc:Choice>
-          <mc:Fallback xmlns:cx1="http://schemas.microsoft.com/office/drawing/2015/9/8/chartex">
+          <mc:Fallback>
             <w:pict>
               <v:rect w14:anchorId="4E4F56E2" id="Rectángulo 46" o:spid="_x0000_s1026" style="position:absolute;margin-left:382.05pt;margin-top:108.6pt;width:20.45pt;height:44.95pt;rotation:90;flip:y;z-index:251694080;visibility:visible;mso-wrap-style:square;mso-width-percent:0;mso-height-percent:0;mso-wrap-distance-left:9pt;mso-wrap-distance-top:0;mso-wrap-distance-right:9pt;mso-wrap-distance-bottom:0;mso-position-horizontal:absolute;mso-position-horizontal-relative:margin;mso-position-vertical:absolute;mso-position-vertical-relative:text;mso-width-percent:0;mso-height-percent:0;mso-width-relative:margin;mso-height-relative:margin;v-text-anchor:middle" o:gfxdata="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" filled="f" strokecolor="red" strokeweight="1.5pt">
                 <w10:wrap anchorx="margin"/>
@@ -7236,7 +6612,7 @@
         <w:rPr>
           <w:rFonts w:ascii="Arial" w:hAnsi="Arial" w:cs="Arial"/>
           <w:noProof/>
-          <w:lang w:val="en-US"/>
+          <w:lang w:val="es-MX" w:eastAsia="es-MX"/>
         </w:rPr>
         <mc:AlternateContent>
           <mc:Choice Requires="wps">
@@ -7305,7 +6681,7 @@
               </wp:anchor>
             </w:drawing>
           </mc:Choice>
-          <mc:Fallback xmlns:cx1="http://schemas.microsoft.com/office/drawing/2015/9/8/chartex">
+          <mc:Fallback>
             <w:pict>
               <v:rect w14:anchorId="0C06E9C8" id="Rectángulo 42" o:spid="_x0000_s1026" style="position:absolute;margin-left:248.95pt;margin-top:31.3pt;width:17.25pt;height:81.95pt;rotation:90;flip:y;z-index:251692032;visibility:visible;mso-wrap-style:square;mso-width-percent:0;mso-height-percent:0;mso-wrap-distance-left:9pt;mso-wrap-distance-top:0;mso-wrap-distance-right:9pt;mso-wrap-distance-bottom:0;mso-position-horizontal:absolute;mso-position-horizontal-relative:margin;mso-position-vertical:absolute;mso-position-vertical-relative:text;mso-width-percent:0;mso-height-percent:0;mso-width-relative:margin;mso-height-relative:margin;v-text-anchor:middle" o:gfxdata="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" filled="f" strokecolor="red" strokeweight="1.5pt">
                 <w10:wrap anchorx="margin"/>
@@ -7317,7 +6693,7 @@
       <w:r>
         <w:rPr>
           <w:noProof/>
-          <w:lang w:val="en-US"/>
+          <w:lang w:val="es-MX" w:eastAsia="es-MX"/>
         </w:rPr>
         <w:drawing>
           <wp:inline distT="0" distB="0" distL="0" distR="0" wp14:anchorId="2502D0E7" wp14:editId="26E86BDE">
@@ -7389,7 +6765,7 @@
         <w:rPr>
           <w:rFonts w:ascii="Arial" w:hAnsi="Arial" w:cs="Arial"/>
           <w:noProof/>
-          <w:lang w:val="en-US"/>
+          <w:lang w:val="es-MX" w:eastAsia="es-MX"/>
         </w:rPr>
         <mc:AlternateContent>
           <mc:Choice Requires="wps">
@@ -7470,7 +6846,7 @@
       <w:r>
         <w:rPr>
           <w:noProof/>
-          <w:lang w:val="en-US"/>
+          <w:lang w:val="es-MX" w:eastAsia="es-MX"/>
         </w:rPr>
         <w:drawing>
           <wp:inline distT="0" distB="0" distL="0" distR="0" wp14:anchorId="0A583286" wp14:editId="21A50060">
@@ -7528,7 +6904,7 @@
           <w:color w:val="auto"/>
         </w:rPr>
       </w:pPr>
-      <w:bookmarkStart w:id="28" w:name="_Toc152343584"/>
+      <w:bookmarkStart w:id="31" w:name="_Toc152776285"/>
       <w:r>
         <w:rPr>
           <w:b w:val="0"/>
@@ -7537,7 +6913,7 @@
         <w:lastRenderedPageBreak/>
         <w:t>Confirmación de la Factura</w:t>
       </w:r>
-      <w:bookmarkEnd w:id="28"/>
+      <w:bookmarkEnd w:id="31"/>
     </w:p>
     <w:p/>
     <w:p>
@@ -7595,7 +6971,7 @@
         <w:rPr>
           <w:rFonts w:ascii="Arial" w:hAnsi="Arial" w:cs="Arial"/>
           <w:noProof/>
-          <w:lang w:val="en-US"/>
+          <w:lang w:val="es-MX" w:eastAsia="es-MX"/>
         </w:rPr>
         <mc:AlternateContent>
           <mc:Choice Requires="wps">
@@ -7686,7 +7062,7 @@
           <w:noProof/>
           <w:sz w:val="24"/>
           <w:szCs w:val="24"/>
-          <w:lang w:val="en-US"/>
+          <w:lang w:val="es-MX" w:eastAsia="es-MX"/>
         </w:rPr>
         <w:drawing>
           <wp:inline distT="0" distB="0" distL="0" distR="0" wp14:anchorId="01D88654" wp14:editId="6AA5ED93">
@@ -7756,7 +7132,7 @@
         <w:rPr>
           <w:rFonts w:ascii="Arial" w:hAnsi="Arial" w:cs="Arial"/>
           <w:noProof/>
-          <w:lang w:val="en-US"/>
+          <w:lang w:val="es-MX" w:eastAsia="es-MX"/>
         </w:rPr>
         <mc:AlternateContent>
           <mc:Choice Requires="wps">
@@ -7887,7 +7263,7 @@
         <w:rPr>
           <w:rFonts w:ascii="Arial" w:hAnsi="Arial" w:cs="Arial"/>
           <w:noProof/>
-          <w:lang w:val="en-US"/>
+          <w:lang w:val="es-MX" w:eastAsia="es-MX"/>
         </w:rPr>
         <mc:AlternateContent>
           <mc:Choice Requires="wps">
@@ -7969,7 +7345,7 @@
         <w:rPr>
           <w:rFonts w:ascii="Arial" w:hAnsi="Arial" w:cs="Arial"/>
           <w:noProof/>
-          <w:lang w:val="en-US"/>
+          <w:lang w:val="es-MX" w:eastAsia="es-MX"/>
         </w:rPr>
         <mc:AlternateContent>
           <mc:Choice Requires="wps">
@@ -8051,7 +7427,7 @@
         <w:rPr>
           <w:rFonts w:ascii="Arial" w:hAnsi="Arial" w:cs="Arial"/>
           <w:noProof/>
-          <w:lang w:val="en-US"/>
+          <w:lang w:val="es-MX" w:eastAsia="es-MX"/>
         </w:rPr>
         <mc:AlternateContent>
           <mc:Choice Requires="wps">
@@ -8132,7 +7508,7 @@
       <w:r>
         <w:rPr>
           <w:noProof/>
-          <w:lang w:val="en-US"/>
+          <w:lang w:val="es-MX" w:eastAsia="es-MX"/>
         </w:rPr>
         <w:drawing>
           <wp:inline distT="0" distB="0" distL="0" distR="0" wp14:anchorId="3AE980AB" wp14:editId="7CFFCD5D">
@@ -8235,7 +7611,7 @@
         <w:rPr>
           <w:rFonts w:ascii="Arial" w:hAnsi="Arial" w:cs="Arial"/>
           <w:noProof/>
-          <w:lang w:val="en-US"/>
+          <w:lang w:val="es-MX" w:eastAsia="es-MX"/>
         </w:rPr>
         <mc:AlternateContent>
           <mc:Choice Requires="wps">
@@ -8316,7 +7692,7 @@
       <w:r>
         <w:rPr>
           <w:noProof/>
-          <w:lang w:val="en-US"/>
+          <w:lang w:val="es-MX" w:eastAsia="es-MX"/>
         </w:rPr>
         <w:drawing>
           <wp:inline distT="0" distB="0" distL="0" distR="0" wp14:anchorId="37C3FEB7" wp14:editId="457F59B8">
@@ -8398,7 +7774,7 @@
         <w:rPr>
           <w:rFonts w:ascii="Arial" w:hAnsi="Arial" w:cs="Arial"/>
           <w:noProof/>
-          <w:lang w:val="en-US"/>
+          <w:lang w:val="es-MX" w:eastAsia="es-MX"/>
         </w:rPr>
         <mc:AlternateContent>
           <mc:Choice Requires="wps">
@@ -8479,7 +7855,7 @@
       <w:r>
         <w:rPr>
           <w:noProof/>
-          <w:lang w:val="en-US"/>
+          <w:lang w:val="es-MX" w:eastAsia="es-MX"/>
         </w:rPr>
         <w:drawing>
           <wp:inline distT="0" distB="0" distL="0" distR="0" wp14:anchorId="2417F420" wp14:editId="45FD287F">
@@ -8535,7 +7911,7 @@
       <w:r>
         <w:rPr>
           <w:noProof/>
-          <w:lang w:val="en-US"/>
+          <w:lang w:val="es-MX" w:eastAsia="es-MX"/>
         </w:rPr>
         <w:drawing>
           <wp:inline distT="0" distB="0" distL="0" distR="0" wp14:anchorId="4240FF84" wp14:editId="11FFFCDC">
@@ -8596,7 +7972,7 @@
         <w:rPr>
           <w:rFonts w:ascii="Arial" w:hAnsi="Arial" w:cs="Arial"/>
           <w:noProof/>
-          <w:lang w:val="en-US"/>
+          <w:lang w:val="es-MX" w:eastAsia="es-MX"/>
         </w:rPr>
         <mc:AlternateContent>
           <mc:Choice Requires="wps">
@@ -8704,7 +8080,7 @@
       <w:r>
         <w:rPr>
           <w:noProof/>
-          <w:lang w:val="en-US"/>
+          <w:lang w:val="es-MX" w:eastAsia="es-MX"/>
         </w:rPr>
         <w:drawing>
           <wp:inline distT="0" distB="0" distL="0" distR="0" wp14:anchorId="23E8D060" wp14:editId="358EAE72">
@@ -8852,7 +8228,7 @@
             <w:r>
               <w:rPr>
                 <w:noProof/>
-                <w:lang w:val="en-US"/>
+                <w:lang w:val="es-MX" w:eastAsia="es-MX"/>
               </w:rPr>
               <w:drawing>
                 <wp:inline distT="0" distB="0" distL="0" distR="0" wp14:anchorId="21B47E9E" wp14:editId="246A47FF">
@@ -8960,7 +8336,7 @@
             <w:r>
               <w:rPr>
                 <w:noProof/>
-                <w:lang w:val="en-US"/>
+                <w:lang w:val="es-MX" w:eastAsia="es-MX"/>
               </w:rPr>
               <w:drawing>
                 <wp:inline distT="0" distB="0" distL="0" distR="0" wp14:anchorId="1C58B7E3" wp14:editId="1293466D">
@@ -9048,7 +8424,7 @@
             <w:r>
               <w:rPr>
                 <w:noProof/>
-                <w:lang w:val="en-US"/>
+                <w:lang w:val="es-MX" w:eastAsia="es-MX"/>
               </w:rPr>
               <w:drawing>
                 <wp:inline distT="0" distB="0" distL="0" distR="0" wp14:anchorId="37017799" wp14:editId="4E5604AB">
@@ -9122,7 +8498,7 @@
           <w:color w:val="auto"/>
         </w:rPr>
       </w:pPr>
-      <w:bookmarkStart w:id="29" w:name="_Toc152343585"/>
+      <w:bookmarkStart w:id="32" w:name="_Toc152776286"/>
       <w:r>
         <w:rPr>
           <w:b w:val="0"/>
@@ -9131,7 +8507,7 @@
         <w:lastRenderedPageBreak/>
         <w:t>Asignación de Enlace</w:t>
       </w:r>
-      <w:bookmarkEnd w:id="29"/>
+      <w:bookmarkEnd w:id="32"/>
     </w:p>
     <w:p/>
     <w:p>
@@ -9175,7 +8551,7 @@
         <w:rPr>
           <w:rFonts w:ascii="Arial" w:hAnsi="Arial" w:cs="Arial"/>
           <w:noProof/>
-          <w:lang w:val="en-US"/>
+          <w:lang w:val="es-MX" w:eastAsia="es-MX"/>
         </w:rPr>
         <mc:AlternateContent>
           <mc:Choice Requires="wps">
@@ -9244,7 +8620,7 @@
               </wp:anchor>
             </w:drawing>
           </mc:Choice>
-          <mc:Fallback xmlns:cx1="http://schemas.microsoft.com/office/drawing/2015/9/8/chartex">
+          <mc:Fallback>
             <w:pict>
               <v:rect w14:anchorId="05E29EC1" id="Rectángulo 119" o:spid="_x0000_s1026" style="position:absolute;margin-left:67.5pt;margin-top:46.25pt;width:10.2pt;height:120.4pt;rotation:90;flip:y;z-index:251713536;visibility:visible;mso-wrap-style:square;mso-width-percent:0;mso-height-percent:0;mso-wrap-distance-left:9pt;mso-wrap-distance-top:0;mso-wrap-distance-right:9pt;mso-wrap-distance-bottom:0;mso-position-horizontal:absolute;mso-position-horizontal-relative:margin;mso-position-vertical:absolute;mso-position-vertical-relative:text;mso-width-percent:0;mso-height-percent:0;mso-width-relative:margin;mso-height-relative:margin;v-text-anchor:middle" o:gfxdata="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" filled="f" strokecolor="red" strokeweight="2.25pt">
                 <w10:wrap anchorx="margin"/>
@@ -9259,7 +8635,7 @@
           <w:noProof/>
           <w:sz w:val="24"/>
           <w:szCs w:val="24"/>
-          <w:lang w:val="en-US"/>
+          <w:lang w:val="es-MX" w:eastAsia="es-MX"/>
         </w:rPr>
         <w:drawing>
           <wp:inline distT="0" distB="0" distL="0" distR="0" wp14:anchorId="71C7D467" wp14:editId="1A2C6097">
@@ -9333,7 +8709,7 @@
         <w:rPr>
           <w:rFonts w:ascii="Arial" w:hAnsi="Arial" w:cs="Arial"/>
           <w:noProof/>
-          <w:lang w:val="en-US"/>
+          <w:lang w:val="es-MX" w:eastAsia="es-MX"/>
         </w:rPr>
         <mc:AlternateContent>
           <mc:Choice Requires="wps">
@@ -9415,7 +8791,7 @@
         <w:rPr>
           <w:rFonts w:ascii="Arial" w:hAnsi="Arial" w:cs="Arial"/>
           <w:noProof/>
-          <w:lang w:val="en-US"/>
+          <w:lang w:val="es-MX" w:eastAsia="es-MX"/>
         </w:rPr>
         <mc:AlternateContent>
           <mc:Choice Requires="wps">
@@ -9496,7 +8872,7 @@
       <w:r>
         <w:rPr>
           <w:noProof/>
-          <w:lang w:val="en-US"/>
+          <w:lang w:val="es-MX" w:eastAsia="es-MX"/>
         </w:rPr>
         <w:drawing>
           <wp:inline distT="0" distB="0" distL="0" distR="0" wp14:anchorId="0F398039" wp14:editId="3A2FD72F">
@@ -9554,7 +8930,7 @@
           <w:color w:val="auto"/>
         </w:rPr>
       </w:pPr>
-      <w:bookmarkStart w:id="30" w:name="_Toc152343586"/>
+      <w:bookmarkStart w:id="33" w:name="_Toc152776287"/>
       <w:r>
         <w:rPr>
           <w:b w:val="0"/>
@@ -9563,7 +8939,7 @@
         <w:lastRenderedPageBreak/>
         <w:t>Asignación del Resguardarte</w:t>
       </w:r>
-      <w:bookmarkEnd w:id="30"/>
+      <w:bookmarkEnd w:id="33"/>
     </w:p>
     <w:p/>
     <w:p>
@@ -9597,7 +8973,7 @@
         <w:rPr>
           <w:rFonts w:ascii="Arial" w:hAnsi="Arial" w:cs="Arial"/>
           <w:noProof/>
-          <w:lang w:val="en-US"/>
+          <w:lang w:val="es-MX" w:eastAsia="es-MX"/>
         </w:rPr>
         <mc:AlternateContent>
           <mc:Choice Requires="wps">
@@ -9678,7 +9054,7 @@
       <w:r>
         <w:rPr>
           <w:noProof/>
-          <w:lang w:val="en-US"/>
+          <w:lang w:val="es-MX" w:eastAsia="es-MX"/>
         </w:rPr>
         <w:drawing>
           <wp:inline distT="0" distB="0" distL="0" distR="0" wp14:anchorId="0E3286A3" wp14:editId="4363DEBA">
@@ -9760,7 +9136,7 @@
         <w:rPr>
           <w:rFonts w:ascii="Arial" w:hAnsi="Arial" w:cs="Arial"/>
           <w:noProof/>
-          <w:lang w:val="en-US"/>
+          <w:lang w:val="es-MX" w:eastAsia="es-MX"/>
         </w:rPr>
         <mc:AlternateContent>
           <mc:Choice Requires="wps">
@@ -9842,7 +9218,7 @@
         <w:rPr>
           <w:rFonts w:ascii="Arial" w:hAnsi="Arial" w:cs="Arial"/>
           <w:noProof/>
-          <w:lang w:val="en-US"/>
+          <w:lang w:val="es-MX" w:eastAsia="es-MX"/>
         </w:rPr>
         <mc:AlternateContent>
           <mc:Choice Requires="wps">
@@ -9923,7 +9299,7 @@
       <w:r>
         <w:rPr>
           <w:noProof/>
-          <w:lang w:val="en-US"/>
+          <w:lang w:val="es-MX" w:eastAsia="es-MX"/>
         </w:rPr>
         <w:drawing>
           <wp:inline distT="0" distB="0" distL="0" distR="0" wp14:anchorId="4E775463" wp14:editId="7D366505">
@@ -9994,7 +9370,7 @@
         <w:rPr>
           <w:rFonts w:ascii="Arial" w:hAnsi="Arial" w:cs="Arial"/>
           <w:noProof/>
-          <w:lang w:val="en-US"/>
+          <w:lang w:val="es-MX" w:eastAsia="es-MX"/>
         </w:rPr>
         <w:lastRenderedPageBreak/>
         <mc:AlternateContent>
@@ -10077,7 +9453,7 @@
         <w:rPr>
           <w:rFonts w:ascii="Arial" w:hAnsi="Arial" w:cs="Arial"/>
           <w:noProof/>
-          <w:lang w:val="en-US"/>
+          <w:lang w:val="es-MX" w:eastAsia="es-MX"/>
         </w:rPr>
         <mc:AlternateContent>
           <mc:Choice Requires="wps">
@@ -10158,7 +9534,7 @@
       <w:r>
         <w:rPr>
           <w:noProof/>
-          <w:lang w:val="en-US"/>
+          <w:lang w:val="es-MX" w:eastAsia="es-MX"/>
         </w:rPr>
         <w:drawing>
           <wp:inline distT="0" distB="0" distL="0" distR="0" wp14:anchorId="10FCA87B" wp14:editId="47D83A92">
@@ -10240,7 +9616,7 @@
         <w:rPr>
           <w:rFonts w:ascii="Arial" w:hAnsi="Arial" w:cs="Arial"/>
           <w:noProof/>
-          <w:lang w:val="en-US"/>
+          <w:lang w:val="es-MX" w:eastAsia="es-MX"/>
         </w:rPr>
         <mc:AlternateContent>
           <mc:Choice Requires="wps">
@@ -10321,7 +9697,7 @@
       <w:r>
         <w:rPr>
           <w:noProof/>
-          <w:lang w:val="en-US"/>
+          <w:lang w:val="es-MX" w:eastAsia="es-MX"/>
         </w:rPr>
         <w:drawing>
           <wp:inline distT="0" distB="0" distL="0" distR="0" wp14:anchorId="412821B9" wp14:editId="256AC274">
@@ -10379,7 +9755,7 @@
           <w:color w:val="auto"/>
         </w:rPr>
       </w:pPr>
-      <w:bookmarkStart w:id="31" w:name="_Toc152343587"/>
+      <w:bookmarkStart w:id="34" w:name="_Toc152776288"/>
       <w:r>
         <w:rPr>
           <w:b w:val="0"/>
@@ -10387,7 +9763,7 @@
         </w:rPr>
         <w:t>Carga de Formatos Firmados</w:t>
       </w:r>
-      <w:bookmarkEnd w:id="31"/>
+      <w:bookmarkEnd w:id="34"/>
       <w:r>
         <w:rPr>
           <w:b w:val="0"/>
@@ -10411,7 +9787,7 @@
           <w:noProof/>
           <w:sz w:val="24"/>
           <w:szCs w:val="24"/>
-          <w:lang w:val="en-US"/>
+          <w:lang w:val="es-MX" w:eastAsia="es-MX"/>
         </w:rPr>
         <mc:AlternateContent>
           <mc:Choice Requires="wps">
@@ -10513,7 +9889,7 @@
       <w:r>
         <w:rPr>
           <w:noProof/>
-          <w:lang w:val="en-US"/>
+          <w:lang w:val="es-MX" w:eastAsia="es-MX"/>
         </w:rPr>
         <w:drawing>
           <wp:inline distT="0" distB="0" distL="0" distR="0" wp14:anchorId="52D84288" wp14:editId="03DAECE5">
@@ -10593,7 +9969,7 @@
         <w:rPr>
           <w:rFonts w:ascii="Arial" w:hAnsi="Arial" w:cs="Arial"/>
           <w:noProof/>
-          <w:lang w:val="en-US"/>
+          <w:lang w:val="es-MX" w:eastAsia="es-MX"/>
         </w:rPr>
         <mc:AlternateContent>
           <mc:Choice Requires="wps">
@@ -10674,7 +10050,7 @@
       <w:r>
         <w:rPr>
           <w:noProof/>
-          <w:lang w:val="en-US"/>
+          <w:lang w:val="es-MX" w:eastAsia="es-MX"/>
         </w:rPr>
         <w:drawing>
           <wp:inline distT="0" distB="0" distL="0" distR="0" wp14:anchorId="0ACF9518" wp14:editId="58975E95">
@@ -10756,7 +10132,7 @@
         <w:rPr>
           <w:rFonts w:ascii="Arial" w:hAnsi="Arial" w:cs="Arial"/>
           <w:noProof/>
-          <w:lang w:val="en-US"/>
+          <w:lang w:val="es-MX" w:eastAsia="es-MX"/>
         </w:rPr>
         <mc:AlternateContent>
           <mc:Choice Requires="wps">
@@ -10837,7 +10213,7 @@
       <w:r>
         <w:rPr>
           <w:noProof/>
-          <w:lang w:val="en-US"/>
+          <w:lang w:val="es-MX" w:eastAsia="es-MX"/>
         </w:rPr>
         <w:drawing>
           <wp:inline distT="0" distB="0" distL="0" distR="0" wp14:anchorId="768A263E" wp14:editId="6E47ABA3">
@@ -10925,7 +10301,7 @@
         <w:rPr>
           <w:rFonts w:ascii="Arial" w:hAnsi="Arial" w:cs="Arial"/>
           <w:noProof/>
-          <w:lang w:val="en-US"/>
+          <w:lang w:val="es-MX" w:eastAsia="es-MX"/>
         </w:rPr>
         <mc:AlternateContent>
           <mc:Choice Requires="wps">
@@ -11007,7 +10383,7 @@
         <w:rPr>
           <w:rFonts w:ascii="Arial" w:hAnsi="Arial" w:cs="Arial"/>
           <w:noProof/>
-          <w:lang w:val="en-US"/>
+          <w:lang w:val="es-MX" w:eastAsia="es-MX"/>
         </w:rPr>
         <mc:AlternateContent>
           <mc:Choice Requires="wps">
@@ -11088,7 +10464,7 @@
       <w:r>
         <w:rPr>
           <w:noProof/>
-          <w:lang w:val="en-US"/>
+          <w:lang w:val="es-MX" w:eastAsia="es-MX"/>
         </w:rPr>
         <w:drawing>
           <wp:inline distT="0" distB="0" distL="0" distR="0" wp14:anchorId="3F3DC0EC" wp14:editId="3F1EE777">
@@ -11172,7 +10548,7 @@
         <w:rPr>
           <w:rFonts w:ascii="Arial" w:hAnsi="Arial" w:cs="Arial"/>
           <w:noProof/>
-          <w:lang w:val="en-US"/>
+          <w:lang w:val="es-MX" w:eastAsia="es-MX"/>
         </w:rPr>
         <mc:AlternateContent>
           <mc:Choice Requires="wps">
@@ -11253,7 +10629,7 @@
       <w:r>
         <w:rPr>
           <w:noProof/>
-          <w:lang w:val="en-US"/>
+          <w:lang w:val="es-MX" w:eastAsia="es-MX"/>
         </w:rPr>
         <w:drawing>
           <wp:inline distT="0" distB="0" distL="0" distR="0" wp14:anchorId="638C5B42" wp14:editId="342586EE">
@@ -11311,7 +10687,7 @@
           <w:color w:val="auto"/>
         </w:rPr>
       </w:pPr>
-      <w:bookmarkStart w:id="32" w:name="_Toc152343588"/>
+      <w:bookmarkStart w:id="35" w:name="_Toc152776289"/>
       <w:r>
         <w:rPr>
           <w:b w:val="0"/>
@@ -11319,7 +10695,7 @@
         </w:rPr>
         <w:t>Confirmación de impresión del código QR</w:t>
       </w:r>
-      <w:bookmarkEnd w:id="32"/>
+      <w:bookmarkEnd w:id="35"/>
     </w:p>
     <w:p/>
     <w:p>
@@ -11372,7 +10748,7 @@
         <w:rPr>
           <w:rFonts w:ascii="Arial" w:hAnsi="Arial" w:cs="Arial"/>
           <w:noProof/>
-          <w:lang w:val="en-US"/>
+          <w:lang w:val="es-MX" w:eastAsia="es-MX"/>
         </w:rPr>
         <mc:AlternateContent>
           <mc:Choice Requires="wps">
@@ -11441,7 +10817,7 @@
               </wp:anchor>
             </w:drawing>
           </mc:Choice>
-          <mc:Fallback xmlns:cx1="http://schemas.microsoft.com/office/drawing/2015/9/8/chartex">
+          <mc:Fallback>
             <w:pict>
               <v:rect w14:anchorId="7D282658" id="Rectángulo 153" o:spid="_x0000_s1026" style="position:absolute;margin-left:80.95pt;margin-top:81.4pt;width:8.95pt;height:107.55pt;rotation:90;flip:y;z-index:251749376;visibility:visible;mso-wrap-style:square;mso-width-percent:0;mso-height-percent:0;mso-wrap-distance-left:9pt;mso-wrap-distance-top:0;mso-wrap-distance-right:9pt;mso-wrap-distance-bottom:0;mso-position-horizontal:absolute;mso-position-horizontal-relative:margin;mso-position-vertical:absolute;mso-position-vertical-relative:text;mso-width-percent:0;mso-height-percent:0;mso-width-relative:margin;mso-height-relative:margin;v-text-anchor:middle" o:gfxdata="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" filled="f" strokecolor="red" strokeweight="2.25pt">
                 <w10:wrap anchorx="margin"/>
@@ -11453,7 +10829,7 @@
       <w:r>
         <w:rPr>
           <w:noProof/>
-          <w:lang w:val="en-US"/>
+          <w:lang w:val="es-MX" w:eastAsia="es-MX"/>
         </w:rPr>
         <w:drawing>
           <wp:inline distT="0" distB="0" distL="0" distR="0" wp14:anchorId="29B061E8" wp14:editId="6EA8C6AA">
@@ -11532,7 +10908,7 @@
         <w:rPr>
           <w:rFonts w:ascii="Arial" w:hAnsi="Arial" w:cs="Arial"/>
           <w:noProof/>
-          <w:lang w:val="en-US"/>
+          <w:lang w:val="es-MX" w:eastAsia="es-MX"/>
         </w:rPr>
         <mc:AlternateContent>
           <mc:Choice Requires="wps">
@@ -11613,7 +10989,7 @@
       <w:r>
         <w:rPr>
           <w:noProof/>
-          <w:lang w:val="en-US"/>
+          <w:lang w:val="es-MX" w:eastAsia="es-MX"/>
         </w:rPr>
         <w:drawing>
           <wp:inline distT="0" distB="0" distL="0" distR="0" wp14:anchorId="5A2EEEB2" wp14:editId="725B397E">
@@ -11697,7 +11073,7 @@
         <w:rPr>
           <w:rFonts w:ascii="Arial" w:hAnsi="Arial" w:cs="Arial"/>
           <w:noProof/>
-          <w:lang w:val="en-US"/>
+          <w:lang w:val="es-MX" w:eastAsia="es-MX"/>
         </w:rPr>
         <mc:AlternateContent>
           <mc:Choice Requires="wps">
@@ -11778,7 +11154,7 @@
       <w:r>
         <w:rPr>
           <w:noProof/>
-          <w:lang w:val="en-US"/>
+          <w:lang w:val="es-MX" w:eastAsia="es-MX"/>
         </w:rPr>
         <w:drawing>
           <wp:inline distT="0" distB="0" distL="0" distR="0" wp14:anchorId="34A3DBC5" wp14:editId="7D0DC82F">
@@ -11836,7 +11212,7 @@
           <w:color w:val="auto"/>
         </w:rPr>
       </w:pPr>
-      <w:bookmarkStart w:id="33" w:name="_Toc152343589"/>
+      <w:bookmarkStart w:id="36" w:name="_Toc152776290"/>
       <w:r>
         <w:rPr>
           <w:b w:val="0"/>
@@ -11844,7 +11220,7 @@
         </w:rPr>
         <w:t>Impresión del código QR</w:t>
       </w:r>
-      <w:bookmarkEnd w:id="33"/>
+      <w:bookmarkEnd w:id="36"/>
     </w:p>
     <w:p/>
     <w:p>
@@ -11878,7 +11254,7 @@
         <w:rPr>
           <w:rFonts w:ascii="Arial" w:hAnsi="Arial" w:cs="Arial"/>
           <w:noProof/>
-          <w:lang w:val="en-US"/>
+          <w:lang w:val="es-MX" w:eastAsia="es-MX"/>
         </w:rPr>
         <mc:AlternateContent>
           <mc:Choice Requires="wps">
@@ -11959,7 +11335,7 @@
       <w:r>
         <w:rPr>
           <w:noProof/>
-          <w:lang w:val="en-US"/>
+          <w:lang w:val="es-MX" w:eastAsia="es-MX"/>
         </w:rPr>
         <w:drawing>
           <wp:inline distT="0" distB="0" distL="0" distR="0" wp14:anchorId="07C45A71" wp14:editId="12CE452B">
@@ -12012,7 +11388,7 @@
       <w:r>
         <w:rPr>
           <w:noProof/>
-          <w:lang w:val="en-US"/>
+          <w:lang w:val="es-MX" w:eastAsia="es-MX"/>
         </w:rPr>
         <w:drawing>
           <wp:anchor distT="0" distB="0" distL="114300" distR="114300" simplePos="0" relativeHeight="251756544" behindDoc="0" locked="0" layoutInCell="1" allowOverlap="1" wp14:anchorId="08D9D78A" wp14:editId="282E89DF">
@@ -12081,7 +11457,7 @@
         <w:rPr>
           <w:rFonts w:ascii="Arial" w:hAnsi="Arial" w:cs="Arial"/>
           <w:noProof/>
-          <w:lang w:val="en-US"/>
+          <w:lang w:val="es-MX" w:eastAsia="es-MX"/>
         </w:rPr>
         <mc:AlternateContent>
           <mc:Choice Requires="wps">
@@ -12210,7 +11586,7 @@
         <w:rPr>
           <w:rFonts w:ascii="Arial" w:hAnsi="Arial" w:cs="Arial"/>
           <w:noProof/>
-          <w:lang w:val="en-US"/>
+          <w:lang w:val="es-MX" w:eastAsia="es-MX"/>
         </w:rPr>
         <w:lastRenderedPageBreak/>
         <mc:AlternateContent>
@@ -12292,7 +11668,7 @@
       <w:r>
         <w:rPr>
           <w:noProof/>
-          <w:lang w:val="en-US"/>
+          <w:lang w:val="es-MX" w:eastAsia="es-MX"/>
         </w:rPr>
         <w:drawing>
           <wp:inline distT="0" distB="0" distL="0" distR="0" wp14:anchorId="71A0F69E" wp14:editId="52018549">
@@ -12350,7 +11726,7 @@
         <w:rPr>
           <w:rFonts w:ascii="Arial" w:hAnsi="Arial" w:cs="Arial"/>
           <w:noProof/>
-          <w:lang w:val="en-US"/>
+          <w:lang w:val="es-MX" w:eastAsia="es-MX"/>
         </w:rPr>
         <mc:AlternateContent>
           <mc:Choice Requires="wps">
@@ -12419,7 +11795,7 @@
               </wp:anchor>
             </w:drawing>
           </mc:Choice>
-          <mc:Fallback xmlns:cx1="http://schemas.microsoft.com/office/drawing/2015/9/8/chartex">
+          <mc:Fallback>
             <w:pict>
               <v:rect w14:anchorId="2AE62BBA" id="Rectángulo 167" o:spid="_x0000_s1026" style="position:absolute;margin-left:315.3pt;margin-top:54.65pt;width:14.7pt;height:29.55pt;rotation:90;flip:y;z-index:251761664;visibility:visible;mso-wrap-style:square;mso-width-percent:0;mso-height-percent:0;mso-wrap-distance-left:9pt;mso-wrap-distance-top:0;mso-wrap-distance-right:9pt;mso-wrap-distance-bottom:0;mso-position-horizontal:absolute;mso-position-horizontal-relative:margin;mso-position-vertical:absolute;mso-position-vertical-relative:text;mso-width-percent:0;mso-height-percent:0;mso-width-relative:margin;mso-height-relative:margin;v-text-anchor:middle" o:gfxdata="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" filled="f" strokecolor="red" strokeweight="2.25pt">
                 <w10:wrap anchorx="margin"/>
@@ -12431,7 +11807,7 @@
       <w:r>
         <w:rPr>
           <w:noProof/>
-          <w:lang w:val="en-US"/>
+          <w:lang w:val="es-MX" w:eastAsia="es-MX"/>
         </w:rPr>
         <w:drawing>
           <wp:inline distT="0" distB="0" distL="0" distR="0" wp14:anchorId="6192DD52" wp14:editId="19A1E8E3">
@@ -12484,7 +11860,7 @@
           <w:color w:val="auto"/>
         </w:rPr>
       </w:pPr>
-      <w:bookmarkStart w:id="34" w:name="_Toc152343590"/>
+      <w:bookmarkStart w:id="37" w:name="_Toc152776291"/>
       <w:r>
         <w:rPr>
           <w:b w:val="0"/>
@@ -12492,7 +11868,7 @@
         </w:rPr>
         <w:t>Agenda y re agenda de la visita para colocar el código QR</w:t>
       </w:r>
-      <w:bookmarkEnd w:id="34"/>
+      <w:bookmarkEnd w:id="37"/>
     </w:p>
     <w:p/>
     <w:p>
@@ -12528,7 +11904,7 @@
         <w:rPr>
           <w:rFonts w:ascii="Arial" w:hAnsi="Arial" w:cs="Arial"/>
           <w:noProof/>
-          <w:lang w:val="en-US"/>
+          <w:lang w:val="es-MX" w:eastAsia="es-MX"/>
         </w:rPr>
         <mc:AlternateContent>
           <mc:Choice Requires="wps">
@@ -12609,7 +11985,7 @@
       <w:r>
         <w:rPr>
           <w:noProof/>
-          <w:lang w:val="en-US"/>
+          <w:lang w:val="es-MX" w:eastAsia="es-MX"/>
         </w:rPr>
         <w:drawing>
           <wp:inline distT="0" distB="0" distL="0" distR="0" wp14:anchorId="10F39709" wp14:editId="2148E42D">
@@ -12689,7 +12065,7 @@
         <w:rPr>
           <w:rFonts w:ascii="Arial" w:hAnsi="Arial" w:cs="Arial"/>
           <w:noProof/>
-          <w:lang w:val="en-US"/>
+          <w:lang w:val="es-MX" w:eastAsia="es-MX"/>
         </w:rPr>
         <mc:AlternateContent>
           <mc:Choice Requires="wps">
@@ -12758,7 +12134,7 @@
               </wp:anchor>
             </w:drawing>
           </mc:Choice>
-          <mc:Fallback xmlns:cx1="http://schemas.microsoft.com/office/drawing/2015/9/8/chartex">
+          <mc:Fallback>
             <w:pict>
               <v:rect w14:anchorId="5A20A46A" id="Rectángulo 182" o:spid="_x0000_s1026" style="position:absolute;margin-left:421.45pt;margin-top:143pt;width:9.75pt;height:19.6pt;rotation:90;flip:y;z-index:251769856;visibility:visible;mso-wrap-style:square;mso-width-percent:0;mso-height-percent:0;mso-wrap-distance-left:9pt;mso-wrap-distance-top:0;mso-wrap-distance-right:9pt;mso-wrap-distance-bottom:0;mso-position-horizontal:absolute;mso-position-horizontal-relative:margin;mso-position-vertical:absolute;mso-position-vertical-relative:text;mso-width-percent:0;mso-height-percent:0;mso-width-relative:margin;mso-height-relative:margin;v-text-anchor:middle" o:gfxdata="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" filled="f" strokecolor="red" strokeweight="1.5pt">
                 <w10:wrap anchorx="margin"/>
@@ -12771,7 +12147,7 @@
         <w:rPr>
           <w:rFonts w:ascii="Arial" w:hAnsi="Arial" w:cs="Arial"/>
           <w:noProof/>
-          <w:lang w:val="en-US"/>
+          <w:lang w:val="es-MX" w:eastAsia="es-MX"/>
         </w:rPr>
         <mc:AlternateContent>
           <mc:Choice Requires="wps">
@@ -12835,7 +12211,7 @@
               </wp:anchor>
             </w:drawing>
           </mc:Choice>
-          <mc:Fallback xmlns:cx1="http://schemas.microsoft.com/office/drawing/2015/9/8/chartex">
+          <mc:Fallback>
             <w:pict>
               <v:shapetype w14:anchorId="1B0B13AB" id="_x0000_t32" coordsize="21600,21600" o:spt="32" o:oned="t" path="m,l21600,21600e" filled="f">
                 <v:path arrowok="t" fillok="f" o:connecttype="none"/>
@@ -12852,7 +12228,7 @@
         <w:rPr>
           <w:rFonts w:ascii="Arial" w:hAnsi="Arial" w:cs="Arial"/>
           <w:noProof/>
-          <w:lang w:val="en-US"/>
+          <w:lang w:val="es-MX" w:eastAsia="es-MX"/>
         </w:rPr>
         <mc:AlternateContent>
           <mc:Choice Requires="wps">
@@ -12921,7 +12297,7 @@
               </wp:anchor>
             </w:drawing>
           </mc:Choice>
-          <mc:Fallback xmlns:cx1="http://schemas.microsoft.com/office/drawing/2015/9/8/chartex">
+          <mc:Fallback>
             <w:pict>
               <v:rect w14:anchorId="6323C937" id="Rectángulo 180" o:spid="_x0000_s1026" style="position:absolute;margin-left:234.95pt;margin-top:98.35pt;width:19.6pt;height:39.55pt;rotation:90;flip:y;z-index:251767808;visibility:visible;mso-wrap-style:square;mso-width-percent:0;mso-height-percent:0;mso-wrap-distance-left:9pt;mso-wrap-distance-top:0;mso-wrap-distance-right:9pt;mso-wrap-distance-bottom:0;mso-position-horizontal:absolute;mso-position-horizontal-relative:margin;mso-position-vertical:absolute;mso-position-vertical-relative:text;mso-width-percent:0;mso-height-percent:0;mso-width-relative:margin;mso-height-relative:margin;v-text-anchor:middle" o:gfxdata="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" filled="f" strokecolor="red" strokeweight="1.5pt">
                 <w10:wrap anchorx="margin"/>
@@ -12934,7 +12310,7 @@
         <w:rPr>
           <w:rFonts w:ascii="Arial" w:hAnsi="Arial" w:cs="Arial"/>
           <w:noProof/>
-          <w:lang w:val="en-US"/>
+          <w:lang w:val="es-MX" w:eastAsia="es-MX"/>
         </w:rPr>
         <mc:AlternateContent>
           <mc:Choice Requires="wps">
@@ -13003,7 +12379,7 @@
               </wp:anchor>
             </w:drawing>
           </mc:Choice>
-          <mc:Fallback xmlns:cx1="http://schemas.microsoft.com/office/drawing/2015/9/8/chartex">
+          <mc:Fallback>
             <w:pict>
               <v:rect w14:anchorId="09325F9A" id="Rectángulo 179" o:spid="_x0000_s1026" style="position:absolute;margin-left:27.95pt;margin-top:90.95pt;width:16.6pt;height:54.15pt;rotation:90;flip:y;z-index:251766784;visibility:visible;mso-wrap-style:square;mso-width-percent:0;mso-height-percent:0;mso-wrap-distance-left:9pt;mso-wrap-distance-top:0;mso-wrap-distance-right:9pt;mso-wrap-distance-bottom:0;mso-position-horizontal:absolute;mso-position-horizontal-relative:margin;mso-position-vertical:absolute;mso-position-vertical-relative:text;mso-width-percent:0;mso-height-percent:0;mso-width-relative:margin;mso-height-relative:margin;v-text-anchor:middle" o:gfxdata="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" filled="f" strokecolor="red" strokeweight="1.5pt">
                 <w10:wrap anchorx="margin"/>
@@ -13016,7 +12392,7 @@
         <w:rPr>
           <w:rFonts w:ascii="Arial" w:hAnsi="Arial" w:cs="Arial"/>
           <w:noProof/>
-          <w:lang w:val="en-US"/>
+          <w:lang w:val="es-MX" w:eastAsia="es-MX"/>
         </w:rPr>
         <mc:AlternateContent>
           <mc:Choice Requires="wps">
@@ -13085,7 +12461,7 @@
               </wp:anchor>
             </w:drawing>
           </mc:Choice>
-          <mc:Fallback xmlns:cx1="http://schemas.microsoft.com/office/drawing/2015/9/8/chartex">
+          <mc:Fallback>
             <w:pict>
               <v:rect w14:anchorId="56F8F2E2" id="Rectángulo 178" o:spid="_x0000_s1026" style="position:absolute;margin-left:220.25pt;margin-top:-162.15pt;width:10.8pt;height:428.2pt;rotation:90;flip:y;z-index:251765760;visibility:visible;mso-wrap-style:square;mso-width-percent:0;mso-height-percent:0;mso-wrap-distance-left:9pt;mso-wrap-distance-top:0;mso-wrap-distance-right:9pt;mso-wrap-distance-bottom:0;mso-position-horizontal:absolute;mso-position-horizontal-relative:margin;mso-position-vertical:absolute;mso-position-vertical-relative:text;mso-width-percent:0;mso-height-percent:0;mso-width-relative:margin;mso-height-relative:margin;v-text-anchor:middle" o:gfxdata="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" filled="f" strokecolor="red" strokeweight="1.5pt">
                 <w10:wrap anchorx="margin"/>
@@ -13097,7 +12473,7 @@
       <w:r>
         <w:rPr>
           <w:noProof/>
-          <w:lang w:val="en-US"/>
+          <w:lang w:val="es-MX" w:eastAsia="es-MX"/>
         </w:rPr>
         <w:drawing>
           <wp:inline distT="0" distB="0" distL="0" distR="0" wp14:anchorId="00ABBFD1" wp14:editId="57EA58D1">
@@ -13148,7 +12524,7 @@
         <w:rPr>
           <w:rFonts w:ascii="Arial" w:hAnsi="Arial" w:cs="Arial"/>
           <w:noProof/>
-          <w:lang w:val="en-US"/>
+          <w:lang w:val="es-MX" w:eastAsia="es-MX"/>
         </w:rPr>
         <w:drawing>
           <wp:inline distT="0" distB="0" distL="0" distR="0" wp14:anchorId="14DBCE27" wp14:editId="4F8061A5">
@@ -13204,7 +12580,7 @@
         <w:rPr>
           <w:rFonts w:ascii="Arial" w:hAnsi="Arial" w:cs="Arial"/>
           <w:noProof/>
-          <w:lang w:val="en-US"/>
+          <w:lang w:val="es-MX" w:eastAsia="es-MX"/>
         </w:rPr>
         <mc:AlternateContent>
           <mc:Choice Requires="wps">
@@ -13285,7 +12661,7 @@
       <w:r>
         <w:rPr>
           <w:noProof/>
-          <w:lang w:val="en-US"/>
+          <w:lang w:val="es-MX" w:eastAsia="es-MX"/>
         </w:rPr>
         <w:drawing>
           <wp:inline distT="0" distB="0" distL="0" distR="0" wp14:anchorId="34607DA6" wp14:editId="50BABD2A">
@@ -13343,7 +12719,7 @@
           <w:color w:val="auto"/>
         </w:rPr>
       </w:pPr>
-      <w:bookmarkStart w:id="35" w:name="_Toc152343591"/>
+      <w:bookmarkStart w:id="38" w:name="_Toc152776292"/>
       <w:r>
         <w:rPr>
           <w:b w:val="0"/>
@@ -13351,7 +12727,7 @@
         </w:rPr>
         <w:t>Finalizar proceso de Alta</w:t>
       </w:r>
-      <w:bookmarkEnd w:id="35"/>
+      <w:bookmarkEnd w:id="38"/>
     </w:p>
     <w:p/>
     <w:p>
@@ -13390,7 +12766,7 @@
         <w:rPr>
           <w:rFonts w:ascii="Arial" w:hAnsi="Arial" w:cs="Arial"/>
           <w:noProof/>
-          <w:lang w:val="en-US"/>
+          <w:lang w:val="es-MX" w:eastAsia="es-MX"/>
         </w:rPr>
         <mc:AlternateContent>
           <mc:Choice Requires="wps">
@@ -13472,7 +12848,7 @@
         <w:rPr>
           <w:rFonts w:ascii="Arial" w:hAnsi="Arial" w:cs="Arial"/>
           <w:noProof/>
-          <w:lang w:val="en-US"/>
+          <w:lang w:val="es-MX" w:eastAsia="es-MX"/>
         </w:rPr>
         <mc:AlternateContent>
           <mc:Choice Requires="wps">
@@ -13553,7 +12929,7 @@
       <w:r>
         <w:rPr>
           <w:noProof/>
-          <w:lang w:val="en-US"/>
+          <w:lang w:val="es-MX" w:eastAsia="es-MX"/>
         </w:rPr>
         <w:drawing>
           <wp:inline distT="0" distB="0" distL="0" distR="0" wp14:anchorId="44B4C925" wp14:editId="4EDA7B8A">
@@ -13620,7 +12996,7 @@
           <w:noProof/>
           <w:sz w:val="24"/>
           <w:szCs w:val="24"/>
-          <w:lang w:val="en-US"/>
+          <w:lang w:val="es-MX" w:eastAsia="es-MX"/>
         </w:rPr>
         <mc:AlternateContent>
           <mc:Choice Requires="wps">
@@ -13689,7 +13065,7 @@
               </wp:anchor>
             </w:drawing>
           </mc:Choice>
-          <mc:Fallback xmlns:cx1="http://schemas.microsoft.com/office/drawing/2015/9/8/chartex">
+          <mc:Fallback>
             <w:pict>
               <v:rect w14:anchorId="3CA0C09C" id="Rectángulo 186" o:spid="_x0000_s1026" style="position:absolute;margin-left:55.65pt;margin-top:36.05pt;width:9.15pt;height:94.05pt;rotation:90;flip:y;z-index:251778048;visibility:visible;mso-wrap-style:square;mso-width-percent:0;mso-height-percent:0;mso-wrap-distance-left:9pt;mso-wrap-distance-top:0;mso-wrap-distance-right:9pt;mso-wrap-distance-bottom:0;mso-position-horizontal:absolute;mso-position-horizontal-relative:margin;mso-position-vertical:absolute;mso-position-vertical-relative:text;mso-width-percent:0;mso-height-percent:0;mso-width-relative:margin;mso-height-relative:margin;v-text-anchor:middle" o:gfxdata="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" filled="f" strokecolor="red" strokeweight="1.5pt">
                 <w10:wrap anchorx="margin"/>
@@ -13725,7 +13101,7 @@
         <w:rPr>
           <w:rFonts w:ascii="Arial" w:hAnsi="Arial" w:cs="Arial"/>
           <w:noProof/>
-          <w:lang w:val="en-US"/>
+          <w:lang w:val="es-MX" w:eastAsia="es-MX"/>
         </w:rPr>
         <mc:AlternateContent>
           <mc:Choice Requires="wps">
@@ -13806,7 +13182,7 @@
       <w:r>
         <w:rPr>
           <w:noProof/>
-          <w:lang w:val="en-US"/>
+          <w:lang w:val="es-MX" w:eastAsia="es-MX"/>
         </w:rPr>
         <w:drawing>
           <wp:inline distT="0" distB="0" distL="0" distR="0" wp14:anchorId="41758011" wp14:editId="484FC8A1">
@@ -13894,7 +13270,7 @@
         <w:rPr>
           <w:rFonts w:ascii="Arial" w:hAnsi="Arial" w:cs="Arial"/>
           <w:noProof/>
-          <w:lang w:val="en-US"/>
+          <w:lang w:val="es-MX" w:eastAsia="es-MX"/>
         </w:rPr>
         <w:lastRenderedPageBreak/>
         <mc:AlternateContent>
@@ -13976,7 +13352,7 @@
       <w:r>
         <w:rPr>
           <w:noProof/>
-          <w:lang w:val="en-US"/>
+          <w:lang w:val="es-MX" w:eastAsia="es-MX"/>
         </w:rPr>
         <w:drawing>
           <wp:inline distT="0" distB="0" distL="0" distR="0" wp14:anchorId="1922F9A3" wp14:editId="6DCF8EA5">
@@ -14032,7 +13408,7 @@
       <w:r>
         <w:rPr>
           <w:noProof/>
-          <w:lang w:val="en-US"/>
+          <w:lang w:val="es-MX" w:eastAsia="es-MX"/>
         </w:rPr>
         <w:drawing>
           <wp:inline distT="0" distB="0" distL="0" distR="0" wp14:anchorId="70AF4B69" wp14:editId="0FECFD00">
@@ -14093,7 +13469,7 @@
 </file>
 
 <file path=word/endnotes.xml><?xml version="1.0" encoding="utf-8"?>
-<w:endnotes xmlns:wpc="http://schemas.microsoft.com/office/word/2010/wordprocessingCanvas" xmlns:cx="http://schemas.microsoft.com/office/drawing/2014/chartex" xmlns:mc="http://schemas.openxmlformats.org/markup-compatibility/2006" xmlns:o="urn:schemas-microsoft-com:office:office" xmlns:r="http://schemas.openxmlformats.org/officeDocument/2006/relationships" xmlns:m="http://schemas.openxmlformats.org/officeDocument/2006/math" xmlns:v="urn:schemas-microsoft-com:vml" xmlns:wp14="http://schemas.microsoft.com/office/word/2010/wordprocessingDrawing" xmlns:wp="http://schemas.openxmlformats.org/drawingml/2006/wordprocessingDrawing" xmlns:w10="urn:schemas-microsoft-com:office:word" xmlns:w="http://schemas.openxmlformats.org/wordprocessingml/2006/main" xmlns:w14="http://schemas.microsoft.com/office/word/2010/wordml" xmlns:w15="http://schemas.microsoft.com/office/word/2012/wordml" xmlns:w16se="http://schemas.microsoft.com/office/word/2015/wordml/symex" xmlns:wpg="http://schemas.microsoft.com/office/word/2010/wordprocessingGroup" xmlns:wpi="http://schemas.microsoft.com/office/word/2010/wordprocessingInk" xmlns:wne="http://schemas.microsoft.com/office/word/2006/wordml" xmlns:wps="http://schemas.microsoft.com/office/word/2010/wordprocessingShape" mc:Ignorable="w14 w15 w16se wp14">
+<w:endnotes xmlns:wpc="http://schemas.microsoft.com/office/word/2010/wordprocessingCanvas" xmlns:cx="http://schemas.microsoft.com/office/drawing/2014/chartex" xmlns:cx1="http://schemas.microsoft.com/office/drawing/2015/9/8/chartex" xmlns:mc="http://schemas.openxmlformats.org/markup-compatibility/2006" xmlns:o="urn:schemas-microsoft-com:office:office" xmlns:r="http://schemas.openxmlformats.org/officeDocument/2006/relationships" xmlns:m="http://schemas.openxmlformats.org/officeDocument/2006/math" xmlns:v="urn:schemas-microsoft-com:vml" xmlns:wp14="http://schemas.microsoft.com/office/word/2010/wordprocessingDrawing" xmlns:wp="http://schemas.openxmlformats.org/drawingml/2006/wordprocessingDrawing" xmlns:w10="urn:schemas-microsoft-com:office:word" xmlns:w="http://schemas.openxmlformats.org/wordprocessingml/2006/main" xmlns:w14="http://schemas.microsoft.com/office/word/2010/wordml" xmlns:w15="http://schemas.microsoft.com/office/word/2012/wordml" xmlns:w16se="http://schemas.microsoft.com/office/word/2015/wordml/symex" xmlns:wpg="http://schemas.microsoft.com/office/word/2010/wordprocessingGroup" xmlns:wpi="http://schemas.microsoft.com/office/word/2010/wordprocessingInk" xmlns:wne="http://schemas.microsoft.com/office/word/2006/wordml" xmlns:wps="http://schemas.microsoft.com/office/word/2010/wordprocessingShape" mc:Ignorable="w14 w15 w16se wp14">
   <w:endnote w:type="separator" w:id="-1">
     <w:p>
       <w:pPr>
@@ -14118,7 +13494,7 @@
 </file>
 
 <file path=word/footnotes.xml><?xml version="1.0" encoding="utf-8"?>
-<w:footnotes xmlns:wpc="http://schemas.microsoft.com/office/word/2010/wordprocessingCanvas" xmlns:cx="http://schemas.microsoft.com/office/drawing/2014/chartex" xmlns:mc="http://schemas.openxmlformats.org/markup-compatibility/2006" xmlns:o="urn:schemas-microsoft-com:office:office" xmlns:r="http://schemas.openxmlformats.org/officeDocument/2006/relationships" xmlns:m="http://schemas.openxmlformats.org/officeDocument/2006/math" xmlns:v="urn:schemas-microsoft-com:vml" xmlns:wp14="http://schemas.microsoft.com/office/word/2010/wordprocessingDrawing" xmlns:wp="http://schemas.openxmlformats.org/drawingml/2006/wordprocessingDrawing" xmlns:w10="urn:schemas-microsoft-com:office:word" xmlns:w="http://schemas.openxmlformats.org/wordprocessingml/2006/main" xmlns:w14="http://schemas.microsoft.com/office/word/2010/wordml" xmlns:w15="http://schemas.microsoft.com/office/word/2012/wordml" xmlns:w16se="http://schemas.microsoft.com/office/word/2015/wordml/symex" xmlns:wpg="http://schemas.microsoft.com/office/word/2010/wordprocessingGroup" xmlns:wpi="http://schemas.microsoft.com/office/word/2010/wordprocessingInk" xmlns:wne="http://schemas.microsoft.com/office/word/2006/wordml" xmlns:wps="http://schemas.microsoft.com/office/word/2010/wordprocessingShape" mc:Ignorable="w14 w15 w16se wp14">
+<w:footnotes xmlns:wpc="http://schemas.microsoft.com/office/word/2010/wordprocessingCanvas" xmlns:cx="http://schemas.microsoft.com/office/drawing/2014/chartex" xmlns:cx1="http://schemas.microsoft.com/office/drawing/2015/9/8/chartex" xmlns:mc="http://schemas.openxmlformats.org/markup-compatibility/2006" xmlns:o="urn:schemas-microsoft-com:office:office" xmlns:r="http://schemas.openxmlformats.org/officeDocument/2006/relationships" xmlns:m="http://schemas.openxmlformats.org/officeDocument/2006/math" xmlns:v="urn:schemas-microsoft-com:vml" xmlns:wp14="http://schemas.microsoft.com/office/word/2010/wordprocessingDrawing" xmlns:wp="http://schemas.openxmlformats.org/drawingml/2006/wordprocessingDrawing" xmlns:w10="urn:schemas-microsoft-com:office:word" xmlns:w="http://schemas.openxmlformats.org/wordprocessingml/2006/main" xmlns:w14="http://schemas.microsoft.com/office/word/2010/wordml" xmlns:w15="http://schemas.microsoft.com/office/word/2012/wordml" xmlns:w16se="http://schemas.microsoft.com/office/word/2015/wordml/symex" xmlns:wpg="http://schemas.microsoft.com/office/word/2010/wordprocessingGroup" xmlns:wpi="http://schemas.microsoft.com/office/word/2010/wordprocessingInk" xmlns:wne="http://schemas.microsoft.com/office/word/2006/wordml" xmlns:wps="http://schemas.microsoft.com/office/word/2010/wordprocessingShape" mc:Ignorable="w14 w15 w16se wp14">
   <w:footnote w:type="separator" w:id="-1">
     <w:p>
       <w:pPr>
@@ -14143,7 +13519,7 @@
 </file>
 
 <file path=word/header1.xml><?xml version="1.0" encoding="utf-8"?>
-<w:hdr xmlns:wpc="http://schemas.microsoft.com/office/word/2010/wordprocessingCanvas" xmlns:cx="http://schemas.microsoft.com/office/drawing/2014/chartex" xmlns:mc="http://schemas.openxmlformats.org/markup-compatibility/2006" xmlns:o="urn:schemas-microsoft-com:office:office" xmlns:r="http://schemas.openxmlformats.org/officeDocument/2006/relationships" xmlns:m="http://schemas.openxmlformats.org/officeDocument/2006/math" xmlns:v="urn:schemas-microsoft-com:vml" xmlns:wp14="http://schemas.microsoft.com/office/word/2010/wordprocessingDrawing" xmlns:wp="http://schemas.openxmlformats.org/drawingml/2006/wordprocessingDrawing" xmlns:w10="urn:schemas-microsoft-com:office:word" xmlns:w="http://schemas.openxmlformats.org/wordprocessingml/2006/main" xmlns:w14="http://schemas.microsoft.com/office/word/2010/wordml" xmlns:w15="http://schemas.microsoft.com/office/word/2012/wordml" xmlns:w16se="http://schemas.microsoft.com/office/word/2015/wordml/symex" xmlns:wpg="http://schemas.microsoft.com/office/word/2010/wordprocessingGroup" xmlns:wpi="http://schemas.microsoft.com/office/word/2010/wordprocessingInk" xmlns:wne="http://schemas.microsoft.com/office/word/2006/wordml" xmlns:wps="http://schemas.microsoft.com/office/word/2010/wordprocessingShape" mc:Ignorable="w14 w15 w16se wp14">
+<w:hdr xmlns:wpc="http://schemas.microsoft.com/office/word/2010/wordprocessingCanvas" xmlns:cx="http://schemas.microsoft.com/office/drawing/2014/chartex" xmlns:cx1="http://schemas.microsoft.com/office/drawing/2015/9/8/chartex" xmlns:mc="http://schemas.openxmlformats.org/markup-compatibility/2006" xmlns:o="urn:schemas-microsoft-com:office:office" xmlns:r="http://schemas.openxmlformats.org/officeDocument/2006/relationships" xmlns:m="http://schemas.openxmlformats.org/officeDocument/2006/math" xmlns:v="urn:schemas-microsoft-com:vml" xmlns:wp14="http://schemas.microsoft.com/office/word/2010/wordprocessingDrawing" xmlns:wp="http://schemas.openxmlformats.org/drawingml/2006/wordprocessingDrawing" xmlns:w10="urn:schemas-microsoft-com:office:word" xmlns:w="http://schemas.openxmlformats.org/wordprocessingml/2006/main" xmlns:w14="http://schemas.microsoft.com/office/word/2010/wordml" xmlns:w15="http://schemas.microsoft.com/office/word/2012/wordml" xmlns:w16se="http://schemas.microsoft.com/office/word/2015/wordml/symex" xmlns:wpg="http://schemas.microsoft.com/office/word/2010/wordprocessingGroup" xmlns:wpi="http://schemas.microsoft.com/office/word/2010/wordprocessingInk" xmlns:wne="http://schemas.microsoft.com/office/word/2006/wordml" xmlns:wps="http://schemas.microsoft.com/office/word/2010/wordprocessingShape" mc:Ignorable="w14 w15 w16se wp14">
   <w:p>
     <w:pPr>
       <w:pStyle w:val="Encabezado"/>
@@ -14151,7 +13527,7 @@
     <w:r>
       <w:rPr>
         <w:noProof/>
-        <w:lang w:val="en-US"/>
+        <w:lang w:val="es-MX" w:eastAsia="es-MX"/>
       </w:rPr>
       <w:drawing>
         <wp:anchor distT="0" distB="0" distL="114300" distR="114300" simplePos="0" relativeHeight="251659264" behindDoc="0" locked="0" layoutInCell="1" allowOverlap="1" wp14:anchorId="616F943B" wp14:editId="10968F93">
@@ -15076,7 +14452,7 @@
 </file>
 
 <file path=customXml/itemProps1.xml><?xml version="1.0" encoding="utf-8"?>
-<ds:datastoreItem xmlns:ds="http://schemas.openxmlformats.org/officeDocument/2006/customXml" ds:itemID="{05F00AE6-CD40-4656-BEAA-53035623682D}">
+<ds:datastoreItem xmlns:ds="http://schemas.openxmlformats.org/officeDocument/2006/customXml" ds:itemID="{010C6496-B9E8-4FFD-AA7C-5CE4AC509D7D}">
   <ds:schemaRefs>
     <ds:schemaRef ds:uri="http://schemas.openxmlformats.org/officeDocument/2006/bibliography"/>
   </ds:schemaRefs>

</xml_diff>

<commit_message>
Actualización Guía Altas por requisición  PABMI
</commit_message>
<xml_diff>
--- a/PABMI/16 GUIAS  DE USUARIO/Version 1/ALTA POR REQUISICIÓN.docx
+++ b/PABMI/16 GUIAS  DE USUARIO/Version 1/ALTA POR REQUISICIÓN.docx
@@ -3235,7 +3235,23 @@
           <w:sz w:val="24"/>
           <w:szCs w:val="24"/>
         </w:rPr>
-        <w:t>Para crear la solicitud de alta de un bien mueble iniciaremos con el perfil de enlace de dependencia. Al presionar el botón del menú principal se desplegarán las opciones disponibles rel</w:t>
+        <w:t>Para crear la solicitud de alta de un bien mueble iniciaremos con el</w:t>
+      </w:r>
+      <w:r>
+        <w:rPr>
+          <w:rFonts w:ascii="Arial" w:hAnsi="Arial" w:cs="Arial"/>
+          <w:sz w:val="24"/>
+          <w:szCs w:val="24"/>
+        </w:rPr>
+        <w:t xml:space="preserve"> perfil de Almacén de Gobierno</w:t>
+      </w:r>
+      <w:r>
+        <w:rPr>
+          <w:rFonts w:ascii="Arial" w:hAnsi="Arial" w:cs="Arial"/>
+          <w:sz w:val="24"/>
+          <w:szCs w:val="24"/>
+        </w:rPr>
+        <w:t>. Al presionar el botón del menú principal se desplegarán las opciones disponibles rel</w:t>
       </w:r>
       <w:r>
         <w:rPr>
@@ -6052,25 +6068,49 @@
       <w:r>
         <w:rPr>
           <w:rFonts w:ascii="Arial" w:hAnsi="Arial" w:cs="Arial"/>
+          <w:sz w:val="24"/>
+          <w:szCs w:val="24"/>
+        </w:rPr>
+        <w:lastRenderedPageBreak/>
+        <w:t xml:space="preserve">El registro se visualizará en la pantalla </w:t>
+      </w:r>
+      <w:r>
+        <w:rPr>
+          <w:rFonts w:ascii="Arial" w:hAnsi="Arial" w:cs="Arial"/>
+          <w:sz w:val="24"/>
+          <w:szCs w:val="24"/>
+        </w:rPr>
+        <w:t>con el No. De Activo.</w:t>
+      </w:r>
+    </w:p>
+    <w:p>
+      <w:pPr>
+        <w:tabs>
+          <w:tab w:val="left" w:pos="5368"/>
+        </w:tabs>
+        <w:jc w:val="both"/>
+      </w:pPr>
+      <w:r>
+        <w:rPr>
+          <w:rFonts w:ascii="Arial" w:hAnsi="Arial" w:cs="Arial"/>
           <w:noProof/>
           <w:sz w:val="24"/>
           <w:szCs w:val="24"/>
           <w:lang w:val="es-MX" w:eastAsia="es-MX"/>
         </w:rPr>
-        <w:lastRenderedPageBreak/>
         <mc:AlternateContent>
           <mc:Choice Requires="wps">
             <w:drawing>
               <wp:anchor distT="0" distB="0" distL="114300" distR="114300" simplePos="0" relativeHeight="251683840" behindDoc="0" locked="0" layoutInCell="1" allowOverlap="1" wp14:anchorId="25966970" wp14:editId="1657C62E">
                 <wp:simplePos x="0" y="0"/>
                 <wp:positionH relativeFrom="margin">
-                  <wp:posOffset>2733616</wp:posOffset>
+                  <wp:posOffset>592859</wp:posOffset>
                 </wp:positionH>
                 <wp:positionV relativeFrom="paragraph">
-                  <wp:posOffset>-723439</wp:posOffset>
+                  <wp:posOffset>938068</wp:posOffset>
                 </wp:positionV>
-                <wp:extent cx="172721" cy="5292321"/>
-                <wp:effectExtent l="0" t="6985" r="10795" b="10795"/>
+                <wp:extent cx="547024" cy="629400"/>
+                <wp:effectExtent l="0" t="3175" r="21590" b="21590"/>
                 <wp:wrapNone/>
                 <wp:docPr id="23" name="Rectángulo 23"/>
                 <wp:cNvGraphicFramePr/>
@@ -6081,7 +6121,7 @@
                       <wps:spPr>
                         <a:xfrm rot="16200000" flipV="1">
                           <a:off x="0" y="0"/>
-                          <a:ext cx="172721" cy="5292321"/>
+                          <a:ext cx="547024" cy="629400"/>
                         </a:xfrm>
                         <a:prstGeom prst="rect">
                           <a:avLst/>
@@ -6127,7 +6167,7 @@
           </mc:Choice>
           <mc:Fallback>
             <w:pict>
-              <v:rect w14:anchorId="1D76BF3C" id="Rectángulo 23" o:spid="_x0000_s1026" style="position:absolute;margin-left:215.25pt;margin-top:-56.95pt;width:13.6pt;height:416.7pt;rotation:90;flip:y;z-index:251683840;visibility:visible;mso-wrap-style:square;mso-width-percent:0;mso-height-percent:0;mso-wrap-distance-left:9pt;mso-wrap-distance-top:0;mso-wrap-distance-right:9pt;mso-wrap-distance-bottom:0;mso-position-horizontal:absolute;mso-position-horizontal-relative:margin;mso-position-vertical:absolute;mso-position-vertical-relative:text;mso-width-percent:0;mso-height-percent:0;mso-width-relative:margin;mso-height-relative:margin;v-text-anchor:middle" o:gfxdata="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" filled="f" strokecolor="red" strokeweight="1.5pt">
+              <v:rect w14:anchorId="51B6121B" id="Rectángulo 23" o:spid="_x0000_s1026" style="position:absolute;margin-left:46.7pt;margin-top:73.85pt;width:43.05pt;height:49.55pt;rotation:90;flip:y;z-index:251683840;visibility:visible;mso-wrap-style:square;mso-width-percent:0;mso-height-percent:0;mso-wrap-distance-left:9pt;mso-wrap-distance-top:0;mso-wrap-distance-right:9pt;mso-wrap-distance-bottom:0;mso-position-horizontal:absolute;mso-position-horizontal-relative:margin;mso-position-vertical:absolute;mso-position-vertical-relative:text;mso-width-percent:0;mso-height-percent:0;mso-width-relative:margin;mso-height-relative:margin;v-text-anchor:middle" o:gfxdata="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" filled="f" strokecolor="red" strokeweight="1.5pt">
                 <w10:wrap anchorx="margin"/>
               </v:rect>
             </w:pict>
@@ -6135,39 +6175,11 @@
         </mc:AlternateContent>
       </w:r>
       <w:r>
-        <w:rPr>
-          <w:rFonts w:ascii="Arial" w:hAnsi="Arial" w:cs="Arial"/>
-          <w:sz w:val="24"/>
-          <w:szCs w:val="24"/>
-        </w:rPr>
-        <w:t xml:space="preserve">El registro se visualizará en la pantalla </w:t>
-      </w:r>
-      <w:r>
-        <w:rPr>
-          <w:rFonts w:ascii="Arial" w:hAnsi="Arial" w:cs="Arial"/>
-          <w:sz w:val="24"/>
-          <w:szCs w:val="24"/>
-        </w:rPr>
-        <w:t>con el No. De Activo.</w:t>
-      </w:r>
-    </w:p>
-    <w:p>
-      <w:pPr>
-        <w:tabs>
-          <w:tab w:val="left" w:pos="5368"/>
-        </w:tabs>
-        <w:jc w:val="both"/>
-      </w:pPr>
-      <w:r>
-        <w:rPr>
-          <w:noProof/>
-          <w:lang w:val="es-MX" w:eastAsia="es-MX"/>
-        </w:rPr>
         <w:drawing>
-          <wp:inline distT="0" distB="0" distL="0" distR="0" wp14:anchorId="58FE7E04" wp14:editId="49C962B6">
-            <wp:extent cx="5375403" cy="1557030"/>
-            <wp:effectExtent l="152400" t="152400" r="358775" b="367030"/>
-            <wp:docPr id="22" name="Imagen 22"/>
+          <wp:inline distT="0" distB="0" distL="0" distR="0" wp14:anchorId="05EF9604" wp14:editId="75CF3C33">
+            <wp:extent cx="5612130" cy="1388745"/>
+            <wp:effectExtent l="152400" t="152400" r="369570" b="363855"/>
+            <wp:docPr id="8" name="Imagen 8"/>
             <wp:cNvGraphicFramePr>
               <a:graphicFrameLocks xmlns:a="http://schemas.openxmlformats.org/drawingml/2006/main" noChangeAspect="1"/>
             </wp:cNvGraphicFramePr>
@@ -6187,7 +6199,7 @@
                   <pic:spPr>
                     <a:xfrm>
                       <a:off x="0" y="0"/>
-                      <a:ext cx="5395164" cy="1562754"/>
+                      <a:ext cx="5612130" cy="1388745"/>
                     </a:xfrm>
                     <a:prstGeom prst="rect">
                       <a:avLst/>
@@ -6365,7 +6377,7 @@
                     <pic:cNvPicPr/>
                   </pic:nvPicPr>
                   <pic:blipFill>
-                    <a:blip r:embed="rId30"/>
+                    <a:blip r:embed="rId31"/>
                     <a:stretch>
                       <a:fillRect/>
                     </a:stretch>
@@ -6575,7 +6587,7 @@
                     <pic:cNvPicPr/>
                   </pic:nvPicPr>
                   <pic:blipFill>
-                    <a:blip r:embed="rId31"/>
+                    <a:blip r:embed="rId32"/>
                     <a:stretch>
                       <a:fillRect/>
                     </a:stretch>
@@ -6783,7 +6795,7 @@
                     <pic:cNvPicPr/>
                   </pic:nvPicPr>
                   <pic:blipFill>
-                    <a:blip r:embed="rId32"/>
+                    <a:blip r:embed="rId33"/>
                     <a:stretch>
                       <a:fillRect/>
                     </a:stretch>
@@ -7028,7 +7040,7 @@
                     <pic:cNvPicPr/>
                   </pic:nvPicPr>
                   <pic:blipFill>
-                    <a:blip r:embed="rId33"/>
+                    <a:blip r:embed="rId34"/>
                     <a:stretch>
                       <a:fillRect/>
                     </a:stretch>
@@ -7181,7 +7193,7 @@
                     <pic:cNvPicPr/>
                   </pic:nvPicPr>
                   <pic:blipFill>
-                    <a:blip r:embed="rId34"/>
+                    <a:blip r:embed="rId35"/>
                     <a:stretch>
                       <a:fillRect/>
                     </a:stretch>
@@ -7296,13 +7308,13 @@
               <wp:anchor distT="0" distB="0" distL="114300" distR="114300" simplePos="0" relativeHeight="251700224" behindDoc="0" locked="0" layoutInCell="1" allowOverlap="1" wp14:anchorId="3FC563BF" wp14:editId="12906238">
                 <wp:simplePos x="0" y="0"/>
                 <wp:positionH relativeFrom="margin">
-                  <wp:posOffset>2573122</wp:posOffset>
+                  <wp:posOffset>2641471</wp:posOffset>
                 </wp:positionH>
                 <wp:positionV relativeFrom="paragraph">
-                  <wp:posOffset>2720989</wp:posOffset>
+                  <wp:posOffset>2235619</wp:posOffset>
                 </wp:positionV>
-                <wp:extent cx="210214" cy="4907656"/>
-                <wp:effectExtent l="13653" t="24447" r="13017" b="13018"/>
+                <wp:extent cx="165302" cy="5028016"/>
+                <wp:effectExtent l="26035" t="12065" r="13335" b="13335"/>
                 <wp:wrapNone/>
                 <wp:docPr id="96" name="Rectángulo 96"/>
                 <wp:cNvGraphicFramePr/>
@@ -7313,7 +7325,7 @@
                       <wps:spPr>
                         <a:xfrm rot="16200000" flipV="1">
                           <a:off x="0" y="0"/>
-                          <a:ext cx="210214" cy="4907656"/>
+                          <a:ext cx="165302" cy="5028016"/>
                         </a:xfrm>
                         <a:prstGeom prst="rect">
                           <a:avLst/>
@@ -7359,7 +7371,7 @@
           </mc:Choice>
           <mc:Fallback>
             <w:pict>
-              <v:rect w14:anchorId="53537F11" id="Rectángulo 96" o:spid="_x0000_s1026" style="position:absolute;margin-left:202.6pt;margin-top:214.25pt;width:16.55pt;height:386.45pt;rotation:90;flip:y;z-index:251700224;visibility:visible;mso-wrap-style:square;mso-width-percent:0;mso-height-percent:0;mso-wrap-distance-left:9pt;mso-wrap-distance-top:0;mso-wrap-distance-right:9pt;mso-wrap-distance-bottom:0;mso-position-horizontal:absolute;mso-position-horizontal-relative:margin;mso-position-vertical:absolute;mso-position-vertical-relative:text;mso-width-percent:0;mso-height-percent:0;mso-width-relative:margin;mso-height-relative:margin;v-text-anchor:middle" o:gfxdata="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" filled="f" strokecolor="red" strokeweight="2.25pt">
+              <v:rect w14:anchorId="60597F62" id="Rectángulo 96" o:spid="_x0000_s1026" style="position:absolute;margin-left:208pt;margin-top:176.05pt;width:13pt;height:395.9pt;rotation:90;flip:y;z-index:251700224;visibility:visible;mso-wrap-style:square;mso-width-percent:0;mso-height-percent:0;mso-wrap-distance-left:9pt;mso-wrap-distance-top:0;mso-wrap-distance-right:9pt;mso-wrap-distance-bottom:0;mso-position-horizontal:absolute;mso-position-horizontal-relative:margin;mso-position-vertical:absolute;mso-position-vertical-relative:text;mso-width-percent:0;mso-height-percent:0;mso-width-relative:margin;mso-height-relative:margin;v-text-anchor:middle" o:gfxdata="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" filled="f" strokecolor="red" strokeweight="2.25pt">
                 <w10:wrap anchorx="margin"/>
               </v:rect>
             </w:pict>
@@ -7479,7 +7491,7 @@
                     <pic:cNvPicPr/>
                   </pic:nvPicPr>
                   <pic:blipFill>
-                    <a:blip r:embed="rId35"/>
+                    <a:blip r:embed="rId36"/>
                     <a:stretch>
                       <a:fillRect/>
                     </a:stretch>
@@ -7570,6 +7582,7 @@
     </w:p>
     <w:p>
       <w:pPr>
+        <w:jc w:val="both"/>
         <w:rPr>
           <w:rFonts w:ascii="Arial" w:hAnsi="Arial" w:cs="Arial"/>
           <w:sz w:val="24"/>
@@ -7588,10 +7601,10 @@
               <wp:anchor distT="0" distB="0" distL="114300" distR="114300" simplePos="0" relativeHeight="251705344" behindDoc="0" locked="0" layoutInCell="1" allowOverlap="1" wp14:anchorId="04F7F78C" wp14:editId="37E06CC8">
                 <wp:simplePos x="0" y="0"/>
                 <wp:positionH relativeFrom="margin">
-                  <wp:posOffset>5132911</wp:posOffset>
+                  <wp:posOffset>5337752</wp:posOffset>
                 </wp:positionH>
                 <wp:positionV relativeFrom="paragraph">
-                  <wp:posOffset>1279525</wp:posOffset>
+                  <wp:posOffset>916767</wp:posOffset>
                 </wp:positionV>
                 <wp:extent cx="90170" cy="214630"/>
                 <wp:effectExtent l="0" t="5080" r="19050" b="19050"/>
@@ -7651,7 +7664,7 @@
           </mc:Choice>
           <mc:Fallback>
             <w:pict>
-              <v:rect w14:anchorId="3E8E98F7" id="Rectángulo 52" o:spid="_x0000_s1026" style="position:absolute;margin-left:404.15pt;margin-top:100.75pt;width:7.1pt;height:16.9pt;rotation:90;flip:y;z-index:251705344;visibility:visible;mso-wrap-style:square;mso-width-percent:0;mso-height-percent:0;mso-wrap-distance-left:9pt;mso-wrap-distance-top:0;mso-wrap-distance-right:9pt;mso-wrap-distance-bottom:0;mso-position-horizontal:absolute;mso-position-horizontal-relative:margin;mso-position-vertical:absolute;mso-position-vertical-relative:text;mso-width-percent:0;mso-height-percent:0;mso-width-relative:margin;mso-height-relative:margin;v-text-anchor:middle" o:gfxdata="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" filled="f" strokecolor="red" strokeweight="1.5pt">
+              <v:rect w14:anchorId="65548718" id="Rectángulo 52" o:spid="_x0000_s1026" style="position:absolute;margin-left:420.3pt;margin-top:72.2pt;width:7.1pt;height:16.9pt;rotation:90;flip:y;z-index:251705344;visibility:visible;mso-wrap-style:square;mso-width-percent:0;mso-height-percent:0;mso-wrap-distance-left:9pt;mso-wrap-distance-top:0;mso-wrap-distance-right:9pt;mso-wrap-distance-bottom:0;mso-position-horizontal:absolute;mso-position-horizontal-relative:margin;mso-position-vertical:absolute;mso-position-vertical-relative:text;mso-width-percent:0;mso-height-percent:0;mso-width-relative:margin;mso-height-relative:margin;v-text-anchor:middle" o:gfxdata="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" filled="f" strokecolor="red" strokeweight="1.5pt">
                 <w10:wrap anchorx="margin"/>
               </v:rect>
             </w:pict>
@@ -7670,10 +7683,10 @@
               <wp:anchor distT="0" distB="0" distL="114300" distR="114300" simplePos="0" relativeHeight="251703296" behindDoc="0" locked="0" layoutInCell="1" allowOverlap="1" wp14:anchorId="4814AAED" wp14:editId="5BEE22DC">
                 <wp:simplePos x="0" y="0"/>
                 <wp:positionH relativeFrom="margin">
-                  <wp:posOffset>363855</wp:posOffset>
+                  <wp:posOffset>319463</wp:posOffset>
                 </wp:positionH>
                 <wp:positionV relativeFrom="paragraph">
-                  <wp:posOffset>1307671</wp:posOffset>
+                  <wp:posOffset>919479</wp:posOffset>
                 </wp:positionV>
                 <wp:extent cx="156210" cy="204470"/>
                 <wp:effectExtent l="0" t="5080" r="10160" b="10160"/>
@@ -7733,7 +7746,7 @@
           </mc:Choice>
           <mc:Fallback>
             <w:pict>
-              <v:rect w14:anchorId="7B42F5EC" id="Rectángulo 51" o:spid="_x0000_s1026" style="position:absolute;margin-left:28.65pt;margin-top:102.95pt;width:12.3pt;height:16.1pt;rotation:90;flip:y;z-index:251703296;visibility:visible;mso-wrap-style:square;mso-width-percent:0;mso-height-percent:0;mso-wrap-distance-left:9pt;mso-wrap-distance-top:0;mso-wrap-distance-right:9pt;mso-wrap-distance-bottom:0;mso-position-horizontal:absolute;mso-position-horizontal-relative:margin;mso-position-vertical:absolute;mso-position-vertical-relative:text;mso-width-percent:0;mso-height-percent:0;mso-width-relative:margin;mso-height-relative:margin;v-text-anchor:middle" o:gfxdata="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" filled="f" strokecolor="red" strokeweight="1.5pt">
+              <v:rect w14:anchorId="04D025D0" id="Rectángulo 51" o:spid="_x0000_s1026" style="position:absolute;margin-left:25.15pt;margin-top:72.4pt;width:12.3pt;height:16.1pt;rotation:90;flip:y;z-index:251703296;visibility:visible;mso-wrap-style:square;mso-width-percent:0;mso-height-percent:0;mso-wrap-distance-left:9pt;mso-wrap-distance-top:0;mso-wrap-distance-right:9pt;mso-wrap-distance-bottom:0;mso-position-horizontal:absolute;mso-position-horizontal-relative:margin;mso-position-vertical:absolute;mso-position-vertical-relative:text;mso-width-percent:0;mso-height-percent:0;mso-width-relative:margin;mso-height-relative:margin;v-text-anchor:middle" o:gfxdata="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" filled="f" strokecolor="red" strokeweight="1.5pt">
                 <w10:wrap anchorx="margin"/>
               </v:rect>
             </w:pict>
@@ -7742,14 +7755,15 @@
       </w:r>
       <w:r>
         <w:rPr>
-          <w:noProof/>
-          <w:lang w:val="es-MX" w:eastAsia="es-MX"/>
+          <w:rFonts w:ascii="Arial" w:hAnsi="Arial" w:cs="Arial"/>
+          <w:sz w:val="24"/>
+          <w:szCs w:val="24"/>
         </w:rPr>
         <w:drawing>
-          <wp:inline distT="0" distB="0" distL="0" distR="0" wp14:anchorId="3AE980AB" wp14:editId="7CFFCD5D">
-            <wp:extent cx="5401831" cy="1336094"/>
-            <wp:effectExtent l="152400" t="152400" r="370840" b="359410"/>
-            <wp:docPr id="50" name="Imagen 50"/>
+          <wp:inline distT="0" distB="0" distL="0" distR="0" wp14:anchorId="211B80A7" wp14:editId="3B1A0F52">
+            <wp:extent cx="5612130" cy="946785"/>
+            <wp:effectExtent l="152400" t="152400" r="369570" b="367665"/>
+            <wp:docPr id="56" name="Imagen 56"/>
             <wp:cNvGraphicFramePr>
               <a:graphicFrameLocks xmlns:a="http://schemas.openxmlformats.org/drawingml/2006/main" noChangeAspect="1"/>
             </wp:cNvGraphicFramePr>
@@ -7761,7 +7775,7 @@
                     <pic:cNvPicPr/>
                   </pic:nvPicPr>
                   <pic:blipFill>
-                    <a:blip r:embed="rId36"/>
+                    <a:blip r:embed="rId37"/>
                     <a:stretch>
                       <a:fillRect/>
                     </a:stretch>
@@ -7769,7 +7783,7 @@
                   <pic:spPr>
                     <a:xfrm>
                       <a:off x="0" y="0"/>
-                      <a:ext cx="5416388" cy="1339695"/>
+                      <a:ext cx="5612130" cy="946785"/>
                     </a:xfrm>
                     <a:prstGeom prst="rect">
                       <a:avLst/>
@@ -7800,33 +7814,12 @@
           <w:szCs w:val="24"/>
         </w:rPr>
       </w:pPr>
-    </w:p>
-    <w:p>
-      <w:pPr>
-        <w:rPr>
-          <w:rFonts w:ascii="Arial" w:hAnsi="Arial" w:cs="Arial"/>
-          <w:sz w:val="24"/>
-          <w:szCs w:val="24"/>
-        </w:rPr>
-      </w:pPr>
-    </w:p>
-    <w:p>
-      <w:pPr>
-        <w:rPr>
-          <w:rFonts w:ascii="Arial" w:hAnsi="Arial" w:cs="Arial"/>
-          <w:sz w:val="24"/>
-          <w:szCs w:val="24"/>
-        </w:rPr>
-      </w:pPr>
-    </w:p>
-    <w:p>
-      <w:r>
-        <w:rPr>
-          <w:rFonts w:ascii="Arial" w:hAnsi="Arial" w:cs="Arial"/>
-          <w:sz w:val="24"/>
-          <w:szCs w:val="24"/>
-        </w:rPr>
-        <w:lastRenderedPageBreak/>
+      <w:r>
+        <w:rPr>
+          <w:rFonts w:ascii="Arial" w:hAnsi="Arial" w:cs="Arial"/>
+          <w:sz w:val="24"/>
+          <w:szCs w:val="24"/>
+        </w:rPr>
         <w:t>Al autorizar la factura, el estatus cambiara a “Factura Confirmada”</w:t>
       </w:r>
       <w:r>
@@ -7839,10 +7832,6 @@
       </w:r>
     </w:p>
     <w:p>
-      <w:pPr>
-        <w:ind w:left="-284"/>
-        <w:jc w:val="center"/>
-      </w:pPr>
       <w:r>
         <w:rPr>
           <w:rFonts w:ascii="Arial" w:hAnsi="Arial" w:cs="Arial"/>
@@ -7855,10 +7844,10 @@
               <wp:anchor distT="0" distB="0" distL="114300" distR="114300" simplePos="0" relativeHeight="251707392" behindDoc="0" locked="0" layoutInCell="1" allowOverlap="1" wp14:anchorId="7F95014C" wp14:editId="125FAE3C">
                 <wp:simplePos x="0" y="0"/>
                 <wp:positionH relativeFrom="margin">
-                  <wp:posOffset>4437120</wp:posOffset>
+                  <wp:posOffset>4763510</wp:posOffset>
                 </wp:positionH>
                 <wp:positionV relativeFrom="paragraph">
-                  <wp:posOffset>150612</wp:posOffset>
+                  <wp:posOffset>232959</wp:posOffset>
                 </wp:positionV>
                 <wp:extent cx="168529" cy="481457"/>
                 <wp:effectExtent l="0" t="4127" r="18097" b="18098"/>
@@ -7918,7 +7907,7 @@
           </mc:Choice>
           <mc:Fallback>
             <w:pict>
-              <v:rect w14:anchorId="07FDCCA9" id="Rectángulo 100" o:spid="_x0000_s1026" style="position:absolute;margin-left:349.4pt;margin-top:11.85pt;width:13.25pt;height:37.9pt;rotation:90;flip:y;z-index:251707392;visibility:visible;mso-wrap-style:square;mso-width-percent:0;mso-height-percent:0;mso-wrap-distance-left:9pt;mso-wrap-distance-top:0;mso-wrap-distance-right:9pt;mso-wrap-distance-bottom:0;mso-position-horizontal:absolute;mso-position-horizontal-relative:margin;mso-position-vertical:absolute;mso-position-vertical-relative:text;mso-width-percent:0;mso-height-percent:0;mso-width-relative:margin;mso-height-relative:margin;v-text-anchor:middle" o:gfxdata="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" filled="f" strokecolor="red" strokeweight="1.5pt">
+              <v:rect w14:anchorId="5FC9CB32" id="Rectángulo 100" o:spid="_x0000_s1026" style="position:absolute;margin-left:375.1pt;margin-top:18.35pt;width:13.25pt;height:37.9pt;rotation:90;flip:y;z-index:251707392;visibility:visible;mso-wrap-style:square;mso-width-percent:0;mso-height-percent:0;mso-wrap-distance-left:9pt;mso-wrap-distance-top:0;mso-wrap-distance-right:9pt;mso-wrap-distance-bottom:0;mso-position-horizontal:absolute;mso-position-horizontal-relative:margin;mso-position-vertical:absolute;mso-position-vertical-relative:text;mso-width-percent:0;mso-height-percent:0;mso-width-relative:margin;mso-height-relative:margin;v-text-anchor:middle" o:gfxdata="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" filled="f" strokecolor="red" strokeweight="1.5pt">
                 <w10:wrap anchorx="margin"/>
               </v:rect>
             </w:pict>
@@ -7926,15 +7915,11 @@
         </mc:AlternateContent>
       </w:r>
       <w:r>
-        <w:rPr>
-          <w:noProof/>
-          <w:lang w:val="es-MX" w:eastAsia="es-MX"/>
-        </w:rPr>
         <w:drawing>
-          <wp:inline distT="0" distB="0" distL="0" distR="0" wp14:anchorId="37C3FEB7" wp14:editId="457F59B8">
-            <wp:extent cx="5604164" cy="353828"/>
-            <wp:effectExtent l="152400" t="152400" r="358775" b="370205"/>
-            <wp:docPr id="54" name="Imagen 54"/>
+          <wp:inline distT="0" distB="0" distL="0" distR="0" wp14:anchorId="4CF4432C" wp14:editId="04723C76">
+            <wp:extent cx="5612130" cy="413385"/>
+            <wp:effectExtent l="152400" t="152400" r="369570" b="367665"/>
+            <wp:docPr id="59" name="Imagen 59"/>
             <wp:cNvGraphicFramePr>
               <a:graphicFrameLocks xmlns:a="http://schemas.openxmlformats.org/drawingml/2006/main" noChangeAspect="1"/>
             </wp:cNvGraphicFramePr>
@@ -7946,7 +7931,7 @@
                     <pic:cNvPicPr/>
                   </pic:nvPicPr>
                   <pic:blipFill>
-                    <a:blip r:embed="rId37"/>
+                    <a:blip r:embed="rId38"/>
                     <a:stretch>
                       <a:fillRect/>
                     </a:stretch>
@@ -7954,7 +7939,7 @@
                   <pic:spPr>
                     <a:xfrm>
                       <a:off x="0" y="0"/>
-                      <a:ext cx="5911914" cy="373258"/>
+                      <a:ext cx="5612130" cy="413385"/>
                     </a:xfrm>
                     <a:prstGeom prst="rect">
                       <a:avLst/>
@@ -7979,6 +7964,12 @@
     </w:p>
     <w:p>
       <w:pPr>
+        <w:ind w:left="-284"/>
+        <w:jc w:val="center"/>
+      </w:pPr>
+    </w:p>
+    <w:p>
+      <w:pPr>
         <w:tabs>
           <w:tab w:val="left" w:pos="3048"/>
         </w:tabs>
@@ -8007,7 +7998,14 @@
     </w:p>
     <w:p>
       <w:pPr>
-        <w:ind w:left="-284"/>
+        <w:tabs>
+          <w:tab w:val="left" w:pos="3048"/>
+        </w:tabs>
+        <w:rPr>
+          <w:rFonts w:ascii="Arial" w:hAnsi="Arial" w:cs="Arial"/>
+          <w:sz w:val="24"/>
+          <w:szCs w:val="24"/>
+        </w:rPr>
       </w:pPr>
       <w:r>
         <w:rPr>
@@ -8021,10 +8019,10 @@
               <wp:anchor distT="0" distB="0" distL="114300" distR="114300" simplePos="0" relativeHeight="251784192" behindDoc="0" locked="0" layoutInCell="1" allowOverlap="1" wp14:anchorId="5662BB8B" wp14:editId="24C1B131">
                 <wp:simplePos x="0" y="0"/>
                 <wp:positionH relativeFrom="margin">
-                  <wp:posOffset>4861573</wp:posOffset>
+                  <wp:posOffset>5055208</wp:posOffset>
                 </wp:positionH>
                 <wp:positionV relativeFrom="paragraph">
-                  <wp:posOffset>344819</wp:posOffset>
+                  <wp:posOffset>423055</wp:posOffset>
                 </wp:positionV>
                 <wp:extent cx="144695" cy="120766"/>
                 <wp:effectExtent l="0" t="7302" r="20002" b="20003"/>
@@ -8084,7 +8082,7 @@
           </mc:Choice>
           <mc:Fallback>
             <w:pict>
-              <v:rect w14:anchorId="1D1850A1" id="Rectángulo 17" o:spid="_x0000_s1026" style="position:absolute;margin-left:382.8pt;margin-top:27.15pt;width:11.4pt;height:9.5pt;rotation:90;flip:y;z-index:251784192;visibility:visible;mso-wrap-style:square;mso-width-percent:0;mso-height-percent:0;mso-wrap-distance-left:9pt;mso-wrap-distance-top:0;mso-wrap-distance-right:9pt;mso-wrap-distance-bottom:0;mso-position-horizontal:absolute;mso-position-horizontal-relative:margin;mso-position-vertical:absolute;mso-position-vertical-relative:text;mso-width-percent:0;mso-height-percent:0;mso-width-relative:margin;mso-height-relative:margin;v-text-anchor:middle" o:gfxdata="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" filled="f" strokecolor="red" strokeweight="1.5pt">
+              <v:rect w14:anchorId="65E92EEA" id="Rectángulo 17" o:spid="_x0000_s1026" style="position:absolute;margin-left:398.05pt;margin-top:33.3pt;width:11.4pt;height:9.5pt;rotation:90;flip:y;z-index:251784192;visibility:visible;mso-wrap-style:square;mso-width-percent:0;mso-height-percent:0;mso-wrap-distance-left:9pt;mso-wrap-distance-top:0;mso-wrap-distance-right:9pt;mso-wrap-distance-bottom:0;mso-position-horizontal:absolute;mso-position-horizontal-relative:margin;mso-position-vertical:absolute;mso-position-vertical-relative:text;mso-width-percent:0;mso-height-percent:0;mso-width-relative:margin;mso-height-relative:margin;v-text-anchor:middle" o:gfxdata="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" filled="f" strokecolor="red" strokeweight="1.5pt">
                 <w10:wrap anchorx="margin"/>
               </v:rect>
             </w:pict>
@@ -8092,15 +8090,11 @@
         </mc:AlternateContent>
       </w:r>
       <w:r>
-        <w:rPr>
-          <w:noProof/>
-          <w:lang w:val="es-MX" w:eastAsia="es-MX"/>
-        </w:rPr>
         <w:drawing>
-          <wp:inline distT="0" distB="0" distL="0" distR="0" wp14:anchorId="2417F420" wp14:editId="45FD287F">
-            <wp:extent cx="5666510" cy="357763"/>
-            <wp:effectExtent l="152400" t="152400" r="353695" b="366395"/>
-            <wp:docPr id="55" name="Imagen 55"/>
+          <wp:inline distT="0" distB="0" distL="0" distR="0" wp14:anchorId="6279347C" wp14:editId="5EDF701B">
+            <wp:extent cx="5612130" cy="413385"/>
+            <wp:effectExtent l="152400" t="152400" r="369570" b="367665"/>
+            <wp:docPr id="60" name="Imagen 60"/>
             <wp:cNvGraphicFramePr>
               <a:graphicFrameLocks xmlns:a="http://schemas.openxmlformats.org/drawingml/2006/main" noChangeAspect="1"/>
             </wp:cNvGraphicFramePr>
@@ -8112,7 +8106,7 @@
                     <pic:cNvPicPr/>
                   </pic:nvPicPr>
                   <pic:blipFill>
-                    <a:blip r:embed="rId37"/>
+                    <a:blip r:embed="rId38"/>
                     <a:stretch>
                       <a:fillRect/>
                     </a:stretch>
@@ -8120,7 +8114,7 @@
                   <pic:spPr>
                     <a:xfrm>
                       <a:off x="0" y="0"/>
-                      <a:ext cx="5917608" cy="373616"/>
+                      <a:ext cx="5612130" cy="413385"/>
                     </a:xfrm>
                     <a:prstGeom prst="rect">
                       <a:avLst/>
@@ -8143,6 +8137,7 @@
         </w:drawing>
       </w:r>
     </w:p>
+    <w:p/>
     <w:p>
       <w:pPr>
         <w:jc w:val="center"/>
@@ -8168,7 +8163,7 @@
                     <pic:cNvPicPr/>
                   </pic:nvPicPr>
                   <pic:blipFill>
-                    <a:blip r:embed="rId38"/>
+                    <a:blip r:embed="rId39"/>
                     <a:stretch>
                       <a:fillRect/>
                     </a:stretch>
@@ -8202,6 +8197,38 @@
     <w:p>
       <w:pPr>
         <w:ind w:left="-284"/>
+      </w:pPr>
+      <w:r>
+        <w:rPr>
+          <w:rFonts w:ascii="Arial" w:hAnsi="Arial" w:cs="Arial"/>
+          <w:sz w:val="24"/>
+          <w:szCs w:val="24"/>
+        </w:rPr>
+        <w:t>La función de semaforización muestra si la solicitud tiene un estatus de tiempo de atención aceptable o si tiene algún retraso y</w:t>
+      </w:r>
+      <w:r>
+        <w:rPr>
+          <w:rFonts w:ascii="Arial" w:hAnsi="Arial" w:cs="Arial"/>
+          <w:sz w:val="24"/>
+          <w:szCs w:val="24"/>
+        </w:rPr>
+        <w:t xml:space="preserve"> si</w:t>
+      </w:r>
+      <w:r>
+        <w:rPr>
+          <w:rFonts w:ascii="Arial" w:hAnsi="Arial" w:cs="Arial"/>
+          <w:sz w:val="24"/>
+          <w:szCs w:val="24"/>
+        </w:rPr>
+        <w:t xml:space="preserve"> no se ha concluido la solicitud en el tiempo especificado.</w:t>
+      </w:r>
+      <w:r>
+        <w:t xml:space="preserve"> </w:t>
+      </w:r>
+    </w:p>
+    <w:p>
+      <w:pPr>
+        <w:ind w:left="-284"/>
         <w:rPr>
           <w:rFonts w:ascii="Arial" w:hAnsi="Arial" w:cs="Arial"/>
           <w:sz w:val="24"/>
@@ -8220,13 +8247,13 @@
               <wp:anchor distT="0" distB="0" distL="114300" distR="114300" simplePos="0" relativeHeight="251786240" behindDoc="0" locked="0" layoutInCell="1" allowOverlap="1" wp14:anchorId="70C18403" wp14:editId="4AF24CB1">
                 <wp:simplePos x="0" y="0"/>
                 <wp:positionH relativeFrom="margin">
-                  <wp:posOffset>4940559</wp:posOffset>
+                  <wp:posOffset>4982613</wp:posOffset>
                 </wp:positionH>
                 <wp:positionV relativeFrom="paragraph">
-                  <wp:posOffset>907733</wp:posOffset>
+                  <wp:posOffset>433416</wp:posOffset>
                 </wp:positionV>
-                <wp:extent cx="144695" cy="120766"/>
-                <wp:effectExtent l="0" t="7302" r="20002" b="20003"/>
+                <wp:extent cx="135169" cy="101917"/>
+                <wp:effectExtent l="0" t="2540" r="15240" b="15240"/>
                 <wp:wrapNone/>
                 <wp:docPr id="29" name="Rectángulo 29"/>
                 <wp:cNvGraphicFramePr/>
@@ -8237,7 +8264,7 @@
                       <wps:spPr>
                         <a:xfrm rot="16200000" flipV="1">
                           <a:off x="0" y="0"/>
-                          <a:ext cx="144695" cy="120766"/>
+                          <a:ext cx="135169" cy="101917"/>
                         </a:xfrm>
                         <a:prstGeom prst="rect">
                           <a:avLst/>
@@ -8283,7 +8310,7 @@
           </mc:Choice>
           <mc:Fallback>
             <w:pict>
-              <v:rect w14:anchorId="18C54467" id="Rectángulo 29" o:spid="_x0000_s1026" style="position:absolute;margin-left:389pt;margin-top:71.5pt;width:11.4pt;height:9.5pt;rotation:90;flip:y;z-index:251786240;visibility:visible;mso-wrap-style:square;mso-width-percent:0;mso-height-percent:0;mso-wrap-distance-left:9pt;mso-wrap-distance-top:0;mso-wrap-distance-right:9pt;mso-wrap-distance-bottom:0;mso-position-horizontal:absolute;mso-position-horizontal-relative:margin;mso-position-vertical:absolute;mso-position-vertical-relative:text;mso-width-percent:0;mso-height-percent:0;mso-width-relative:margin;mso-height-relative:margin;v-text-anchor:middle" o:gfxdata="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" filled="f" strokecolor="red" strokeweight="1.5pt">
+              <v:rect w14:anchorId="0124F67E" id="Rectángulo 29" o:spid="_x0000_s1026" style="position:absolute;margin-left:392.35pt;margin-top:34.15pt;width:10.65pt;height:8pt;rotation:90;flip:y;z-index:251786240;visibility:visible;mso-wrap-style:square;mso-width-percent:0;mso-height-percent:0;mso-wrap-distance-left:9pt;mso-wrap-distance-top:0;mso-wrap-distance-right:9pt;mso-wrap-distance-bottom:0;mso-position-horizontal:absolute;mso-position-horizontal-relative:margin;mso-position-vertical:absolute;mso-position-vertical-relative:text;mso-width-percent:0;mso-height-percent:0;mso-width-relative:margin;mso-height-relative:margin;v-text-anchor:middle" o:gfxdata="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" filled="f" strokecolor="red" strokeweight="1.5pt">
                 <w10:wrap anchorx="margin"/>
               </v:rect>
             </w:pict>
@@ -8291,42 +8318,11 @@
         </mc:AlternateContent>
       </w:r>
       <w:r>
-        <w:rPr>
-          <w:rFonts w:ascii="Arial" w:hAnsi="Arial" w:cs="Arial"/>
-          <w:sz w:val="24"/>
-          <w:szCs w:val="24"/>
-        </w:rPr>
-        <w:t>La función de semaforización muestra si la solicitud tiene un estatus de tiempo de atención aceptable o si tiene algún retraso y</w:t>
-      </w:r>
-      <w:r>
-        <w:rPr>
-          <w:rFonts w:ascii="Arial" w:hAnsi="Arial" w:cs="Arial"/>
-          <w:sz w:val="24"/>
-          <w:szCs w:val="24"/>
-        </w:rPr>
-        <w:t xml:space="preserve"> si</w:t>
-      </w:r>
-      <w:r>
-        <w:rPr>
-          <w:rFonts w:ascii="Arial" w:hAnsi="Arial" w:cs="Arial"/>
-          <w:sz w:val="24"/>
-          <w:szCs w:val="24"/>
-        </w:rPr>
-        <w:t xml:space="preserve"> no se ha concluido la solicitud en el tiempo especificado.</w:t>
-      </w:r>
-      <w:r>
-        <w:t xml:space="preserve"> </w:t>
-      </w:r>
-      <w:r>
-        <w:rPr>
-          <w:noProof/>
-          <w:lang w:val="es-MX" w:eastAsia="es-MX"/>
-        </w:rPr>
         <w:drawing>
-          <wp:inline distT="0" distB="0" distL="0" distR="0" wp14:anchorId="23E8D060" wp14:editId="358EAE72">
-            <wp:extent cx="5638800" cy="356014"/>
-            <wp:effectExtent l="152400" t="152400" r="361950" b="368300"/>
-            <wp:docPr id="58" name="Imagen 58"/>
+          <wp:inline distT="0" distB="0" distL="0" distR="0" wp14:anchorId="6279347C" wp14:editId="5EDF701B">
+            <wp:extent cx="5612130" cy="413385"/>
+            <wp:effectExtent l="152400" t="152400" r="369570" b="367665"/>
+            <wp:docPr id="66" name="Imagen 66"/>
             <wp:cNvGraphicFramePr>
               <a:graphicFrameLocks xmlns:a="http://schemas.openxmlformats.org/drawingml/2006/main" noChangeAspect="1"/>
             </wp:cNvGraphicFramePr>
@@ -8338,7 +8334,7 @@
                     <pic:cNvPicPr/>
                   </pic:nvPicPr>
                   <pic:blipFill>
-                    <a:blip r:embed="rId37"/>
+                    <a:blip r:embed="rId38"/>
                     <a:stretch>
                       <a:fillRect/>
                     </a:stretch>
@@ -8346,7 +8342,7 @@
                   <pic:spPr>
                     <a:xfrm>
                       <a:off x="0" y="0"/>
-                      <a:ext cx="5825312" cy="367790"/>
+                      <a:ext cx="5612130" cy="413385"/>
                     </a:xfrm>
                     <a:prstGeom prst="rect">
                       <a:avLst/>
@@ -8738,12 +8734,21 @@
         </w:rPr>
       </w:pPr>
       <w:bookmarkStart w:id="31" w:name="_Toc152776286"/>
-      <w:r>
+    </w:p>
+    <w:p>
+      <w:pPr>
+        <w:pStyle w:val="Ttulo1"/>
+        <w:jc w:val="center"/>
         <w:rPr>
           <w:b w:val="0"/>
           <w:color w:val="auto"/>
         </w:rPr>
-        <w:lastRenderedPageBreak/>
+      </w:pPr>
+      <w:r>
+        <w:rPr>
+          <w:b w:val="0"/>
+          <w:color w:val="auto"/>
+        </w:rPr>
         <w:t>Asignación de Enlace</w:t>
       </w:r>
       <w:bookmarkEnd w:id="31"/>
@@ -8764,7 +8769,23 @@
           <w:sz w:val="24"/>
           <w:szCs w:val="24"/>
         </w:rPr>
-        <w:t>Para la asignación del enlace de la factura iniciaremos con el perfil del área de Coordinación de De</w:t>
+        <w:t>Para la asi</w:t>
+      </w:r>
+      <w:r>
+        <w:rPr>
+          <w:rFonts w:ascii="Arial" w:hAnsi="Arial" w:cs="Arial"/>
+          <w:sz w:val="24"/>
+          <w:szCs w:val="24"/>
+        </w:rPr>
+        <w:t>gnación del enlace de la alta</w:t>
+      </w:r>
+      <w:r>
+        <w:rPr>
+          <w:rFonts w:ascii="Arial" w:hAnsi="Arial" w:cs="Arial"/>
+          <w:sz w:val="24"/>
+          <w:szCs w:val="24"/>
+        </w:rPr>
+        <w:t xml:space="preserve"> iniciaremos con el perfil del área de Coordinación de De</w:t>
       </w:r>
       <w:r>
         <w:rPr>
@@ -8893,7 +8914,7 @@
                     <pic:cNvPicPr/>
                   </pic:nvPicPr>
                   <pic:blipFill>
-                    <a:blip r:embed="rId39"/>
+                    <a:blip r:embed="rId40"/>
                     <a:stretch>
                       <a:fillRect/>
                     </a:stretch>
@@ -8924,25 +8945,28 @@
         </w:drawing>
       </w:r>
       <w:r>
-        <w:rPr>
-          <w:rFonts w:ascii="Arial" w:hAnsi="Arial" w:cs="Arial"/>
-          <w:sz w:val="24"/>
-          <w:szCs w:val="24"/>
-        </w:rPr>
-        <w:t>Enseguida seleccionaremos la persona indicada para el enlace presionando el botón “Asignar”</w:t>
-      </w:r>
-      <w:r>
-        <w:rPr>
-          <w:rFonts w:ascii="Arial" w:hAnsi="Arial" w:cs="Arial"/>
-          <w:sz w:val="24"/>
-          <w:szCs w:val="24"/>
-        </w:rPr>
-        <w:t>.</w:t>
-      </w:r>
-    </w:p>
-    <w:p>
-      <w:pPr>
-        <w:jc w:val="center"/>
+        <w:t xml:space="preserve"> </w:t>
+      </w:r>
+      <w:r>
+        <w:rPr>
+          <w:rFonts w:ascii="Arial" w:hAnsi="Arial" w:cs="Arial"/>
+          <w:sz w:val="24"/>
+          <w:szCs w:val="24"/>
+        </w:rPr>
+        <w:t>A continuación, marcaremos la casilla de selección junto al registro correspondiente de la persona indicada para el enlace</w:t>
+      </w:r>
+    </w:p>
+    <w:p>
+      <w:pPr>
+        <w:tabs>
+          <w:tab w:val="left" w:pos="3048"/>
+        </w:tabs>
+        <w:jc w:val="both"/>
+        <w:rPr>
+          <w:rFonts w:ascii="Arial" w:hAnsi="Arial" w:cs="Arial"/>
+          <w:sz w:val="24"/>
+          <w:szCs w:val="24"/>
+        </w:rPr>
       </w:pPr>
       <w:r>
         <w:rPr>
@@ -8953,18 +8977,18 @@
         <mc:AlternateContent>
           <mc:Choice Requires="wps">
             <w:drawing>
-              <wp:anchor distT="0" distB="0" distL="114300" distR="114300" simplePos="0" relativeHeight="251717632" behindDoc="0" locked="0" layoutInCell="1" allowOverlap="1" wp14:anchorId="1662352E" wp14:editId="509ED969">
+              <wp:anchor distT="0" distB="0" distL="114300" distR="114300" simplePos="0" relativeHeight="251788288" behindDoc="0" locked="0" layoutInCell="1" allowOverlap="1" wp14:anchorId="7DE1ED84" wp14:editId="5F61E640">
                 <wp:simplePos x="0" y="0"/>
                 <wp:positionH relativeFrom="margin">
-                  <wp:posOffset>5293678</wp:posOffset>
+                  <wp:posOffset>161232</wp:posOffset>
                 </wp:positionH>
                 <wp:positionV relativeFrom="paragraph">
-                  <wp:posOffset>2901747</wp:posOffset>
+                  <wp:posOffset>1204653</wp:posOffset>
                 </wp:positionV>
-                <wp:extent cx="115570" cy="225425"/>
-                <wp:effectExtent l="21272" t="16828" r="20003" b="20002"/>
+                <wp:extent cx="171363" cy="183312"/>
+                <wp:effectExtent l="13018" t="25082" r="13652" b="13653"/>
                 <wp:wrapNone/>
-                <wp:docPr id="62" name="Rectángulo 62"/>
+                <wp:docPr id="82" name="Rectángulo 82"/>
                 <wp:cNvGraphicFramePr/>
                 <a:graphic xmlns:a="http://schemas.openxmlformats.org/drawingml/2006/main">
                   <a:graphicData uri="http://schemas.microsoft.com/office/word/2010/wordprocessingShape">
@@ -8973,7 +8997,7 @@
                       <wps:spPr>
                         <a:xfrm rot="16200000" flipV="1">
                           <a:off x="0" y="0"/>
-                          <a:ext cx="115570" cy="225425"/>
+                          <a:ext cx="171363" cy="183312"/>
                         </a:xfrm>
                         <a:prstGeom prst="rect">
                           <a:avLst/>
@@ -9019,7 +9043,7 @@
           </mc:Choice>
           <mc:Fallback>
             <w:pict>
-              <v:rect w14:anchorId="6E95423C" id="Rectángulo 62" o:spid="_x0000_s1026" style="position:absolute;margin-left:416.85pt;margin-top:228.5pt;width:9.1pt;height:17.75pt;rotation:90;flip:y;z-index:251717632;visibility:visible;mso-wrap-style:square;mso-width-percent:0;mso-height-percent:0;mso-wrap-distance-left:9pt;mso-wrap-distance-top:0;mso-wrap-distance-right:9pt;mso-wrap-distance-bottom:0;mso-position-horizontal:absolute;mso-position-horizontal-relative:margin;mso-position-vertical:absolute;mso-position-vertical-relative:text;mso-width-percent:0;mso-height-percent:0;mso-width-relative:margin;mso-height-relative:margin;v-text-anchor:middle" o:gfxdata="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" filled="f" strokecolor="red" strokeweight="2.25pt">
+              <v:rect w14:anchorId="7BF4900C" id="Rectángulo 82" o:spid="_x0000_s1026" style="position:absolute;margin-left:12.7pt;margin-top:94.85pt;width:13.5pt;height:14.45pt;rotation:90;flip:y;z-index:251788288;visibility:visible;mso-wrap-style:square;mso-width-percent:0;mso-height-percent:0;mso-wrap-distance-left:9pt;mso-wrap-distance-top:0;mso-wrap-distance-right:9pt;mso-wrap-distance-bottom:0;mso-position-horizontal:absolute;mso-position-horizontal-relative:margin;mso-position-vertical:absolute;mso-position-vertical-relative:text;mso-width-percent:0;mso-height-percent:0;mso-width-relative:margin;mso-height-relative:margin;v-text-anchor:middle" o:gfxdata="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" filled="f" strokecolor="red" strokeweight="2.25pt">
                 <w10:wrap anchorx="margin"/>
               </v:rect>
             </w:pict>
@@ -9029,24 +9053,127 @@
       <w:r>
         <w:rPr>
           <w:rFonts w:ascii="Arial" w:hAnsi="Arial" w:cs="Arial"/>
+          <w:sz w:val="24"/>
+          <w:szCs w:val="24"/>
+        </w:rPr>
+        <w:drawing>
+          <wp:inline distT="0" distB="0" distL="0" distR="0" wp14:anchorId="07CE4BE9" wp14:editId="32B64796">
+            <wp:extent cx="5612130" cy="1212850"/>
+            <wp:effectExtent l="152400" t="152400" r="369570" b="368300"/>
+            <wp:docPr id="68" name="Imagen 68"/>
+            <wp:cNvGraphicFramePr>
+              <a:graphicFrameLocks xmlns:a="http://schemas.openxmlformats.org/drawingml/2006/main" noChangeAspect="1"/>
+            </wp:cNvGraphicFramePr>
+            <a:graphic xmlns:a="http://schemas.openxmlformats.org/drawingml/2006/main">
+              <a:graphicData uri="http://schemas.openxmlformats.org/drawingml/2006/picture">
+                <pic:pic xmlns:pic="http://schemas.openxmlformats.org/drawingml/2006/picture">
+                  <pic:nvPicPr>
+                    <pic:cNvPr id="1" name=""/>
+                    <pic:cNvPicPr/>
+                  </pic:nvPicPr>
+                  <pic:blipFill>
+                    <a:blip r:embed="rId41"/>
+                    <a:stretch>
+                      <a:fillRect/>
+                    </a:stretch>
+                  </pic:blipFill>
+                  <pic:spPr>
+                    <a:xfrm>
+                      <a:off x="0" y="0"/>
+                      <a:ext cx="5612130" cy="1212850"/>
+                    </a:xfrm>
+                    <a:prstGeom prst="rect">
+                      <a:avLst/>
+                    </a:prstGeom>
+                    <a:ln>
+                      <a:noFill/>
+                    </a:ln>
+                    <a:effectLst>
+                      <a:outerShdw blurRad="292100" dist="139700" dir="2700000" algn="tl" rotWithShape="0">
+                        <a:srgbClr val="333333">
+                          <a:alpha val="65000"/>
+                        </a:srgbClr>
+                      </a:outerShdw>
+                    </a:effectLst>
+                  </pic:spPr>
+                </pic:pic>
+              </a:graphicData>
+            </a:graphic>
+          </wp:inline>
+        </w:drawing>
+      </w:r>
+    </w:p>
+    <w:p>
+      <w:pPr>
+        <w:tabs>
+          <w:tab w:val="left" w:pos="3048"/>
+        </w:tabs>
+        <w:jc w:val="both"/>
+        <w:rPr>
+          <w:rFonts w:ascii="Arial" w:hAnsi="Arial" w:cs="Arial"/>
+          <w:sz w:val="24"/>
+          <w:szCs w:val="24"/>
+        </w:rPr>
+      </w:pPr>
+      <w:r>
+        <w:rPr>
+          <w:rFonts w:ascii="Arial" w:hAnsi="Arial" w:cs="Arial"/>
+          <w:sz w:val="24"/>
+          <w:szCs w:val="24"/>
+        </w:rPr>
+        <w:t>Posteriormente, presionar</w:t>
+      </w:r>
+      <w:r>
+        <w:rPr>
+          <w:rFonts w:ascii="Arial" w:hAnsi="Arial" w:cs="Arial"/>
+          <w:sz w:val="24"/>
+          <w:szCs w:val="24"/>
+        </w:rPr>
+        <w:t xml:space="preserve">emos el botón "Asignar Enlace". </w:t>
+      </w:r>
+      <w:r>
+        <w:rPr>
+          <w:rFonts w:ascii="Arial" w:hAnsi="Arial" w:cs="Arial"/>
+          <w:sz w:val="24"/>
+          <w:szCs w:val="24"/>
+        </w:rPr>
+        <w:t>Aparecerá una pequeña ventana para seleccionar el enlace deseado.</w:t>
+      </w:r>
+    </w:p>
+    <w:p>
+      <w:pPr>
+        <w:tabs>
+          <w:tab w:val="left" w:pos="3048"/>
+        </w:tabs>
+        <w:jc w:val="both"/>
+        <w:rPr>
+          <w:rFonts w:ascii="Arial" w:hAnsi="Arial" w:cs="Arial"/>
+          <w:sz w:val="24"/>
+          <w:szCs w:val="24"/>
+        </w:rPr>
+      </w:pPr>
+      <w:r>
+        <w:rPr>
+          <w:rFonts w:ascii="Arial" w:hAnsi="Arial" w:cs="Arial"/>
           <w:noProof/>
           <w:lang w:val="es-MX" w:eastAsia="es-MX"/>
         </w:rPr>
+        <w:lastRenderedPageBreak/>
         <mc:AlternateContent>
           <mc:Choice Requires="wps">
             <w:drawing>
-              <wp:anchor distT="0" distB="0" distL="114300" distR="114300" simplePos="0" relativeHeight="251715584" behindDoc="0" locked="0" layoutInCell="1" allowOverlap="1" wp14:anchorId="4FBD0F29" wp14:editId="22FB7E66">
+              <wp:anchor distT="0" distB="0" distL="114300" distR="114300" simplePos="0" relativeHeight="251792384" behindDoc="0" locked="0" layoutInCell="1" allowOverlap="1" wp14:anchorId="56BE9C93" wp14:editId="6989A54B">
                 <wp:simplePos x="0" y="0"/>
                 <wp:positionH relativeFrom="margin">
-                  <wp:posOffset>4772602</wp:posOffset>
+                  <wp:posOffset>1405155</wp:posOffset>
                 </wp:positionH>
                 <wp:positionV relativeFrom="paragraph">
-                  <wp:posOffset>1106170</wp:posOffset>
+                  <wp:posOffset>588399</wp:posOffset>
                 </wp:positionV>
-                <wp:extent cx="122151" cy="399243"/>
-                <wp:effectExtent l="13970" t="24130" r="25400" b="25400"/>
+                <wp:extent cx="259916" cy="1629784"/>
+                <wp:effectExtent l="20003" t="18097" r="26987" b="26988"/>
                 <wp:wrapNone/>
-                <wp:docPr id="121" name="Rectángulo 121"/>
+                <wp:docPr id="99" name="Rectángulo 99"/>
                 <wp:cNvGraphicFramePr/>
                 <a:graphic xmlns:a="http://schemas.openxmlformats.org/drawingml/2006/main">
                   <a:graphicData uri="http://schemas.microsoft.com/office/word/2010/wordprocessingShape">
@@ -9055,7 +9182,7 @@
                       <wps:spPr>
                         <a:xfrm rot="16200000" flipV="1">
                           <a:off x="0" y="0"/>
-                          <a:ext cx="122151" cy="399243"/>
+                          <a:ext cx="259916" cy="1629784"/>
                         </a:xfrm>
                         <a:prstGeom prst="rect">
                           <a:avLst/>
@@ -9101,7 +9228,7 @@
           </mc:Choice>
           <mc:Fallback>
             <w:pict>
-              <v:rect w14:anchorId="257AD8E5" id="Rectángulo 121" o:spid="_x0000_s1026" style="position:absolute;margin-left:375.8pt;margin-top:87.1pt;width:9.6pt;height:31.45pt;rotation:90;flip:y;z-index:251715584;visibility:visible;mso-wrap-style:square;mso-width-percent:0;mso-height-percent:0;mso-wrap-distance-left:9pt;mso-wrap-distance-top:0;mso-wrap-distance-right:9pt;mso-wrap-distance-bottom:0;mso-position-horizontal:absolute;mso-position-horizontal-relative:margin;mso-position-vertical:absolute;mso-position-vertical-relative:text;mso-width-percent:0;mso-height-percent:0;mso-width-relative:margin;mso-height-relative:margin;v-text-anchor:middle" o:gfxdata="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" filled="f" strokecolor="red" strokeweight="2.25pt">
+              <v:rect w14:anchorId="59B9EDA5" id="Rectángulo 99" o:spid="_x0000_s1026" style="position:absolute;margin-left:110.65pt;margin-top:46.35pt;width:20.45pt;height:128.35pt;rotation:90;flip:y;z-index:251792384;visibility:visible;mso-wrap-style:square;mso-width-percent:0;mso-height-percent:0;mso-wrap-distance-left:9pt;mso-wrap-distance-top:0;mso-wrap-distance-right:9pt;mso-wrap-distance-bottom:0;mso-position-horizontal:absolute;mso-position-horizontal-relative:margin;mso-position-vertical:absolute;mso-position-vertical-relative:text;mso-width-percent:0;mso-height-percent:0;mso-width-relative:margin;mso-height-relative:margin;v-text-anchor:middle" o:gfxdata="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" filled="f" strokecolor="red" strokeweight="2.25pt">
                 <w10:wrap anchorx="margin"/>
               </v:rect>
             </w:pict>
@@ -9110,14 +9237,97 @@
       </w:r>
       <w:r>
         <w:rPr>
+          <w:rFonts w:ascii="Arial" w:hAnsi="Arial" w:cs="Arial"/>
           <w:noProof/>
           <w:lang w:val="es-MX" w:eastAsia="es-MX"/>
         </w:rPr>
+        <mc:AlternateContent>
+          <mc:Choice Requires="wps">
+            <w:drawing>
+              <wp:anchor distT="0" distB="0" distL="114300" distR="114300" simplePos="0" relativeHeight="251790336" behindDoc="0" locked="0" layoutInCell="1" allowOverlap="1" wp14:anchorId="56BE9C93" wp14:editId="6989A54B">
+                <wp:simplePos x="0" y="0"/>
+                <wp:positionH relativeFrom="margin">
+                  <wp:posOffset>5104779</wp:posOffset>
+                </wp:positionH>
+                <wp:positionV relativeFrom="paragraph">
+                  <wp:posOffset>369036</wp:posOffset>
+                </wp:positionV>
+                <wp:extent cx="171363" cy="371792"/>
+                <wp:effectExtent l="13970" t="24130" r="14605" b="14605"/>
+                <wp:wrapNone/>
+                <wp:docPr id="89" name="Rectángulo 89"/>
+                <wp:cNvGraphicFramePr/>
+                <a:graphic xmlns:a="http://schemas.openxmlformats.org/drawingml/2006/main">
+                  <a:graphicData uri="http://schemas.microsoft.com/office/word/2010/wordprocessingShape">
+                    <wps:wsp>
+                      <wps:cNvSpPr/>
+                      <wps:spPr>
+                        <a:xfrm rot="16200000" flipV="1">
+                          <a:off x="0" y="0"/>
+                          <a:ext cx="171363" cy="371792"/>
+                        </a:xfrm>
+                        <a:prstGeom prst="rect">
+                          <a:avLst/>
+                        </a:prstGeom>
+                        <a:noFill/>
+                        <a:ln w="28575">
+                          <a:solidFill>
+                            <a:srgbClr val="FF0000"/>
+                          </a:solidFill>
+                        </a:ln>
+                      </wps:spPr>
+                      <wps:style>
+                        <a:lnRef idx="2">
+                          <a:schemeClr val="accent6"/>
+                        </a:lnRef>
+                        <a:fillRef idx="1">
+                          <a:schemeClr val="lt1"/>
+                        </a:fillRef>
+                        <a:effectRef idx="0">
+                          <a:schemeClr val="accent6"/>
+                        </a:effectRef>
+                        <a:fontRef idx="minor">
+                          <a:schemeClr val="dk1"/>
+                        </a:fontRef>
+                      </wps:style>
+                      <wps:bodyPr rot="0" spcFirstLastPara="0" vertOverflow="overflow" horzOverflow="overflow" vert="horz" wrap="square" lIns="91440" tIns="45720" rIns="91440" bIns="45720" numCol="1" spcCol="0" rtlCol="0" fromWordArt="0" anchor="ctr" anchorCtr="0" forceAA="0" compatLnSpc="1">
+                        <a:prstTxWarp prst="textNoShape">
+                          <a:avLst/>
+                        </a:prstTxWarp>
+                        <a:noAutofit/>
+                      </wps:bodyPr>
+                    </wps:wsp>
+                  </a:graphicData>
+                </a:graphic>
+                <wp14:sizeRelH relativeFrom="margin">
+                  <wp14:pctWidth>0</wp14:pctWidth>
+                </wp14:sizeRelH>
+                <wp14:sizeRelV relativeFrom="margin">
+                  <wp14:pctHeight>0</wp14:pctHeight>
+                </wp14:sizeRelV>
+              </wp:anchor>
+            </w:drawing>
+          </mc:Choice>
+          <mc:Fallback>
+            <w:pict>
+              <v:rect w14:anchorId="682ABB56" id="Rectángulo 89" o:spid="_x0000_s1026" style="position:absolute;margin-left:401.95pt;margin-top:29.05pt;width:13.5pt;height:29.25pt;rotation:90;flip:y;z-index:251790336;visibility:visible;mso-wrap-style:square;mso-width-percent:0;mso-height-percent:0;mso-wrap-distance-left:9pt;mso-wrap-distance-top:0;mso-wrap-distance-right:9pt;mso-wrap-distance-bottom:0;mso-position-horizontal:absolute;mso-position-horizontal-relative:margin;mso-position-vertical:absolute;mso-position-vertical-relative:text;mso-width-percent:0;mso-height-percent:0;mso-width-relative:margin;mso-height-relative:margin;v-text-anchor:middle" o:gfxdata="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" filled="f" strokecolor="red" strokeweight="2.25pt">
+                <w10:wrap anchorx="margin"/>
+              </v:rect>
+            </w:pict>
+          </mc:Fallback>
+        </mc:AlternateContent>
+      </w:r>
+      <w:r>
+        <w:rPr>
+          <w:rFonts w:ascii="Arial" w:hAnsi="Arial" w:cs="Arial"/>
+          <w:sz w:val="24"/>
+          <w:szCs w:val="24"/>
+        </w:rPr>
         <w:drawing>
-          <wp:inline distT="0" distB="0" distL="0" distR="0" wp14:anchorId="0F398039" wp14:editId="3A2FD72F">
-            <wp:extent cx="5425817" cy="2930236"/>
-            <wp:effectExtent l="152400" t="152400" r="365760" b="365760"/>
-            <wp:docPr id="61" name="Imagen 61"/>
+          <wp:inline distT="0" distB="0" distL="0" distR="0" wp14:anchorId="1FD9BDA7" wp14:editId="633D957F">
+            <wp:extent cx="5612130" cy="1544320"/>
+            <wp:effectExtent l="152400" t="152400" r="369570" b="360680"/>
+            <wp:docPr id="84" name="Imagen 84"/>
             <wp:cNvGraphicFramePr>
               <a:graphicFrameLocks xmlns:a="http://schemas.openxmlformats.org/drawingml/2006/main" noChangeAspect="1"/>
             </wp:cNvGraphicFramePr>
@@ -9129,7 +9339,7 @@
                     <pic:cNvPicPr/>
                   </pic:nvPicPr>
                   <pic:blipFill>
-                    <a:blip r:embed="rId40"/>
+                    <a:blip r:embed="rId42"/>
                     <a:stretch>
                       <a:fillRect/>
                     </a:stretch>
@@ -9137,7 +9347,7 @@
                   <pic:spPr>
                     <a:xfrm>
                       <a:off x="0" y="0"/>
-                      <a:ext cx="5448623" cy="2942552"/>
+                      <a:ext cx="5612130" cy="1544320"/>
                     </a:xfrm>
                     <a:prstGeom prst="rect">
                       <a:avLst/>
@@ -9162,6 +9372,113 @@
     </w:p>
     <w:p>
       <w:pPr>
+        <w:tabs>
+          <w:tab w:val="left" w:pos="3048"/>
+        </w:tabs>
+        <w:jc w:val="both"/>
+        <w:rPr>
+          <w:rFonts w:ascii="Arial" w:hAnsi="Arial" w:cs="Arial"/>
+          <w:sz w:val="24"/>
+          <w:szCs w:val="24"/>
+        </w:rPr>
+      </w:pPr>
+    </w:p>
+    <w:p>
+      <w:pPr>
+        <w:tabs>
+          <w:tab w:val="left" w:pos="3048"/>
+        </w:tabs>
+        <w:jc w:val="both"/>
+        <w:rPr>
+          <w:rFonts w:ascii="Arial" w:hAnsi="Arial" w:cs="Arial"/>
+          <w:sz w:val="24"/>
+          <w:szCs w:val="24"/>
+        </w:rPr>
+      </w:pPr>
+      <w:r>
+        <w:rPr>
+          <w:rFonts w:ascii="Arial" w:hAnsi="Arial" w:cs="Arial"/>
+          <w:sz w:val="24"/>
+          <w:szCs w:val="24"/>
+        </w:rPr>
+        <w:t>Por último, confirmaremos el registro</w:t>
+      </w:r>
+    </w:p>
+    <w:p>
+      <w:pPr>
+        <w:tabs>
+          <w:tab w:val="left" w:pos="3048"/>
+        </w:tabs>
+        <w:jc w:val="both"/>
+        <w:rPr>
+          <w:rFonts w:ascii="Arial" w:hAnsi="Arial" w:cs="Arial"/>
+          <w:sz w:val="24"/>
+          <w:szCs w:val="24"/>
+        </w:rPr>
+      </w:pPr>
+    </w:p>
+    <w:p>
+      <w:pPr>
+        <w:tabs>
+          <w:tab w:val="left" w:pos="3048"/>
+        </w:tabs>
+        <w:jc w:val="both"/>
+        <w:rPr>
+          <w:rFonts w:ascii="Arial" w:hAnsi="Arial" w:cs="Arial"/>
+          <w:sz w:val="24"/>
+          <w:szCs w:val="24"/>
+        </w:rPr>
+      </w:pPr>
+      <w:r>
+        <w:rPr>
+          <w:rFonts w:ascii="Arial" w:hAnsi="Arial" w:cs="Arial"/>
+          <w:sz w:val="24"/>
+          <w:szCs w:val="24"/>
+        </w:rPr>
+        <w:drawing>
+          <wp:inline distT="0" distB="0" distL="0" distR="0" wp14:anchorId="7DBAC528" wp14:editId="3C11661E">
+            <wp:extent cx="5612130" cy="1586230"/>
+            <wp:effectExtent l="0" t="0" r="7620" b="0"/>
+            <wp:docPr id="101" name="Imagen 101"/>
+            <wp:cNvGraphicFramePr>
+              <a:graphicFrameLocks xmlns:a="http://schemas.openxmlformats.org/drawingml/2006/main" noChangeAspect="1"/>
+            </wp:cNvGraphicFramePr>
+            <a:graphic xmlns:a="http://schemas.openxmlformats.org/drawingml/2006/main">
+              <a:graphicData uri="http://schemas.openxmlformats.org/drawingml/2006/picture">
+                <pic:pic xmlns:pic="http://schemas.openxmlformats.org/drawingml/2006/picture">
+                  <pic:nvPicPr>
+                    <pic:cNvPr id="1" name=""/>
+                    <pic:cNvPicPr/>
+                  </pic:nvPicPr>
+                  <pic:blipFill>
+                    <a:blip r:embed="rId43"/>
+                    <a:stretch>
+                      <a:fillRect/>
+                    </a:stretch>
+                  </pic:blipFill>
+                  <pic:spPr>
+                    <a:xfrm>
+                      <a:off x="0" y="0"/>
+                      <a:ext cx="5612130" cy="1586230"/>
+                    </a:xfrm>
+                    <a:prstGeom prst="rect">
+                      <a:avLst/>
+                    </a:prstGeom>
+                  </pic:spPr>
+                </pic:pic>
+              </a:graphicData>
+            </a:graphic>
+          </wp:inline>
+        </w:drawing>
+      </w:r>
+    </w:p>
+    <w:p>
+      <w:pPr>
+        <w:jc w:val="center"/>
+      </w:pPr>
+    </w:p>
+    <w:p>
+      <w:pPr>
         <w:pStyle w:val="Ttulo1"/>
         <w:jc w:val="center"/>
         <w:rPr>
@@ -9175,7 +9492,6 @@
           <w:b w:val="0"/>
           <w:color w:val="auto"/>
         </w:rPr>
-        <w:lastRenderedPageBreak/>
         <w:t>Asignación del Resguardarte</w:t>
       </w:r>
       <w:bookmarkEnd w:id="32"/>
@@ -9214,6 +9530,7 @@
           <w:noProof/>
           <w:lang w:val="es-MX" w:eastAsia="es-MX"/>
         </w:rPr>
+        <w:lastRenderedPageBreak/>
         <mc:AlternateContent>
           <mc:Choice Requires="wps">
             <w:drawing>
@@ -9311,7 +9628,7 @@
                     <pic:cNvPicPr/>
                   </pic:nvPicPr>
                   <pic:blipFill>
-                    <a:blip r:embed="rId41"/>
+                    <a:blip r:embed="rId44"/>
                     <a:stretch>
                       <a:fillRect/>
                     </a:stretch>
@@ -9356,7 +9673,23 @@
           <w:sz w:val="24"/>
           <w:szCs w:val="24"/>
         </w:rPr>
-        <w:t>Seleccionamos el registro para resguardar y presionamos “Resguardar”</w:t>
+        <w:t>Seleccionamos</w:t>
+      </w:r>
+      <w:r>
+        <w:rPr>
+          <w:rFonts w:ascii="Arial" w:hAnsi="Arial" w:cs="Arial"/>
+          <w:sz w:val="24"/>
+          <w:szCs w:val="24"/>
+        </w:rPr>
+        <w:t xml:space="preserve"> el botón “Asignación de Resguardo</w:t>
+      </w:r>
+      <w:r>
+        <w:rPr>
+          <w:rFonts w:ascii="Arial" w:hAnsi="Arial" w:cs="Arial"/>
+          <w:sz w:val="24"/>
+          <w:szCs w:val="24"/>
+        </w:rPr>
+        <w:t>”</w:t>
       </w:r>
       <w:r>
         <w:rPr>
@@ -9369,90 +9702,12 @@
     </w:p>
     <w:p>
       <w:pPr>
-        <w:jc w:val="center"/>
-      </w:pPr>
-      <w:r>
-        <w:rPr>
-          <w:rFonts w:ascii="Arial" w:hAnsi="Arial" w:cs="Arial"/>
-          <w:noProof/>
-          <w:lang w:val="es-MX" w:eastAsia="es-MX"/>
-        </w:rPr>
-        <mc:AlternateContent>
-          <mc:Choice Requires="wps">
-            <w:drawing>
-              <wp:anchor distT="0" distB="0" distL="114300" distR="114300" simplePos="0" relativeHeight="251723776" behindDoc="0" locked="0" layoutInCell="1" allowOverlap="1" wp14:anchorId="77712A56" wp14:editId="4B7213C3">
-                <wp:simplePos x="0" y="0"/>
-                <wp:positionH relativeFrom="margin">
-                  <wp:posOffset>5307590</wp:posOffset>
-                </wp:positionH>
-                <wp:positionV relativeFrom="paragraph">
-                  <wp:posOffset>2392997</wp:posOffset>
-                </wp:positionV>
-                <wp:extent cx="116840" cy="302895"/>
-                <wp:effectExtent l="21272" t="16828" r="18733" b="18732"/>
-                <wp:wrapNone/>
-                <wp:docPr id="64" name="Rectángulo 64"/>
-                <wp:cNvGraphicFramePr/>
-                <a:graphic xmlns:a="http://schemas.openxmlformats.org/drawingml/2006/main">
-                  <a:graphicData uri="http://schemas.microsoft.com/office/word/2010/wordprocessingShape">
-                    <wps:wsp>
-                      <wps:cNvSpPr/>
-                      <wps:spPr>
-                        <a:xfrm rot="16200000" flipV="1">
-                          <a:off x="0" y="0"/>
-                          <a:ext cx="116840" cy="302895"/>
-                        </a:xfrm>
-                        <a:prstGeom prst="rect">
-                          <a:avLst/>
-                        </a:prstGeom>
-                        <a:noFill/>
-                        <a:ln w="28575">
-                          <a:solidFill>
-                            <a:srgbClr val="FF0000"/>
-                          </a:solidFill>
-                        </a:ln>
-                      </wps:spPr>
-                      <wps:style>
-                        <a:lnRef idx="2">
-                          <a:schemeClr val="accent6"/>
-                        </a:lnRef>
-                        <a:fillRef idx="1">
-                          <a:schemeClr val="lt1"/>
-                        </a:fillRef>
-                        <a:effectRef idx="0">
-                          <a:schemeClr val="accent6"/>
-                        </a:effectRef>
-                        <a:fontRef idx="minor">
-                          <a:schemeClr val="dk1"/>
-                        </a:fontRef>
-                      </wps:style>
-                      <wps:bodyPr rot="0" spcFirstLastPara="0" vertOverflow="overflow" horzOverflow="overflow" vert="horz" wrap="square" lIns="91440" tIns="45720" rIns="91440" bIns="45720" numCol="1" spcCol="0" rtlCol="0" fromWordArt="0" anchor="ctr" anchorCtr="0" forceAA="0" compatLnSpc="1">
-                        <a:prstTxWarp prst="textNoShape">
-                          <a:avLst/>
-                        </a:prstTxWarp>
-                        <a:noAutofit/>
-                      </wps:bodyPr>
-                    </wps:wsp>
-                  </a:graphicData>
-                </a:graphic>
-                <wp14:sizeRelH relativeFrom="margin">
-                  <wp14:pctWidth>0</wp14:pctWidth>
-                </wp14:sizeRelH>
-                <wp14:sizeRelV relativeFrom="margin">
-                  <wp14:pctHeight>0</wp14:pctHeight>
-                </wp14:sizeRelV>
-              </wp:anchor>
-            </w:drawing>
-          </mc:Choice>
-          <mc:Fallback>
-            <w:pict>
-              <v:rect w14:anchorId="326E7276" id="Rectángulo 64" o:spid="_x0000_s1026" style="position:absolute;margin-left:417.9pt;margin-top:188.4pt;width:9.2pt;height:23.85pt;rotation:90;flip:y;z-index:251723776;visibility:visible;mso-wrap-style:square;mso-width-percent:0;mso-height-percent:0;mso-wrap-distance-left:9pt;mso-wrap-distance-top:0;mso-wrap-distance-right:9pt;mso-wrap-distance-bottom:0;mso-position-horizontal:absolute;mso-position-horizontal-relative:margin;mso-position-vertical:absolute;mso-position-vertical-relative:text;mso-width-percent:0;mso-height-percent:0;mso-width-relative:margin;mso-height-relative:margin;v-text-anchor:middle" o:gfxdata="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" filled="f" strokecolor="red" strokeweight="2.25pt">
-                <w10:wrap anchorx="margin"/>
-              </v:rect>
-            </w:pict>
-          </mc:Fallback>
-        </mc:AlternateContent>
-      </w:r>
+        <w:rPr>
+          <w:rFonts w:ascii="Arial" w:hAnsi="Arial" w:cs="Arial"/>
+          <w:sz w:val="24"/>
+          <w:szCs w:val="24"/>
+        </w:rPr>
+      </w:pPr>
       <w:r>
         <w:rPr>
           <w:rFonts w:ascii="Arial" w:hAnsi="Arial" w:cs="Arial"/>
@@ -9465,10 +9720,10 @@
               <wp:anchor distT="0" distB="0" distL="114300" distR="114300" simplePos="0" relativeHeight="251721728" behindDoc="0" locked="0" layoutInCell="1" allowOverlap="1" wp14:anchorId="13EC54C7" wp14:editId="6C7D0F3C">
                 <wp:simplePos x="0" y="0"/>
                 <wp:positionH relativeFrom="margin">
-                  <wp:posOffset>161290</wp:posOffset>
+                  <wp:posOffset>5419375</wp:posOffset>
                 </wp:positionH>
                 <wp:positionV relativeFrom="paragraph">
-                  <wp:posOffset>1680903</wp:posOffset>
+                  <wp:posOffset>473710</wp:posOffset>
                 </wp:positionV>
                 <wp:extent cx="160655" cy="151765"/>
                 <wp:effectExtent l="23495" t="14605" r="15240" b="15240"/>
@@ -9528,7 +9783,7 @@
           </mc:Choice>
           <mc:Fallback>
             <w:pict>
-              <v:rect w14:anchorId="4BDFD993" id="Rectángulo 128" o:spid="_x0000_s1026" style="position:absolute;margin-left:12.7pt;margin-top:132.35pt;width:12.65pt;height:11.95pt;rotation:90;flip:y;z-index:251721728;visibility:visible;mso-wrap-style:square;mso-width-percent:0;mso-height-percent:0;mso-wrap-distance-left:9pt;mso-wrap-distance-top:0;mso-wrap-distance-right:9pt;mso-wrap-distance-bottom:0;mso-position-horizontal:absolute;mso-position-horizontal-relative:margin;mso-position-vertical:absolute;mso-position-vertical-relative:text;mso-width-percent:0;mso-height-percent:0;mso-width-relative:margin;mso-height-relative:margin;v-text-anchor:middle" o:gfxdata="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" filled="f" strokecolor="red" strokeweight="2.25pt">
+              <v:rect w14:anchorId="3A1CB993" id="Rectángulo 128" o:spid="_x0000_s1026" style="position:absolute;margin-left:426.7pt;margin-top:37.3pt;width:12.65pt;height:11.95pt;rotation:90;flip:y;z-index:251721728;visibility:visible;mso-wrap-style:square;mso-width-percent:0;mso-height-percent:0;mso-wrap-distance-left:9pt;mso-wrap-distance-top:0;mso-wrap-distance-right:9pt;mso-wrap-distance-bottom:0;mso-position-horizontal:absolute;mso-position-horizontal-relative:margin;mso-position-vertical:absolute;mso-position-vertical-relative:text;mso-width-percent:0;mso-height-percent:0;mso-width-relative:margin;mso-height-relative:margin;v-text-anchor:middle" o:gfxdata="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" filled="f" strokecolor="red" strokeweight="2.25pt">
                 <w10:wrap anchorx="margin"/>
               </v:rect>
             </w:pict>
@@ -9537,14 +9792,15 @@
       </w:r>
       <w:r>
         <w:rPr>
-          <w:noProof/>
-          <w:lang w:val="es-MX" w:eastAsia="es-MX"/>
+          <w:rFonts w:ascii="Arial" w:hAnsi="Arial" w:cs="Arial"/>
+          <w:sz w:val="24"/>
+          <w:szCs w:val="24"/>
         </w:rPr>
         <w:drawing>
-          <wp:inline distT="0" distB="0" distL="0" distR="0" wp14:anchorId="4E775463" wp14:editId="7D366505">
-            <wp:extent cx="5375403" cy="2456580"/>
-            <wp:effectExtent l="152400" t="152400" r="358775" b="363220"/>
-            <wp:docPr id="63" name="Imagen 63"/>
+          <wp:inline distT="0" distB="0" distL="0" distR="0" wp14:anchorId="20DA36A8" wp14:editId="75627AC6">
+            <wp:extent cx="5612130" cy="895350"/>
+            <wp:effectExtent l="0" t="0" r="7620" b="0"/>
+            <wp:docPr id="102" name="Imagen 102"/>
             <wp:cNvGraphicFramePr>
               <a:graphicFrameLocks xmlns:a="http://schemas.openxmlformats.org/drawingml/2006/main" noChangeAspect="1"/>
             </wp:cNvGraphicFramePr>
@@ -9556,7 +9812,7 @@
                     <pic:cNvPicPr/>
                   </pic:nvPicPr>
                   <pic:blipFill>
-                    <a:blip r:embed="rId42"/>
+                    <a:blip r:embed="rId45"/>
                     <a:stretch>
                       <a:fillRect/>
                     </a:stretch>
@@ -9564,21 +9820,11 @@
                   <pic:spPr>
                     <a:xfrm>
                       <a:off x="0" y="0"/>
-                      <a:ext cx="5391992" cy="2464161"/>
+                      <a:ext cx="5612130" cy="895350"/>
                     </a:xfrm>
                     <a:prstGeom prst="rect">
                       <a:avLst/>
                     </a:prstGeom>
-                    <a:ln>
-                      <a:noFill/>
-                    </a:ln>
-                    <a:effectLst>
-                      <a:outerShdw blurRad="292100" dist="139700" dir="2700000" algn="tl" rotWithShape="0">
-                        <a:srgbClr val="333333">
-                          <a:alpha val="65000"/>
-                        </a:srgbClr>
-                      </a:outerShdw>
-                    </a:effectLst>
                   </pic:spPr>
                 </pic:pic>
               </a:graphicData>
@@ -9589,7 +9835,6 @@
     </w:p>
     <w:p/>
     <w:p/>
-    <w:p/>
     <w:p>
       <w:pPr>
         <w:jc w:val="both"/>
@@ -9605,7 +9850,6 @@
           <w:sz w:val="24"/>
           <w:szCs w:val="24"/>
         </w:rPr>
-        <w:lastRenderedPageBreak/>
         <w:t>Llenaremos el formulario con los datos del resguardante, seleccionando un empleado y finalizam</w:t>
       </w:r>
       <w:r>
@@ -9618,6 +9862,14 @@
       </w:r>
     </w:p>
     <w:p>
+      <w:pPr>
+        <w:jc w:val="both"/>
+        <w:rPr>
+          <w:rFonts w:ascii="Arial" w:hAnsi="Arial" w:cs="Arial"/>
+          <w:sz w:val="24"/>
+          <w:szCs w:val="24"/>
+        </w:rPr>
+      </w:pPr>
       <w:r>
         <w:rPr>
           <w:rFonts w:ascii="Arial" w:hAnsi="Arial" w:cs="Arial"/>
@@ -9627,18 +9879,18 @@
         <mc:AlternateContent>
           <mc:Choice Requires="wps">
             <w:drawing>
-              <wp:anchor distT="0" distB="0" distL="114300" distR="114300" simplePos="0" relativeHeight="251727872" behindDoc="0" locked="0" layoutInCell="1" allowOverlap="1" wp14:anchorId="2C7B54B3" wp14:editId="126D2688">
+              <wp:anchor distT="0" distB="0" distL="114300" distR="114300" simplePos="0" relativeHeight="251796480" behindDoc="0" locked="0" layoutInCell="1" allowOverlap="1" wp14:anchorId="7D405A93" wp14:editId="28DFA932">
                 <wp:simplePos x="0" y="0"/>
                 <wp:positionH relativeFrom="margin">
-                  <wp:posOffset>3627906</wp:posOffset>
+                  <wp:posOffset>2980055</wp:posOffset>
                 </wp:positionH>
                 <wp:positionV relativeFrom="paragraph">
-                  <wp:posOffset>1726246</wp:posOffset>
+                  <wp:posOffset>1328135</wp:posOffset>
                 </wp:positionV>
-                <wp:extent cx="113777" cy="268682"/>
-                <wp:effectExtent l="17780" t="20320" r="18415" b="18415"/>
+                <wp:extent cx="200703" cy="230220"/>
+                <wp:effectExtent l="23495" t="14605" r="13335" b="13335"/>
                 <wp:wrapNone/>
-                <wp:docPr id="131" name="Rectángulo 131"/>
+                <wp:docPr id="107" name="Rectángulo 107"/>
                 <wp:cNvGraphicFramePr/>
                 <a:graphic xmlns:a="http://schemas.openxmlformats.org/drawingml/2006/main">
                   <a:graphicData uri="http://schemas.microsoft.com/office/word/2010/wordprocessingShape">
@@ -9647,7 +9899,7 @@
                       <wps:spPr>
                         <a:xfrm rot="16200000" flipV="1">
                           <a:off x="0" y="0"/>
-                          <a:ext cx="113777" cy="268682"/>
+                          <a:ext cx="200703" cy="230220"/>
                         </a:xfrm>
                         <a:prstGeom prst="rect">
                           <a:avLst/>
@@ -9693,7 +9945,541 @@
           </mc:Choice>
           <mc:Fallback>
             <w:pict>
-              <v:rect w14:anchorId="319CE45A" id="Rectángulo 131" o:spid="_x0000_s1026" style="position:absolute;margin-left:285.65pt;margin-top:135.9pt;width:8.95pt;height:21.15pt;rotation:90;flip:y;z-index:251727872;visibility:visible;mso-wrap-style:square;mso-width-percent:0;mso-height-percent:0;mso-wrap-distance-left:9pt;mso-wrap-distance-top:0;mso-wrap-distance-right:9pt;mso-wrap-distance-bottom:0;mso-position-horizontal:absolute;mso-position-horizontal-relative:margin;mso-position-vertical:absolute;mso-position-vertical-relative:text;mso-width-percent:0;mso-height-percent:0;mso-width-relative:margin;mso-height-relative:margin;v-text-anchor:middle" o:gfxdata="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" filled="f" strokecolor="red" strokeweight="2.25pt">
+              <v:rect w14:anchorId="294DE588" id="Rectángulo 107" o:spid="_x0000_s1026" style="position:absolute;margin-left:234.65pt;margin-top:104.6pt;width:15.8pt;height:18.15pt;rotation:90;flip:y;z-index:251796480;visibility:visible;mso-wrap-style:square;mso-width-percent:0;mso-height-percent:0;mso-wrap-distance-left:9pt;mso-wrap-distance-top:0;mso-wrap-distance-right:9pt;mso-wrap-distance-bottom:0;mso-position-horizontal:absolute;mso-position-horizontal-relative:margin;mso-position-vertical:absolute;mso-position-vertical-relative:text;mso-width-percent:0;mso-height-percent:0;mso-width-relative:margin;mso-height-relative:margin;v-text-anchor:middle" o:gfxdata="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" filled="f" strokecolor="red" strokeweight="2.25pt">
+                <w10:wrap anchorx="margin"/>
+              </v:rect>
+            </w:pict>
+          </mc:Fallback>
+        </mc:AlternateContent>
+      </w:r>
+      <w:r>
+        <w:rPr>
+          <w:rFonts w:ascii="Arial" w:hAnsi="Arial" w:cs="Arial"/>
+          <w:noProof/>
+          <w:lang w:val="es-MX" w:eastAsia="es-MX"/>
+        </w:rPr>
+        <mc:AlternateContent>
+          <mc:Choice Requires="wps">
+            <w:drawing>
+              <wp:anchor distT="0" distB="0" distL="114300" distR="114300" simplePos="0" relativeHeight="251794432" behindDoc="0" locked="0" layoutInCell="1" allowOverlap="1" wp14:anchorId="2AE48A1D" wp14:editId="1C934E4F">
+                <wp:simplePos x="0" y="0"/>
+                <wp:positionH relativeFrom="margin">
+                  <wp:posOffset>107533</wp:posOffset>
+                </wp:positionH>
+                <wp:positionV relativeFrom="paragraph">
+                  <wp:posOffset>587769</wp:posOffset>
+                </wp:positionV>
+                <wp:extent cx="125314" cy="189996"/>
+                <wp:effectExtent l="24765" t="13335" r="13970" b="13970"/>
+                <wp:wrapNone/>
+                <wp:docPr id="104" name="Rectángulo 104"/>
+                <wp:cNvGraphicFramePr/>
+                <a:graphic xmlns:a="http://schemas.openxmlformats.org/drawingml/2006/main">
+                  <a:graphicData uri="http://schemas.microsoft.com/office/word/2010/wordprocessingShape">
+                    <wps:wsp>
+                      <wps:cNvSpPr/>
+                      <wps:spPr>
+                        <a:xfrm rot="16200000" flipV="1">
+                          <a:off x="0" y="0"/>
+                          <a:ext cx="125314" cy="189996"/>
+                        </a:xfrm>
+                        <a:prstGeom prst="rect">
+                          <a:avLst/>
+                        </a:prstGeom>
+                        <a:noFill/>
+                        <a:ln w="28575">
+                          <a:solidFill>
+                            <a:srgbClr val="FF0000"/>
+                          </a:solidFill>
+                        </a:ln>
+                      </wps:spPr>
+                      <wps:style>
+                        <a:lnRef idx="2">
+                          <a:schemeClr val="accent6"/>
+                        </a:lnRef>
+                        <a:fillRef idx="1">
+                          <a:schemeClr val="lt1"/>
+                        </a:fillRef>
+                        <a:effectRef idx="0">
+                          <a:schemeClr val="accent6"/>
+                        </a:effectRef>
+                        <a:fontRef idx="minor">
+                          <a:schemeClr val="dk1"/>
+                        </a:fontRef>
+                      </wps:style>
+                      <wps:bodyPr rot="0" spcFirstLastPara="0" vertOverflow="overflow" horzOverflow="overflow" vert="horz" wrap="square" lIns="91440" tIns="45720" rIns="91440" bIns="45720" numCol="1" spcCol="0" rtlCol="0" fromWordArt="0" anchor="ctr" anchorCtr="0" forceAA="0" compatLnSpc="1">
+                        <a:prstTxWarp prst="textNoShape">
+                          <a:avLst/>
+                        </a:prstTxWarp>
+                        <a:noAutofit/>
+                      </wps:bodyPr>
+                    </wps:wsp>
+                  </a:graphicData>
+                </a:graphic>
+                <wp14:sizeRelH relativeFrom="margin">
+                  <wp14:pctWidth>0</wp14:pctWidth>
+                </wp14:sizeRelH>
+                <wp14:sizeRelV relativeFrom="margin">
+                  <wp14:pctHeight>0</wp14:pctHeight>
+                </wp14:sizeRelV>
+              </wp:anchor>
+            </w:drawing>
+          </mc:Choice>
+          <mc:Fallback>
+            <w:pict>
+              <v:rect w14:anchorId="657ADB24" id="Rectángulo 104" o:spid="_x0000_s1026" style="position:absolute;margin-left:8.45pt;margin-top:46.3pt;width:9.85pt;height:14.95pt;rotation:90;flip:y;z-index:251794432;visibility:visible;mso-wrap-style:square;mso-width-percent:0;mso-height-percent:0;mso-wrap-distance-left:9pt;mso-wrap-distance-top:0;mso-wrap-distance-right:9pt;mso-wrap-distance-bottom:0;mso-position-horizontal:absolute;mso-position-horizontal-relative:margin;mso-position-vertical:absolute;mso-position-vertical-relative:text;mso-width-percent:0;mso-height-percent:0;mso-width-relative:margin;mso-height-relative:margin;v-text-anchor:middle" o:gfxdata="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" filled="f" strokecolor="red" strokeweight="2.25pt">
+                <w10:wrap anchorx="margin"/>
+              </v:rect>
+            </w:pict>
+          </mc:Fallback>
+        </mc:AlternateContent>
+      </w:r>
+      <w:r>
+        <w:rPr>
+          <w:rFonts w:ascii="Arial" w:hAnsi="Arial" w:cs="Arial"/>
+          <w:sz w:val="24"/>
+          <w:szCs w:val="24"/>
+        </w:rPr>
+        <w:drawing>
+          <wp:inline distT="0" distB="0" distL="0" distR="0" wp14:anchorId="4188AAAA" wp14:editId="6DD77C8B">
+            <wp:extent cx="5612130" cy="2436495"/>
+            <wp:effectExtent l="152400" t="152400" r="369570" b="363855"/>
+            <wp:docPr id="103" name="Imagen 103"/>
+            <wp:cNvGraphicFramePr>
+              <a:graphicFrameLocks xmlns:a="http://schemas.openxmlformats.org/drawingml/2006/main" noChangeAspect="1"/>
+            </wp:cNvGraphicFramePr>
+            <a:graphic xmlns:a="http://schemas.openxmlformats.org/drawingml/2006/main">
+              <a:graphicData uri="http://schemas.openxmlformats.org/drawingml/2006/picture">
+                <pic:pic xmlns:pic="http://schemas.openxmlformats.org/drawingml/2006/picture">
+                  <pic:nvPicPr>
+                    <pic:cNvPr id="1" name=""/>
+                    <pic:cNvPicPr/>
+                  </pic:nvPicPr>
+                  <pic:blipFill>
+                    <a:blip r:embed="rId46"/>
+                    <a:stretch>
+                      <a:fillRect/>
+                    </a:stretch>
+                  </pic:blipFill>
+                  <pic:spPr>
+                    <a:xfrm>
+                      <a:off x="0" y="0"/>
+                      <a:ext cx="5612130" cy="2436495"/>
+                    </a:xfrm>
+                    <a:prstGeom prst="rect">
+                      <a:avLst/>
+                    </a:prstGeom>
+                    <a:ln>
+                      <a:noFill/>
+                    </a:ln>
+                    <a:effectLst>
+                      <a:outerShdw blurRad="292100" dist="139700" dir="2700000" algn="tl" rotWithShape="0">
+                        <a:srgbClr val="333333">
+                          <a:alpha val="65000"/>
+                        </a:srgbClr>
+                      </a:outerShdw>
+                    </a:effectLst>
+                  </pic:spPr>
+                </pic:pic>
+              </a:graphicData>
+            </a:graphic>
+          </wp:inline>
+        </w:drawing>
+      </w:r>
+    </w:p>
+    <w:p>
+      <w:pPr>
+        <w:jc w:val="both"/>
+        <w:rPr>
+          <w:rFonts w:ascii="Arial" w:hAnsi="Arial" w:cs="Arial"/>
+          <w:sz w:val="24"/>
+          <w:szCs w:val="24"/>
+        </w:rPr>
+      </w:pPr>
+      <w:r>
+        <w:rPr>
+          <w:rFonts w:ascii="Arial" w:hAnsi="Arial" w:cs="Arial"/>
+          <w:noProof/>
+          <w:lang w:val="es-MX" w:eastAsia="es-MX"/>
+        </w:rPr>
+        <w:lastRenderedPageBreak/>
+        <mc:AlternateContent>
+          <mc:Choice Requires="wps">
+            <w:drawing>
+              <wp:anchor distT="0" distB="0" distL="114300" distR="114300" simplePos="0" relativeHeight="251800576" behindDoc="0" locked="0" layoutInCell="1" allowOverlap="1" wp14:anchorId="7D405A93" wp14:editId="28DFA932">
+                <wp:simplePos x="0" y="0"/>
+                <wp:positionH relativeFrom="margin">
+                  <wp:posOffset>5352097</wp:posOffset>
+                </wp:positionH>
+                <wp:positionV relativeFrom="paragraph">
+                  <wp:posOffset>2263743</wp:posOffset>
+                </wp:positionV>
+                <wp:extent cx="167311" cy="253102"/>
+                <wp:effectExtent l="14288" t="23812" r="18732" b="18733"/>
+                <wp:wrapNone/>
+                <wp:docPr id="109" name="Rectángulo 109"/>
+                <wp:cNvGraphicFramePr/>
+                <a:graphic xmlns:a="http://schemas.openxmlformats.org/drawingml/2006/main">
+                  <a:graphicData uri="http://schemas.microsoft.com/office/word/2010/wordprocessingShape">
+                    <wps:wsp>
+                      <wps:cNvSpPr/>
+                      <wps:spPr>
+                        <a:xfrm rot="16200000" flipV="1">
+                          <a:off x="0" y="0"/>
+                          <a:ext cx="167311" cy="253102"/>
+                        </a:xfrm>
+                        <a:prstGeom prst="rect">
+                          <a:avLst/>
+                        </a:prstGeom>
+                        <a:noFill/>
+                        <a:ln w="28575">
+                          <a:solidFill>
+                            <a:srgbClr val="FF0000"/>
+                          </a:solidFill>
+                        </a:ln>
+                      </wps:spPr>
+                      <wps:style>
+                        <a:lnRef idx="2">
+                          <a:schemeClr val="accent6"/>
+                        </a:lnRef>
+                        <a:fillRef idx="1">
+                          <a:schemeClr val="lt1"/>
+                        </a:fillRef>
+                        <a:effectRef idx="0">
+                          <a:schemeClr val="accent6"/>
+                        </a:effectRef>
+                        <a:fontRef idx="minor">
+                          <a:schemeClr val="dk1"/>
+                        </a:fontRef>
+                      </wps:style>
+                      <wps:bodyPr rot="0" spcFirstLastPara="0" vertOverflow="overflow" horzOverflow="overflow" vert="horz" wrap="square" lIns="91440" tIns="45720" rIns="91440" bIns="45720" numCol="1" spcCol="0" rtlCol="0" fromWordArt="0" anchor="ctr" anchorCtr="0" forceAA="0" compatLnSpc="1">
+                        <a:prstTxWarp prst="textNoShape">
+                          <a:avLst/>
+                        </a:prstTxWarp>
+                        <a:noAutofit/>
+                      </wps:bodyPr>
+                    </wps:wsp>
+                  </a:graphicData>
+                </a:graphic>
+                <wp14:sizeRelH relativeFrom="margin">
+                  <wp14:pctWidth>0</wp14:pctWidth>
+                </wp14:sizeRelH>
+                <wp14:sizeRelV relativeFrom="margin">
+                  <wp14:pctHeight>0</wp14:pctHeight>
+                </wp14:sizeRelV>
+              </wp:anchor>
+            </w:drawing>
+          </mc:Choice>
+          <mc:Fallback>
+            <w:pict>
+              <v:rect w14:anchorId="2D2483EE" id="Rectángulo 109" o:spid="_x0000_s1026" style="position:absolute;margin-left:421.4pt;margin-top:178.25pt;width:13.15pt;height:19.95pt;rotation:90;flip:y;z-index:251800576;visibility:visible;mso-wrap-style:square;mso-width-percent:0;mso-height-percent:0;mso-wrap-distance-left:9pt;mso-wrap-distance-top:0;mso-wrap-distance-right:9pt;mso-wrap-distance-bottom:0;mso-position-horizontal:absolute;mso-position-horizontal-relative:margin;mso-position-vertical:absolute;mso-position-vertical-relative:text;mso-width-percent:0;mso-height-percent:0;mso-width-relative:margin;mso-height-relative:margin;v-text-anchor:middle" o:gfxdata="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" filled="f" strokecolor="red" strokeweight="2.25pt">
+                <w10:wrap anchorx="margin"/>
+              </v:rect>
+            </w:pict>
+          </mc:Fallback>
+        </mc:AlternateContent>
+      </w:r>
+      <w:r>
+        <w:rPr>
+          <w:rFonts w:ascii="Arial" w:hAnsi="Arial" w:cs="Arial"/>
+          <w:noProof/>
+          <w:lang w:val="es-MX" w:eastAsia="es-MX"/>
+        </w:rPr>
+        <mc:AlternateContent>
+          <mc:Choice Requires="wps">
+            <w:drawing>
+              <wp:anchor distT="0" distB="0" distL="114300" distR="114300" simplePos="0" relativeHeight="251798528" behindDoc="0" locked="0" layoutInCell="1" allowOverlap="1" wp14:anchorId="7D405A93" wp14:editId="28DFA932">
+                <wp:simplePos x="0" y="0"/>
+                <wp:positionH relativeFrom="margin">
+                  <wp:posOffset>4300570</wp:posOffset>
+                </wp:positionH>
+                <wp:positionV relativeFrom="paragraph">
+                  <wp:posOffset>-511175</wp:posOffset>
+                </wp:positionV>
+                <wp:extent cx="198843" cy="2365682"/>
+                <wp:effectExtent l="21590" t="16510" r="13335" b="13335"/>
+                <wp:wrapNone/>
+                <wp:docPr id="108" name="Rectángulo 108"/>
+                <wp:cNvGraphicFramePr/>
+                <a:graphic xmlns:a="http://schemas.openxmlformats.org/drawingml/2006/main">
+                  <a:graphicData uri="http://schemas.microsoft.com/office/word/2010/wordprocessingShape">
+                    <wps:wsp>
+                      <wps:cNvSpPr/>
+                      <wps:spPr>
+                        <a:xfrm rot="16200000" flipV="1">
+                          <a:off x="0" y="0"/>
+                          <a:ext cx="198843" cy="2365682"/>
+                        </a:xfrm>
+                        <a:prstGeom prst="rect">
+                          <a:avLst/>
+                        </a:prstGeom>
+                        <a:noFill/>
+                        <a:ln w="28575">
+                          <a:solidFill>
+                            <a:srgbClr val="FF0000"/>
+                          </a:solidFill>
+                        </a:ln>
+                      </wps:spPr>
+                      <wps:style>
+                        <a:lnRef idx="2">
+                          <a:schemeClr val="accent6"/>
+                        </a:lnRef>
+                        <a:fillRef idx="1">
+                          <a:schemeClr val="lt1"/>
+                        </a:fillRef>
+                        <a:effectRef idx="0">
+                          <a:schemeClr val="accent6"/>
+                        </a:effectRef>
+                        <a:fontRef idx="minor">
+                          <a:schemeClr val="dk1"/>
+                        </a:fontRef>
+                      </wps:style>
+                      <wps:bodyPr rot="0" spcFirstLastPara="0" vertOverflow="overflow" horzOverflow="overflow" vert="horz" wrap="square" lIns="91440" tIns="45720" rIns="91440" bIns="45720" numCol="1" spcCol="0" rtlCol="0" fromWordArt="0" anchor="ctr" anchorCtr="0" forceAA="0" compatLnSpc="1">
+                        <a:prstTxWarp prst="textNoShape">
+                          <a:avLst/>
+                        </a:prstTxWarp>
+                        <a:noAutofit/>
+                      </wps:bodyPr>
+                    </wps:wsp>
+                  </a:graphicData>
+                </a:graphic>
+                <wp14:sizeRelH relativeFrom="margin">
+                  <wp14:pctWidth>0</wp14:pctWidth>
+                </wp14:sizeRelH>
+                <wp14:sizeRelV relativeFrom="margin">
+                  <wp14:pctHeight>0</wp14:pctHeight>
+                </wp14:sizeRelV>
+              </wp:anchor>
+            </w:drawing>
+          </mc:Choice>
+          <mc:Fallback>
+            <w:pict>
+              <v:rect w14:anchorId="531B0835" id="Rectángulo 108" o:spid="_x0000_s1026" style="position:absolute;margin-left:338.65pt;margin-top:-40.25pt;width:15.65pt;height:186.25pt;rotation:90;flip:y;z-index:251798528;visibility:visible;mso-wrap-style:square;mso-width-percent:0;mso-height-percent:0;mso-wrap-distance-left:9pt;mso-wrap-distance-top:0;mso-wrap-distance-right:9pt;mso-wrap-distance-bottom:0;mso-position-horizontal:absolute;mso-position-horizontal-relative:margin;mso-position-vertical:absolute;mso-position-vertical-relative:text;mso-width-percent:0;mso-height-percent:0;mso-width-relative:margin;mso-height-relative:margin;v-text-anchor:middle" o:gfxdata="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" filled="f" strokecolor="red" strokeweight="2.25pt">
+                <w10:wrap anchorx="margin"/>
+              </v:rect>
+            </w:pict>
+          </mc:Fallback>
+        </mc:AlternateContent>
+      </w:r>
+      <w:r>
+        <w:rPr>
+          <w:rFonts w:ascii="Arial" w:hAnsi="Arial" w:cs="Arial"/>
+          <w:sz w:val="24"/>
+          <w:szCs w:val="24"/>
+        </w:rPr>
+        <w:drawing>
+          <wp:inline distT="0" distB="0" distL="0" distR="0" wp14:anchorId="194FF374" wp14:editId="63AB3AC7">
+            <wp:extent cx="5612130" cy="2466975"/>
+            <wp:effectExtent l="0" t="0" r="7620" b="9525"/>
+            <wp:docPr id="106" name="Imagen 106"/>
+            <wp:cNvGraphicFramePr>
+              <a:graphicFrameLocks xmlns:a="http://schemas.openxmlformats.org/drawingml/2006/main" noChangeAspect="1"/>
+            </wp:cNvGraphicFramePr>
+            <a:graphic xmlns:a="http://schemas.openxmlformats.org/drawingml/2006/main">
+              <a:graphicData uri="http://schemas.openxmlformats.org/drawingml/2006/picture">
+                <pic:pic xmlns:pic="http://schemas.openxmlformats.org/drawingml/2006/picture">
+                  <pic:nvPicPr>
+                    <pic:cNvPr id="1" name=""/>
+                    <pic:cNvPicPr/>
+                  </pic:nvPicPr>
+                  <pic:blipFill>
+                    <a:blip r:embed="rId47"/>
+                    <a:stretch>
+                      <a:fillRect/>
+                    </a:stretch>
+                  </pic:blipFill>
+                  <pic:spPr>
+                    <a:xfrm>
+                      <a:off x="0" y="0"/>
+                      <a:ext cx="5612130" cy="2466975"/>
+                    </a:xfrm>
+                    <a:prstGeom prst="rect">
+                      <a:avLst/>
+                    </a:prstGeom>
+                  </pic:spPr>
+                </pic:pic>
+              </a:graphicData>
+            </a:graphic>
+          </wp:inline>
+        </w:drawing>
+      </w:r>
+    </w:p>
+    <w:p>
+      <w:pPr>
+        <w:jc w:val="both"/>
+        <w:rPr>
+          <w:rFonts w:ascii="Arial" w:hAnsi="Arial" w:cs="Arial"/>
+          <w:sz w:val="24"/>
+          <w:szCs w:val="24"/>
+        </w:rPr>
+      </w:pPr>
+      <w:r>
+        <w:rPr>
+          <w:rFonts w:ascii="Arial" w:hAnsi="Arial" w:cs="Arial"/>
+          <w:sz w:val="24"/>
+          <w:szCs w:val="24"/>
+        </w:rPr>
+        <w:t xml:space="preserve">Posteriormente se abrirá una pestaña donde agregaremos los datos del resguardante </w:t>
+      </w:r>
+    </w:p>
+    <w:p>
+      <w:pPr>
+        <w:jc w:val="both"/>
+        <w:rPr>
+          <w:rFonts w:ascii="Arial" w:hAnsi="Arial" w:cs="Arial"/>
+          <w:sz w:val="24"/>
+          <w:szCs w:val="24"/>
+        </w:rPr>
+      </w:pPr>
+      <w:r>
+        <w:rPr>
+          <w:rFonts w:ascii="Arial" w:hAnsi="Arial" w:cs="Arial"/>
+          <w:sz w:val="24"/>
+          <w:szCs w:val="24"/>
+        </w:rPr>
+        <w:drawing>
+          <wp:inline distT="0" distB="0" distL="0" distR="0" wp14:anchorId="51707EA8" wp14:editId="1AF4EB05">
+            <wp:extent cx="5612130" cy="1718945"/>
+            <wp:effectExtent l="0" t="0" r="7620" b="0"/>
+            <wp:docPr id="110" name="Imagen 110"/>
+            <wp:cNvGraphicFramePr>
+              <a:graphicFrameLocks xmlns:a="http://schemas.openxmlformats.org/drawingml/2006/main" noChangeAspect="1"/>
+            </wp:cNvGraphicFramePr>
+            <a:graphic xmlns:a="http://schemas.openxmlformats.org/drawingml/2006/main">
+              <a:graphicData uri="http://schemas.openxmlformats.org/drawingml/2006/picture">
+                <pic:pic xmlns:pic="http://schemas.openxmlformats.org/drawingml/2006/picture">
+                  <pic:nvPicPr>
+                    <pic:cNvPr id="1" name=""/>
+                    <pic:cNvPicPr/>
+                  </pic:nvPicPr>
+                  <pic:blipFill>
+                    <a:blip r:embed="rId48"/>
+                    <a:stretch>
+                      <a:fillRect/>
+                    </a:stretch>
+                  </pic:blipFill>
+                  <pic:spPr>
+                    <a:xfrm>
+                      <a:off x="0" y="0"/>
+                      <a:ext cx="5612130" cy="1718945"/>
+                    </a:xfrm>
+                    <a:prstGeom prst="rect">
+                      <a:avLst/>
+                    </a:prstGeom>
+                  </pic:spPr>
+                </pic:pic>
+              </a:graphicData>
+            </a:graphic>
+          </wp:inline>
+        </w:drawing>
+      </w:r>
+    </w:p>
+    <w:p/>
+    <w:p>
+      <w:pPr>
+        <w:rPr>
+          <w:rFonts w:ascii="Arial" w:hAnsi="Arial" w:cs="Arial"/>
+          <w:sz w:val="24"/>
+          <w:szCs w:val="24"/>
+        </w:rPr>
+      </w:pPr>
+      <w:r>
+        <w:rPr>
+          <w:rFonts w:ascii="Arial" w:hAnsi="Arial" w:cs="Arial"/>
+          <w:sz w:val="24"/>
+          <w:szCs w:val="24"/>
+        </w:rPr>
+        <w:t>Se habrá creado el número del resguardo y la descarga del formato FRDP-001, FRDP-00</w:t>
+      </w:r>
+      <w:r>
+        <w:rPr>
+          <w:rFonts w:ascii="Arial" w:hAnsi="Arial" w:cs="Arial"/>
+          <w:sz w:val="24"/>
+          <w:szCs w:val="24"/>
+        </w:rPr>
+        <w:t>2 y la plantilla de Inventarios.</w:t>
+      </w:r>
+    </w:p>
+    <w:p>
+      <w:pPr>
+        <w:jc w:val="center"/>
+      </w:pPr>
+      <w:r>
+        <w:rPr>
+          <w:rFonts w:ascii="Arial" w:hAnsi="Arial" w:cs="Arial"/>
+          <w:noProof/>
+          <w:lang w:val="es-MX" w:eastAsia="es-MX"/>
+        </w:rPr>
+        <mc:AlternateContent>
+          <mc:Choice Requires="wps">
+            <w:drawing>
+              <wp:anchor distT="0" distB="0" distL="114300" distR="114300" simplePos="0" relativeHeight="251729920" behindDoc="0" locked="0" layoutInCell="1" allowOverlap="1" wp14:anchorId="7F98ACE1" wp14:editId="1F2D3DD5">
+                <wp:simplePos x="0" y="0"/>
+                <wp:positionH relativeFrom="margin">
+                  <wp:posOffset>4518195</wp:posOffset>
+                </wp:positionH>
+                <wp:positionV relativeFrom="paragraph">
+                  <wp:posOffset>445611</wp:posOffset>
+                </wp:positionV>
+                <wp:extent cx="151886" cy="811431"/>
+                <wp:effectExtent l="13335" t="24765" r="13970" b="13970"/>
+                <wp:wrapNone/>
+                <wp:docPr id="135" name="Rectángulo 135"/>
+                <wp:cNvGraphicFramePr/>
+                <a:graphic xmlns:a="http://schemas.openxmlformats.org/drawingml/2006/main">
+                  <a:graphicData uri="http://schemas.microsoft.com/office/word/2010/wordprocessingShape">
+                    <wps:wsp>
+                      <wps:cNvSpPr/>
+                      <wps:spPr>
+                        <a:xfrm rot="16200000" flipV="1">
+                          <a:off x="0" y="0"/>
+                          <a:ext cx="151886" cy="811431"/>
+                        </a:xfrm>
+                        <a:prstGeom prst="rect">
+                          <a:avLst/>
+                        </a:prstGeom>
+                        <a:noFill/>
+                        <a:ln w="28575">
+                          <a:solidFill>
+                            <a:srgbClr val="FF0000"/>
+                          </a:solidFill>
+                        </a:ln>
+                      </wps:spPr>
+                      <wps:style>
+                        <a:lnRef idx="2">
+                          <a:schemeClr val="accent6"/>
+                        </a:lnRef>
+                        <a:fillRef idx="1">
+                          <a:schemeClr val="lt1"/>
+                        </a:fillRef>
+                        <a:effectRef idx="0">
+                          <a:schemeClr val="accent6"/>
+                        </a:effectRef>
+                        <a:fontRef idx="minor">
+                          <a:schemeClr val="dk1"/>
+                        </a:fontRef>
+                      </wps:style>
+                      <wps:bodyPr rot="0" spcFirstLastPara="0" vertOverflow="overflow" horzOverflow="overflow" vert="horz" wrap="square" lIns="91440" tIns="45720" rIns="91440" bIns="45720" numCol="1" spcCol="0" rtlCol="0" fromWordArt="0" anchor="ctr" anchorCtr="0" forceAA="0" compatLnSpc="1">
+                        <a:prstTxWarp prst="textNoShape">
+                          <a:avLst/>
+                        </a:prstTxWarp>
+                        <a:noAutofit/>
+                      </wps:bodyPr>
+                    </wps:wsp>
+                  </a:graphicData>
+                </a:graphic>
+                <wp14:sizeRelH relativeFrom="margin">
+                  <wp14:pctWidth>0</wp14:pctWidth>
+                </wp14:sizeRelH>
+                <wp14:sizeRelV relativeFrom="margin">
+                  <wp14:pctHeight>0</wp14:pctHeight>
+                </wp14:sizeRelV>
+              </wp:anchor>
+            </w:drawing>
+          </mc:Choice>
+          <mc:Fallback>
+            <w:pict>
+              <v:rect w14:anchorId="4F24BA45" id="Rectángulo 135" o:spid="_x0000_s1026" style="position:absolute;margin-left:355.75pt;margin-top:35.1pt;width:11.95pt;height:63.9pt;rotation:90;flip:y;z-index:251729920;visibility:visible;mso-wrap-style:square;mso-width-percent:0;mso-height-percent:0;mso-wrap-distance-left:9pt;mso-wrap-distance-top:0;mso-wrap-distance-right:9pt;mso-wrap-distance-bottom:0;mso-position-horizontal:absolute;mso-position-horizontal-relative:margin;mso-position-vertical:absolute;mso-position-vertical-relative:text;mso-width-percent:0;mso-height-percent:0;mso-width-relative:margin;mso-height-relative:margin;v-text-anchor:middle" o:gfxdata="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" filled="f" strokecolor="red" strokeweight="2.25pt">
                 <w10:wrap anchorx="margin"/>
               </v:rect>
             </w:pict>
@@ -9712,13 +10498,13 @@
               <wp:anchor distT="0" distB="0" distL="114300" distR="114300" simplePos="0" relativeHeight="251725824" behindDoc="0" locked="0" layoutInCell="1" allowOverlap="1" wp14:anchorId="006BD82C" wp14:editId="4450BC44">
                 <wp:simplePos x="0" y="0"/>
                 <wp:positionH relativeFrom="margin">
-                  <wp:posOffset>2700972</wp:posOffset>
+                  <wp:align>left</wp:align>
                 </wp:positionH>
                 <wp:positionV relativeFrom="paragraph">
-                  <wp:posOffset>177054</wp:posOffset>
+                  <wp:posOffset>547874</wp:posOffset>
                 </wp:positionV>
-                <wp:extent cx="194945" cy="2119630"/>
-                <wp:effectExtent l="9208" t="0" r="23812" b="23813"/>
+                <wp:extent cx="175490" cy="547183"/>
+                <wp:effectExtent l="4762" t="0" r="20003" b="20002"/>
                 <wp:wrapNone/>
                 <wp:docPr id="132" name="Rectángulo 132"/>
                 <wp:cNvGraphicFramePr/>
@@ -9729,7 +10515,7 @@
                       <wps:spPr>
                         <a:xfrm rot="16200000" flipV="1">
                           <a:off x="0" y="0"/>
-                          <a:ext cx="194945" cy="2119630"/>
+                          <a:ext cx="175490" cy="547183"/>
                         </a:xfrm>
                         <a:prstGeom prst="rect">
                           <a:avLst/>
@@ -9775,7 +10561,7 @@
           </mc:Choice>
           <mc:Fallback>
             <w:pict>
-              <v:rect w14:anchorId="3ED1F560" id="Rectángulo 132" o:spid="_x0000_s1026" style="position:absolute;margin-left:212.65pt;margin-top:13.95pt;width:15.35pt;height:166.9pt;rotation:90;flip:y;z-index:251725824;visibility:visible;mso-wrap-style:square;mso-width-percent:0;mso-height-percent:0;mso-wrap-distance-left:9pt;mso-wrap-distance-top:0;mso-wrap-distance-right:9pt;mso-wrap-distance-bottom:0;mso-position-horizontal:absolute;mso-position-horizontal-relative:margin;mso-position-vertical:absolute;mso-position-vertical-relative:text;mso-width-percent:0;mso-height-percent:0;mso-width-relative:margin;mso-height-relative:margin;v-text-anchor:middle" o:gfxdata="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" filled="f" strokecolor="red" strokeweight="1.5pt">
+              <v:rect w14:anchorId="71100E04" id="Rectángulo 132" o:spid="_x0000_s1026" style="position:absolute;margin-left:0;margin-top:43.15pt;width:13.8pt;height:43.1pt;rotation:90;flip:y;z-index:251725824;visibility:visible;mso-wrap-style:square;mso-width-percent:0;mso-height-percent:0;mso-wrap-distance-left:9pt;mso-wrap-distance-top:0;mso-wrap-distance-right:9pt;mso-wrap-distance-bottom:0;mso-position-horizontal:left;mso-position-horizontal-relative:margin;mso-position-vertical:absolute;mso-position-vertical-relative:text;mso-width-percent:0;mso-height-percent:0;mso-width-relative:margin;mso-height-relative:margin;v-text-anchor:middle" o:gfxdata="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" filled="f" strokecolor="red" strokeweight="1.5pt">
                 <w10:wrap anchorx="margin"/>
               </v:rect>
             </w:pict>
@@ -9783,15 +10569,11 @@
         </mc:AlternateContent>
       </w:r>
       <w:r>
-        <w:rPr>
-          <w:noProof/>
-          <w:lang w:val="es-MX" w:eastAsia="es-MX"/>
-        </w:rPr>
         <w:drawing>
-          <wp:inline distT="0" distB="0" distL="0" distR="0" wp14:anchorId="10FCA87B" wp14:editId="47D83A92">
-            <wp:extent cx="5296120" cy="2616300"/>
-            <wp:effectExtent l="152400" t="152400" r="361950" b="355600"/>
-            <wp:docPr id="130" name="Imagen 130"/>
+          <wp:inline distT="0" distB="0" distL="0" distR="0" wp14:anchorId="3F0B3A8F" wp14:editId="13494606">
+            <wp:extent cx="5612130" cy="911860"/>
+            <wp:effectExtent l="0" t="0" r="7620" b="2540"/>
+            <wp:docPr id="111" name="Imagen 111"/>
             <wp:cNvGraphicFramePr>
               <a:graphicFrameLocks xmlns:a="http://schemas.openxmlformats.org/drawingml/2006/main" noChangeAspect="1"/>
             </wp:cNvGraphicFramePr>
@@ -9803,7 +10585,7 @@
                     <pic:cNvPicPr/>
                   </pic:nvPicPr>
                   <pic:blipFill>
-                    <a:blip r:embed="rId43"/>
+                    <a:blip r:embed="rId49"/>
                     <a:stretch>
                       <a:fillRect/>
                     </a:stretch>
@@ -9811,184 +10593,11 @@
                   <pic:spPr>
                     <a:xfrm>
                       <a:off x="0" y="0"/>
-                      <a:ext cx="5303256" cy="2619825"/>
+                      <a:ext cx="5612130" cy="911860"/>
                     </a:xfrm>
                     <a:prstGeom prst="rect">
                       <a:avLst/>
                     </a:prstGeom>
-                    <a:ln>
-                      <a:noFill/>
-                    </a:ln>
-                    <a:effectLst>
-                      <a:outerShdw blurRad="292100" dist="139700" dir="2700000" algn="tl" rotWithShape="0">
-                        <a:srgbClr val="333333">
-                          <a:alpha val="65000"/>
-                        </a:srgbClr>
-                      </a:outerShdw>
-                    </a:effectLst>
-                  </pic:spPr>
-                </pic:pic>
-              </a:graphicData>
-            </a:graphic>
-          </wp:inline>
-        </w:drawing>
-      </w:r>
-    </w:p>
-    <w:p>
-      <w:pPr>
-        <w:rPr>
-          <w:rFonts w:ascii="Arial" w:hAnsi="Arial" w:cs="Arial"/>
-          <w:sz w:val="24"/>
-          <w:szCs w:val="24"/>
-        </w:rPr>
-      </w:pPr>
-      <w:r>
-        <w:rPr>
-          <w:rFonts w:ascii="Arial" w:hAnsi="Arial" w:cs="Arial"/>
-          <w:sz w:val="24"/>
-          <w:szCs w:val="24"/>
-        </w:rPr>
-        <w:t>Se habrá creado el número del resguardo y la descarga del formato FRDP-001, FRDP-00</w:t>
-      </w:r>
-      <w:r>
-        <w:rPr>
-          <w:rFonts w:ascii="Arial" w:hAnsi="Arial" w:cs="Arial"/>
-          <w:sz w:val="24"/>
-          <w:szCs w:val="24"/>
-        </w:rPr>
-        <w:t>2 y la plantilla de Inventarios.</w:t>
-      </w:r>
-    </w:p>
-    <w:p>
-      <w:pPr>
-        <w:jc w:val="center"/>
-      </w:pPr>
-      <w:r>
-        <w:rPr>
-          <w:rFonts w:ascii="Arial" w:hAnsi="Arial" w:cs="Arial"/>
-          <w:noProof/>
-          <w:lang w:val="es-MX" w:eastAsia="es-MX"/>
-        </w:rPr>
-        <mc:AlternateContent>
-          <mc:Choice Requires="wps">
-            <w:drawing>
-              <wp:anchor distT="0" distB="0" distL="114300" distR="114300" simplePos="0" relativeHeight="251729920" behindDoc="0" locked="0" layoutInCell="1" allowOverlap="1" wp14:anchorId="7F98ACE1" wp14:editId="1F2D3DD5">
-                <wp:simplePos x="0" y="0"/>
-                <wp:positionH relativeFrom="margin">
-                  <wp:posOffset>3540794</wp:posOffset>
-                </wp:positionH>
-                <wp:positionV relativeFrom="paragraph">
-                  <wp:posOffset>73361</wp:posOffset>
-                </wp:positionV>
-                <wp:extent cx="184935" cy="956608"/>
-                <wp:effectExtent l="14288" t="23812" r="20002" b="20003"/>
-                <wp:wrapNone/>
-                <wp:docPr id="135" name="Rectángulo 135"/>
-                <wp:cNvGraphicFramePr/>
-                <a:graphic xmlns:a="http://schemas.openxmlformats.org/drawingml/2006/main">
-                  <a:graphicData uri="http://schemas.microsoft.com/office/word/2010/wordprocessingShape">
-                    <wps:wsp>
-                      <wps:cNvSpPr/>
-                      <wps:spPr>
-                        <a:xfrm rot="16200000" flipV="1">
-                          <a:off x="0" y="0"/>
-                          <a:ext cx="184935" cy="956608"/>
-                        </a:xfrm>
-                        <a:prstGeom prst="rect">
-                          <a:avLst/>
-                        </a:prstGeom>
-                        <a:noFill/>
-                        <a:ln w="28575">
-                          <a:solidFill>
-                            <a:srgbClr val="FF0000"/>
-                          </a:solidFill>
-                        </a:ln>
-                      </wps:spPr>
-                      <wps:style>
-                        <a:lnRef idx="2">
-                          <a:schemeClr val="accent6"/>
-                        </a:lnRef>
-                        <a:fillRef idx="1">
-                          <a:schemeClr val="lt1"/>
-                        </a:fillRef>
-                        <a:effectRef idx="0">
-                          <a:schemeClr val="accent6"/>
-                        </a:effectRef>
-                        <a:fontRef idx="minor">
-                          <a:schemeClr val="dk1"/>
-                        </a:fontRef>
-                      </wps:style>
-                      <wps:bodyPr rot="0" spcFirstLastPara="0" vertOverflow="overflow" horzOverflow="overflow" vert="horz" wrap="square" lIns="91440" tIns="45720" rIns="91440" bIns="45720" numCol="1" spcCol="0" rtlCol="0" fromWordArt="0" anchor="ctr" anchorCtr="0" forceAA="0" compatLnSpc="1">
-                        <a:prstTxWarp prst="textNoShape">
-                          <a:avLst/>
-                        </a:prstTxWarp>
-                        <a:noAutofit/>
-                      </wps:bodyPr>
-                    </wps:wsp>
-                  </a:graphicData>
-                </a:graphic>
-                <wp14:sizeRelH relativeFrom="margin">
-                  <wp14:pctWidth>0</wp14:pctWidth>
-                </wp14:sizeRelH>
-                <wp14:sizeRelV relativeFrom="margin">
-                  <wp14:pctHeight>0</wp14:pctHeight>
-                </wp14:sizeRelV>
-              </wp:anchor>
-            </w:drawing>
-          </mc:Choice>
-          <mc:Fallback>
-            <w:pict>
-              <v:rect w14:anchorId="58F43F6C" id="Rectángulo 135" o:spid="_x0000_s1026" style="position:absolute;margin-left:278.8pt;margin-top:5.8pt;width:14.55pt;height:75.3pt;rotation:90;flip:y;z-index:251729920;visibility:visible;mso-wrap-style:square;mso-width-percent:0;mso-height-percent:0;mso-wrap-distance-left:9pt;mso-wrap-distance-top:0;mso-wrap-distance-right:9pt;mso-wrap-distance-bottom:0;mso-position-horizontal:absolute;mso-position-horizontal-relative:margin;mso-position-vertical:absolute;mso-position-vertical-relative:text;mso-width-percent:0;mso-height-percent:0;mso-width-relative:margin;mso-height-relative:margin;v-text-anchor:middle" o:gfxdata="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" filled="f" strokecolor="red" strokeweight="2.25pt">
-                <w10:wrap anchorx="margin"/>
-              </v:rect>
-            </w:pict>
-          </mc:Fallback>
-        </mc:AlternateContent>
-      </w:r>
-      <w:r>
-        <w:rPr>
-          <w:noProof/>
-          <w:lang w:val="es-MX" w:eastAsia="es-MX"/>
-        </w:rPr>
-        <w:drawing>
-          <wp:inline distT="0" distB="0" distL="0" distR="0" wp14:anchorId="412821B9" wp14:editId="256AC274">
-            <wp:extent cx="5385975" cy="1950115"/>
-            <wp:effectExtent l="152400" t="152400" r="367665" b="354965"/>
-            <wp:docPr id="65" name="Imagen 65"/>
-            <wp:cNvGraphicFramePr>
-              <a:graphicFrameLocks xmlns:a="http://schemas.openxmlformats.org/drawingml/2006/main" noChangeAspect="1"/>
-            </wp:cNvGraphicFramePr>
-            <a:graphic xmlns:a="http://schemas.openxmlformats.org/drawingml/2006/main">
-              <a:graphicData uri="http://schemas.openxmlformats.org/drawingml/2006/picture">
-                <pic:pic xmlns:pic="http://schemas.openxmlformats.org/drawingml/2006/picture">
-                  <pic:nvPicPr>
-                    <pic:cNvPr id="1" name=""/>
-                    <pic:cNvPicPr/>
-                  </pic:nvPicPr>
-                  <pic:blipFill>
-                    <a:blip r:embed="rId44"/>
-                    <a:stretch>
-                      <a:fillRect/>
-                    </a:stretch>
-                  </pic:blipFill>
-                  <pic:spPr>
-                    <a:xfrm>
-                      <a:off x="0" y="0"/>
-                      <a:ext cx="5395601" cy="1953600"/>
-                    </a:xfrm>
-                    <a:prstGeom prst="rect">
-                      <a:avLst/>
-                    </a:prstGeom>
-                    <a:ln>
-                      <a:noFill/>
-                    </a:ln>
-                    <a:effectLst>
-                      <a:outerShdw blurRad="292100" dist="139700" dir="2700000" algn="tl" rotWithShape="0">
-                        <a:srgbClr val="333333">
-                          <a:alpha val="65000"/>
-                        </a:srgbClr>
-                      </a:outerShdw>
-                    </a:effectLst>
                   </pic:spPr>
                 </pic:pic>
               </a:graphicData>
@@ -10070,7 +10679,7 @@
                   <wp:posOffset>4533582</wp:posOffset>
                 </wp:positionH>
                 <wp:positionV relativeFrom="paragraph">
-                  <wp:posOffset>369682</wp:posOffset>
+                  <wp:posOffset>347700</wp:posOffset>
                 </wp:positionV>
                 <wp:extent cx="137121" cy="705377"/>
                 <wp:effectExtent l="20638" t="17462" r="17462" b="17463"/>
@@ -10130,7 +10739,7 @@
           </mc:Choice>
           <mc:Fallback>
             <w:pict>
-              <v:rect w14:anchorId="3BA0D9A1" id="Rectángulo 70" o:spid="_x0000_s1026" style="position:absolute;margin-left:356.95pt;margin-top:29.1pt;width:10.8pt;height:55.55pt;rotation:90;flip:y;z-index:251738112;visibility:visible;mso-wrap-style:square;mso-width-percent:0;mso-height-percent:0;mso-wrap-distance-left:9pt;mso-wrap-distance-top:0;mso-wrap-distance-right:9pt;mso-wrap-distance-bottom:0;mso-position-horizontal:absolute;mso-position-horizontal-relative:margin;mso-position-vertical:absolute;mso-position-vertical-relative:text;mso-width-percent:0;mso-height-percent:0;mso-width-relative:margin;mso-height-relative:margin;v-text-anchor:middle" o:gfxdata="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" filled="f" strokecolor="red" strokeweight="2.25pt">
+              <v:rect w14:anchorId="494EEE6C" id="Rectángulo 70" o:spid="_x0000_s1026" style="position:absolute;margin-left:356.95pt;margin-top:27.4pt;width:10.8pt;height:55.55pt;rotation:90;flip:y;z-index:251738112;visibility:visible;mso-wrap-style:square;mso-width-percent:0;mso-height-percent:0;mso-wrap-distance-left:9pt;mso-wrap-distance-top:0;mso-wrap-distance-right:9pt;mso-wrap-distance-bottom:0;mso-position-horizontal:absolute;mso-position-horizontal-relative:margin;mso-position-vertical:absolute;mso-position-vertical-relative:text;mso-width-percent:0;mso-height-percent:0;mso-width-relative:margin;mso-height-relative:margin;v-text-anchor:middle" o:gfxdata="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" filled="f" strokecolor="red" strokeweight="2.25pt">
                 <w10:wrap anchorx="margin"/>
               </v:rect>
             </w:pict>
@@ -10179,7 +10788,7 @@
                     <pic:cNvPicPr/>
                   </pic:nvPicPr>
                   <pic:blipFill>
-                    <a:blip r:embed="rId45"/>
+                    <a:blip r:embed="rId50"/>
                     <a:stretch>
                       <a:fillRect/>
                     </a:stretch>
@@ -10339,7 +10948,7 @@
                     <pic:cNvPicPr/>
                   </pic:nvPicPr>
                   <pic:blipFill>
-                    <a:blip r:embed="rId46"/>
+                    <a:blip r:embed="rId51"/>
                     <a:stretch>
                       <a:fillRect/>
                     </a:stretch>
@@ -10369,6 +10978,8 @@
           </wp:inline>
         </w:drawing>
       </w:r>
+      <w:bookmarkStart w:id="34" w:name="_GoBack"/>
+      <w:bookmarkEnd w:id="34"/>
     </w:p>
     <w:p>
       <w:pPr>
@@ -10397,7 +11008,11 @@
     </w:p>
     <w:p>
       <w:pPr>
-        <w:jc w:val="center"/>
+        <w:rPr>
+          <w:rFonts w:ascii="Arial" w:hAnsi="Arial" w:cs="Arial"/>
+          <w:sz w:val="24"/>
+          <w:szCs w:val="24"/>
+        </w:rPr>
       </w:pPr>
       <w:r>
         <w:rPr>
@@ -10411,10 +11026,10 @@
               <wp:anchor distT="0" distB="0" distL="114300" distR="114300" simplePos="0" relativeHeight="251742208" behindDoc="0" locked="0" layoutInCell="1" allowOverlap="1" wp14:anchorId="24B6A6B3" wp14:editId="0E25D93B">
                 <wp:simplePos x="0" y="0"/>
                 <wp:positionH relativeFrom="margin">
-                  <wp:posOffset>3383986</wp:posOffset>
+                  <wp:posOffset>4539472</wp:posOffset>
                 </wp:positionH>
                 <wp:positionV relativeFrom="paragraph">
-                  <wp:posOffset>755030</wp:posOffset>
+                  <wp:posOffset>498793</wp:posOffset>
                 </wp:positionV>
                 <wp:extent cx="153336" cy="812870"/>
                 <wp:effectExtent l="13018" t="25082" r="12382" b="12383"/>
@@ -10474,7 +11089,7 @@
           </mc:Choice>
           <mc:Fallback>
             <w:pict>
-              <v:rect w14:anchorId="7C55FE72" id="Rectángulo 145" o:spid="_x0000_s1026" style="position:absolute;margin-left:266.45pt;margin-top:59.45pt;width:12.05pt;height:64pt;rotation:90;flip:y;z-index:251742208;visibility:visible;mso-wrap-style:square;mso-width-percent:0;mso-height-percent:0;mso-wrap-distance-left:9pt;mso-wrap-distance-top:0;mso-wrap-distance-right:9pt;mso-wrap-distance-bottom:0;mso-position-horizontal:absolute;mso-position-horizontal-relative:margin;mso-position-vertical:absolute;mso-position-vertical-relative:text;mso-width-percent:0;mso-height-percent:0;mso-width-relative:margin;mso-height-relative:margin;v-text-anchor:middle" o:gfxdata="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" filled="f" strokecolor="red" strokeweight="2.25pt">
+              <v:rect w14:anchorId="39C16DB4" id="Rectángulo 145" o:spid="_x0000_s1026" style="position:absolute;margin-left:357.45pt;margin-top:39.3pt;width:12.05pt;height:64pt;rotation:90;flip:y;z-index:251742208;visibility:visible;mso-wrap-style:square;mso-width-percent:0;mso-height-percent:0;mso-wrap-distance-left:9pt;mso-wrap-distance-top:0;mso-wrap-distance-right:9pt;mso-wrap-distance-bottom:0;mso-position-horizontal:absolute;mso-position-horizontal-relative:margin;mso-position-vertical:absolute;mso-position-vertical-relative:text;mso-width-percent:0;mso-height-percent:0;mso-width-relative:margin;mso-height-relative:margin;v-text-anchor:middle" o:gfxdata="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" filled="f" strokecolor="red" strokeweight="2.25pt">
                 <w10:wrap anchorx="margin"/>
               </v:rect>
             </w:pict>
@@ -10483,14 +11098,15 @@
       </w:r>
       <w:r>
         <w:rPr>
-          <w:noProof/>
-          <w:lang w:val="es-MX" w:eastAsia="es-MX"/>
+          <w:rFonts w:ascii="Arial" w:hAnsi="Arial" w:cs="Arial"/>
+          <w:sz w:val="24"/>
+          <w:szCs w:val="24"/>
         </w:rPr>
         <w:drawing>
-          <wp:inline distT="0" distB="0" distL="0" distR="0" wp14:anchorId="768A263E" wp14:editId="6E47ABA3">
-            <wp:extent cx="5401831" cy="1085500"/>
-            <wp:effectExtent l="152400" t="152400" r="351790" b="362585"/>
-            <wp:docPr id="71" name="Imagen 71"/>
+          <wp:inline distT="0" distB="0" distL="0" distR="0" wp14:anchorId="6B53599E" wp14:editId="7623727A">
+            <wp:extent cx="5612130" cy="815975"/>
+            <wp:effectExtent l="152400" t="152400" r="369570" b="365125"/>
+            <wp:docPr id="112" name="Imagen 112"/>
             <wp:cNvGraphicFramePr>
               <a:graphicFrameLocks xmlns:a="http://schemas.openxmlformats.org/drawingml/2006/main" noChangeAspect="1"/>
             </wp:cNvGraphicFramePr>
@@ -10502,7 +11118,7 @@
                     <pic:cNvPicPr/>
                   </pic:nvPicPr>
                   <pic:blipFill>
-                    <a:blip r:embed="rId47"/>
+                    <a:blip r:embed="rId52"/>
                     <a:stretch>
                       <a:fillRect/>
                     </a:stretch>
@@ -10510,7 +11126,7 @@
                   <pic:spPr>
                     <a:xfrm>
                       <a:off x="0" y="0"/>
-                      <a:ext cx="5424430" cy="1090041"/>
+                      <a:ext cx="5612130" cy="815975"/>
                     </a:xfrm>
                     <a:prstGeom prst="rect">
                       <a:avLst/>
@@ -10532,6 +11148,11 @@
           </wp:inline>
         </w:drawing>
       </w:r>
+    </w:p>
+    <w:p>
+      <w:pPr>
+        <w:jc w:val="center"/>
+      </w:pPr>
     </w:p>
     <w:p>
       <w:pPr>
@@ -10793,7 +11414,7 @@
                     <pic:cNvPicPr/>
                   </pic:nvPicPr>
                   <pic:blipFill>
-                    <a:blip r:embed="rId48"/>
+                    <a:blip r:embed="rId53"/>
                     <a:stretch>
                       <a:fillRect/>
                     </a:stretch>
@@ -10854,6 +11475,17 @@
       </w:r>
     </w:p>
     <w:p>
+      <w:pPr>
+        <w:tabs>
+          <w:tab w:val="left" w:pos="3155"/>
+        </w:tabs>
+        <w:jc w:val="both"/>
+        <w:rPr>
+          <w:rFonts w:ascii="Arial" w:hAnsi="Arial" w:cs="Arial"/>
+          <w:sz w:val="24"/>
+          <w:szCs w:val="24"/>
+        </w:rPr>
+      </w:pPr>
       <w:r>
         <w:rPr>
           <w:rFonts w:ascii="Arial" w:hAnsi="Arial" w:cs="Arial"/>
@@ -10866,10 +11498,10 @@
               <wp:anchor distT="0" distB="0" distL="114300" distR="114300" simplePos="0" relativeHeight="251747328" behindDoc="0" locked="0" layoutInCell="1" allowOverlap="1" wp14:anchorId="39387B28" wp14:editId="46D980B4">
                 <wp:simplePos x="0" y="0"/>
                 <wp:positionH relativeFrom="margin">
-                  <wp:posOffset>3651789</wp:posOffset>
+                  <wp:posOffset>4378642</wp:posOffset>
                 </wp:positionH>
                 <wp:positionV relativeFrom="paragraph">
-                  <wp:posOffset>489323</wp:posOffset>
+                  <wp:posOffset>271178</wp:posOffset>
                 </wp:positionV>
                 <wp:extent cx="173962" cy="915679"/>
                 <wp:effectExtent l="9843" t="28257" r="26987" b="26988"/>
@@ -10929,7 +11561,7 @@
           </mc:Choice>
           <mc:Fallback>
             <w:pict>
-              <v:rect w14:anchorId="2D255E02" id="Rectángulo 147" o:spid="_x0000_s1026" style="position:absolute;margin-left:287.55pt;margin-top:38.55pt;width:13.7pt;height:72.1pt;rotation:90;flip:y;z-index:251747328;visibility:visible;mso-wrap-style:square;mso-width-percent:0;mso-height-percent:0;mso-wrap-distance-left:9pt;mso-wrap-distance-top:0;mso-wrap-distance-right:9pt;mso-wrap-distance-bottom:0;mso-position-horizontal:absolute;mso-position-horizontal-relative:margin;mso-position-vertical:absolute;mso-position-vertical-relative:text;mso-width-percent:0;mso-height-percent:0;mso-width-relative:margin;mso-height-relative:margin;v-text-anchor:middle" o:gfxdata="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" filled="f" strokecolor="red" strokeweight="2.25pt">
+              <v:rect w14:anchorId="7FD67DF3" id="Rectángulo 147" o:spid="_x0000_s1026" style="position:absolute;margin-left:344.75pt;margin-top:21.35pt;width:13.7pt;height:72.1pt;rotation:90;flip:y;z-index:251747328;visibility:visible;mso-wrap-style:square;mso-width-percent:0;mso-height-percent:0;mso-wrap-distance-left:9pt;mso-wrap-distance-top:0;mso-wrap-distance-right:9pt;mso-wrap-distance-bottom:0;mso-position-horizontal:absolute;mso-position-horizontal-relative:margin;mso-position-vertical:absolute;mso-position-vertical-relative:text;mso-width-percent:0;mso-height-percent:0;mso-width-relative:margin;mso-height-relative:margin;v-text-anchor:middle" o:gfxdata="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" filled="f" strokecolor="red" strokeweight="2.25pt">
                 <w10:wrap anchorx="margin"/>
               </v:rect>
             </w:pict>
@@ -10938,14 +11570,15 @@
       </w:r>
       <w:r>
         <w:rPr>
-          <w:noProof/>
-          <w:lang w:val="es-MX" w:eastAsia="es-MX"/>
+          <w:rFonts w:ascii="Arial" w:hAnsi="Arial" w:cs="Arial"/>
+          <w:sz w:val="24"/>
+          <w:szCs w:val="24"/>
         </w:rPr>
         <w:drawing>
-          <wp:inline distT="0" distB="0" distL="0" distR="0" wp14:anchorId="638C5B42" wp14:editId="342586EE">
-            <wp:extent cx="5296120" cy="863511"/>
-            <wp:effectExtent l="152400" t="152400" r="361950" b="356235"/>
-            <wp:docPr id="72" name="Imagen 72"/>
+          <wp:inline distT="0" distB="0" distL="0" distR="0" wp14:anchorId="37BD904A" wp14:editId="552C9DE3">
+            <wp:extent cx="5612130" cy="808990"/>
+            <wp:effectExtent l="0" t="0" r="7620" b="0"/>
+            <wp:docPr id="116" name="Imagen 116"/>
             <wp:cNvGraphicFramePr>
               <a:graphicFrameLocks xmlns:a="http://schemas.openxmlformats.org/drawingml/2006/main" noChangeAspect="1"/>
             </wp:cNvGraphicFramePr>
@@ -10957,7 +11590,7 @@
                     <pic:cNvPicPr/>
                   </pic:nvPicPr>
                   <pic:blipFill>
-                    <a:blip r:embed="rId49"/>
+                    <a:blip r:embed="rId54"/>
                     <a:stretch>
                       <a:fillRect/>
                     </a:stretch>
@@ -10965,21 +11598,11 @@
                   <pic:spPr>
                     <a:xfrm>
                       <a:off x="0" y="0"/>
-                      <a:ext cx="5352494" cy="872703"/>
+                      <a:ext cx="5612130" cy="808990"/>
                     </a:xfrm>
                     <a:prstGeom prst="rect">
                       <a:avLst/>
                     </a:prstGeom>
-                    <a:ln>
-                      <a:noFill/>
-                    </a:ln>
-                    <a:effectLst>
-                      <a:outerShdw blurRad="292100" dist="139700" dir="2700000" algn="tl" rotWithShape="0">
-                        <a:srgbClr val="333333">
-                          <a:alpha val="65000"/>
-                        </a:srgbClr>
-                      </a:outerShdw>
-                    </a:effectLst>
                   </pic:spPr>
                 </pic:pic>
               </a:graphicData>
@@ -11000,6 +11623,7 @@
     <w:p/>
     <w:p/>
     <w:p/>
+    <w:p/>
     <w:p>
       <w:pPr>
         <w:pStyle w:val="Ttulo1"/>
@@ -11009,7 +11633,7 @@
           <w:color w:val="auto"/>
         </w:rPr>
       </w:pPr>
-      <w:bookmarkStart w:id="34" w:name="_Toc152776289"/>
+      <w:bookmarkStart w:id="35" w:name="_Toc152776289"/>
       <w:r>
         <w:rPr>
           <w:b w:val="0"/>
@@ -11018,7 +11642,7 @@
         <w:lastRenderedPageBreak/>
         <w:t>Confirmación de impresión del código QR</w:t>
       </w:r>
-      <w:bookmarkEnd w:id="34"/>
+      <w:bookmarkEnd w:id="35"/>
     </w:p>
     <w:p/>
     <w:p>
@@ -11170,7 +11794,7 @@
                     <pic:cNvPicPr/>
                   </pic:nvPicPr>
                   <pic:blipFill>
-                    <a:blip r:embed="rId50"/>
+                    <a:blip r:embed="rId55"/>
                     <a:stretch>
                       <a:fillRect/>
                     </a:stretch>
@@ -11227,6 +11851,13 @@
       </w:r>
     </w:p>
     <w:p>
+      <w:pPr>
+        <w:rPr>
+          <w:rFonts w:ascii="Arial" w:hAnsi="Arial" w:cs="Arial"/>
+          <w:sz w:val="24"/>
+          <w:szCs w:val="24"/>
+        </w:rPr>
+      </w:pPr>
       <w:r>
         <w:rPr>
           <w:rFonts w:ascii="Arial" w:hAnsi="Arial" w:cs="Arial"/>
@@ -11239,10 +11870,10 @@
               <wp:anchor distT="0" distB="0" distL="114300" distR="114300" simplePos="0" relativeHeight="251751424" behindDoc="0" locked="0" layoutInCell="1" allowOverlap="1" wp14:anchorId="3AD39715" wp14:editId="6257E1CF">
                 <wp:simplePos x="0" y="0"/>
                 <wp:positionH relativeFrom="margin">
-                  <wp:posOffset>4016317</wp:posOffset>
+                  <wp:posOffset>4625975</wp:posOffset>
                 </wp:positionH>
                 <wp:positionV relativeFrom="paragraph">
-                  <wp:posOffset>1054100</wp:posOffset>
+                  <wp:posOffset>789349</wp:posOffset>
                 </wp:positionV>
                 <wp:extent cx="95704" cy="194477"/>
                 <wp:effectExtent l="26670" t="11430" r="26670" b="26670"/>
@@ -11302,7 +11933,7 @@
           </mc:Choice>
           <mc:Fallback>
             <w:pict>
-              <v:rect w14:anchorId="5CB6929B" id="Rectángulo 157" o:spid="_x0000_s1026" style="position:absolute;margin-left:316.25pt;margin-top:83pt;width:7.55pt;height:15.3pt;rotation:90;flip:y;z-index:251751424;visibility:visible;mso-wrap-style:square;mso-width-percent:0;mso-height-percent:0;mso-wrap-distance-left:9pt;mso-wrap-distance-top:0;mso-wrap-distance-right:9pt;mso-wrap-distance-bottom:0;mso-position-horizontal:absolute;mso-position-horizontal-relative:margin;mso-position-vertical:absolute;mso-position-vertical-relative:text;mso-width-percent:0;mso-height-percent:0;mso-width-relative:margin;mso-height-relative:margin;v-text-anchor:middle" o:gfxdata="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" filled="f" strokecolor="red" strokeweight="2.25pt">
+              <v:rect w14:anchorId="009204F0" id="Rectángulo 157" o:spid="_x0000_s1026" style="position:absolute;margin-left:364.25pt;margin-top:62.15pt;width:7.55pt;height:15.3pt;rotation:90;flip:y;z-index:251751424;visibility:visible;mso-wrap-style:square;mso-width-percent:0;mso-height-percent:0;mso-wrap-distance-left:9pt;mso-wrap-distance-top:0;mso-wrap-distance-right:9pt;mso-wrap-distance-bottom:0;mso-position-horizontal:absolute;mso-position-horizontal-relative:margin;mso-position-vertical:absolute;mso-position-vertical-relative:text;mso-width-percent:0;mso-height-percent:0;mso-width-relative:margin;mso-height-relative:margin;v-text-anchor:middle" o:gfxdata="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" filled="f" strokecolor="red" strokeweight="2.25pt">
                 <w10:wrap anchorx="margin"/>
               </v:rect>
             </w:pict>
@@ -11311,14 +11942,15 @@
       </w:r>
       <w:r>
         <w:rPr>
-          <w:noProof/>
-          <w:lang w:val="es-MX" w:eastAsia="es-MX"/>
+          <w:rFonts w:ascii="Arial" w:hAnsi="Arial" w:cs="Arial"/>
+          <w:sz w:val="24"/>
+          <w:szCs w:val="24"/>
         </w:rPr>
         <w:drawing>
-          <wp:inline distT="0" distB="0" distL="0" distR="0" wp14:anchorId="5A2EEEB2" wp14:editId="725B397E">
-            <wp:extent cx="5311977" cy="1074657"/>
-            <wp:effectExtent l="152400" t="152400" r="365125" b="354330"/>
-            <wp:docPr id="75" name="Imagen 75"/>
+          <wp:inline distT="0" distB="0" distL="0" distR="0" wp14:anchorId="2F4BEB17" wp14:editId="1229D900">
+            <wp:extent cx="5612130" cy="809625"/>
+            <wp:effectExtent l="152400" t="152400" r="369570" b="371475"/>
+            <wp:docPr id="120" name="Imagen 120"/>
             <wp:cNvGraphicFramePr>
               <a:graphicFrameLocks xmlns:a="http://schemas.openxmlformats.org/drawingml/2006/main" noChangeAspect="1"/>
             </wp:cNvGraphicFramePr>
@@ -11330,7 +11962,7 @@
                     <pic:cNvPicPr/>
                   </pic:nvPicPr>
                   <pic:blipFill>
-                    <a:blip r:embed="rId51"/>
+                    <a:blip r:embed="rId56"/>
                     <a:stretch>
                       <a:fillRect/>
                     </a:stretch>
@@ -11338,7 +11970,7 @@
                   <pic:spPr>
                     <a:xfrm>
                       <a:off x="0" y="0"/>
-                      <a:ext cx="5333503" cy="1079012"/>
+                      <a:ext cx="5612130" cy="809625"/>
                     </a:xfrm>
                     <a:prstGeom prst="rect">
                       <a:avLst/>
@@ -11361,6 +11993,7 @@
         </w:drawing>
       </w:r>
     </w:p>
+    <w:p/>
     <w:p>
       <w:pPr>
         <w:jc w:val="both"/>
@@ -11384,7 +12017,23 @@
           <w:sz w:val="24"/>
           <w:szCs w:val="24"/>
         </w:rPr>
-        <w:t>fil del Analista Administrativo.</w:t>
+        <w:t xml:space="preserve">fil </w:t>
+      </w:r>
+      <w:r>
+        <w:rPr>
+          <w:rFonts w:ascii="Arial" w:hAnsi="Arial" w:cs="Arial"/>
+          <w:sz w:val="24"/>
+          <w:szCs w:val="24"/>
+        </w:rPr>
+        <w:t>del Auxiliar</w:t>
+      </w:r>
+      <w:r>
+        <w:rPr>
+          <w:rFonts w:ascii="Arial" w:hAnsi="Arial" w:cs="Arial"/>
+          <w:sz w:val="24"/>
+          <w:szCs w:val="24"/>
+        </w:rPr>
+        <w:t xml:space="preserve"> Administrativo.</w:t>
       </w:r>
     </w:p>
     <w:p>
@@ -11494,7 +12143,7 @@
                     <pic:cNvPicPr/>
                   </pic:nvPicPr>
                   <pic:blipFill>
-                    <a:blip r:embed="rId52"/>
+                    <a:blip r:embed="rId57"/>
                     <a:stretch>
                       <a:fillRect/>
                     </a:stretch>
@@ -11544,7 +12193,7 @@
           <w:color w:val="auto"/>
         </w:rPr>
       </w:pPr>
-      <w:bookmarkStart w:id="35" w:name="_Toc152776290"/>
+      <w:bookmarkStart w:id="36" w:name="_Toc152776290"/>
       <w:r>
         <w:rPr>
           <w:b w:val="0"/>
@@ -11553,7 +12202,7 @@
         <w:lastRenderedPageBreak/>
         <w:t>Impresión del código QR</w:t>
       </w:r>
-      <w:bookmarkEnd w:id="35"/>
+      <w:bookmarkEnd w:id="36"/>
     </w:p>
     <w:p/>
     <w:p>
@@ -11571,7 +12220,23 @@
           <w:sz w:val="24"/>
           <w:szCs w:val="24"/>
         </w:rPr>
-        <w:t>Una vez confirmada la impresión del código QR por parte del coordinador de bienes Muebles; daremos seguimiento a la impresión del mismo, iniciando con el analista Administra</w:t>
+        <w:t>Una vez confirmada la impresión del código QR por parte del coordinador de bienes Muebles; daremos seguimiento a la impresión del m</w:t>
+      </w:r>
+      <w:r>
+        <w:rPr>
+          <w:rFonts w:ascii="Arial" w:hAnsi="Arial" w:cs="Arial"/>
+          <w:sz w:val="24"/>
+          <w:szCs w:val="24"/>
+        </w:rPr>
+        <w:t xml:space="preserve">ismo, iniciando con el Auxiliar </w:t>
+      </w:r>
+      <w:r>
+        <w:rPr>
+          <w:rFonts w:ascii="Arial" w:hAnsi="Arial" w:cs="Arial"/>
+          <w:sz w:val="24"/>
+          <w:szCs w:val="24"/>
+        </w:rPr>
+        <w:t>Administra</w:t>
       </w:r>
       <w:r>
         <w:rPr>
@@ -11583,27 +12248,37 @@
       </w:r>
     </w:p>
     <w:p>
+      <w:pPr>
+        <w:jc w:val="both"/>
+        <w:rPr>
+          <w:rFonts w:ascii="Arial" w:hAnsi="Arial" w:cs="Arial"/>
+          <w:sz w:val="24"/>
+          <w:szCs w:val="24"/>
+        </w:rPr>
+      </w:pPr>
       <w:r>
         <w:rPr>
           <w:rFonts w:ascii="Arial" w:hAnsi="Arial" w:cs="Arial"/>
           <w:noProof/>
+          <w:sz w:val="24"/>
+          <w:szCs w:val="24"/>
           <w:lang w:val="es-MX" w:eastAsia="es-MX"/>
         </w:rPr>
         <mc:AlternateContent>
           <mc:Choice Requires="wps">
             <w:drawing>
-              <wp:anchor distT="0" distB="0" distL="114300" distR="114300" simplePos="0" relativeHeight="251757568" behindDoc="0" locked="0" layoutInCell="1" allowOverlap="1" wp14:anchorId="583EB065" wp14:editId="7801ECE7">
+              <wp:anchor distT="0" distB="0" distL="114300" distR="114300" simplePos="0" relativeHeight="251755520" behindDoc="0" locked="0" layoutInCell="1" allowOverlap="1" wp14:anchorId="390747F8" wp14:editId="6760CDCF">
                 <wp:simplePos x="0" y="0"/>
                 <wp:positionH relativeFrom="margin">
-                  <wp:posOffset>3345469</wp:posOffset>
+                  <wp:posOffset>772905</wp:posOffset>
                 </wp:positionH>
                 <wp:positionV relativeFrom="paragraph">
-                  <wp:posOffset>3140537</wp:posOffset>
+                  <wp:posOffset>1267219</wp:posOffset>
                 </wp:positionV>
-                <wp:extent cx="378854" cy="472483"/>
-                <wp:effectExtent l="10160" t="27940" r="12700" b="12700"/>
+                <wp:extent cx="187544" cy="1241862"/>
+                <wp:effectExtent l="25400" t="12700" r="28575" b="28575"/>
                 <wp:wrapNone/>
-                <wp:docPr id="166" name="Rectángulo 166"/>
+                <wp:docPr id="161" name="Rectángulo 161"/>
                 <wp:cNvGraphicFramePr/>
                 <a:graphic xmlns:a="http://schemas.openxmlformats.org/drawingml/2006/main">
                   <a:graphicData uri="http://schemas.microsoft.com/office/word/2010/wordprocessingShape">
@@ -11612,7 +12287,7 @@
                       <wps:spPr>
                         <a:xfrm rot="16200000" flipV="1">
                           <a:off x="0" y="0"/>
-                          <a:ext cx="378854" cy="472483"/>
+                          <a:ext cx="187544" cy="1241862"/>
                         </a:xfrm>
                         <a:prstGeom prst="rect">
                           <a:avLst/>
@@ -11658,7 +12333,7 @@
           </mc:Choice>
           <mc:Fallback>
             <w:pict>
-              <v:rect w14:anchorId="045C2DB0" id="Rectángulo 166" o:spid="_x0000_s1026" style="position:absolute;margin-left:263.4pt;margin-top:247.3pt;width:29.85pt;height:37.2pt;rotation:90;flip:y;z-index:251757568;visibility:visible;mso-wrap-style:square;mso-width-percent:0;mso-height-percent:0;mso-wrap-distance-left:9pt;mso-wrap-distance-top:0;mso-wrap-distance-right:9pt;mso-wrap-distance-bottom:0;mso-position-horizontal:absolute;mso-position-horizontal-relative:margin;mso-position-vertical:absolute;mso-position-vertical-relative:text;mso-width-percent:0;mso-height-percent:0;mso-width-relative:margin;mso-height-relative:margin;v-text-anchor:middle" o:gfxdata="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" filled="f" strokecolor="red" strokeweight="2.25pt">
+              <v:rect w14:anchorId="2921F7AC" id="Rectángulo 161" o:spid="_x0000_s1026" style="position:absolute;margin-left:60.85pt;margin-top:99.8pt;width:14.75pt;height:97.8pt;rotation:90;flip:y;z-index:251755520;visibility:visible;mso-wrap-style:square;mso-width-percent:0;mso-height-percent:0;mso-wrap-distance-left:9pt;mso-wrap-distance-top:0;mso-wrap-distance-right:9pt;mso-wrap-distance-bottom:0;mso-position-horizontal:absolute;mso-position-horizontal-relative:margin;mso-position-vertical:absolute;mso-position-vertical-relative:text;mso-width-percent:0;mso-height-percent:0;mso-width-relative:margin;mso-height-relative:margin;v-text-anchor:middle" o:gfxdata="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" filled="f" strokecolor="red" strokeweight="2.25pt">
                 <w10:wrap anchorx="margin"/>
               </v:rect>
             </w:pict>
@@ -11667,22 +12342,15 @@
       </w:r>
       <w:r>
         <w:rPr>
-          <w:noProof/>
-          <w:lang w:val="es-MX" w:eastAsia="es-MX"/>
+          <w:rFonts w:ascii="Arial" w:hAnsi="Arial" w:cs="Arial"/>
+          <w:sz w:val="24"/>
+          <w:szCs w:val="24"/>
         </w:rPr>
         <w:drawing>
-          <wp:anchor distT="0" distB="0" distL="114300" distR="114300" simplePos="0" relativeHeight="251756544" behindDoc="0" locked="0" layoutInCell="1" allowOverlap="1" wp14:anchorId="08D9D78A" wp14:editId="282E89DF">
-            <wp:simplePos x="0" y="0"/>
-            <wp:positionH relativeFrom="column">
-              <wp:posOffset>3329132</wp:posOffset>
-            </wp:positionH>
-            <wp:positionV relativeFrom="paragraph">
-              <wp:posOffset>3213042</wp:posOffset>
-            </wp:positionV>
-            <wp:extent cx="386080" cy="314960"/>
-            <wp:effectExtent l="0" t="0" r="0" b="8890"/>
-            <wp:wrapNone/>
-            <wp:docPr id="164" name="Imagen 164"/>
+          <wp:inline distT="0" distB="0" distL="0" distR="0" wp14:anchorId="34347472" wp14:editId="2E3A3B5B">
+            <wp:extent cx="5612130" cy="2701290"/>
+            <wp:effectExtent l="152400" t="152400" r="369570" b="365760"/>
+            <wp:docPr id="123" name="Imagen 123"/>
             <wp:cNvGraphicFramePr>
               <a:graphicFrameLocks xmlns:a="http://schemas.openxmlformats.org/drawingml/2006/main" noChangeAspect="1"/>
             </wp:cNvGraphicFramePr>
@@ -11693,21 +12361,16 @@
                     <pic:cNvPr id="1" name=""/>
                     <pic:cNvPicPr/>
                   </pic:nvPicPr>
-                  <pic:blipFill rotWithShape="1">
-                    <a:blip r:embed="rId53">
-                      <a:extLst>
-                        <a:ext uri="{28A0092B-C50C-407E-A947-70E740481C1C}">
-                          <a14:useLocalDpi xmlns:a14="http://schemas.microsoft.com/office/drawing/2010/main" val="0"/>
-                        </a:ext>
-                      </a:extLst>
-                    </a:blip>
-                    <a:srcRect l="22858" t="11068" r="28888" b="26454"/>
-                    <a:stretch/>
+                  <pic:blipFill>
+                    <a:blip r:embed="rId58"/>
+                    <a:stretch>
+                      <a:fillRect/>
+                    </a:stretch>
                   </pic:blipFill>
-                  <pic:spPr bwMode="auto">
+                  <pic:spPr>
                     <a:xfrm>
                       <a:off x="0" y="0"/>
-                      <a:ext cx="386080" cy="314960"/>
+                      <a:ext cx="5612130" cy="2701290"/>
                     </a:xfrm>
                     <a:prstGeom prst="rect">
                       <a:avLst/>
@@ -11715,24 +12378,48 @@
                     <a:ln>
                       <a:noFill/>
                     </a:ln>
-                    <a:extLst>
-                      <a:ext uri="{53640926-AAD7-44D8-BBD7-CCE9431645EC}">
-                        <a14:shadowObscured xmlns:a14="http://schemas.microsoft.com/office/drawing/2010/main"/>
-                      </a:ext>
-                    </a:extLst>
+                    <a:effectLst>
+                      <a:outerShdw blurRad="292100" dist="139700" dir="2700000" algn="tl" rotWithShape="0">
+                        <a:srgbClr val="333333">
+                          <a:alpha val="65000"/>
+                        </a:srgbClr>
+                      </a:outerShdw>
+                    </a:effectLst>
                   </pic:spPr>
                 </pic:pic>
               </a:graphicData>
             </a:graphic>
-            <wp14:sizeRelH relativeFrom="margin">
-              <wp14:pctWidth>0</wp14:pctWidth>
-            </wp14:sizeRelH>
-            <wp14:sizeRelV relativeFrom="margin">
-              <wp14:pctHeight>0</wp14:pctHeight>
-            </wp14:sizeRelV>
-          </wp:anchor>
+          </wp:inline>
         </w:drawing>
       </w:r>
+    </w:p>
+    <w:p>
+      <w:pPr>
+        <w:rPr>
+          <w:rFonts w:ascii="Arial" w:hAnsi="Arial" w:cs="Arial"/>
+          <w:sz w:val="24"/>
+          <w:szCs w:val="24"/>
+        </w:rPr>
+      </w:pPr>
+      <w:r>
+        <w:rPr>
+          <w:rFonts w:ascii="Arial" w:hAnsi="Arial" w:cs="Arial"/>
+          <w:sz w:val="24"/>
+          <w:szCs w:val="24"/>
+        </w:rPr>
+        <w:t xml:space="preserve">Enseguida presionamos el botón Detalles del registro </w:t>
+      </w:r>
+      <w:r>
+        <w:rPr>
+          <w:rFonts w:ascii="Arial" w:hAnsi="Arial" w:cs="Arial"/>
+          <w:sz w:val="24"/>
+          <w:szCs w:val="24"/>
+        </w:rPr>
+        <w:t xml:space="preserve">seleccionado </w:t>
+      </w:r>
+    </w:p>
+    <w:p/>
+    <w:p>
       <w:r>
         <w:rPr>
           <w:rFonts w:ascii="Arial" w:hAnsi="Arial" w:cs="Arial"/>
@@ -11742,18 +12429,18 @@
         <mc:AlternateContent>
           <mc:Choice Requires="wps">
             <w:drawing>
-              <wp:anchor distT="0" distB="0" distL="114300" distR="114300" simplePos="0" relativeHeight="251755520" behindDoc="0" locked="0" layoutInCell="1" allowOverlap="1" wp14:anchorId="390747F8" wp14:editId="6760CDCF">
+              <wp:anchor distT="0" distB="0" distL="114300" distR="114300" simplePos="0" relativeHeight="251757568" behindDoc="0" locked="0" layoutInCell="1" allowOverlap="1" wp14:anchorId="583EB065" wp14:editId="7801ECE7">
                 <wp:simplePos x="0" y="0"/>
                 <wp:positionH relativeFrom="margin">
-                  <wp:posOffset>1194232</wp:posOffset>
+                  <wp:posOffset>5284119</wp:posOffset>
                 </wp:positionH>
                 <wp:positionV relativeFrom="paragraph">
-                  <wp:posOffset>1265063</wp:posOffset>
+                  <wp:posOffset>759569</wp:posOffset>
                 </wp:positionV>
-                <wp:extent cx="166025" cy="2166508"/>
-                <wp:effectExtent l="28575" t="9525" r="15240" b="15240"/>
+                <wp:extent cx="143401" cy="223980"/>
+                <wp:effectExtent l="16828" t="21272" r="26352" b="26353"/>
                 <wp:wrapNone/>
-                <wp:docPr id="161" name="Rectángulo 161"/>
+                <wp:docPr id="166" name="Rectángulo 166"/>
                 <wp:cNvGraphicFramePr/>
                 <a:graphic xmlns:a="http://schemas.openxmlformats.org/drawingml/2006/main">
                   <a:graphicData uri="http://schemas.microsoft.com/office/word/2010/wordprocessingShape">
@@ -11762,7 +12449,7 @@
                       <wps:spPr>
                         <a:xfrm rot="16200000" flipV="1">
                           <a:off x="0" y="0"/>
-                          <a:ext cx="166025" cy="2166508"/>
+                          <a:ext cx="143401" cy="223980"/>
                         </a:xfrm>
                         <a:prstGeom prst="rect">
                           <a:avLst/>
@@ -11808,7 +12495,7 @@
           </mc:Choice>
           <mc:Fallback>
             <w:pict>
-              <v:rect w14:anchorId="6AFFF1D0" id="Rectángulo 161" o:spid="_x0000_s1026" style="position:absolute;margin-left:94.05pt;margin-top:99.6pt;width:13.05pt;height:170.6pt;rotation:90;flip:y;z-index:251755520;visibility:visible;mso-wrap-style:square;mso-width-percent:0;mso-height-percent:0;mso-wrap-distance-left:9pt;mso-wrap-distance-top:0;mso-wrap-distance-right:9pt;mso-wrap-distance-bottom:0;mso-position-horizontal:absolute;mso-position-horizontal-relative:margin;mso-position-vertical:absolute;mso-position-vertical-relative:text;mso-width-percent:0;mso-height-percent:0;mso-width-relative:margin;mso-height-relative:margin;v-text-anchor:middle" o:gfxdata="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" filled="f" strokecolor="red" strokeweight="2.25pt">
+              <v:rect w14:anchorId="224027E7" id="Rectángulo 166" o:spid="_x0000_s1026" style="position:absolute;margin-left:416.05pt;margin-top:59.8pt;width:11.3pt;height:17.65pt;rotation:90;flip:y;z-index:251757568;visibility:visible;mso-wrap-style:square;mso-width-percent:0;mso-height-percent:0;mso-wrap-distance-left:9pt;mso-wrap-distance-top:0;mso-wrap-distance-right:9pt;mso-wrap-distance-bottom:0;mso-position-horizontal:absolute;mso-position-horizontal-relative:margin;mso-position-vertical:absolute;mso-position-vertical-relative:text;mso-width-percent:0;mso-height-percent:0;mso-width-relative:margin;mso-height-relative:margin;v-text-anchor:middle" o:gfxdata="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" filled="f" strokecolor="red" strokeweight="2.25pt">
                 <w10:wrap anchorx="margin"/>
               </v:rect>
             </w:pict>
@@ -11816,15 +12503,11 @@
         </mc:AlternateContent>
       </w:r>
       <w:r>
-        <w:rPr>
-          <w:noProof/>
-          <w:lang w:val="es-MX" w:eastAsia="es-MX"/>
-        </w:rPr>
         <w:drawing>
-          <wp:inline distT="0" distB="0" distL="0" distR="0" wp14:anchorId="07C45A71" wp14:editId="12CE452B">
-            <wp:extent cx="5253836" cy="2667936"/>
-            <wp:effectExtent l="152400" t="152400" r="366395" b="361315"/>
-            <wp:docPr id="160" name="Imagen 160"/>
+          <wp:inline distT="0" distB="0" distL="0" distR="0" wp14:anchorId="699504CB" wp14:editId="1BBB513F">
+            <wp:extent cx="5612130" cy="781050"/>
+            <wp:effectExtent l="152400" t="152400" r="369570" b="361950"/>
+            <wp:docPr id="124" name="Imagen 124"/>
             <wp:cNvGraphicFramePr>
               <a:graphicFrameLocks xmlns:a="http://schemas.openxmlformats.org/drawingml/2006/main" noChangeAspect="1"/>
             </wp:cNvGraphicFramePr>
@@ -11836,7 +12519,7 @@
                     <pic:cNvPicPr/>
                   </pic:nvPicPr>
                   <pic:blipFill>
-                    <a:blip r:embed="rId54"/>
+                    <a:blip r:embed="rId59"/>
                     <a:stretch>
                       <a:fillRect/>
                     </a:stretch>
@@ -11844,7 +12527,7 @@
                   <pic:spPr>
                     <a:xfrm>
                       <a:off x="0" y="0"/>
-                      <a:ext cx="5263886" cy="2673040"/>
+                      <a:ext cx="5612130" cy="781050"/>
                     </a:xfrm>
                     <a:prstGeom prst="rect">
                       <a:avLst/>
@@ -11875,6 +12558,15 @@
           <w:szCs w:val="24"/>
         </w:rPr>
       </w:pPr>
+    </w:p>
+    <w:p>
+      <w:pPr>
+        <w:rPr>
+          <w:rFonts w:ascii="Arial" w:hAnsi="Arial" w:cs="Arial"/>
+          <w:sz w:val="24"/>
+          <w:szCs w:val="24"/>
+        </w:rPr>
+      </w:pPr>
       <w:r>
         <w:rPr>
           <w:rFonts w:ascii="Arial" w:hAnsi="Arial" w:cs="Arial"/>
@@ -11883,35 +12575,22 @@
         </w:rPr>
         <w:t xml:space="preserve">Para la impresión del QR presionamos el botón </w:t>
       </w:r>
-    </w:p>
-    <w:p>
-      <w:pPr>
-        <w:rPr>
-          <w:rFonts w:ascii="Arial" w:hAnsi="Arial" w:cs="Arial"/>
-          <w:sz w:val="24"/>
-          <w:szCs w:val="24"/>
-        </w:rPr>
-      </w:pPr>
-      <w:r>
-        <w:rPr>
-          <w:rFonts w:ascii="Arial" w:hAnsi="Arial" w:cs="Arial"/>
-          <w:sz w:val="24"/>
-          <w:szCs w:val="24"/>
-        </w:rPr>
-        <w:t>Se visualizará el Código QR y</w:t>
-      </w:r>
-      <w:r>
-        <w:rPr>
-          <w:rFonts w:ascii="Arial" w:hAnsi="Arial" w:cs="Arial"/>
-          <w:sz w:val="24"/>
-          <w:szCs w:val="24"/>
-        </w:rPr>
-        <w:t xml:space="preserve"> estará listo para su impresión.</w:t>
-      </w:r>
-    </w:p>
-    <w:p>
-      <w:pPr>
-        <w:jc w:val="center"/>
+      <w:r>
+        <w:rPr>
+          <w:rFonts w:ascii="Arial" w:hAnsi="Arial" w:cs="Arial"/>
+          <w:sz w:val="24"/>
+          <w:szCs w:val="24"/>
+        </w:rPr>
+        <w:t xml:space="preserve">que se localiza en el apartado de Datos Generales del Resguradante </w:t>
+      </w:r>
+    </w:p>
+    <w:p>
+      <w:pPr>
+        <w:rPr>
+          <w:rFonts w:ascii="Arial" w:hAnsi="Arial" w:cs="Arial"/>
+          <w:sz w:val="24"/>
+          <w:szCs w:val="24"/>
+        </w:rPr>
       </w:pPr>
       <w:r>
         <w:rPr>
@@ -11919,21 +12598,22 @@
           <w:noProof/>
           <w:lang w:val="es-MX" w:eastAsia="es-MX"/>
         </w:rPr>
+        <w:lastRenderedPageBreak/>
         <mc:AlternateContent>
           <mc:Choice Requires="wps">
             <w:drawing>
-              <wp:anchor distT="0" distB="0" distL="114300" distR="114300" simplePos="0" relativeHeight="251759616" behindDoc="0" locked="0" layoutInCell="1" allowOverlap="1" wp14:anchorId="2613027E" wp14:editId="42536F05">
+              <wp:anchor distT="0" distB="0" distL="114300" distR="114300" simplePos="0" relativeHeight="251802624" behindDoc="0" locked="0" layoutInCell="1" allowOverlap="1" wp14:anchorId="732C6A01" wp14:editId="09EB995C">
                 <wp:simplePos x="0" y="0"/>
                 <wp:positionH relativeFrom="margin">
-                  <wp:posOffset>4311221</wp:posOffset>
+                  <wp:posOffset>4379989</wp:posOffset>
                 </wp:positionH>
                 <wp:positionV relativeFrom="paragraph">
-                  <wp:posOffset>1166495</wp:posOffset>
+                  <wp:posOffset>1512329</wp:posOffset>
                 </wp:positionV>
-                <wp:extent cx="139486" cy="139491"/>
-                <wp:effectExtent l="19050" t="19050" r="13335" b="13335"/>
+                <wp:extent cx="427387" cy="255784"/>
+                <wp:effectExtent l="9843" t="28257" r="20637" b="20638"/>
                 <wp:wrapNone/>
-                <wp:docPr id="170" name="Rectángulo 170"/>
+                <wp:docPr id="129" name="Rectángulo 129"/>
                 <wp:cNvGraphicFramePr/>
                 <a:graphic xmlns:a="http://schemas.openxmlformats.org/drawingml/2006/main">
                   <a:graphicData uri="http://schemas.microsoft.com/office/word/2010/wordprocessingShape">
@@ -11942,7 +12622,7 @@
                       <wps:spPr>
                         <a:xfrm rot="16200000" flipV="1">
                           <a:off x="0" y="0"/>
-                          <a:ext cx="139486" cy="139491"/>
+                          <a:ext cx="427387" cy="255784"/>
                         </a:xfrm>
                         <a:prstGeom prst="rect">
                           <a:avLst/>
@@ -11988,7 +12668,7 @@
           </mc:Choice>
           <mc:Fallback>
             <w:pict>
-              <v:rect w14:anchorId="3A60E67D" id="Rectángulo 170" o:spid="_x0000_s1026" style="position:absolute;margin-left:339.45pt;margin-top:91.85pt;width:11pt;height:11pt;rotation:90;flip:y;z-index:251759616;visibility:visible;mso-wrap-style:square;mso-width-percent:0;mso-height-percent:0;mso-wrap-distance-left:9pt;mso-wrap-distance-top:0;mso-wrap-distance-right:9pt;mso-wrap-distance-bottom:0;mso-position-horizontal:absolute;mso-position-horizontal-relative:margin;mso-position-vertical:absolute;mso-position-vertical-relative:text;mso-width-percent:0;mso-height-percent:0;mso-width-relative:margin;mso-height-relative:margin;v-text-anchor:middle" o:gfxdata="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" filled="f" strokecolor="red" strokeweight="2.25pt">
+              <v:rect w14:anchorId="63B72570" id="Rectángulo 129" o:spid="_x0000_s1026" style="position:absolute;margin-left:344.9pt;margin-top:119.1pt;width:33.65pt;height:20.15pt;rotation:90;flip:y;z-index:251802624;visibility:visible;mso-wrap-style:square;mso-width-percent:0;mso-height-percent:0;mso-wrap-distance-left:9pt;mso-wrap-distance-top:0;mso-wrap-distance-right:9pt;mso-wrap-distance-bottom:0;mso-position-horizontal:absolute;mso-position-horizontal-relative:margin;mso-position-vertical:absolute;mso-position-vertical-relative:text;mso-width-percent:0;mso-height-percent:0;mso-width-relative:margin;mso-height-relative:margin;v-text-anchor:middle" o:gfxdata="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" filled="f" strokecolor="red" strokeweight="2.25pt">
                 <w10:wrap anchorx="margin"/>
               </v:rect>
             </w:pict>
@@ -11997,14 +12677,15 @@
       </w:r>
       <w:r>
         <w:rPr>
-          <w:noProof/>
-          <w:lang w:val="es-MX" w:eastAsia="es-MX"/>
+          <w:rFonts w:ascii="Arial" w:hAnsi="Arial" w:cs="Arial"/>
+          <w:sz w:val="24"/>
+          <w:szCs w:val="24"/>
         </w:rPr>
         <w:drawing>
-          <wp:inline distT="0" distB="0" distL="0" distR="0" wp14:anchorId="71A0F69E" wp14:editId="52018549">
-            <wp:extent cx="5385975" cy="1160319"/>
-            <wp:effectExtent l="152400" t="152400" r="367665" b="363855"/>
-            <wp:docPr id="81" name="Imagen 81"/>
+          <wp:inline distT="0" distB="0" distL="0" distR="0" wp14:anchorId="38708AF2" wp14:editId="3A02C73D">
+            <wp:extent cx="5612130" cy="1726565"/>
+            <wp:effectExtent l="152400" t="152400" r="369570" b="368935"/>
+            <wp:docPr id="127" name="Imagen 127"/>
             <wp:cNvGraphicFramePr>
               <a:graphicFrameLocks xmlns:a="http://schemas.openxmlformats.org/drawingml/2006/main" noChangeAspect="1"/>
             </wp:cNvGraphicFramePr>
@@ -12016,7 +12697,7 @@
                     <pic:cNvPicPr/>
                   </pic:nvPicPr>
                   <pic:blipFill>
-                    <a:blip r:embed="rId55"/>
+                    <a:blip r:embed="rId60"/>
                     <a:stretch>
                       <a:fillRect/>
                     </a:stretch>
@@ -12024,7 +12705,7 @@
                   <pic:spPr>
                     <a:xfrm>
                       <a:off x="0" y="0"/>
-                      <a:ext cx="5407488" cy="1164954"/>
+                      <a:ext cx="5612130" cy="1726565"/>
                     </a:xfrm>
                     <a:prstGeom prst="rect">
                       <a:avLst/>
@@ -12049,6 +12730,36 @@
     </w:p>
     <w:p>
       <w:pPr>
+        <w:rPr>
+          <w:rFonts w:ascii="Arial" w:hAnsi="Arial" w:cs="Arial"/>
+          <w:sz w:val="24"/>
+          <w:szCs w:val="24"/>
+        </w:rPr>
+      </w:pPr>
+      <w:r>
+        <w:rPr>
+          <w:rFonts w:ascii="Arial" w:hAnsi="Arial" w:cs="Arial"/>
+          <w:sz w:val="24"/>
+          <w:szCs w:val="24"/>
+        </w:rPr>
+        <w:t>Se visualizará el Código QR y</w:t>
+      </w:r>
+      <w:r>
+        <w:rPr>
+          <w:rFonts w:ascii="Arial" w:hAnsi="Arial" w:cs="Arial"/>
+          <w:sz w:val="24"/>
+          <w:szCs w:val="24"/>
+        </w:rPr>
+        <w:t xml:space="preserve"> estará listo para su impresión.</w:t>
+      </w:r>
+    </w:p>
+    <w:p>
+      <w:pPr>
+        <w:jc w:val="center"/>
+      </w:pPr>
+    </w:p>
+    <w:p>
+      <w:pPr>
         <w:jc w:val="center"/>
       </w:pPr>
       <w:r>
@@ -12060,18 +12771,18 @@
         <mc:AlternateContent>
           <mc:Choice Requires="wps">
             <w:drawing>
-              <wp:anchor distT="0" distB="0" distL="114300" distR="114300" simplePos="0" relativeHeight="251761664" behindDoc="0" locked="0" layoutInCell="1" allowOverlap="1" wp14:anchorId="46A2A16F" wp14:editId="68180BF8">
+              <wp:anchor distT="0" distB="0" distL="114300" distR="114300" simplePos="0" relativeHeight="251759616" behindDoc="0" locked="0" layoutInCell="1" allowOverlap="1" wp14:anchorId="2613027E" wp14:editId="42536F05">
                 <wp:simplePos x="0" y="0"/>
                 <wp:positionH relativeFrom="margin">
-                  <wp:posOffset>3703147</wp:posOffset>
+                  <wp:posOffset>4007373</wp:posOffset>
                 </wp:positionH>
                 <wp:positionV relativeFrom="paragraph">
-                  <wp:posOffset>699654</wp:posOffset>
+                  <wp:posOffset>1111242</wp:posOffset>
                 </wp:positionV>
-                <wp:extent cx="186450" cy="375559"/>
-                <wp:effectExtent l="19685" t="18415" r="24130" b="24130"/>
+                <wp:extent cx="183831" cy="394237"/>
+                <wp:effectExtent l="28258" t="9842" r="16192" b="16193"/>
                 <wp:wrapNone/>
-                <wp:docPr id="167" name="Rectángulo 167"/>
+                <wp:docPr id="170" name="Rectángulo 170"/>
                 <wp:cNvGraphicFramePr/>
                 <a:graphic xmlns:a="http://schemas.openxmlformats.org/drawingml/2006/main">
                   <a:graphicData uri="http://schemas.microsoft.com/office/word/2010/wordprocessingShape">
@@ -12080,7 +12791,7 @@
                       <wps:spPr>
                         <a:xfrm rot="16200000" flipV="1">
                           <a:off x="0" y="0"/>
-                          <a:ext cx="186450" cy="375559"/>
+                          <a:ext cx="183831" cy="394237"/>
                         </a:xfrm>
                         <a:prstGeom prst="rect">
                           <a:avLst/>
@@ -12126,7 +12837,7 @@
           </mc:Choice>
           <mc:Fallback>
             <w:pict>
-              <v:rect w14:anchorId="241A67C9" id="Rectángulo 167" o:spid="_x0000_s1026" style="position:absolute;margin-left:291.6pt;margin-top:55.1pt;width:14.7pt;height:29.55pt;rotation:90;flip:y;z-index:251761664;visibility:visible;mso-wrap-style:square;mso-width-percent:0;mso-height-percent:0;mso-wrap-distance-left:9pt;mso-wrap-distance-top:0;mso-wrap-distance-right:9pt;mso-wrap-distance-bottom:0;mso-position-horizontal:absolute;mso-position-horizontal-relative:margin;mso-position-vertical:absolute;mso-position-vertical-relative:text;mso-width-percent:0;mso-height-percent:0;mso-width-relative:margin;mso-height-relative:margin;v-text-anchor:middle" o:gfxdata="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" filled="f" strokecolor="red" strokeweight="2.25pt">
+              <v:rect w14:anchorId="31027B93" id="Rectángulo 170" o:spid="_x0000_s1026" style="position:absolute;margin-left:315.55pt;margin-top:87.5pt;width:14.45pt;height:31.05pt;rotation:90;flip:y;z-index:251759616;visibility:visible;mso-wrap-style:square;mso-width-percent:0;mso-height-percent:0;mso-wrap-distance-left:9pt;mso-wrap-distance-top:0;mso-wrap-distance-right:9pt;mso-wrap-distance-bottom:0;mso-position-horizontal:absolute;mso-position-horizontal-relative:margin;mso-position-vertical:absolute;mso-position-vertical-relative:text;mso-width-percent:0;mso-height-percent:0;mso-width-relative:margin;mso-height-relative:margin;v-text-anchor:middle" o:gfxdata="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" filled="f" strokecolor="red" strokeweight="2.25pt">
                 <w10:wrap anchorx="margin"/>
               </v:rect>
             </w:pict>
@@ -12135,14 +12846,92 @@
       </w:r>
       <w:r>
         <w:rPr>
+          <w:rFonts w:ascii="Arial" w:hAnsi="Arial" w:cs="Arial"/>
           <w:noProof/>
           <w:lang w:val="es-MX" w:eastAsia="es-MX"/>
         </w:rPr>
+        <mc:AlternateContent>
+          <mc:Choice Requires="wps">
+            <w:drawing>
+              <wp:anchor distT="0" distB="0" distL="114300" distR="114300" simplePos="0" relativeHeight="251761664" behindDoc="0" locked="0" layoutInCell="1" allowOverlap="1" wp14:anchorId="46A2A16F" wp14:editId="68180BF8">
+                <wp:simplePos x="0" y="0"/>
+                <wp:positionH relativeFrom="margin">
+                  <wp:posOffset>2479933</wp:posOffset>
+                </wp:positionH>
+                <wp:positionV relativeFrom="paragraph">
+                  <wp:posOffset>409266</wp:posOffset>
+                </wp:positionV>
+                <wp:extent cx="725192" cy="693705"/>
+                <wp:effectExtent l="15875" t="22225" r="14605" b="14605"/>
+                <wp:wrapNone/>
+                <wp:docPr id="167" name="Rectángulo 167"/>
+                <wp:cNvGraphicFramePr/>
+                <a:graphic xmlns:a="http://schemas.openxmlformats.org/drawingml/2006/main">
+                  <a:graphicData uri="http://schemas.microsoft.com/office/word/2010/wordprocessingShape">
+                    <wps:wsp>
+                      <wps:cNvSpPr/>
+                      <wps:spPr>
+                        <a:xfrm rot="16200000" flipV="1">
+                          <a:off x="0" y="0"/>
+                          <a:ext cx="725192" cy="693705"/>
+                        </a:xfrm>
+                        <a:prstGeom prst="rect">
+                          <a:avLst/>
+                        </a:prstGeom>
+                        <a:noFill/>
+                        <a:ln w="28575">
+                          <a:solidFill>
+                            <a:srgbClr val="FF0000"/>
+                          </a:solidFill>
+                        </a:ln>
+                      </wps:spPr>
+                      <wps:style>
+                        <a:lnRef idx="2">
+                          <a:schemeClr val="accent6"/>
+                        </a:lnRef>
+                        <a:fillRef idx="1">
+                          <a:schemeClr val="lt1"/>
+                        </a:fillRef>
+                        <a:effectRef idx="0">
+                          <a:schemeClr val="accent6"/>
+                        </a:effectRef>
+                        <a:fontRef idx="minor">
+                          <a:schemeClr val="dk1"/>
+                        </a:fontRef>
+                      </wps:style>
+                      <wps:bodyPr rot="0" spcFirstLastPara="0" vertOverflow="overflow" horzOverflow="overflow" vert="horz" wrap="square" lIns="91440" tIns="45720" rIns="91440" bIns="45720" numCol="1" spcCol="0" rtlCol="0" fromWordArt="0" anchor="ctr" anchorCtr="0" forceAA="0" compatLnSpc="1">
+                        <a:prstTxWarp prst="textNoShape">
+                          <a:avLst/>
+                        </a:prstTxWarp>
+                        <a:noAutofit/>
+                      </wps:bodyPr>
+                    </wps:wsp>
+                  </a:graphicData>
+                </a:graphic>
+                <wp14:sizeRelH relativeFrom="margin">
+                  <wp14:pctWidth>0</wp14:pctWidth>
+                </wp14:sizeRelH>
+                <wp14:sizeRelV relativeFrom="margin">
+                  <wp14:pctHeight>0</wp14:pctHeight>
+                </wp14:sizeRelV>
+              </wp:anchor>
+            </w:drawing>
+          </mc:Choice>
+          <mc:Fallback>
+            <w:pict>
+              <v:rect w14:anchorId="5FAF9A26" id="Rectángulo 167" o:spid="_x0000_s1026" style="position:absolute;margin-left:195.25pt;margin-top:32.25pt;width:57.1pt;height:54.6pt;rotation:90;flip:y;z-index:251761664;visibility:visible;mso-wrap-style:square;mso-width-percent:0;mso-height-percent:0;mso-wrap-distance-left:9pt;mso-wrap-distance-top:0;mso-wrap-distance-right:9pt;mso-wrap-distance-bottom:0;mso-position-horizontal:absolute;mso-position-horizontal-relative:margin;mso-position-vertical:absolute;mso-position-vertical-relative:text;mso-width-percent:0;mso-height-percent:0;mso-width-relative:margin;mso-height-relative:margin;v-text-anchor:middle" o:gfxdata="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" filled="f" strokecolor="red" strokeweight="2.25pt">
+                <w10:wrap anchorx="margin"/>
+              </v:rect>
+            </w:pict>
+          </mc:Fallback>
+        </mc:AlternateContent>
+      </w:r>
+      <w:r>
         <w:drawing>
-          <wp:inline distT="0" distB="0" distL="0" distR="0" wp14:anchorId="6192DD52" wp14:editId="19A1E8E3">
-            <wp:extent cx="2557232" cy="858982"/>
-            <wp:effectExtent l="152400" t="152400" r="357505" b="360680"/>
-            <wp:docPr id="83" name="Imagen 83"/>
+          <wp:inline distT="0" distB="0" distL="0" distR="0" wp14:anchorId="3BA07C2C" wp14:editId="5938E6A8">
+            <wp:extent cx="3394841" cy="1327514"/>
+            <wp:effectExtent l="152400" t="152400" r="358140" b="368300"/>
+            <wp:docPr id="133" name="Imagen 133"/>
             <wp:cNvGraphicFramePr>
               <a:graphicFrameLocks xmlns:a="http://schemas.openxmlformats.org/drawingml/2006/main" noChangeAspect="1"/>
             </wp:cNvGraphicFramePr>
@@ -12153,15 +12942,16 @@
                     <pic:cNvPr id="1" name=""/>
                     <pic:cNvPicPr/>
                   </pic:nvPicPr>
-                  <pic:blipFill rotWithShape="1">
-                    <a:blip r:embed="rId56"/>
-                    <a:srcRect r="1237"/>
-                    <a:stretch/>
+                  <pic:blipFill>
+                    <a:blip r:embed="rId61"/>
+                    <a:stretch>
+                      <a:fillRect/>
+                    </a:stretch>
                   </pic:blipFill>
-                  <pic:spPr bwMode="auto">
+                  <pic:spPr>
                     <a:xfrm>
                       <a:off x="0" y="0"/>
-                      <a:ext cx="2625050" cy="881762"/>
+                      <a:ext cx="3422682" cy="1338401"/>
                     </a:xfrm>
                     <a:prstGeom prst="rect">
                       <a:avLst/>
@@ -12176,11 +12966,6 @@
                         </a:srgbClr>
                       </a:outerShdw>
                     </a:effectLst>
-                    <a:extLst>
-                      <a:ext uri="{53640926-AAD7-44D8-BBD7-CCE9431645EC}">
-                        <a14:shadowObscured xmlns:a14="http://schemas.microsoft.com/office/drawing/2010/main"/>
-                      </a:ext>
-                    </a:extLst>
                   </pic:spPr>
                 </pic:pic>
               </a:graphicData>
@@ -12198,13 +12983,12 @@
           <w:color w:val="auto"/>
         </w:rPr>
       </w:pPr>
-      <w:bookmarkStart w:id="36" w:name="_Toc152776291"/>
+      <w:bookmarkStart w:id="37" w:name="_Toc152776291"/>
       <w:r>
         <w:rPr>
           <w:b w:val="0"/>
           <w:color w:val="auto"/>
         </w:rPr>
-        <w:lastRenderedPageBreak/>
         <w:t>Agenda y re-</w:t>
       </w:r>
       <w:r>
@@ -12214,28 +12998,71 @@
         </w:rPr>
         <w:t>agenda de la visita para colocar el código QR</w:t>
       </w:r>
-      <w:bookmarkEnd w:id="36"/>
-    </w:p>
-    <w:p>
-      <w:r>
-        <w:rPr>
-          <w:rFonts w:ascii="Arial" w:hAnsi="Arial" w:cs="Arial"/>
+      <w:bookmarkEnd w:id="37"/>
+    </w:p>
+    <w:p/>
+    <w:p>
+      <w:pPr>
+        <w:jc w:val="both"/>
+        <w:rPr>
+          <w:rFonts w:ascii="Arial" w:hAnsi="Arial" w:cs="Arial"/>
+          <w:sz w:val="24"/>
+          <w:szCs w:val="24"/>
+        </w:rPr>
+      </w:pPr>
+      <w:r>
+        <w:rPr>
+          <w:rFonts w:ascii="Arial" w:hAnsi="Arial" w:cs="Arial"/>
+          <w:sz w:val="24"/>
+          <w:szCs w:val="24"/>
+        </w:rPr>
+        <w:t xml:space="preserve">Para agendar la visita por parte del Analista Administrativo iremos al menú inicio </w:t>
+      </w:r>
+      <w:r>
+        <w:rPr>
+          <w:rFonts w:ascii="Arial" w:hAnsi="Arial" w:cs="Arial"/>
+          <w:sz w:val="24"/>
+          <w:szCs w:val="24"/>
+        </w:rPr>
+        <w:t>Nos posicionaremos en el botón calendario para agendar la visita</w:t>
+      </w:r>
+      <w:r>
+        <w:rPr>
+          <w:rFonts w:ascii="Arial" w:hAnsi="Arial" w:cs="Arial"/>
+          <w:sz w:val="24"/>
+          <w:szCs w:val="24"/>
+        </w:rPr>
+        <w:t>.</w:t>
+      </w:r>
+    </w:p>
+    <w:p>
+      <w:pPr>
+        <w:jc w:val="both"/>
+        <w:rPr>
           <w:noProof/>
           <w:lang w:val="es-MX" w:eastAsia="es-MX"/>
         </w:rPr>
+      </w:pPr>
+      <w:r>
+        <w:rPr>
+          <w:rFonts w:ascii="Arial" w:hAnsi="Arial" w:cs="Arial"/>
+          <w:noProof/>
+          <w:lang w:val="es-MX" w:eastAsia="es-MX"/>
+        </w:rPr>
+        <w:lastRenderedPageBreak/>
         <mc:AlternateContent>
           <mc:Choice Requires="wps">
             <w:drawing>
               <wp:anchor distT="0" distB="0" distL="114300" distR="114300" simplePos="0" relativeHeight="251765760" behindDoc="0" locked="0" layoutInCell="1" allowOverlap="1" wp14:anchorId="527009F5" wp14:editId="2F3ADFE2">
                 <wp:simplePos x="0" y="0"/>
                 <wp:positionH relativeFrom="margin">
-                  <wp:posOffset>2942331</wp:posOffset>
+                  <wp:posOffset>768041</wp:posOffset>
                 </wp:positionH>
                 <wp:positionV relativeFrom="paragraph">
-                  <wp:posOffset>273828</wp:posOffset>
+                  <wp:posOffset>1346234</wp:posOffset>
                 </wp:positionV>
-                <wp:extent cx="137477" cy="5437825"/>
-                <wp:effectExtent l="0" t="2223" r="13018" b="13017"/>
+                <wp:extent cx="177748" cy="1113618"/>
+                <wp:effectExtent l="8255" t="0" r="21590" b="21590"/>
                 <wp:wrapNone/>
                 <wp:docPr id="178" name="Rectángulo 178"/>
                 <wp:cNvGraphicFramePr/>
@@ -12246,7 +13073,7 @@
                       <wps:spPr>
                         <a:xfrm rot="16200000" flipV="1">
                           <a:off x="0" y="0"/>
-                          <a:ext cx="137477" cy="5437825"/>
+                          <a:ext cx="177748" cy="1113618"/>
                         </a:xfrm>
                         <a:prstGeom prst="rect">
                           <a:avLst/>
@@ -12292,43 +13119,103 @@
           </mc:Choice>
           <mc:Fallback>
             <w:pict>
-              <v:rect w14:anchorId="2BA76BDE" id="Rectángulo 178" o:spid="_x0000_s1026" style="position:absolute;margin-left:231.7pt;margin-top:21.55pt;width:10.8pt;height:428.2pt;rotation:90;flip:y;z-index:251765760;visibility:visible;mso-wrap-style:square;mso-width-percent:0;mso-height-percent:0;mso-wrap-distance-left:9pt;mso-wrap-distance-top:0;mso-wrap-distance-right:9pt;mso-wrap-distance-bottom:0;mso-position-horizontal:absolute;mso-position-horizontal-relative:margin;mso-position-vertical:absolute;mso-position-vertical-relative:text;mso-width-percent:0;mso-height-percent:0;mso-width-relative:margin;mso-height-relative:margin;v-text-anchor:middle" o:gfxdata="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" filled="f" strokecolor="red" strokeweight="1.5pt">
+              <v:rect w14:anchorId="4EDD9993" id="Rectángulo 178" o:spid="_x0000_s1026" style="position:absolute;margin-left:60.5pt;margin-top:106pt;width:14pt;height:87.7pt;rotation:90;flip:y;z-index:251765760;visibility:visible;mso-wrap-style:square;mso-width-percent:0;mso-height-percent:0;mso-wrap-distance-left:9pt;mso-wrap-distance-top:0;mso-wrap-distance-right:9pt;mso-wrap-distance-bottom:0;mso-position-horizontal:absolute;mso-position-horizontal-relative:margin;mso-position-vertical:absolute;mso-position-vertical-relative:text;mso-width-percent:0;mso-height-percent:0;mso-width-relative:margin;mso-height-relative:margin;v-text-anchor:middle" o:gfxdata="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" filled="f" strokecolor="red" strokeweight="1.5pt">
                 <w10:wrap anchorx="margin"/>
               </v:rect>
             </w:pict>
           </mc:Fallback>
         </mc:AlternateContent>
       </w:r>
+      <w:r>
+        <w:rPr>
+          <w:noProof/>
+          <w:lang w:val="es-MX" w:eastAsia="es-MX"/>
+        </w:rPr>
+        <w:t xml:space="preserve"> </w:t>
+      </w:r>
+      <w:r>
+        <w:rPr>
+          <w:rFonts w:ascii="Arial" w:hAnsi="Arial" w:cs="Arial"/>
+          <w:sz w:val="24"/>
+          <w:szCs w:val="24"/>
+        </w:rPr>
+        <w:drawing>
+          <wp:inline distT="0" distB="0" distL="0" distR="0" wp14:anchorId="542CD5D0" wp14:editId="3AFB0092">
+            <wp:extent cx="4736756" cy="2324966"/>
+            <wp:effectExtent l="152400" t="152400" r="368935" b="361315"/>
+            <wp:docPr id="138" name="Imagen 138"/>
+            <wp:cNvGraphicFramePr>
+              <a:graphicFrameLocks xmlns:a="http://schemas.openxmlformats.org/drawingml/2006/main" noChangeAspect="1"/>
+            </wp:cNvGraphicFramePr>
+            <a:graphic xmlns:a="http://schemas.openxmlformats.org/drawingml/2006/main">
+              <a:graphicData uri="http://schemas.openxmlformats.org/drawingml/2006/picture">
+                <pic:pic xmlns:pic="http://schemas.openxmlformats.org/drawingml/2006/picture">
+                  <pic:nvPicPr>
+                    <pic:cNvPr id="1" name=""/>
+                    <pic:cNvPicPr/>
+                  </pic:nvPicPr>
+                  <pic:blipFill>
+                    <a:blip r:embed="rId62"/>
+                    <a:stretch>
+                      <a:fillRect/>
+                    </a:stretch>
+                  </pic:blipFill>
+                  <pic:spPr>
+                    <a:xfrm>
+                      <a:off x="0" y="0"/>
+                      <a:ext cx="4741852" cy="2327467"/>
+                    </a:xfrm>
+                    <a:prstGeom prst="rect">
+                      <a:avLst/>
+                    </a:prstGeom>
+                    <a:ln>
+                      <a:noFill/>
+                    </a:ln>
+                    <a:effectLst>
+                      <a:outerShdw blurRad="292100" dist="139700" dir="2700000" algn="tl" rotWithShape="0">
+                        <a:srgbClr val="333333">
+                          <a:alpha val="65000"/>
+                        </a:srgbClr>
+                      </a:outerShdw>
+                    </a:effectLst>
+                  </pic:spPr>
+                </pic:pic>
+              </a:graphicData>
+            </a:graphic>
+          </wp:inline>
+        </w:drawing>
+      </w:r>
     </w:p>
     <w:p>
       <w:pPr>
         <w:jc w:val="both"/>
         <w:rPr>
           <w:rFonts w:ascii="Arial" w:hAnsi="Arial" w:cs="Arial"/>
-          <w:sz w:val="24"/>
-          <w:szCs w:val="24"/>
-        </w:rPr>
-      </w:pPr>
-      <w:r>
-        <w:rPr>
-          <w:rFonts w:ascii="Arial" w:hAnsi="Arial" w:cs="Arial"/>
-          <w:sz w:val="24"/>
-          <w:szCs w:val="24"/>
-        </w:rPr>
-        <w:t>Nos posicionaremos en el botón calendario para agendar la visita</w:t>
-      </w:r>
-      <w:r>
-        <w:rPr>
-          <w:rFonts w:ascii="Arial" w:hAnsi="Arial" w:cs="Arial"/>
-          <w:sz w:val="24"/>
-          <w:szCs w:val="24"/>
-        </w:rPr>
-        <w:t>.</w:t>
-      </w:r>
-    </w:p>
-    <w:p>
-      <w:pPr>
-        <w:jc w:val="center"/>
+          <w:noProof/>
+          <w:sz w:val="24"/>
+          <w:szCs w:val="24"/>
+          <w:lang w:val="es-MX" w:eastAsia="es-MX"/>
+        </w:rPr>
+      </w:pPr>
+      <w:r>
+        <w:rPr>
+          <w:rFonts w:ascii="Arial" w:hAnsi="Arial" w:cs="Arial"/>
+          <w:noProof/>
+          <w:sz w:val="24"/>
+          <w:szCs w:val="24"/>
+          <w:lang w:val="es-MX" w:eastAsia="es-MX"/>
+        </w:rPr>
+        <w:t>Para agendar la visita daremos clic sobre el botón “Agendar Cita”</w:t>
+      </w:r>
+    </w:p>
+    <w:p>
+      <w:pPr>
+        <w:jc w:val="both"/>
+        <w:rPr>
+          <w:rFonts w:ascii="Arial" w:hAnsi="Arial" w:cs="Arial"/>
+          <w:sz w:val="24"/>
+          <w:szCs w:val="24"/>
+        </w:rPr>
       </w:pPr>
       <w:r>
         <w:rPr>
@@ -12342,13 +13229,13 @@
               <wp:anchor distT="0" distB="0" distL="114300" distR="114300" simplePos="0" relativeHeight="251763712" behindDoc="0" locked="0" layoutInCell="1" allowOverlap="1" wp14:anchorId="309A39B1" wp14:editId="27A3FB84">
                 <wp:simplePos x="0" y="0"/>
                 <wp:positionH relativeFrom="margin">
-                  <wp:posOffset>4827381</wp:posOffset>
+                  <wp:posOffset>4990911</wp:posOffset>
                 </wp:positionH>
                 <wp:positionV relativeFrom="paragraph">
-                  <wp:posOffset>272733</wp:posOffset>
+                  <wp:posOffset>663675</wp:posOffset>
                 </wp:positionV>
-                <wp:extent cx="130637" cy="186690"/>
-                <wp:effectExtent l="9843" t="28257" r="13017" b="13018"/>
+                <wp:extent cx="137004" cy="129250"/>
+                <wp:effectExtent l="22860" t="15240" r="19685" b="19685"/>
                 <wp:wrapNone/>
                 <wp:docPr id="86" name="Rectángulo 86"/>
                 <wp:cNvGraphicFramePr/>
@@ -12359,7 +13246,7 @@
                       <wps:spPr>
                         <a:xfrm rot="16200000" flipV="1">
                           <a:off x="0" y="0"/>
-                          <a:ext cx="130637" cy="186690"/>
+                          <a:ext cx="137004" cy="129250"/>
                         </a:xfrm>
                         <a:prstGeom prst="rect">
                           <a:avLst/>
@@ -12405,7 +13292,7 @@
           </mc:Choice>
           <mc:Fallback>
             <w:pict>
-              <v:rect w14:anchorId="6AA2862B" id="Rectángulo 86" o:spid="_x0000_s1026" style="position:absolute;margin-left:380.1pt;margin-top:21.5pt;width:10.3pt;height:14.7pt;rotation:90;flip:y;z-index:251763712;visibility:visible;mso-wrap-style:square;mso-width-percent:0;mso-height-percent:0;mso-wrap-distance-left:9pt;mso-wrap-distance-top:0;mso-wrap-distance-right:9pt;mso-wrap-distance-bottom:0;mso-position-horizontal:absolute;mso-position-horizontal-relative:margin;mso-position-vertical:absolute;mso-position-vertical-relative:text;mso-width-percent:0;mso-height-percent:0;mso-width-relative:margin;mso-height-relative:margin;v-text-anchor:middle" o:gfxdata="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" filled="f" strokecolor="red" strokeweight="2.25pt">
+              <v:rect w14:anchorId="674E5DEF" id="Rectángulo 86" o:spid="_x0000_s1026" style="position:absolute;margin-left:393pt;margin-top:52.25pt;width:10.8pt;height:10.2pt;rotation:90;flip:y;z-index:251763712;visibility:visible;mso-wrap-style:square;mso-width-percent:0;mso-height-percent:0;mso-wrap-distance-left:9pt;mso-wrap-distance-top:0;mso-wrap-distance-right:9pt;mso-wrap-distance-bottom:0;mso-position-horizontal:absolute;mso-position-horizontal-relative:margin;mso-position-vertical:absolute;mso-position-vertical-relative:text;mso-width-percent:0;mso-height-percent:0;mso-width-relative:margin;mso-height-relative:margin;v-text-anchor:middle" o:gfxdata="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" filled="f" strokecolor="red" strokeweight="2.25pt">
                 <w10:wrap anchorx="margin"/>
               </v:rect>
             </w:pict>
@@ -12414,14 +13301,15 @@
       </w:r>
       <w:r>
         <w:rPr>
-          <w:noProof/>
-          <w:lang w:val="es-MX" w:eastAsia="es-MX"/>
+          <w:rFonts w:ascii="Arial" w:hAnsi="Arial" w:cs="Arial"/>
+          <w:sz w:val="24"/>
+          <w:szCs w:val="24"/>
         </w:rPr>
         <w:drawing>
-          <wp:inline distT="0" distB="0" distL="0" distR="0" wp14:anchorId="10F39709" wp14:editId="2148E42D">
-            <wp:extent cx="5306691" cy="287611"/>
-            <wp:effectExtent l="152400" t="152400" r="332740" b="360680"/>
-            <wp:docPr id="85" name="Imagen 85"/>
+          <wp:inline distT="0" distB="0" distL="0" distR="0" wp14:anchorId="4B028B36" wp14:editId="6DC69ECE">
+            <wp:extent cx="5612130" cy="797560"/>
+            <wp:effectExtent l="0" t="0" r="7620" b="2540"/>
+            <wp:docPr id="139" name="Imagen 139"/>
             <wp:cNvGraphicFramePr>
               <a:graphicFrameLocks xmlns:a="http://schemas.openxmlformats.org/drawingml/2006/main" noChangeAspect="1"/>
             </wp:cNvGraphicFramePr>
@@ -12433,7 +13321,7 @@
                     <pic:cNvPicPr/>
                   </pic:nvPicPr>
                   <pic:blipFill>
-                    <a:blip r:embed="rId57"/>
+                    <a:blip r:embed="rId63"/>
                     <a:stretch>
                       <a:fillRect/>
                     </a:stretch>
@@ -12441,21 +13329,11 @@
                   <pic:spPr>
                     <a:xfrm>
                       <a:off x="0" y="0"/>
-                      <a:ext cx="5422117" cy="293867"/>
+                      <a:ext cx="5612130" cy="797560"/>
                     </a:xfrm>
                     <a:prstGeom prst="rect">
                       <a:avLst/>
                     </a:prstGeom>
-                    <a:ln>
-                      <a:noFill/>
-                    </a:ln>
-                    <a:effectLst>
-                      <a:outerShdw blurRad="292100" dist="139700" dir="2700000" algn="tl" rotWithShape="0">
-                        <a:srgbClr val="333333">
-                          <a:alpha val="65000"/>
-                        </a:srgbClr>
-                      </a:outerShdw>
-                    </a:effectLst>
                   </pic:spPr>
                 </pic:pic>
               </a:graphicData>
@@ -12466,6 +13344,11 @@
     </w:p>
     <w:p>
       <w:pPr>
+        <w:jc w:val="center"/>
+      </w:pPr>
+    </w:p>
+    <w:p>
+      <w:pPr>
         <w:jc w:val="both"/>
         <w:rPr>
           <w:rFonts w:ascii="Arial" w:hAnsi="Arial" w:cs="Arial"/>
@@ -12479,7 +13362,23 @@
           <w:sz w:val="24"/>
           <w:szCs w:val="24"/>
         </w:rPr>
-        <w:t>Es importante agregar el asunto en el registro del formulario de la cita, así como el día y la hora requerida, importante marcar la casilla de selección para que se obtenga un recordatorio de</w:t>
+        <w:t>Es importante agregar el asunto en el registro del formulario de la cita, así como el día</w:t>
+      </w:r>
+      <w:r>
+        <w:rPr>
+          <w:rFonts w:ascii="Arial" w:hAnsi="Arial" w:cs="Arial"/>
+          <w:sz w:val="24"/>
+          <w:szCs w:val="24"/>
+        </w:rPr>
+        <w:t xml:space="preserve"> y la hora requerida, no olvidar </w:t>
+      </w:r>
+      <w:r>
+        <w:rPr>
+          <w:rFonts w:ascii="Arial" w:hAnsi="Arial" w:cs="Arial"/>
+          <w:sz w:val="24"/>
+          <w:szCs w:val="24"/>
+        </w:rPr>
+        <w:t>marcar la casilla de selección para que se obtenga un recordatorio de</w:t>
       </w:r>
       <w:r>
         <w:rPr>
@@ -12491,6 +13390,87 @@
       </w:r>
     </w:p>
     <w:p>
+      <w:r>
+        <w:rPr>
+          <w:rFonts w:ascii="Arial" w:hAnsi="Arial" w:cs="Arial"/>
+          <w:noProof/>
+          <w:lang w:val="es-MX" w:eastAsia="es-MX"/>
+        </w:rPr>
+        <mc:AlternateContent>
+          <mc:Choice Requires="wps">
+            <w:drawing>
+              <wp:anchor distT="0" distB="0" distL="114300" distR="114300" simplePos="0" relativeHeight="251768832" behindDoc="0" locked="0" layoutInCell="1" allowOverlap="1" wp14:anchorId="1E1E9045" wp14:editId="15916256">
+                <wp:simplePos x="0" y="0"/>
+                <wp:positionH relativeFrom="column">
+                  <wp:posOffset>332757</wp:posOffset>
+                </wp:positionH>
+                <wp:positionV relativeFrom="paragraph">
+                  <wp:posOffset>1947545</wp:posOffset>
+                </wp:positionV>
+                <wp:extent cx="167640" cy="167640"/>
+                <wp:effectExtent l="38100" t="38100" r="22860" b="22860"/>
+                <wp:wrapNone/>
+                <wp:docPr id="181" name="Conector recto de flecha 181"/>
+                <wp:cNvGraphicFramePr/>
+                <a:graphic xmlns:a="http://schemas.openxmlformats.org/drawingml/2006/main">
+                  <a:graphicData uri="http://schemas.microsoft.com/office/word/2010/wordprocessingShape">
+                    <wps:wsp>
+                      <wps:cNvCnPr/>
+                      <wps:spPr>
+                        <a:xfrm flipH="1" flipV="1">
+                          <a:off x="0" y="0"/>
+                          <a:ext cx="167640" cy="167640"/>
+                        </a:xfrm>
+                        <a:prstGeom prst="straightConnector1">
+                          <a:avLst/>
+                        </a:prstGeom>
+                        <a:ln>
+                          <a:solidFill>
+                            <a:srgbClr val="FF0000"/>
+                          </a:solidFill>
+                          <a:tailEnd type="triangle"/>
+                        </a:ln>
+                      </wps:spPr>
+                      <wps:style>
+                        <a:lnRef idx="1">
+                          <a:schemeClr val="accent1"/>
+                        </a:lnRef>
+                        <a:fillRef idx="0">
+                          <a:schemeClr val="accent1"/>
+                        </a:fillRef>
+                        <a:effectRef idx="0">
+                          <a:schemeClr val="accent1"/>
+                        </a:effectRef>
+                        <a:fontRef idx="minor">
+                          <a:schemeClr val="tx1"/>
+                        </a:fontRef>
+                      </wps:style>
+                      <wps:bodyPr/>
+                    </wps:wsp>
+                  </a:graphicData>
+                </a:graphic>
+                <wp14:sizeRelH relativeFrom="margin">
+                  <wp14:pctWidth>0</wp14:pctWidth>
+                </wp14:sizeRelH>
+                <wp14:sizeRelV relativeFrom="margin">
+                  <wp14:pctHeight>0</wp14:pctHeight>
+                </wp14:sizeRelV>
+              </wp:anchor>
+            </w:drawing>
+          </mc:Choice>
+          <mc:Fallback>
+            <w:pict>
+              <v:shapetype w14:anchorId="7CFA287C" id="_x0000_t32" coordsize="21600,21600" o:spt="32" o:oned="t" path="m,l21600,21600e" filled="f">
+                <v:path arrowok="t" fillok="f" o:connecttype="none"/>
+                <o:lock v:ext="edit" shapetype="t"/>
+              </v:shapetype>
+              <v:shape id="Conector recto de flecha 181" o:spid="_x0000_s1026" type="#_x0000_t32" style="position:absolute;margin-left:26.2pt;margin-top:153.35pt;width:13.2pt;height:13.2pt;flip:x y;z-index:251768832;visibility:visible;mso-wrap-style:square;mso-width-percent:0;mso-height-percent:0;mso-wrap-distance-left:9pt;mso-wrap-distance-top:0;mso-wrap-distance-right:9pt;mso-wrap-distance-bottom:0;mso-position-horizontal:absolute;mso-position-horizontal-relative:text;mso-position-vertical:absolute;mso-position-vertical-relative:text;mso-width-percent:0;mso-height-percent:0;mso-width-relative:margin;mso-height-relative:margin" o:gfxdata="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" strokecolor="red" strokeweight=".5pt">
+                <v:stroke endarrow="block" joinstyle="miter"/>
+              </v:shape>
+            </w:pict>
+          </mc:Fallback>
+        </mc:AlternateContent>
+      </w:r>
       <w:r>
         <w:rPr>
           <w:rFonts w:ascii="Arial" w:hAnsi="Arial" w:cs="Arial"/>
@@ -12503,10 +13483,10 @@
               <wp:anchor distT="0" distB="0" distL="114300" distR="114300" simplePos="0" relativeHeight="251769856" behindDoc="0" locked="0" layoutInCell="1" allowOverlap="1" wp14:anchorId="26FBE8E3" wp14:editId="29222628">
                 <wp:simplePos x="0" y="0"/>
                 <wp:positionH relativeFrom="margin">
-                  <wp:posOffset>5500715</wp:posOffset>
+                  <wp:posOffset>5508290</wp:posOffset>
                 </wp:positionH>
                 <wp:positionV relativeFrom="paragraph">
-                  <wp:posOffset>1954328</wp:posOffset>
+                  <wp:posOffset>1969453</wp:posOffset>
                 </wp:positionV>
                 <wp:extent cx="123825" cy="248920"/>
                 <wp:effectExtent l="0" t="5397" r="23177" b="23178"/>
@@ -12566,7 +13546,7 @@
           </mc:Choice>
           <mc:Fallback>
             <w:pict>
-              <v:rect w14:anchorId="57AAEAD7" id="Rectángulo 182" o:spid="_x0000_s1026" style="position:absolute;margin-left:433.15pt;margin-top:153.9pt;width:9.75pt;height:19.6pt;rotation:90;flip:y;z-index:251769856;visibility:visible;mso-wrap-style:square;mso-width-percent:0;mso-height-percent:0;mso-wrap-distance-left:9pt;mso-wrap-distance-top:0;mso-wrap-distance-right:9pt;mso-wrap-distance-bottom:0;mso-position-horizontal:absolute;mso-position-horizontal-relative:margin;mso-position-vertical:absolute;mso-position-vertical-relative:text;mso-width-percent:0;mso-height-percent:0;mso-width-relative:margin;mso-height-relative:margin;v-text-anchor:middle" o:gfxdata="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" filled="f" strokecolor="red" strokeweight="1.5pt">
+              <v:rect w14:anchorId="4C78DC2B" id="Rectángulo 182" o:spid="_x0000_s1026" style="position:absolute;margin-left:433.7pt;margin-top:155.1pt;width:9.75pt;height:19.6pt;rotation:90;flip:y;z-index:251769856;visibility:visible;mso-wrap-style:square;mso-width-percent:0;mso-height-percent:0;mso-wrap-distance-left:9pt;mso-wrap-distance-top:0;mso-wrap-distance-right:9pt;mso-wrap-distance-bottom:0;mso-position-horizontal:absolute;mso-position-horizontal-relative:margin;mso-position-vertical:absolute;mso-position-vertical-relative:text;mso-width-percent:0;mso-height-percent:0;mso-width-relative:margin;mso-height-relative:margin;v-text-anchor:middle" o:gfxdata="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" filled="f" strokecolor="red" strokeweight="1.5pt">
                 <w10:wrap anchorx="margin"/>
               </v:rect>
             </w:pict>
@@ -12730,90 +13710,9 @@
           </mc:Choice>
           <mc:Fallback>
             <w:pict>
-              <v:rect w14:anchorId="0B5C2884" id="Rectángulo 179" o:spid="_x0000_s1026" style="position:absolute;margin-left:42pt;margin-top:102.9pt;width:16.6pt;height:54.15pt;rotation:90;flip:y;z-index:251766784;visibility:visible;mso-wrap-style:square;mso-width-percent:0;mso-height-percent:0;mso-wrap-distance-left:9pt;mso-wrap-distance-top:0;mso-wrap-distance-right:9pt;mso-wrap-distance-bottom:0;mso-position-horizontal:absolute;mso-position-horizontal-relative:margin;mso-position-vertical:absolute;mso-position-vertical-relative:text;mso-width-percent:0;mso-height-percent:0;mso-width-relative:margin;mso-height-relative:margin;v-text-anchor:middle" o:gfxdata="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" filled="f" strokecolor="red" strokeweight="1.5pt">
+              <v:rect w14:anchorId="7429D9EE" id="Rectángulo 179" o:spid="_x0000_s1026" style="position:absolute;margin-left:42pt;margin-top:102.9pt;width:16.6pt;height:54.15pt;rotation:90;flip:y;z-index:251766784;visibility:visible;mso-wrap-style:square;mso-width-percent:0;mso-height-percent:0;mso-wrap-distance-left:9pt;mso-wrap-distance-top:0;mso-wrap-distance-right:9pt;mso-wrap-distance-bottom:0;mso-position-horizontal:absolute;mso-position-horizontal-relative:margin;mso-position-vertical:absolute;mso-position-vertical-relative:text;mso-width-percent:0;mso-height-percent:0;mso-width-relative:margin;mso-height-relative:margin;v-text-anchor:middle" o:gfxdata="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" filled="f" strokecolor="red" strokeweight="1.5pt">
                 <w10:wrap anchorx="margin"/>
               </v:rect>
-            </w:pict>
-          </mc:Fallback>
-        </mc:AlternateContent>
-      </w:r>
-      <w:r>
-        <w:rPr>
-          <w:rFonts w:ascii="Arial" w:hAnsi="Arial" w:cs="Arial"/>
-          <w:noProof/>
-          <w:lang w:val="es-MX" w:eastAsia="es-MX"/>
-        </w:rPr>
-        <mc:AlternateContent>
-          <mc:Choice Requires="wps">
-            <w:drawing>
-              <wp:anchor distT="0" distB="0" distL="114300" distR="114300" simplePos="0" relativeHeight="251768832" behindDoc="0" locked="0" layoutInCell="1" allowOverlap="1" wp14:anchorId="1E1E9045" wp14:editId="15916256">
-                <wp:simplePos x="0" y="0"/>
-                <wp:positionH relativeFrom="column">
-                  <wp:posOffset>184785</wp:posOffset>
-                </wp:positionH>
-                <wp:positionV relativeFrom="paragraph">
-                  <wp:posOffset>1772285</wp:posOffset>
-                </wp:positionV>
-                <wp:extent cx="167640" cy="167640"/>
-                <wp:effectExtent l="38100" t="38100" r="22860" b="22860"/>
-                <wp:wrapNone/>
-                <wp:docPr id="181" name="Conector recto de flecha 181"/>
-                <wp:cNvGraphicFramePr/>
-                <a:graphic xmlns:a="http://schemas.openxmlformats.org/drawingml/2006/main">
-                  <a:graphicData uri="http://schemas.microsoft.com/office/word/2010/wordprocessingShape">
-                    <wps:wsp>
-                      <wps:cNvCnPr/>
-                      <wps:spPr>
-                        <a:xfrm flipH="1" flipV="1">
-                          <a:off x="0" y="0"/>
-                          <a:ext cx="167640" cy="167640"/>
-                        </a:xfrm>
-                        <a:prstGeom prst="straightConnector1">
-                          <a:avLst/>
-                        </a:prstGeom>
-                        <a:ln>
-                          <a:solidFill>
-                            <a:srgbClr val="FF0000"/>
-                          </a:solidFill>
-                          <a:tailEnd type="triangle"/>
-                        </a:ln>
-                      </wps:spPr>
-                      <wps:style>
-                        <a:lnRef idx="1">
-                          <a:schemeClr val="accent1"/>
-                        </a:lnRef>
-                        <a:fillRef idx="0">
-                          <a:schemeClr val="accent1"/>
-                        </a:fillRef>
-                        <a:effectRef idx="0">
-                          <a:schemeClr val="accent1"/>
-                        </a:effectRef>
-                        <a:fontRef idx="minor">
-                          <a:schemeClr val="tx1"/>
-                        </a:fontRef>
-                      </wps:style>
-                      <wps:bodyPr/>
-                    </wps:wsp>
-                  </a:graphicData>
-                </a:graphic>
-                <wp14:sizeRelH relativeFrom="margin">
-                  <wp14:pctWidth>0</wp14:pctWidth>
-                </wp14:sizeRelH>
-                <wp14:sizeRelV relativeFrom="margin">
-                  <wp14:pctHeight>0</wp14:pctHeight>
-                </wp14:sizeRelV>
-              </wp:anchor>
-            </w:drawing>
-          </mc:Choice>
-          <mc:Fallback>
-            <w:pict>
-              <v:shapetype w14:anchorId="2EA85552" id="_x0000_t32" coordsize="21600,21600" o:spt="32" o:oned="t" path="m,l21600,21600e" filled="f">
-                <v:path arrowok="t" fillok="f" o:connecttype="none"/>
-                <o:lock v:ext="edit" shapetype="t"/>
-              </v:shapetype>
-              <v:shape id="Conector recto de flecha 181" o:spid="_x0000_s1026" type="#_x0000_t32" style="position:absolute;margin-left:14.55pt;margin-top:139.55pt;width:13.2pt;height:13.2pt;flip:x y;z-index:251768832;visibility:visible;mso-wrap-style:square;mso-width-percent:0;mso-height-percent:0;mso-wrap-distance-left:9pt;mso-wrap-distance-top:0;mso-wrap-distance-right:9pt;mso-wrap-distance-bottom:0;mso-position-horizontal:absolute;mso-position-horizontal-relative:text;mso-position-vertical:absolute;mso-position-vertical-relative:text;mso-width-percent:0;mso-height-percent:0;mso-width-relative:margin;mso-height-relative:margin" o:gfxdata="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" strokecolor="red" strokeweight=".5pt">
-                <v:stroke endarrow="block" joinstyle="miter"/>
-              </v:shape>
             </w:pict>
           </mc:Fallback>
         </mc:AlternateContent>
@@ -12839,7 +13738,7 @@
                     <pic:cNvPicPr/>
                   </pic:nvPicPr>
                   <pic:blipFill>
-                    <a:blip r:embed="rId58"/>
+                    <a:blip r:embed="rId64"/>
                     <a:stretch>
                       <a:fillRect/>
                     </a:stretch>
@@ -12870,29 +13769,31 @@
         </w:drawing>
       </w:r>
     </w:p>
-    <w:p>
-      <w:pPr>
-        <w:rPr>
-          <w:rFonts w:ascii="Arial" w:hAnsi="Arial" w:cs="Arial"/>
-        </w:rPr>
-      </w:pPr>
-      <w:r>
-        <w:rPr>
-          <w:rFonts w:ascii="Arial" w:hAnsi="Arial" w:cs="Arial"/>
-        </w:rPr>
-        <w:t>La cita será creada y se podrá finalizar la visita pulsando el botón siguiente</w:t>
-      </w:r>
-      <w:r>
-        <w:rPr>
-          <w:rFonts w:ascii="Arial" w:hAnsi="Arial" w:cs="Arial"/>
-        </w:rPr>
-        <w:t xml:space="preserve"> botón</w:t>
-      </w:r>
-      <w:r>
-        <w:rPr>
-          <w:rFonts w:ascii="Arial" w:hAnsi="Arial" w:cs="Arial"/>
-        </w:rPr>
-        <w:t xml:space="preserve"> </w:t>
+    <w:p/>
+    <w:p>
+      <w:pPr>
+        <w:rPr>
+          <w:rFonts w:ascii="Arial" w:hAnsi="Arial" w:cs="Arial"/>
+        </w:rPr>
+      </w:pPr>
+      <w:r>
+        <w:rPr>
+          <w:rFonts w:ascii="Arial" w:hAnsi="Arial" w:cs="Arial"/>
+        </w:rPr>
+        <w:lastRenderedPageBreak/>
+        <w:t>La cita será creada y</w:t>
+      </w:r>
+      <w:r>
+        <w:rPr>
+          <w:rFonts w:ascii="Arial" w:hAnsi="Arial" w:cs="Arial"/>
+        </w:rPr>
+        <w:t xml:space="preserve"> podrá</w:t>
+      </w:r>
+      <w:r>
+        <w:rPr>
+          <w:rFonts w:ascii="Arial" w:hAnsi="Arial" w:cs="Arial"/>
+        </w:rPr>
+        <w:t xml:space="preserve"> ser finalizada pulsando el botón “</w:t>
       </w:r>
       <w:r>
         <w:rPr>
@@ -12900,47 +13801,13 @@
           <w:noProof/>
           <w:lang w:val="es-MX" w:eastAsia="es-MX"/>
         </w:rPr>
-        <w:drawing>
-          <wp:inline distT="0" distB="0" distL="0" distR="0" wp14:anchorId="14DBCE27" wp14:editId="4F8061A5">
-            <wp:extent cx="252094" cy="243549"/>
-            <wp:effectExtent l="0" t="0" r="0" b="4445"/>
-            <wp:docPr id="183" name="Imagen 183"/>
-            <wp:cNvGraphicFramePr>
-              <a:graphicFrameLocks xmlns:a="http://schemas.openxmlformats.org/drawingml/2006/main" noChangeAspect="1"/>
-            </wp:cNvGraphicFramePr>
-            <a:graphic xmlns:a="http://schemas.openxmlformats.org/drawingml/2006/main">
-              <a:graphicData uri="http://schemas.openxmlformats.org/drawingml/2006/picture">
-                <pic:pic xmlns:pic="http://schemas.openxmlformats.org/drawingml/2006/picture">
-                  <pic:nvPicPr>
-                    <pic:cNvPr id="1" name=""/>
-                    <pic:cNvPicPr/>
-                  </pic:nvPicPr>
-                  <pic:blipFill>
-                    <a:blip r:embed="rId59"/>
-                    <a:stretch>
-                      <a:fillRect/>
-                    </a:stretch>
-                  </pic:blipFill>
-                  <pic:spPr>
-                    <a:xfrm>
-                      <a:off x="0" y="0"/>
-                      <a:ext cx="256865" cy="248158"/>
-                    </a:xfrm>
-                    <a:prstGeom prst="rect">
-                      <a:avLst/>
-                    </a:prstGeom>
-                  </pic:spPr>
-                </pic:pic>
-              </a:graphicData>
-            </a:graphic>
-          </wp:inline>
-        </w:drawing>
-      </w:r>
-      <w:r>
-        <w:rPr>
-          <w:rFonts w:ascii="Arial" w:hAnsi="Arial" w:cs="Arial"/>
-        </w:rPr>
-        <w:t xml:space="preserve">y se concluirá  la visita. </w:t>
+        <w:t xml:space="preserve">Finalizar la Visita”dando pauta a la visita finalizada. </w:t>
+      </w:r>
+      <w:r>
+        <w:rPr>
+          <w:rFonts w:ascii="Arial" w:hAnsi="Arial" w:cs="Arial"/>
+        </w:rPr>
+        <w:t xml:space="preserve"> </w:t>
       </w:r>
     </w:p>
     <w:p>
@@ -13050,7 +13917,7 @@
                     <pic:cNvPicPr/>
                   </pic:nvPicPr>
                   <pic:blipFill>
-                    <a:blip r:embed="rId60"/>
+                    <a:blip r:embed="rId65"/>
                     <a:stretch>
                       <a:fillRect/>
                     </a:stretch>
@@ -13086,21 +13953,7 @@
         <w:jc w:val="center"/>
       </w:pPr>
     </w:p>
-    <w:p>
-      <w:pPr>
-        <w:jc w:val="center"/>
-      </w:pPr>
-    </w:p>
-    <w:p>
-      <w:pPr>
-        <w:jc w:val="center"/>
-      </w:pPr>
-    </w:p>
-    <w:p>
-      <w:pPr>
-        <w:jc w:val="center"/>
-      </w:pPr>
-    </w:p>
+    <w:p/>
     <w:p>
       <w:pPr>
         <w:pStyle w:val="Ttulo1"/>
@@ -13110,16 +13963,15 @@
           <w:color w:val="auto"/>
         </w:rPr>
       </w:pPr>
-      <w:bookmarkStart w:id="37" w:name="_Toc152776292"/>
+      <w:bookmarkStart w:id="38" w:name="_Toc152776292"/>
       <w:r>
         <w:rPr>
           <w:b w:val="0"/>
           <w:color w:val="auto"/>
         </w:rPr>
-        <w:lastRenderedPageBreak/>
         <w:t>Finalizar proceso de Alta</w:t>
       </w:r>
-      <w:bookmarkEnd w:id="37"/>
+      <w:bookmarkEnd w:id="38"/>
     </w:p>
     <w:p/>
     <w:p>
@@ -13150,10 +14002,12 @@
     </w:p>
     <w:p>
       <w:pPr>
-        <w:tabs>
-          <w:tab w:val="left" w:pos="5313"/>
-        </w:tabs>
-        <w:ind w:left="-284"/>
+        <w:jc w:val="both"/>
+        <w:rPr>
+          <w:rFonts w:ascii="Arial" w:hAnsi="Arial" w:cs="Arial"/>
+          <w:sz w:val="24"/>
+          <w:szCs w:val="24"/>
+        </w:rPr>
       </w:pPr>
       <w:r>
         <w:rPr>
@@ -13167,10 +14021,10 @@
               <wp:anchor distT="0" distB="0" distL="114300" distR="114300" simplePos="0" relativeHeight="251776000" behindDoc="0" locked="0" layoutInCell="1" allowOverlap="1" wp14:anchorId="13628C1B" wp14:editId="46A5955D">
                 <wp:simplePos x="0" y="0"/>
                 <wp:positionH relativeFrom="margin">
-                  <wp:posOffset>5251565</wp:posOffset>
+                  <wp:posOffset>5448840</wp:posOffset>
                 </wp:positionH>
                 <wp:positionV relativeFrom="paragraph">
-                  <wp:posOffset>756112</wp:posOffset>
+                  <wp:posOffset>475092</wp:posOffset>
                 </wp:positionV>
                 <wp:extent cx="117475" cy="297814"/>
                 <wp:effectExtent l="5398" t="0" r="21272" b="21273"/>
@@ -13230,7 +14084,7 @@
           </mc:Choice>
           <mc:Fallback>
             <w:pict>
-              <v:rect w14:anchorId="6AB173F1" id="Rectángulo 92" o:spid="_x0000_s1026" style="position:absolute;margin-left:413.5pt;margin-top:59.55pt;width:9.25pt;height:23.45pt;rotation:90;flip:y;z-index:251776000;visibility:visible;mso-wrap-style:square;mso-width-percent:0;mso-height-percent:0;mso-wrap-distance-left:9pt;mso-wrap-distance-top:0;mso-wrap-distance-right:9pt;mso-wrap-distance-bottom:0;mso-position-horizontal:absolute;mso-position-horizontal-relative:margin;mso-position-vertical:absolute;mso-position-vertical-relative:text;mso-width-percent:0;mso-height-percent:0;mso-width-relative:margin;mso-height-relative:margin;v-text-anchor:middle" o:gfxdata="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" filled="f" strokecolor="red" strokeweight="1.5pt">
+              <v:rect w14:anchorId="480C76A6" id="Rectángulo 92" o:spid="_x0000_s1026" style="position:absolute;margin-left:429.05pt;margin-top:37.4pt;width:9.25pt;height:23.45pt;rotation:90;flip:y;z-index:251776000;visibility:visible;mso-wrap-style:square;mso-width-percent:0;mso-height-percent:0;mso-wrap-distance-left:9pt;mso-wrap-distance-top:0;mso-wrap-distance-right:9pt;mso-wrap-distance-bottom:0;mso-position-horizontal:absolute;mso-position-horizontal-relative:margin;mso-position-vertical:absolute;mso-position-vertical-relative:text;mso-width-percent:0;mso-height-percent:0;mso-width-relative:margin;mso-height-relative:margin;v-text-anchor:middle" o:gfxdata="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" filled="f" strokecolor="red" strokeweight="1.5pt">
                 <w10:wrap anchorx="margin"/>
               </v:rect>
             </w:pict>
@@ -13249,10 +14103,10 @@
               <wp:anchor distT="0" distB="0" distL="114300" distR="114300" simplePos="0" relativeHeight="251773952" behindDoc="0" locked="0" layoutInCell="1" allowOverlap="1" wp14:anchorId="1FC5ADFB" wp14:editId="7DB0362B">
                 <wp:simplePos x="0" y="0"/>
                 <wp:positionH relativeFrom="margin">
-                  <wp:posOffset>4366809</wp:posOffset>
+                  <wp:posOffset>4943226</wp:posOffset>
                 </wp:positionH>
                 <wp:positionV relativeFrom="paragraph">
-                  <wp:posOffset>1101869</wp:posOffset>
+                  <wp:posOffset>787580</wp:posOffset>
                 </wp:positionV>
                 <wp:extent cx="91591" cy="184785"/>
                 <wp:effectExtent l="0" t="8573" r="14288" b="14287"/>
@@ -13312,7 +14166,7 @@
           </mc:Choice>
           <mc:Fallback>
             <w:pict>
-              <v:rect w14:anchorId="18D70F84" id="Rectángulo 90" o:spid="_x0000_s1026" style="position:absolute;margin-left:343.85pt;margin-top:86.75pt;width:7.2pt;height:14.55pt;rotation:90;flip:y;z-index:251773952;visibility:visible;mso-wrap-style:square;mso-width-percent:0;mso-height-percent:0;mso-wrap-distance-left:9pt;mso-wrap-distance-top:0;mso-wrap-distance-right:9pt;mso-wrap-distance-bottom:0;mso-position-horizontal:absolute;mso-position-horizontal-relative:margin;mso-position-vertical:absolute;mso-position-vertical-relative:text;mso-width-percent:0;mso-height-percent:0;mso-width-relative:margin;mso-height-relative:margin;v-text-anchor:middle" o:gfxdata="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" filled="f" strokecolor="red" strokeweight="1.5pt">
+              <v:rect w14:anchorId="14B26C2A" id="Rectángulo 90" o:spid="_x0000_s1026" style="position:absolute;margin-left:389.25pt;margin-top:62pt;width:7.2pt;height:14.55pt;rotation:90;flip:y;z-index:251773952;visibility:visible;mso-wrap-style:square;mso-width-percent:0;mso-height-percent:0;mso-wrap-distance-left:9pt;mso-wrap-distance-top:0;mso-wrap-distance-right:9pt;mso-wrap-distance-bottom:0;mso-position-horizontal:absolute;mso-position-horizontal-relative:margin;mso-position-vertical:absolute;mso-position-vertical-relative:text;mso-width-percent:0;mso-height-percent:0;mso-width-relative:margin;mso-height-relative:margin;v-text-anchor:middle" o:gfxdata="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" filled="f" strokecolor="red" strokeweight="1.5pt">
                 <w10:wrap anchorx="margin"/>
               </v:rect>
             </w:pict>
@@ -13321,14 +14175,15 @@
       </w:r>
       <w:r>
         <w:rPr>
-          <w:noProof/>
-          <w:lang w:val="es-MX" w:eastAsia="es-MX"/>
+          <w:rFonts w:ascii="Arial" w:hAnsi="Arial" w:cs="Arial"/>
+          <w:sz w:val="24"/>
+          <w:szCs w:val="24"/>
         </w:rPr>
         <w:drawing>
-          <wp:inline distT="0" distB="0" distL="0" distR="0" wp14:anchorId="44B4C925" wp14:editId="4EDA7B8A">
-            <wp:extent cx="5569528" cy="1104705"/>
-            <wp:effectExtent l="152400" t="152400" r="355600" b="362585"/>
-            <wp:docPr id="91" name="Imagen 91"/>
+          <wp:inline distT="0" distB="0" distL="0" distR="0" wp14:anchorId="51532FAB" wp14:editId="25158258">
+            <wp:extent cx="5612130" cy="813435"/>
+            <wp:effectExtent l="152400" t="152400" r="369570" b="367665"/>
+            <wp:docPr id="140" name="Imagen 140"/>
             <wp:cNvGraphicFramePr>
               <a:graphicFrameLocks xmlns:a="http://schemas.openxmlformats.org/drawingml/2006/main" noChangeAspect="1"/>
             </wp:cNvGraphicFramePr>
@@ -13340,7 +14195,7 @@
                     <pic:cNvPicPr/>
                   </pic:nvPicPr>
                   <pic:blipFill>
-                    <a:blip r:embed="rId61"/>
+                    <a:blip r:embed="rId66"/>
                     <a:stretch>
                       <a:fillRect/>
                     </a:stretch>
@@ -13348,7 +14203,7 @@
                   <pic:spPr>
                     <a:xfrm>
                       <a:off x="0" y="0"/>
-                      <a:ext cx="5610725" cy="1112876"/>
+                      <a:ext cx="5612130" cy="813435"/>
                     </a:xfrm>
                     <a:prstGeom prst="rect">
                       <a:avLst/>
@@ -13376,6 +14231,14 @@
         <w:tabs>
           <w:tab w:val="left" w:pos="5313"/>
         </w:tabs>
+        <w:ind w:left="-284"/>
+      </w:pPr>
+    </w:p>
+    <w:p>
+      <w:pPr>
+        <w:tabs>
+          <w:tab w:val="left" w:pos="5313"/>
+        </w:tabs>
         <w:jc w:val="both"/>
         <w:rPr>
           <w:rFonts w:ascii="Arial" w:hAnsi="Arial" w:cs="Arial"/>
@@ -13397,10 +14260,10 @@
               <wp:anchor distT="0" distB="0" distL="114300" distR="114300" simplePos="0" relativeHeight="251778048" behindDoc="0" locked="0" layoutInCell="1" allowOverlap="1" wp14:anchorId="2BD69B82" wp14:editId="6318A590">
                 <wp:simplePos x="0" y="0"/>
                 <wp:positionH relativeFrom="margin">
-                  <wp:posOffset>496945</wp:posOffset>
+                  <wp:posOffset>702161</wp:posOffset>
                 </wp:positionH>
                 <wp:positionV relativeFrom="paragraph">
-                  <wp:posOffset>513398</wp:posOffset>
+                  <wp:posOffset>415426</wp:posOffset>
                 </wp:positionV>
                 <wp:extent cx="116205" cy="1194337"/>
                 <wp:effectExtent l="0" t="5397" r="11747" b="11748"/>
@@ -13460,7 +14323,7 @@
           </mc:Choice>
           <mc:Fallback>
             <w:pict>
-              <v:rect w14:anchorId="3807BCCC" id="Rectángulo 186" o:spid="_x0000_s1026" style="position:absolute;margin-left:39.15pt;margin-top:40.45pt;width:9.15pt;height:94.05pt;rotation:90;flip:y;z-index:251778048;visibility:visible;mso-wrap-style:square;mso-width-percent:0;mso-height-percent:0;mso-wrap-distance-left:9pt;mso-wrap-distance-top:0;mso-wrap-distance-right:9pt;mso-wrap-distance-bottom:0;mso-position-horizontal:absolute;mso-position-horizontal-relative:margin;mso-position-vertical:absolute;mso-position-vertical-relative:text;mso-width-percent:0;mso-height-percent:0;mso-width-relative:margin;mso-height-relative:margin;v-text-anchor:middle" o:gfxdata="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" filled="f" strokecolor="red" strokeweight="1.5pt">
+              <v:rect w14:anchorId="76E82C1D" id="Rectángulo 186" o:spid="_x0000_s1026" style="position:absolute;margin-left:55.3pt;margin-top:32.7pt;width:9.15pt;height:94.05pt;rotation:90;flip:y;z-index:251778048;visibility:visible;mso-wrap-style:square;mso-width-percent:0;mso-height-percent:0;mso-wrap-distance-left:9pt;mso-wrap-distance-top:0;mso-wrap-distance-right:9pt;mso-wrap-distance-bottom:0;mso-position-horizontal:absolute;mso-position-horizontal-relative:margin;mso-position-vertical:absolute;mso-position-vertical-relative:text;mso-width-percent:0;mso-height-percent:0;mso-width-relative:margin;mso-height-relative:margin;v-text-anchor:middle" o:gfxdata="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" filled="f" strokecolor="red" strokeweight="1.5pt">
                 <w10:wrap anchorx="margin"/>
               </v:rect>
             </w:pict>
@@ -13489,7 +14352,12 @@
         <w:tabs>
           <w:tab w:val="left" w:pos="5313"/>
         </w:tabs>
-        <w:ind w:left="-284"/>
+        <w:jc w:val="both"/>
+        <w:rPr>
+          <w:rFonts w:ascii="Arial" w:hAnsi="Arial" w:cs="Arial"/>
+          <w:sz w:val="24"/>
+          <w:szCs w:val="24"/>
+        </w:rPr>
       </w:pPr>
       <w:r>
         <w:rPr>
@@ -13503,10 +14371,10 @@
               <wp:anchor distT="0" distB="0" distL="114300" distR="114300" simplePos="0" relativeHeight="251780096" behindDoc="0" locked="0" layoutInCell="1" allowOverlap="1" wp14:anchorId="2BD69B82" wp14:editId="6318A590">
                 <wp:simplePos x="0" y="0"/>
                 <wp:positionH relativeFrom="margin">
-                  <wp:posOffset>3712153</wp:posOffset>
+                  <wp:posOffset>4882566</wp:posOffset>
                 </wp:positionH>
                 <wp:positionV relativeFrom="paragraph">
-                  <wp:posOffset>917979</wp:posOffset>
+                  <wp:posOffset>680668</wp:posOffset>
                 </wp:positionV>
                 <wp:extent cx="116205" cy="806020"/>
                 <wp:effectExtent l="0" t="1905" r="15240" b="15240"/>
@@ -13566,7 +14434,7 @@
           </mc:Choice>
           <mc:Fallback>
             <w:pict>
-              <v:rect w14:anchorId="526F6EE0" id="Rectángulo 94" o:spid="_x0000_s1026" style="position:absolute;margin-left:292.3pt;margin-top:72.3pt;width:9.15pt;height:63.45pt;rotation:90;flip:y;z-index:251780096;visibility:visible;mso-wrap-style:square;mso-width-percent:0;mso-height-percent:0;mso-wrap-distance-left:9pt;mso-wrap-distance-top:0;mso-wrap-distance-right:9pt;mso-wrap-distance-bottom:0;mso-position-horizontal:absolute;mso-position-horizontal-relative:margin;mso-position-vertical:absolute;mso-position-vertical-relative:text;mso-width-percent:0;mso-height-percent:0;mso-width-relative:margin;mso-height-relative:margin;v-text-anchor:middle" o:gfxdata="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" filled="f" strokecolor="red" strokeweight="1.5pt">
+              <v:rect w14:anchorId="2DC6B108" id="Rectángulo 94" o:spid="_x0000_s1026" style="position:absolute;margin-left:384.45pt;margin-top:53.6pt;width:9.15pt;height:63.45pt;rotation:90;flip:y;z-index:251780096;visibility:visible;mso-wrap-style:square;mso-width-percent:0;mso-height-percent:0;mso-wrap-distance-left:9pt;mso-wrap-distance-top:0;mso-wrap-distance-right:9pt;mso-wrap-distance-bottom:0;mso-position-horizontal:absolute;mso-position-horizontal-relative:margin;mso-position-vertical:absolute;mso-position-vertical-relative:text;mso-width-percent:0;mso-height-percent:0;mso-width-relative:margin;mso-height-relative:margin;v-text-anchor:middle" o:gfxdata="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" filled="f" strokecolor="red" strokeweight="1.5pt">
                 <w10:wrap anchorx="margin"/>
               </v:rect>
             </w:pict>
@@ -13575,14 +14443,15 @@
       </w:r>
       <w:r>
         <w:rPr>
-          <w:noProof/>
-          <w:lang w:val="es-MX" w:eastAsia="es-MX"/>
+          <w:rFonts w:ascii="Arial" w:hAnsi="Arial" w:cs="Arial"/>
+          <w:sz w:val="24"/>
+          <w:szCs w:val="24"/>
         </w:rPr>
         <w:drawing>
-          <wp:inline distT="0" distB="0" distL="0" distR="0" wp14:anchorId="41758011" wp14:editId="484FC8A1">
-            <wp:extent cx="5591163" cy="1246909"/>
-            <wp:effectExtent l="152400" t="152400" r="353060" b="353695"/>
-            <wp:docPr id="93" name="Imagen 93"/>
+          <wp:inline distT="0" distB="0" distL="0" distR="0" wp14:anchorId="710F3B6D" wp14:editId="3588E053">
+            <wp:extent cx="5612130" cy="996315"/>
+            <wp:effectExtent l="152400" t="152400" r="369570" b="356235"/>
+            <wp:docPr id="143" name="Imagen 143"/>
             <wp:cNvGraphicFramePr>
               <a:graphicFrameLocks xmlns:a="http://schemas.openxmlformats.org/drawingml/2006/main" noChangeAspect="1"/>
             </wp:cNvGraphicFramePr>
@@ -13594,7 +14463,7 @@
                     <pic:cNvPicPr/>
                   </pic:nvPicPr>
                   <pic:blipFill>
-                    <a:blip r:embed="rId62"/>
+                    <a:blip r:embed="rId67"/>
                     <a:stretch>
                       <a:fillRect/>
                     </a:stretch>
@@ -13602,7 +14471,7 @@
                   <pic:spPr>
                     <a:xfrm>
                       <a:off x="0" y="0"/>
-                      <a:ext cx="5611325" cy="1251405"/>
+                      <a:ext cx="5612130" cy="996315"/>
                     </a:xfrm>
                     <a:prstGeom prst="rect">
                       <a:avLst/>
@@ -13630,6 +14499,14 @@
         <w:tabs>
           <w:tab w:val="left" w:pos="5313"/>
         </w:tabs>
+        <w:ind w:left="-284"/>
+      </w:pPr>
+    </w:p>
+    <w:p>
+      <w:pPr>
+        <w:tabs>
+          <w:tab w:val="left" w:pos="5313"/>
+        </w:tabs>
         <w:jc w:val="both"/>
         <w:rPr>
           <w:rFonts w:ascii="Arial" w:hAnsi="Arial" w:cs="Arial"/>
@@ -13660,23 +14537,28 @@
           <w:tab w:val="left" w:pos="5313"/>
         </w:tabs>
         <w:ind w:left="-284"/>
-      </w:pPr>
-      <w:r>
-        <w:rPr>
-          <w:rFonts w:ascii="Arial" w:hAnsi="Arial" w:cs="Arial"/>
+        <w:rPr>
           <w:noProof/>
           <w:lang w:val="es-MX" w:eastAsia="es-MX"/>
         </w:rPr>
+      </w:pPr>
+      <w:r>
+        <w:rPr>
+          <w:rFonts w:ascii="Arial" w:hAnsi="Arial" w:cs="Arial"/>
+          <w:noProof/>
+          <w:lang w:val="es-MX" w:eastAsia="es-MX"/>
+        </w:rPr>
+        <w:lastRenderedPageBreak/>
         <mc:AlternateContent>
           <mc:Choice Requires="wps">
             <w:drawing>
               <wp:anchor distT="0" distB="0" distL="114300" distR="114300" simplePos="0" relativeHeight="251782144" behindDoc="0" locked="0" layoutInCell="1" allowOverlap="1" wp14:anchorId="1F0AFD00" wp14:editId="0398A6AC">
                 <wp:simplePos x="0" y="0"/>
                 <wp:positionH relativeFrom="margin">
-                  <wp:posOffset>4499610</wp:posOffset>
+                  <wp:posOffset>5410219</wp:posOffset>
                 </wp:positionH>
                 <wp:positionV relativeFrom="paragraph">
-                  <wp:posOffset>1202113</wp:posOffset>
+                  <wp:posOffset>1144109</wp:posOffset>
                 </wp:positionV>
                 <wp:extent cx="108220" cy="246684"/>
                 <wp:effectExtent l="6985" t="0" r="13335" b="13335"/>
@@ -13736,7 +14618,7 @@
           </mc:Choice>
           <mc:Fallback>
             <w:pict>
-              <v:rect w14:anchorId="313FA482" id="Rectángulo 97" o:spid="_x0000_s1026" style="position:absolute;margin-left:354.3pt;margin-top:94.65pt;width:8.5pt;height:19.4pt;rotation:90;flip:y;z-index:251782144;visibility:visible;mso-wrap-style:square;mso-width-percent:0;mso-height-percent:0;mso-wrap-distance-left:9pt;mso-wrap-distance-top:0;mso-wrap-distance-right:9pt;mso-wrap-distance-bottom:0;mso-position-horizontal:absolute;mso-position-horizontal-relative:margin;mso-position-vertical:absolute;mso-position-vertical-relative:text;mso-width-percent:0;mso-height-percent:0;mso-width-relative:margin;mso-height-relative:margin;v-text-anchor:middle" o:gfxdata="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" filled="f" strokecolor="red" strokeweight="1.5pt">
+              <v:rect w14:anchorId="509D8C08" id="Rectángulo 97" o:spid="_x0000_s1026" style="position:absolute;margin-left:426pt;margin-top:90.1pt;width:8.5pt;height:19.4pt;rotation:90;flip:y;z-index:251782144;visibility:visible;mso-wrap-style:square;mso-width-percent:0;mso-height-percent:0;mso-wrap-distance-left:9pt;mso-wrap-distance-top:0;mso-wrap-distance-right:9pt;mso-wrap-distance-bottom:0;mso-position-horizontal:absolute;mso-position-horizontal-relative:margin;mso-position-vertical:absolute;mso-position-vertical-relative:text;mso-width-percent:0;mso-height-percent:0;mso-width-relative:margin;mso-height-relative:margin;v-text-anchor:middle" o:gfxdata="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" filled="f" strokecolor="red" strokeweight="1.5pt">
                 <w10:wrap anchorx="margin"/>
               </v:rect>
             </w:pict>
@@ -13748,11 +14630,14 @@
           <w:noProof/>
           <w:lang w:val="es-MX" w:eastAsia="es-MX"/>
         </w:rPr>
+        <w:t xml:space="preserve"> </w:t>
+      </w:r>
+      <w:r>
         <w:drawing>
-          <wp:inline distT="0" distB="0" distL="0" distR="0" wp14:anchorId="1922F9A3" wp14:editId="6DCF8EA5">
-            <wp:extent cx="5604164" cy="1249807"/>
-            <wp:effectExtent l="152400" t="152400" r="358775" b="369570"/>
-            <wp:docPr id="95" name="Imagen 95"/>
+          <wp:inline distT="0" distB="0" distL="0" distR="0" wp14:anchorId="3E820E7A" wp14:editId="2A82E896">
+            <wp:extent cx="5612130" cy="996315"/>
+            <wp:effectExtent l="152400" t="152400" r="369570" b="356235"/>
+            <wp:docPr id="148" name="Imagen 148"/>
             <wp:cNvGraphicFramePr>
               <a:graphicFrameLocks xmlns:a="http://schemas.openxmlformats.org/drawingml/2006/main" noChangeAspect="1"/>
             </wp:cNvGraphicFramePr>
@@ -13764,7 +14649,7 @@
                     <pic:cNvPicPr/>
                   </pic:nvPicPr>
                   <pic:blipFill>
-                    <a:blip r:embed="rId62"/>
+                    <a:blip r:embed="rId67"/>
                     <a:stretch>
                       <a:fillRect/>
                     </a:stretch>
@@ -13772,7 +14657,7 @@
                   <pic:spPr>
                     <a:xfrm>
                       <a:off x="0" y="0"/>
-                      <a:ext cx="5650161" cy="1260065"/>
+                      <a:ext cx="5612130" cy="996315"/>
                     </a:xfrm>
                     <a:prstGeom prst="rect">
                       <a:avLst/>
@@ -13797,14 +14682,67 @@
     </w:p>
     <w:p>
       <w:pPr>
+        <w:tabs>
+          <w:tab w:val="left" w:pos="5313"/>
+        </w:tabs>
+        <w:ind w:left="-284"/>
+      </w:pPr>
+    </w:p>
+    <w:p>
+      <w:pPr>
         <w:jc w:val="center"/>
       </w:pPr>
-      <w:bookmarkStart w:id="38" w:name="_GoBack"/>
-      <w:bookmarkEnd w:id="38"/>
+      <w:r>
+        <w:drawing>
+          <wp:inline distT="0" distB="0" distL="0" distR="0" wp14:anchorId="4222002D" wp14:editId="0573A471">
+            <wp:extent cx="1772918" cy="2922919"/>
+            <wp:effectExtent l="152400" t="152400" r="361315" b="353695"/>
+            <wp:docPr id="149" name="Imagen 149"/>
+            <wp:cNvGraphicFramePr>
+              <a:graphicFrameLocks xmlns:a="http://schemas.openxmlformats.org/drawingml/2006/main" noChangeAspect="1"/>
+            </wp:cNvGraphicFramePr>
+            <a:graphic xmlns:a="http://schemas.openxmlformats.org/drawingml/2006/main">
+              <a:graphicData uri="http://schemas.openxmlformats.org/drawingml/2006/picture">
+                <pic:pic xmlns:pic="http://schemas.openxmlformats.org/drawingml/2006/picture">
+                  <pic:nvPicPr>
+                    <pic:cNvPr id="1" name=""/>
+                    <pic:cNvPicPr/>
+                  </pic:nvPicPr>
+                  <pic:blipFill>
+                    <a:blip r:embed="rId68"/>
+                    <a:stretch>
+                      <a:fillRect/>
+                    </a:stretch>
+                  </pic:blipFill>
+                  <pic:spPr>
+                    <a:xfrm>
+                      <a:off x="0" y="0"/>
+                      <a:ext cx="1785423" cy="2943536"/>
+                    </a:xfrm>
+                    <a:prstGeom prst="rect">
+                      <a:avLst/>
+                    </a:prstGeom>
+                    <a:ln>
+                      <a:noFill/>
+                    </a:ln>
+                    <a:effectLst>
+                      <a:outerShdw blurRad="292100" dist="139700" dir="2700000" algn="tl" rotWithShape="0">
+                        <a:srgbClr val="333333">
+                          <a:alpha val="65000"/>
+                        </a:srgbClr>
+                      </a:outerShdw>
+                    </a:effectLst>
+                  </pic:spPr>
+                </pic:pic>
+              </a:graphicData>
+            </a:graphic>
+          </wp:inline>
+        </w:drawing>
+      </w:r>
     </w:p>
     <w:sectPr>
-      <w:headerReference w:type="default" r:id="rId63"/>
-      <w:footerReference w:type="default" r:id="rId64"/>
+      <w:headerReference w:type="default" r:id="rId69"/>
+      <w:footerReference w:type="default" r:id="rId70"/>
       <w:pgSz w:w="12240" w:h="15840"/>
       <w:pgMar w:top="1417" w:right="1701" w:bottom="1417" w:left="1701" w:header="708" w:footer="708" w:gutter="0"/>
       <w:cols w:space="708"/>
@@ -14103,7 +15041,7 @@
                 <w:noProof/>
                 <w:color w:val="FFFFFF" w:themeColor="background1"/>
               </w:rPr>
-              <w:t>21</w:t>
+              <w:t>24</w:t>
             </w:r>
             <w:r>
               <w:rPr>
@@ -14157,7 +15095,7 @@
                 <w:noProof/>
                 <w:color w:val="FFFFFF" w:themeColor="background1"/>
               </w:rPr>
-              <w:t>21</w:t>
+              <w:t>24</w:t>
             </w:r>
             <w:r>
               <w:rPr>
@@ -15141,7 +16079,7 @@
 </file>
 
 <file path=customXml/itemProps1.xml><?xml version="1.0" encoding="utf-8"?>
-<ds:datastoreItem xmlns:ds="http://schemas.openxmlformats.org/officeDocument/2006/customXml" ds:itemID="{BB2A0A29-0D3D-456F-8557-F979364CE541}">
+<ds:datastoreItem xmlns:ds="http://schemas.openxmlformats.org/officeDocument/2006/customXml" ds:itemID="{F0217813-613C-4F49-B95C-914EBA43ECA6}">
   <ds:schemaRefs>
     <ds:schemaRef ds:uri="http://schemas.openxmlformats.org/officeDocument/2006/bibliography"/>
   </ds:schemaRefs>

</xml_diff>